<commit_message>
add new fig and use in report
</commit_message>
<xml_diff>
--- a/English_Journal/LQIR-DG.docx
+++ b/English_Journal/LQIR-DG.docx
@@ -932,7 +932,7 @@
           <w:noProof/>
           <w:position w:val="-12"/>
         </w:rPr>
-        <w:object w:dxaOrig="340" w:dyaOrig="360" w14:anchorId="5CF9A1C1">
+        <w:object w:dxaOrig="340" w:dyaOrig="360" w14:anchorId="1B1A4350">
           <v:shapetype id="_x0000_t75" coordsize="21600,21600" o:spt="75" o:preferrelative="t" path="m@4@5l@4@11@9@11@9@5xe" filled="f" stroked="f">
             <v:stroke joinstyle="miter"/>
             <v:formulas>
@@ -955,7 +955,7 @@
           <v:shape id="_x0000_i1147" type="#_x0000_t75" alt="" style="width:17.2pt;height:18pt;mso-width-percent:0;mso-height-percent:0;mso-width-percent:0;mso-height-percent:0" o:ole="">
             <v:imagedata r:id="rId9" o:title=""/>
           </v:shape>
-          <o:OLEObject Type="Embed" ProgID="Equation.DSMT4" ShapeID="_x0000_i1147" DrawAspect="Content" ObjectID="_1730299126" r:id="rId10"/>
+          <o:OLEObject Type="Embed" ProgID="Equation.DSMT4" ShapeID="_x0000_i1147" DrawAspect="Content" ObjectID="_1730466040" r:id="rId10"/>
         </w:object>
       </w:r>
       <w:r>
@@ -1027,11 +1027,11 @@
           <w:noProof/>
           <w:position w:val="-10"/>
         </w:rPr>
-        <w:object w:dxaOrig="1280" w:dyaOrig="279" w14:anchorId="67F6EE15">
+        <w:object w:dxaOrig="1280" w:dyaOrig="279" w14:anchorId="0C6FF193">
           <v:shape id="_x0000_i1146" type="#_x0000_t75" alt="" style="width:64.65pt;height:13.9pt;mso-width-percent:0;mso-height-percent:0;mso-width-percent:0;mso-height-percent:0" o:ole="">
             <v:imagedata r:id="rId11" o:title=""/>
           </v:shape>
-          <o:OLEObject Type="Embed" ProgID="Equation.DSMT4" ShapeID="_x0000_i1146" DrawAspect="Content" ObjectID="_1730299127" r:id="rId12"/>
+          <o:OLEObject Type="Embed" ProgID="Equation.DSMT4" ShapeID="_x0000_i1146" DrawAspect="Content" ObjectID="_1730466041" r:id="rId12"/>
         </w:object>
       </w:r>
       <w:r>
@@ -2881,11 +2881,11 @@
                                   <w:position w:val="-8"/>
                                   <w:lang w:bidi="fa-IR"/>
                                 </w:rPr>
-                                <w:object w:dxaOrig="320" w:dyaOrig="180" w14:anchorId="449E661D">
+                                <w:object w:dxaOrig="320" w:dyaOrig="180" w14:anchorId="463B1457">
                                   <v:shape id="_x0000_i1156" type="#_x0000_t75" alt="" style="width:40.9pt;height:23.75pt;mso-width-percent:0;mso-height-percent:0;mso-width-percent:0;mso-height-percent:0" o:ole="">
                                     <v:imagedata r:id="rId16" o:title=""/>
                                   </v:shape>
-                                  <o:OLEObject Type="Embed" ProgID="Equation.DSMT4" ShapeID="_x0000_i1156" DrawAspect="Content" ObjectID="_1730299249" r:id="rId17"/>
+                                  <o:OLEObject Type="Embed" ProgID="Equation.DSMT4" ShapeID="_x0000_i1156" DrawAspect="Content" ObjectID="_1730466163" r:id="rId17"/>
                                 </w:object>
                               </w:r>
                             </w:p>
@@ -2947,11 +2947,11 @@
                                   <w:position w:val="-10"/>
                                   <w:lang w:bidi="fa-IR"/>
                                 </w:rPr>
-                                <w:object w:dxaOrig="620" w:dyaOrig="300" w14:anchorId="7F627F9F">
+                                <w:object w:dxaOrig="620" w:dyaOrig="300" w14:anchorId="10F88BB2">
                                   <v:shape id="_x0000_i1155" type="#_x0000_t75" alt="" style="width:31.1pt;height:13.9pt;mso-width-percent:0;mso-height-percent:0;mso-width-percent:0;mso-height-percent:0" o:ole="">
                                     <v:imagedata r:id="rId18" o:title=""/>
                                   </v:shape>
-                                  <o:OLEObject Type="Embed" ProgID="Equation.DSMT4" ShapeID="_x0000_i1155" DrawAspect="Content" ObjectID="_1730299250" r:id="rId19"/>
+                                  <o:OLEObject Type="Embed" ProgID="Equation.DSMT4" ShapeID="_x0000_i1155" DrawAspect="Content" ObjectID="_1730466164" r:id="rId19"/>
                                 </w:object>
                               </w:r>
                             </w:p>
@@ -4279,11 +4279,11 @@
                             <w:position w:val="-8"/>
                             <w:lang w:bidi="fa-IR"/>
                           </w:rPr>
-                          <w:object w:dxaOrig="320" w:dyaOrig="180" w14:anchorId="449E661D">
+                          <w:object w:dxaOrig="320" w:dyaOrig="180" w14:anchorId="463B1457">
                             <v:shape id="_x0000_i1156" type="#_x0000_t75" alt="" style="width:40.9pt;height:23.75pt;mso-width-percent:0;mso-height-percent:0;mso-width-percent:0;mso-height-percent:0" o:ole="">
                               <v:imagedata r:id="rId16" o:title=""/>
                             </v:shape>
-                            <o:OLEObject Type="Embed" ProgID="Equation.DSMT4" ShapeID="_x0000_i1156" DrawAspect="Content" ObjectID="_1730299249" r:id="rId21"/>
+                            <o:OLEObject Type="Embed" ProgID="Equation.DSMT4" ShapeID="_x0000_i1156" DrawAspect="Content" ObjectID="_1730466163" r:id="rId21"/>
                           </w:object>
                         </w:r>
                       </w:p>
@@ -4306,11 +4306,11 @@
                             <w:position w:val="-10"/>
                             <w:lang w:bidi="fa-IR"/>
                           </w:rPr>
-                          <w:object w:dxaOrig="620" w:dyaOrig="300" w14:anchorId="7F627F9F">
+                          <w:object w:dxaOrig="620" w:dyaOrig="300" w14:anchorId="10F88BB2">
                             <v:shape id="_x0000_i1155" type="#_x0000_t75" alt="" style="width:31.1pt;height:13.9pt;mso-width-percent:0;mso-height-percent:0;mso-width-percent:0;mso-height-percent:0" o:ole="">
                               <v:imagedata r:id="rId18" o:title=""/>
                             </v:shape>
-                            <o:OLEObject Type="Embed" ProgID="Equation.DSMT4" ShapeID="_x0000_i1155" DrawAspect="Content" ObjectID="_1730299250" r:id="rId22"/>
+                            <o:OLEObject Type="Embed" ProgID="Equation.DSMT4" ShapeID="_x0000_i1155" DrawAspect="Content" ObjectID="_1730466164" r:id="rId22"/>
                           </w:object>
                         </w:r>
                       </w:p>
@@ -4830,11 +4830,11 @@
           <w:noProof/>
           <w:position w:val="-12"/>
         </w:rPr>
-        <w:object w:dxaOrig="340" w:dyaOrig="360" w14:anchorId="32DFE3D2">
+        <w:object w:dxaOrig="340" w:dyaOrig="360" w14:anchorId="0C6C7406">
           <v:shape id="_x0000_i1145" type="#_x0000_t75" alt="" style="width:17.2pt;height:18pt;mso-width-percent:0;mso-height-percent:0;mso-width-percent:0;mso-height-percent:0" o:ole="">
             <v:imagedata r:id="rId23" o:title=""/>
           </v:shape>
-          <o:OLEObject Type="Embed" ProgID="Equation.DSMT4" ShapeID="_x0000_i1145" DrawAspect="Content" ObjectID="_1730299128" r:id="rId24"/>
+          <o:OLEObject Type="Embed" ProgID="Equation.DSMT4" ShapeID="_x0000_i1145" DrawAspect="Content" ObjectID="_1730466042" r:id="rId24"/>
         </w:object>
       </w:r>
       <w:r>
@@ -4845,11 +4845,11 @@
           <w:noProof/>
           <w:position w:val="-12"/>
         </w:rPr>
-        <w:object w:dxaOrig="320" w:dyaOrig="360" w14:anchorId="07A02C3D">
+        <w:object w:dxaOrig="320" w:dyaOrig="360" w14:anchorId="0B054151">
           <v:shape id="_x0000_i1144" type="#_x0000_t75" alt="" style="width:17.2pt;height:18pt;mso-width-percent:0;mso-height-percent:0;mso-width-percent:0;mso-height-percent:0" o:ole="">
             <v:imagedata r:id="rId25" o:title=""/>
           </v:shape>
-          <o:OLEObject Type="Embed" ProgID="Equation.DSMT4" ShapeID="_x0000_i1144" DrawAspect="Content" ObjectID="_1730299129" r:id="rId26"/>
+          <o:OLEObject Type="Embed" ProgID="Equation.DSMT4" ShapeID="_x0000_i1144" DrawAspect="Content" ObjectID="_1730466043" r:id="rId26"/>
         </w:object>
       </w:r>
       <w:r>
@@ -5315,11 +5315,11 @@
                                   <w:position w:val="-6"/>
                                   <w:lang w:bidi="fa-IR"/>
                                 </w:rPr>
-                                <w:object w:dxaOrig="210" w:dyaOrig="285" w14:anchorId="031EFD4E">
+                                <w:object w:dxaOrig="210" w:dyaOrig="285" w14:anchorId="501B18B7">
                                   <v:shape id="_x0000_i1154" type="#_x0000_t75" alt="" style="width:9.8pt;height:13.9pt;mso-width-percent:0;mso-height-percent:0;mso-width-percent:0;mso-height-percent:0" o:ole="">
                                     <v:imagedata r:id="rId27" o:title=""/>
                                   </v:shape>
-                                  <o:OLEObject Type="Embed" ProgID="Equation.3" ShapeID="_x0000_i1154" DrawAspect="Content" ObjectID="_1730299251" r:id="rId28"/>
+                                  <o:OLEObject Type="Embed" ProgID="Equation.3" ShapeID="_x0000_i1154" DrawAspect="Content" ObjectID="_1730466165" r:id="rId28"/>
                                 </w:object>
                               </w:r>
                             </w:p>
@@ -5380,11 +5380,11 @@
                                   <w:position w:val="-10"/>
                                   <w:lang w:bidi="fa-IR"/>
                                 </w:rPr>
-                                <w:object w:dxaOrig="240" w:dyaOrig="285" w14:anchorId="79D40107">
+                                <w:object w:dxaOrig="240" w:dyaOrig="285" w14:anchorId="0F69560A">
                                   <v:shape id="_x0000_i1153" type="#_x0000_t75" alt="" style="width:12.25pt;height:13.9pt;mso-width-percent:0;mso-height-percent:0;mso-width-percent:0;mso-height-percent:0" o:ole="">
                                     <v:imagedata r:id="rId29" o:title=""/>
                                   </v:shape>
-                                  <o:OLEObject Type="Embed" ProgID="Equation.3" ShapeID="_x0000_i1153" DrawAspect="Content" ObjectID="_1730299252" r:id="rId30"/>
+                                  <o:OLEObject Type="Embed" ProgID="Equation.3" ShapeID="_x0000_i1153" DrawAspect="Content" ObjectID="_1730466166" r:id="rId30"/>
                                 </w:object>
                               </w:r>
                             </w:p>
@@ -5445,11 +5445,11 @@
                                   <w:position w:val="-10"/>
                                   <w:lang w:bidi="fa-IR"/>
                                 </w:rPr>
-                                <w:object w:dxaOrig="240" w:dyaOrig="285" w14:anchorId="78CA8982">
+                                <w:object w:dxaOrig="240" w:dyaOrig="285" w14:anchorId="732483EA">
                                   <v:shape id="_x0000_i1152" type="#_x0000_t75" alt="" style="width:12.25pt;height:13.9pt;mso-width-percent:0;mso-height-percent:0;mso-width-percent:0;mso-height-percent:0" o:ole="">
                                     <v:imagedata r:id="rId31" o:title=""/>
                                   </v:shape>
-                                  <o:OLEObject Type="Embed" ProgID="Equation.3" ShapeID="_x0000_i1152" DrawAspect="Content" ObjectID="_1730299253" r:id="rId32"/>
+                                  <o:OLEObject Type="Embed" ProgID="Equation.3" ShapeID="_x0000_i1152" DrawAspect="Content" ObjectID="_1730466167" r:id="rId32"/>
                                 </w:object>
                               </w:r>
                             </w:p>
@@ -6497,11 +6497,11 @@
                                   <w:position w:val="-10"/>
                                   <w:lang w:bidi="fa-IR"/>
                                 </w:rPr>
-                                <w:object w:dxaOrig="300" w:dyaOrig="330" w14:anchorId="602CFC1D">
+                                <w:object w:dxaOrig="300" w:dyaOrig="330" w14:anchorId="50222FF4">
                                   <v:shape id="_x0000_i1151" type="#_x0000_t75" alt="" style="width:13.9pt;height:17.2pt;mso-width-percent:0;mso-height-percent:0;mso-width-percent:0;mso-height-percent:0" o:ole="">
                                     <v:imagedata r:id="rId33" o:title=""/>
                                   </v:shape>
-                                  <o:OLEObject Type="Embed" ProgID="Equation.3" ShapeID="_x0000_i1151" DrawAspect="Content" ObjectID="_1730299254" r:id="rId34"/>
+                                  <o:OLEObject Type="Embed" ProgID="Equation.3" ShapeID="_x0000_i1151" DrawAspect="Content" ObjectID="_1730466168" r:id="rId34"/>
                                 </w:object>
                               </w:r>
                             </w:p>
@@ -6563,11 +6563,11 @@
                                   <w:position w:val="-12"/>
                                   <w:lang w:bidi="fa-IR"/>
                                 </w:rPr>
-                                <w:object w:dxaOrig="315" w:dyaOrig="360" w14:anchorId="65938DEE">
+                                <w:object w:dxaOrig="315" w:dyaOrig="360" w14:anchorId="1F477C53">
                                   <v:shape id="_x0000_i1150" type="#_x0000_t75" alt="" style="width:17.2pt;height:18pt;mso-width-percent:0;mso-height-percent:0;mso-width-percent:0;mso-height-percent:0" o:ole="">
                                     <v:imagedata r:id="rId35" o:title=""/>
                                   </v:shape>
-                                  <o:OLEObject Type="Embed" ProgID="Equation.3" ShapeID="_x0000_i1150" DrawAspect="Content" ObjectID="_1730299255" r:id="rId36"/>
+                                  <o:OLEObject Type="Embed" ProgID="Equation.3" ShapeID="_x0000_i1150" DrawAspect="Content" ObjectID="_1730466169" r:id="rId36"/>
                                 </w:object>
                               </w:r>
                             </w:p>
@@ -6629,11 +6629,11 @@
                                   <w:position w:val="-10"/>
                                   <w:lang w:bidi="fa-IR"/>
                                 </w:rPr>
-                                <w:object w:dxaOrig="315" w:dyaOrig="330" w14:anchorId="296809A8">
+                                <w:object w:dxaOrig="315" w:dyaOrig="330" w14:anchorId="763CC692">
                                   <v:shape id="_x0000_i1149" type="#_x0000_t75" alt="" style="width:17.2pt;height:17.2pt;mso-width-percent:0;mso-height-percent:0;mso-width-percent:0;mso-height-percent:0" o:ole="">
                                     <v:imagedata r:id="rId37" o:title=""/>
                                   </v:shape>
-                                  <o:OLEObject Type="Embed" ProgID="Equation.3" ShapeID="_x0000_i1149" DrawAspect="Content" ObjectID="_1730299256" r:id="rId38"/>
+                                  <o:OLEObject Type="Embed" ProgID="Equation.3" ShapeID="_x0000_i1149" DrawAspect="Content" ObjectID="_1730466170" r:id="rId38"/>
                                 </w:object>
                               </w:r>
                             </w:p>
@@ -6695,11 +6695,11 @@
                                   <w:position w:val="-10"/>
                                   <w:lang w:bidi="fa-IR"/>
                                 </w:rPr>
-                                <w:object w:dxaOrig="315" w:dyaOrig="330" w14:anchorId="2FDC9190">
+                                <w:object w:dxaOrig="315" w:dyaOrig="330" w14:anchorId="53BBC894">
                                   <v:shape id="_x0000_i1148" type="#_x0000_t75" alt="" style="width:17.2pt;height:17.2pt;mso-width-percent:0;mso-height-percent:0;mso-width-percent:0;mso-height-percent:0" o:ole="">
                                     <v:imagedata r:id="rId39" o:title=""/>
                                   </v:shape>
-                                  <o:OLEObject Type="Embed" ProgID="Equation.3" ShapeID="_x0000_i1148" DrawAspect="Content" ObjectID="_1730299257" r:id="rId40"/>
+                                  <o:OLEObject Type="Embed" ProgID="Equation.3" ShapeID="_x0000_i1148" DrawAspect="Content" ObjectID="_1730466171" r:id="rId40"/>
                                 </w:object>
                               </w:r>
                             </w:p>
@@ -8565,11 +8565,11 @@
                             <w:position w:val="-6"/>
                             <w:lang w:bidi="fa-IR"/>
                           </w:rPr>
-                          <w:object w:dxaOrig="210" w:dyaOrig="285" w14:anchorId="031EFD4E">
+                          <w:object w:dxaOrig="210" w:dyaOrig="285" w14:anchorId="501B18B7">
                             <v:shape id="_x0000_i1154" type="#_x0000_t75" alt="" style="width:9.8pt;height:13.9pt;mso-width-percent:0;mso-height-percent:0;mso-width-percent:0;mso-height-percent:0" o:ole="">
                               <v:imagedata r:id="rId27" o:title=""/>
                             </v:shape>
-                            <o:OLEObject Type="Embed" ProgID="Equation.3" ShapeID="_x0000_i1154" DrawAspect="Content" ObjectID="_1730299251" r:id="rId41"/>
+                            <o:OLEObject Type="Embed" ProgID="Equation.3" ShapeID="_x0000_i1154" DrawAspect="Content" ObjectID="_1730466165" r:id="rId41"/>
                           </w:object>
                         </w:r>
                       </w:p>
@@ -8591,11 +8591,11 @@
                             <w:position w:val="-10"/>
                             <w:lang w:bidi="fa-IR"/>
                           </w:rPr>
-                          <w:object w:dxaOrig="240" w:dyaOrig="285" w14:anchorId="79D40107">
+                          <w:object w:dxaOrig="240" w:dyaOrig="285" w14:anchorId="0F69560A">
                             <v:shape id="_x0000_i1153" type="#_x0000_t75" alt="" style="width:12.25pt;height:13.9pt;mso-width-percent:0;mso-height-percent:0;mso-width-percent:0;mso-height-percent:0" o:ole="">
                               <v:imagedata r:id="rId29" o:title=""/>
                             </v:shape>
-                            <o:OLEObject Type="Embed" ProgID="Equation.3" ShapeID="_x0000_i1153" DrawAspect="Content" ObjectID="_1730299252" r:id="rId42"/>
+                            <o:OLEObject Type="Embed" ProgID="Equation.3" ShapeID="_x0000_i1153" DrawAspect="Content" ObjectID="_1730466166" r:id="rId42"/>
                           </w:object>
                         </w:r>
                       </w:p>
@@ -8617,11 +8617,11 @@
                             <w:position w:val="-10"/>
                             <w:lang w:bidi="fa-IR"/>
                           </w:rPr>
-                          <w:object w:dxaOrig="240" w:dyaOrig="285" w14:anchorId="78CA8982">
+                          <w:object w:dxaOrig="240" w:dyaOrig="285" w14:anchorId="732483EA">
                             <v:shape id="_x0000_i1152" type="#_x0000_t75" alt="" style="width:12.25pt;height:13.9pt;mso-width-percent:0;mso-height-percent:0;mso-width-percent:0;mso-height-percent:0" o:ole="">
                               <v:imagedata r:id="rId31" o:title=""/>
                             </v:shape>
-                            <o:OLEObject Type="Embed" ProgID="Equation.3" ShapeID="_x0000_i1152" DrawAspect="Content" ObjectID="_1730299253" r:id="rId43"/>
+                            <o:OLEObject Type="Embed" ProgID="Equation.3" ShapeID="_x0000_i1152" DrawAspect="Content" ObjectID="_1730466167" r:id="rId43"/>
                           </w:object>
                         </w:r>
                       </w:p>
@@ -8773,11 +8773,11 @@
                             <w:position w:val="-10"/>
                             <w:lang w:bidi="fa-IR"/>
                           </w:rPr>
-                          <w:object w:dxaOrig="300" w:dyaOrig="330" w14:anchorId="602CFC1D">
+                          <w:object w:dxaOrig="300" w:dyaOrig="330" w14:anchorId="50222FF4">
                             <v:shape id="_x0000_i1151" type="#_x0000_t75" alt="" style="width:13.9pt;height:17.2pt;mso-width-percent:0;mso-height-percent:0;mso-width-percent:0;mso-height-percent:0" o:ole="">
                               <v:imagedata r:id="rId33" o:title=""/>
                             </v:shape>
-                            <o:OLEObject Type="Embed" ProgID="Equation.3" ShapeID="_x0000_i1151" DrawAspect="Content" ObjectID="_1730299254" r:id="rId44"/>
+                            <o:OLEObject Type="Embed" ProgID="Equation.3" ShapeID="_x0000_i1151" DrawAspect="Content" ObjectID="_1730466168" r:id="rId44"/>
                           </w:object>
                         </w:r>
                       </w:p>
@@ -8800,11 +8800,11 @@
                             <w:position w:val="-12"/>
                             <w:lang w:bidi="fa-IR"/>
                           </w:rPr>
-                          <w:object w:dxaOrig="315" w:dyaOrig="360" w14:anchorId="65938DEE">
+                          <w:object w:dxaOrig="315" w:dyaOrig="360" w14:anchorId="1F477C53">
                             <v:shape id="_x0000_i1150" type="#_x0000_t75" alt="" style="width:17.2pt;height:18pt;mso-width-percent:0;mso-height-percent:0;mso-width-percent:0;mso-height-percent:0" o:ole="">
                               <v:imagedata r:id="rId35" o:title=""/>
                             </v:shape>
-                            <o:OLEObject Type="Embed" ProgID="Equation.3" ShapeID="_x0000_i1150" DrawAspect="Content" ObjectID="_1730299255" r:id="rId45"/>
+                            <o:OLEObject Type="Embed" ProgID="Equation.3" ShapeID="_x0000_i1150" DrawAspect="Content" ObjectID="_1730466169" r:id="rId45"/>
                           </w:object>
                         </w:r>
                       </w:p>
@@ -8827,11 +8827,11 @@
                             <w:position w:val="-10"/>
                             <w:lang w:bidi="fa-IR"/>
                           </w:rPr>
-                          <w:object w:dxaOrig="315" w:dyaOrig="330" w14:anchorId="296809A8">
+                          <w:object w:dxaOrig="315" w:dyaOrig="330" w14:anchorId="763CC692">
                             <v:shape id="_x0000_i1149" type="#_x0000_t75" alt="" style="width:17.2pt;height:17.2pt;mso-width-percent:0;mso-height-percent:0;mso-width-percent:0;mso-height-percent:0" o:ole="">
                               <v:imagedata r:id="rId37" o:title=""/>
                             </v:shape>
-                            <o:OLEObject Type="Embed" ProgID="Equation.3" ShapeID="_x0000_i1149" DrawAspect="Content" ObjectID="_1730299256" r:id="rId46"/>
+                            <o:OLEObject Type="Embed" ProgID="Equation.3" ShapeID="_x0000_i1149" DrawAspect="Content" ObjectID="_1730466170" r:id="rId46"/>
                           </w:object>
                         </w:r>
                       </w:p>
@@ -8854,11 +8854,11 @@
                             <w:position w:val="-10"/>
                             <w:lang w:bidi="fa-IR"/>
                           </w:rPr>
-                          <w:object w:dxaOrig="315" w:dyaOrig="330" w14:anchorId="2FDC9190">
+                          <w:object w:dxaOrig="315" w:dyaOrig="330" w14:anchorId="53BBC894">
                             <v:shape id="_x0000_i1148" type="#_x0000_t75" alt="" style="width:17.2pt;height:17.2pt;mso-width-percent:0;mso-height-percent:0;mso-width-percent:0;mso-height-percent:0" o:ole="">
                               <v:imagedata r:id="rId39" o:title=""/>
                             </v:shape>
-                            <o:OLEObject Type="Embed" ProgID="Equation.3" ShapeID="_x0000_i1148" DrawAspect="Content" ObjectID="_1730299257" r:id="rId47"/>
+                            <o:OLEObject Type="Embed" ProgID="Equation.3" ShapeID="_x0000_i1148" DrawAspect="Content" ObjectID="_1730466171" r:id="rId47"/>
                           </w:object>
                         </w:r>
                       </w:p>
@@ -9297,11 +9297,11 @@
                 <w:noProof/>
                 <w:position w:val="-30"/>
               </w:rPr>
-              <w:object w:dxaOrig="3840" w:dyaOrig="700" w14:anchorId="2ED2C181">
+              <w:object w:dxaOrig="3840" w:dyaOrig="700" w14:anchorId="087834F6">
                 <v:shape id="_x0000_i1143" type="#_x0000_t75" alt="" style="width:192.25pt;height:35.2pt;mso-width-percent:0;mso-height-percent:0;mso-width-percent:0;mso-height-percent:0" o:ole="">
                   <v:imagedata r:id="rId48" o:title=""/>
                 </v:shape>
-                <o:OLEObject Type="Embed" ProgID="Equation.DSMT4" ShapeID="_x0000_i1143" DrawAspect="Content" ObjectID="_1730299130" r:id="rId49"/>
+                <o:OLEObject Type="Embed" ProgID="Equation.DSMT4" ShapeID="_x0000_i1143" DrawAspect="Content" ObjectID="_1730466044" r:id="rId49"/>
               </w:object>
             </w:r>
           </w:p>
@@ -9416,11 +9416,11 @@
                 <w:noProof/>
                 <w:position w:val="-32"/>
               </w:rPr>
-              <w:object w:dxaOrig="4000" w:dyaOrig="720" w14:anchorId="29CECA79">
+              <w:object w:dxaOrig="4000" w:dyaOrig="720" w14:anchorId="3E2B64C1">
                 <v:shape id="_x0000_i1142" type="#_x0000_t75" alt="" style="width:198.8pt;height:36.8pt;mso-width-percent:0;mso-height-percent:0;mso-width-percent:0;mso-height-percent:0" o:ole="">
                   <v:imagedata r:id="rId50" o:title=""/>
                 </v:shape>
-                <o:OLEObject Type="Embed" ProgID="Equation.DSMT4" ShapeID="_x0000_i1142" DrawAspect="Content" ObjectID="_1730299131" r:id="rId51"/>
+                <o:OLEObject Type="Embed" ProgID="Equation.DSMT4" ShapeID="_x0000_i1142" DrawAspect="Content" ObjectID="_1730466045" r:id="rId51"/>
               </w:object>
             </w:r>
           </w:p>
@@ -9533,11 +9533,11 @@
                 <w:noProof/>
                 <w:position w:val="-30"/>
               </w:rPr>
-              <w:object w:dxaOrig="2840" w:dyaOrig="700" w14:anchorId="450855E0">
+              <w:object w:dxaOrig="2840" w:dyaOrig="700" w14:anchorId="55DEC91F">
                 <v:shape id="_x0000_i1141" type="#_x0000_t75" alt="" style="width:143.2pt;height:35.2pt;mso-width-percent:0;mso-height-percent:0;mso-width-percent:0;mso-height-percent:0" o:ole="">
                   <v:imagedata r:id="rId52" o:title=""/>
                 </v:shape>
-                <o:OLEObject Type="Embed" ProgID="Equation.DSMT4" ShapeID="_x0000_i1141" DrawAspect="Content" ObjectID="_1730299132" r:id="rId53"/>
+                <o:OLEObject Type="Embed" ProgID="Equation.DSMT4" ShapeID="_x0000_i1141" DrawAspect="Content" ObjectID="_1730466046" r:id="rId53"/>
               </w:object>
             </w:r>
           </w:p>
@@ -9647,11 +9647,11 @@
           <w:noProof/>
           <w:position w:val="-10"/>
         </w:rPr>
-        <w:object w:dxaOrig="840" w:dyaOrig="320" w14:anchorId="466A43F0">
+        <w:object w:dxaOrig="840" w:dyaOrig="320" w14:anchorId="5F296AAD">
           <v:shape id="_x0000_i1140" type="#_x0000_t75" alt="" style="width:40.9pt;height:17.2pt;mso-width-percent:0;mso-height-percent:0;mso-width-percent:0;mso-height-percent:0" o:ole="">
             <v:imagedata r:id="rId54" o:title=""/>
           </v:shape>
-          <o:OLEObject Type="Embed" ProgID="Equation.DSMT4" ShapeID="_x0000_i1140" DrawAspect="Content" ObjectID="_1730299133" r:id="rId55"/>
+          <o:OLEObject Type="Embed" ProgID="Equation.DSMT4" ShapeID="_x0000_i1140" DrawAspect="Content" ObjectID="_1730466047" r:id="rId55"/>
         </w:object>
       </w:r>
       <w:r>
@@ -9665,11 +9665,11 @@
           <w:noProof/>
           <w:position w:val="-12"/>
         </w:rPr>
-        <w:object w:dxaOrig="400" w:dyaOrig="360" w14:anchorId="147D9CB0">
+        <w:object w:dxaOrig="400" w:dyaOrig="360" w14:anchorId="5B9E61ED">
           <v:shape id="_x0000_i1139" type="#_x0000_t75" alt="" style="width:19.65pt;height:18pt;mso-width-percent:0;mso-height-percent:0;mso-width-percent:0;mso-height-percent:0" o:ole="">
             <v:imagedata r:id="rId56" o:title=""/>
           </v:shape>
-          <o:OLEObject Type="Embed" ProgID="Equation.DSMT4" ShapeID="_x0000_i1139" DrawAspect="Content" ObjectID="_1730299134" r:id="rId57"/>
+          <o:OLEObject Type="Embed" ProgID="Equation.DSMT4" ShapeID="_x0000_i1139" DrawAspect="Content" ObjectID="_1730466048" r:id="rId57"/>
         </w:object>
       </w:r>
       <w:r>
@@ -9683,11 +9683,11 @@
           <w:noProof/>
           <w:position w:val="-14"/>
         </w:rPr>
-        <w:object w:dxaOrig="499" w:dyaOrig="380" w14:anchorId="2619AA82">
+        <w:object w:dxaOrig="499" w:dyaOrig="380" w14:anchorId="6BF4D69B">
           <v:shape id="_x0000_i1138" type="#_x0000_t75" alt="" style="width:23.75pt;height:18.8pt;mso-width-percent:0;mso-height-percent:0;mso-width-percent:0;mso-height-percent:0" o:ole="">
             <v:imagedata r:id="rId58" o:title=""/>
           </v:shape>
-          <o:OLEObject Type="Embed" ProgID="Equation.DSMT4" ShapeID="_x0000_i1138" DrawAspect="Content" ObjectID="_1730299135" r:id="rId59"/>
+          <o:OLEObject Type="Embed" ProgID="Equation.DSMT4" ShapeID="_x0000_i1138" DrawAspect="Content" ObjectID="_1730466049" r:id="rId59"/>
         </w:object>
       </w:r>
       <w:r>
@@ -9701,11 +9701,11 @@
           <w:noProof/>
           <w:position w:val="-14"/>
         </w:rPr>
-        <w:object w:dxaOrig="440" w:dyaOrig="380" w14:anchorId="74F498D8">
+        <w:object w:dxaOrig="440" w:dyaOrig="380" w14:anchorId="0B3ECAD4">
           <v:shape id="_x0000_i1137" type="#_x0000_t75" alt="" style="width:22.1pt;height:18.8pt;mso-width-percent:0;mso-height-percent:0;mso-width-percent:0;mso-height-percent:0" o:ole="">
             <v:imagedata r:id="rId60" o:title=""/>
           </v:shape>
-          <o:OLEObject Type="Embed" ProgID="Equation.DSMT4" ShapeID="_x0000_i1137" DrawAspect="Content" ObjectID="_1730299136" r:id="rId61"/>
+          <o:OLEObject Type="Embed" ProgID="Equation.DSMT4" ShapeID="_x0000_i1137" DrawAspect="Content" ObjectID="_1730466050" r:id="rId61"/>
         </w:object>
       </w:r>
       <w:r>
@@ -9719,11 +9719,11 @@
           <w:noProof/>
           <w:position w:val="-12"/>
         </w:rPr>
-        <w:object w:dxaOrig="340" w:dyaOrig="360" w14:anchorId="66072B2F">
+        <w:object w:dxaOrig="340" w:dyaOrig="360" w14:anchorId="430349C2">
           <v:shape id="_x0000_i1136" type="#_x0000_t75" alt="" style="width:17.2pt;height:18pt;mso-width-percent:0;mso-height-percent:0;mso-width-percent:0;mso-height-percent:0" o:ole="">
             <v:imagedata r:id="rId62" o:title=""/>
           </v:shape>
-          <o:OLEObject Type="Embed" ProgID="Equation.DSMT4" ShapeID="_x0000_i1136" DrawAspect="Content" ObjectID="_1730299137" r:id="rId63"/>
+          <o:OLEObject Type="Embed" ProgID="Equation.DSMT4" ShapeID="_x0000_i1136" DrawAspect="Content" ObjectID="_1730466051" r:id="rId63"/>
         </w:object>
       </w:r>
       <w:r>
@@ -9740,11 +9740,11 @@
           <w:noProof/>
           <w:position w:val="-12"/>
         </w:rPr>
-        <w:object w:dxaOrig="360" w:dyaOrig="360" w14:anchorId="5D608857">
+        <w:object w:dxaOrig="360" w:dyaOrig="360" w14:anchorId="022337BD">
           <v:shape id="_x0000_i1135" type="#_x0000_t75" alt="" style="width:18pt;height:18pt;mso-width-percent:0;mso-height-percent:0;mso-width-percent:0;mso-height-percent:0" o:ole="">
             <v:imagedata r:id="rId64" o:title=""/>
           </v:shape>
-          <o:OLEObject Type="Embed" ProgID="Equation.DSMT4" ShapeID="_x0000_i1135" DrawAspect="Content" ObjectID="_1730299138" r:id="rId65"/>
+          <o:OLEObject Type="Embed" ProgID="Equation.DSMT4" ShapeID="_x0000_i1135" DrawAspect="Content" ObjectID="_1730466052" r:id="rId65"/>
         </w:object>
       </w:r>
       <w:r>
@@ -9764,11 +9764,11 @@
           <w:noProof/>
           <w:position w:val="-12"/>
         </w:rPr>
-        <w:object w:dxaOrig="320" w:dyaOrig="360" w14:anchorId="616FCA8E">
+        <w:object w:dxaOrig="320" w:dyaOrig="360" w14:anchorId="13551B20">
           <v:shape id="_x0000_i1134" type="#_x0000_t75" alt="" style="width:17.2pt;height:18pt;mso-width-percent:0;mso-height-percent:0;mso-width-percent:0;mso-height-percent:0" o:ole="">
             <v:imagedata r:id="rId66" o:title=""/>
           </v:shape>
-          <o:OLEObject Type="Embed" ProgID="Equation.DSMT4" ShapeID="_x0000_i1134" DrawAspect="Content" ObjectID="_1730299139" r:id="rId67"/>
+          <o:OLEObject Type="Embed" ProgID="Equation.DSMT4" ShapeID="_x0000_i1134" DrawAspect="Content" ObjectID="_1730466053" r:id="rId67"/>
         </w:object>
       </w:r>
       <w:r>
@@ -9782,11 +9782,11 @@
           <w:noProof/>
           <w:position w:val="-12"/>
         </w:rPr>
-        <w:object w:dxaOrig="320" w:dyaOrig="360" w14:anchorId="69A94A5D">
+        <w:object w:dxaOrig="320" w:dyaOrig="360" w14:anchorId="118C57BD">
           <v:shape id="_x0000_i1133" type="#_x0000_t75" alt="" style="width:17.2pt;height:18pt;mso-width-percent:0;mso-height-percent:0;mso-width-percent:0;mso-height-percent:0" o:ole="">
             <v:imagedata r:id="rId68" o:title=""/>
           </v:shape>
-          <o:OLEObject Type="Embed" ProgID="Equation.DSMT4" ShapeID="_x0000_i1133" DrawAspect="Content" ObjectID="_1730299140" r:id="rId69"/>
+          <o:OLEObject Type="Embed" ProgID="Equation.DSMT4" ShapeID="_x0000_i1133" DrawAspect="Content" ObjectID="_1730466054" r:id="rId69"/>
         </w:object>
       </w:r>
       <w:r>
@@ -9800,11 +9800,11 @@
           <w:noProof/>
           <w:position w:val="-14"/>
         </w:rPr>
-        <w:object w:dxaOrig="320" w:dyaOrig="380" w14:anchorId="2729F619">
+        <w:object w:dxaOrig="320" w:dyaOrig="380" w14:anchorId="1DEFC5C4">
           <v:shape id="_x0000_i1132" type="#_x0000_t75" alt="" style="width:17.2pt;height:18.8pt;mso-width-percent:0;mso-height-percent:0;mso-width-percent:0;mso-height-percent:0" o:ole="">
             <v:imagedata r:id="rId70" o:title=""/>
           </v:shape>
-          <o:OLEObject Type="Embed" ProgID="Equation.DSMT4" ShapeID="_x0000_i1132" DrawAspect="Content" ObjectID="_1730299141" r:id="rId71"/>
+          <o:OLEObject Type="Embed" ProgID="Equation.DSMT4" ShapeID="_x0000_i1132" DrawAspect="Content" ObjectID="_1730466055" r:id="rId71"/>
         </w:object>
       </w:r>
       <w:r>
@@ -9818,11 +9818,11 @@
           <w:noProof/>
           <w:position w:val="-12"/>
         </w:rPr>
-        <w:object w:dxaOrig="300" w:dyaOrig="360" w14:anchorId="2D895BC2">
+        <w:object w:dxaOrig="300" w:dyaOrig="360" w14:anchorId="268472DD">
           <v:shape id="_x0000_i1131" type="#_x0000_t75" alt="" style="width:13.9pt;height:18pt;mso-width-percent:0;mso-height-percent:0;mso-width-percent:0;mso-height-percent:0" o:ole="">
             <v:imagedata r:id="rId72" o:title=""/>
           </v:shape>
-          <o:OLEObject Type="Embed" ProgID="Equation.DSMT4" ShapeID="_x0000_i1131" DrawAspect="Content" ObjectID="_1730299142" r:id="rId73"/>
+          <o:OLEObject Type="Embed" ProgID="Equation.DSMT4" ShapeID="_x0000_i1131" DrawAspect="Content" ObjectID="_1730466056" r:id="rId73"/>
         </w:object>
       </w:r>
       <w:r>
@@ -9836,11 +9836,11 @@
           <w:noProof/>
           <w:position w:val="-12"/>
         </w:rPr>
-        <w:object w:dxaOrig="440" w:dyaOrig="360" w14:anchorId="2323D43F">
+        <w:object w:dxaOrig="440" w:dyaOrig="360" w14:anchorId="1FDE2B8B">
           <v:shape id="_x0000_i1130" type="#_x0000_t75" alt="" style="width:22.1pt;height:18pt;mso-width-percent:0;mso-height-percent:0;mso-width-percent:0;mso-height-percent:0" o:ole="">
             <v:imagedata r:id="rId74" o:title=""/>
           </v:shape>
-          <o:OLEObject Type="Embed" ProgID="Equation.DSMT4" ShapeID="_x0000_i1130" DrawAspect="Content" ObjectID="_1730299143" r:id="rId75"/>
+          <o:OLEObject Type="Embed" ProgID="Equation.DSMT4" ShapeID="_x0000_i1130" DrawAspect="Content" ObjectID="_1730466057" r:id="rId75"/>
         </w:object>
       </w:r>
       <w:r>
@@ -9881,11 +9881,11 @@
                 <w:noProof/>
                 <w:position w:val="-10"/>
               </w:rPr>
-              <w:object w:dxaOrig="3360" w:dyaOrig="380" w14:anchorId="66C68DF5">
+              <w:object w:dxaOrig="3360" w:dyaOrig="380" w14:anchorId="275BD45C">
                 <v:shape id="_x0000_i1129" type="#_x0000_t75" alt="" style="width:167.75pt;height:18.8pt;mso-width-percent:0;mso-height-percent:0;mso-width-percent:0;mso-height-percent:0" o:ole="">
                   <v:imagedata r:id="rId76" o:title=""/>
                 </v:shape>
-                <o:OLEObject Type="Embed" ProgID="Equation.DSMT4" ShapeID="_x0000_i1129" DrawAspect="Content" ObjectID="_1730299144" r:id="rId77"/>
+                <o:OLEObject Type="Embed" ProgID="Equation.DSMT4" ShapeID="_x0000_i1129" DrawAspect="Content" ObjectID="_1730466058" r:id="rId77"/>
               </w:object>
             </w:r>
           </w:p>
@@ -9998,11 +9998,11 @@
                 <w:noProof/>
                 <w:position w:val="-10"/>
               </w:rPr>
-              <w:object w:dxaOrig="2180" w:dyaOrig="380" w14:anchorId="58E95D67">
+              <w:object w:dxaOrig="2180" w:dyaOrig="380" w14:anchorId="5DF6E129">
                 <v:shape id="_x0000_i1128" type="#_x0000_t75" alt="" style="width:108.8pt;height:18.8pt;mso-width-percent:0;mso-height-percent:0;mso-width-percent:0;mso-height-percent:0" o:ole="">
                   <v:imagedata r:id="rId78" o:title=""/>
                 </v:shape>
-                <o:OLEObject Type="Embed" ProgID="Equation.DSMT4" ShapeID="_x0000_i1128" DrawAspect="Content" ObjectID="_1730299145" r:id="rId79"/>
+                <o:OLEObject Type="Embed" ProgID="Equation.DSMT4" ShapeID="_x0000_i1128" DrawAspect="Content" ObjectID="_1730466059" r:id="rId79"/>
               </w:object>
             </w:r>
           </w:p>
@@ -10115,11 +10115,11 @@
                 <w:noProof/>
                 <w:position w:val="-10"/>
               </w:rPr>
-              <w:object w:dxaOrig="3159" w:dyaOrig="320" w14:anchorId="15CC1121">
+              <w:object w:dxaOrig="3159" w:dyaOrig="320" w14:anchorId="1889111B">
                 <v:shape id="_x0000_i1127" type="#_x0000_t75" alt="" style="width:157.9pt;height:17.2pt;mso-width-percent:0;mso-height-percent:0;mso-width-percent:0;mso-height-percent:0" o:ole="">
                   <v:imagedata r:id="rId80" o:title=""/>
                 </v:shape>
-                <o:OLEObject Type="Embed" ProgID="Equation.DSMT4" ShapeID="_x0000_i1127" DrawAspect="Content" ObjectID="_1730299146" r:id="rId81"/>
+                <o:OLEObject Type="Embed" ProgID="Equation.DSMT4" ShapeID="_x0000_i1127" DrawAspect="Content" ObjectID="_1730466060" r:id="rId81"/>
               </w:object>
             </w:r>
           </w:p>
@@ -10226,11 +10226,11 @@
           <w:noProof/>
           <w:position w:val="-10"/>
         </w:rPr>
-        <w:object w:dxaOrig="840" w:dyaOrig="320" w14:anchorId="7AF4949D">
+        <w:object w:dxaOrig="840" w:dyaOrig="320" w14:anchorId="555E1AF6">
           <v:shape id="_x0000_i1126" type="#_x0000_t75" alt="" style="width:40.9pt;height:17.2pt;mso-width-percent:0;mso-height-percent:0;mso-width-percent:0;mso-height-percent:0" o:ole="">
             <v:imagedata r:id="rId82" o:title=""/>
           </v:shape>
-          <o:OLEObject Type="Embed" ProgID="Equation.DSMT4" ShapeID="_x0000_i1126" DrawAspect="Content" ObjectID="_1730299147" r:id="rId83"/>
+          <o:OLEObject Type="Embed" ProgID="Equation.DSMT4" ShapeID="_x0000_i1126" DrawAspect="Content" ObjectID="_1730466061" r:id="rId83"/>
         </w:object>
       </w:r>
       <w:r>
@@ -10247,11 +10247,11 @@
           <w:noProof/>
           <w:position w:val="-12"/>
         </w:rPr>
-        <w:object w:dxaOrig="340" w:dyaOrig="360" w14:anchorId="0F5D4B9E">
+        <w:object w:dxaOrig="340" w:dyaOrig="360" w14:anchorId="5E39DBAF">
           <v:shape id="_x0000_i1125" type="#_x0000_t75" alt="" style="width:17.2pt;height:18pt;mso-width-percent:0;mso-height-percent:0;mso-width-percent:0;mso-height-percent:0" o:ole="">
             <v:imagedata r:id="rId84" o:title=""/>
           </v:shape>
-          <o:OLEObject Type="Embed" ProgID="Equation.DSMT4" ShapeID="_x0000_i1125" DrawAspect="Content" ObjectID="_1730299148" r:id="rId85"/>
+          <o:OLEObject Type="Embed" ProgID="Equation.DSMT4" ShapeID="_x0000_i1125" DrawAspect="Content" ObjectID="_1730466062" r:id="rId85"/>
         </w:object>
       </w:r>
       <w:r>
@@ -10283,11 +10283,11 @@
                 <w:noProof/>
                 <w:position w:val="-12"/>
               </w:rPr>
-              <w:object w:dxaOrig="2500" w:dyaOrig="360" w14:anchorId="5BC7BC67">
+              <w:object w:dxaOrig="2500" w:dyaOrig="360" w14:anchorId="24753F4A">
                 <v:shape id="_x0000_i1124" type="#_x0000_t75" alt="" style="width:125.2pt;height:18pt;mso-width-percent:0;mso-height-percent:0;mso-width-percent:0;mso-height-percent:0" o:ole="">
                   <v:imagedata r:id="rId86" o:title=""/>
                 </v:shape>
-                <o:OLEObject Type="Embed" ProgID="Equation.DSMT4" ShapeID="_x0000_i1124" DrawAspect="Content" ObjectID="_1730299149" r:id="rId87"/>
+                <o:OLEObject Type="Embed" ProgID="Equation.DSMT4" ShapeID="_x0000_i1124" DrawAspect="Content" ObjectID="_1730466063" r:id="rId87"/>
               </w:object>
             </w:r>
           </w:p>
@@ -10413,11 +10413,11 @@
           <w:noProof/>
           <w:position w:val="-12"/>
         </w:rPr>
-        <w:object w:dxaOrig="380" w:dyaOrig="360" w14:anchorId="4492FB3D">
+        <w:object w:dxaOrig="380" w:dyaOrig="360" w14:anchorId="41661923">
           <v:shape id="_x0000_i1123" type="#_x0000_t75" alt="" style="width:18.8pt;height:18pt;mso-width-percent:0;mso-height-percent:0;mso-width-percent:0;mso-height-percent:0" o:ole="">
             <v:imagedata r:id="rId88" o:title=""/>
           </v:shape>
-          <o:OLEObject Type="Embed" ProgID="Equation.DSMT4" ShapeID="_x0000_i1123" DrawAspect="Content" ObjectID="_1730299150" r:id="rId89"/>
+          <o:OLEObject Type="Embed" ProgID="Equation.DSMT4" ShapeID="_x0000_i1123" DrawAspect="Content" ObjectID="_1730466064" r:id="rId89"/>
         </w:object>
       </w:r>
       <w:r>
@@ -10434,11 +10434,11 @@
           <w:noProof/>
           <w:position w:val="-14"/>
         </w:rPr>
-        <w:object w:dxaOrig="480" w:dyaOrig="380" w14:anchorId="172FA5A8">
+        <w:object w:dxaOrig="480" w:dyaOrig="380" w14:anchorId="19DC084F">
           <v:shape id="_x0000_i1122" type="#_x0000_t75" alt="" style="width:23.75pt;height:18.8pt;mso-width-percent:0;mso-height-percent:0;mso-width-percent:0;mso-height-percent:0" o:ole="">
             <v:imagedata r:id="rId90" o:title=""/>
           </v:shape>
-          <o:OLEObject Type="Embed" ProgID="Equation.DSMT4" ShapeID="_x0000_i1122" DrawAspect="Content" ObjectID="_1730299151" r:id="rId91"/>
+          <o:OLEObject Type="Embed" ProgID="Equation.DSMT4" ShapeID="_x0000_i1122" DrawAspect="Content" ObjectID="_1730466065" r:id="rId91"/>
         </w:object>
       </w:r>
       <w:r>
@@ -10452,11 +10452,11 @@
           <w:noProof/>
           <w:position w:val="-14"/>
         </w:rPr>
-        <w:object w:dxaOrig="420" w:dyaOrig="380" w14:anchorId="4D7668F9">
+        <w:object w:dxaOrig="420" w:dyaOrig="380" w14:anchorId="745DBC57">
           <v:shape id="_x0000_i1121" type="#_x0000_t75" alt="" style="width:22.1pt;height:18.8pt;mso-width-percent:0;mso-height-percent:0;mso-width-percent:0;mso-height-percent:0" o:ole="">
             <v:imagedata r:id="rId92" o:title=""/>
           </v:shape>
-          <o:OLEObject Type="Embed" ProgID="Equation.DSMT4" ShapeID="_x0000_i1121" DrawAspect="Content" ObjectID="_1730299152" r:id="rId93"/>
+          <o:OLEObject Type="Embed" ProgID="Equation.DSMT4" ShapeID="_x0000_i1121" DrawAspect="Content" ObjectID="_1730466066" r:id="rId93"/>
         </w:object>
       </w:r>
       <w:r>
@@ -10491,11 +10491,11 @@
                 <w:noProof/>
                 <w:position w:val="-14"/>
               </w:rPr>
-              <w:object w:dxaOrig="2020" w:dyaOrig="400" w14:anchorId="7BEF7217">
+              <w:object w:dxaOrig="2020" w:dyaOrig="400" w14:anchorId="20601A30">
                 <v:shape id="_x0000_i1120" type="#_x0000_t75" alt="" style="width:100.65pt;height:19.65pt;mso-width-percent:0;mso-height-percent:0;mso-width-percent:0;mso-height-percent:0" o:ole="">
                   <v:imagedata r:id="rId94" o:title=""/>
                 </v:shape>
-                <o:OLEObject Type="Embed" ProgID="Equation.DSMT4" ShapeID="_x0000_i1120" DrawAspect="Content" ObjectID="_1730299153" r:id="rId95"/>
+                <o:OLEObject Type="Embed" ProgID="Equation.DSMT4" ShapeID="_x0000_i1120" DrawAspect="Content" ObjectID="_1730466067" r:id="rId95"/>
               </w:object>
             </w:r>
           </w:p>
@@ -10608,11 +10608,11 @@
                 <w:noProof/>
                 <w:position w:val="-14"/>
               </w:rPr>
-              <w:object w:dxaOrig="2120" w:dyaOrig="400" w14:anchorId="05000105">
+              <w:object w:dxaOrig="2120" w:dyaOrig="400" w14:anchorId="58176BD4">
                 <v:shape id="_x0000_i1119" type="#_x0000_t75" alt="" style="width:104.75pt;height:19.65pt;mso-width-percent:0;mso-height-percent:0;mso-width-percent:0;mso-height-percent:0" o:ole="">
                   <v:imagedata r:id="rId96" o:title=""/>
                 </v:shape>
-                <o:OLEObject Type="Embed" ProgID="Equation.DSMT4" ShapeID="_x0000_i1119" DrawAspect="Content" ObjectID="_1730299154" r:id="rId97"/>
+                <o:OLEObject Type="Embed" ProgID="Equation.DSMT4" ShapeID="_x0000_i1119" DrawAspect="Content" ObjectID="_1730466068" r:id="rId97"/>
               </w:object>
             </w:r>
           </w:p>
@@ -10725,11 +10725,11 @@
                 <w:noProof/>
                 <w:position w:val="-14"/>
               </w:rPr>
-              <w:object w:dxaOrig="2780" w:dyaOrig="400" w14:anchorId="6EE03CCD">
+              <w:object w:dxaOrig="2780" w:dyaOrig="400" w14:anchorId="15E2B8A5">
                 <v:shape id="_x0000_i1118" type="#_x0000_t75" alt="" style="width:139.1pt;height:19.65pt;mso-width-percent:0;mso-height-percent:0;mso-width-percent:0;mso-height-percent:0" o:ole="">
                   <v:imagedata r:id="rId98" o:title=""/>
                 </v:shape>
-                <o:OLEObject Type="Embed" ProgID="Equation.DSMT4" ShapeID="_x0000_i1118" DrawAspect="Content" ObjectID="_1730299155" r:id="rId99"/>
+                <o:OLEObject Type="Embed" ProgID="Equation.DSMT4" ShapeID="_x0000_i1118" DrawAspect="Content" ObjectID="_1730466069" r:id="rId99"/>
               </w:object>
             </w:r>
           </w:p>
@@ -10858,11 +10858,11 @@
           <w:noProof/>
           <w:position w:val="-14"/>
         </w:rPr>
-        <w:object w:dxaOrig="340" w:dyaOrig="380" w14:anchorId="1AA94285">
+        <w:object w:dxaOrig="340" w:dyaOrig="380" w14:anchorId="63977624">
           <v:shape id="_x0000_i1117" type="#_x0000_t75" alt="" style="width:17.2pt;height:18.8pt;mso-width-percent:0;mso-height-percent:0;mso-width-percent:0;mso-height-percent:0" o:ole="">
             <v:imagedata r:id="rId100" o:title=""/>
           </v:shape>
-          <o:OLEObject Type="Embed" ProgID="Equation.DSMT4" ShapeID="_x0000_i1117" DrawAspect="Content" ObjectID="_1730299156" r:id="rId101"/>
+          <o:OLEObject Type="Embed" ProgID="Equation.DSMT4" ShapeID="_x0000_i1117" DrawAspect="Content" ObjectID="_1730466070" r:id="rId101"/>
         </w:object>
       </w:r>
       <w:r>
@@ -10900,11 +10900,11 @@
                 <w:noProof/>
                 <w:position w:val="-32"/>
               </w:rPr>
-              <w:object w:dxaOrig="3379" w:dyaOrig="700" w14:anchorId="087BBBF2">
+              <w:object w:dxaOrig="3379" w:dyaOrig="700" w14:anchorId="58CB4981">
                 <v:shape id="_x0000_i1116" type="#_x0000_t75" alt="" style="width:167.75pt;height:35.2pt;mso-width-percent:0;mso-height-percent:0;mso-width-percent:0;mso-height-percent:0" o:ole="">
                   <v:imagedata r:id="rId102" o:title=""/>
                 </v:shape>
-                <o:OLEObject Type="Embed" ProgID="Equation.DSMT4" ShapeID="_x0000_i1116" DrawAspect="Content" ObjectID="_1730299157" r:id="rId103"/>
+                <o:OLEObject Type="Embed" ProgID="Equation.DSMT4" ShapeID="_x0000_i1116" DrawAspect="Content" ObjectID="_1730466071" r:id="rId103"/>
               </w:object>
             </w:r>
           </w:p>
@@ -11020,11 +11020,11 @@
                 <w:noProof/>
                 <w:position w:val="-32"/>
               </w:rPr>
-              <w:object w:dxaOrig="3320" w:dyaOrig="700" w14:anchorId="686469FD">
+              <w:object w:dxaOrig="3320" w:dyaOrig="700" w14:anchorId="51435572">
                 <v:shape id="_x0000_i1115" type="#_x0000_t75" alt="" style="width:166.1pt;height:35.2pt;mso-width-percent:0;mso-height-percent:0;mso-width-percent:0;mso-height-percent:0" o:ole="">
                   <v:imagedata r:id="rId104" o:title=""/>
                 </v:shape>
-                <o:OLEObject Type="Embed" ProgID="Equation.DSMT4" ShapeID="_x0000_i1115" DrawAspect="Content" ObjectID="_1730299158" r:id="rId105"/>
+                <o:OLEObject Type="Embed" ProgID="Equation.DSMT4" ShapeID="_x0000_i1115" DrawAspect="Content" ObjectID="_1730466072" r:id="rId105"/>
               </w:object>
             </w:r>
           </w:p>
@@ -11140,11 +11140,11 @@
                 <w:noProof/>
                 <w:position w:val="-32"/>
               </w:rPr>
-              <w:object w:dxaOrig="3400" w:dyaOrig="700" w14:anchorId="51DF9403">
+              <w:object w:dxaOrig="3400" w:dyaOrig="700" w14:anchorId="3B1972D0">
                 <v:shape id="_x0000_i1114" type="#_x0000_t75" alt="" style="width:171pt;height:35.2pt;mso-width-percent:0;mso-height-percent:0;mso-width-percent:0;mso-height-percent:0" o:ole="">
                   <v:imagedata r:id="rId106" o:title=""/>
                 </v:shape>
-                <o:OLEObject Type="Embed" ProgID="Equation.DSMT4" ShapeID="_x0000_i1114" DrawAspect="Content" ObjectID="_1730299159" r:id="rId107"/>
+                <o:OLEObject Type="Embed" ProgID="Equation.DSMT4" ShapeID="_x0000_i1114" DrawAspect="Content" ObjectID="_1730466073" r:id="rId107"/>
               </w:object>
             </w:r>
           </w:p>
@@ -11260,11 +11260,11 @@
                 <w:noProof/>
                 <w:position w:val="-32"/>
               </w:rPr>
-              <w:object w:dxaOrig="3300" w:dyaOrig="700" w14:anchorId="3B9BBAD9">
+              <w:object w:dxaOrig="3300" w:dyaOrig="700" w14:anchorId="7D0972AD">
                 <v:shape id="_x0000_i1113" type="#_x0000_t75" alt="" style="width:166.1pt;height:35.2pt;mso-width-percent:0;mso-height-percent:0;mso-width-percent:0;mso-height-percent:0" o:ole="">
                   <v:imagedata r:id="rId108" o:title=""/>
                 </v:shape>
-                <o:OLEObject Type="Embed" ProgID="Equation.DSMT4" ShapeID="_x0000_i1113" DrawAspect="Content" ObjectID="_1730299160" r:id="rId109"/>
+                <o:OLEObject Type="Embed" ProgID="Equation.DSMT4" ShapeID="_x0000_i1113" DrawAspect="Content" ObjectID="_1730466074" r:id="rId109"/>
               </w:object>
             </w:r>
           </w:p>
@@ -11379,11 +11379,11 @@
           <w:noProof/>
           <w:position w:val="-12"/>
         </w:rPr>
-        <w:object w:dxaOrig="580" w:dyaOrig="360" w14:anchorId="496B2263">
+        <w:object w:dxaOrig="580" w:dyaOrig="360" w14:anchorId="2429A4F4">
           <v:shape id="_x0000_i1112" type="#_x0000_t75" alt="" style="width:28.65pt;height:18pt;mso-width-percent:0;mso-height-percent:0;mso-width-percent:0;mso-height-percent:0" o:ole="">
             <v:imagedata r:id="rId110" o:title=""/>
           </v:shape>
-          <o:OLEObject Type="Embed" ProgID="Equation.DSMT4" ShapeID="_x0000_i1112" DrawAspect="Content" ObjectID="_1730299161" r:id="rId111"/>
+          <o:OLEObject Type="Embed" ProgID="Equation.DSMT4" ShapeID="_x0000_i1112" DrawAspect="Content" ObjectID="_1730466075" r:id="rId111"/>
         </w:object>
       </w:r>
       <w:r>
@@ -11419,11 +11419,11 @@
           <w:noProof/>
           <w:position w:val="-12"/>
         </w:rPr>
-        <w:object w:dxaOrig="700" w:dyaOrig="360" w14:anchorId="4C42B3C8">
+        <w:object w:dxaOrig="700" w:dyaOrig="360" w14:anchorId="3DCEF84B">
           <v:shape id="_x0000_i1111" type="#_x0000_t75" alt="" style="width:35.2pt;height:18pt;mso-width-percent:0;mso-height-percent:0;mso-width-percent:0;mso-height-percent:0" o:ole="">
             <v:imagedata r:id="rId112" o:title=""/>
           </v:shape>
-          <o:OLEObject Type="Embed" ProgID="Equation.DSMT4" ShapeID="_x0000_i1111" DrawAspect="Content" ObjectID="_1730299162" r:id="rId113"/>
+          <o:OLEObject Type="Embed" ProgID="Equation.DSMT4" ShapeID="_x0000_i1111" DrawAspect="Content" ObjectID="_1730466076" r:id="rId113"/>
         </w:object>
       </w:r>
       <w:r>
@@ -11434,11 +11434,11 @@
           <w:noProof/>
           <w:position w:val="-12"/>
         </w:rPr>
-        <w:object w:dxaOrig="700" w:dyaOrig="360" w14:anchorId="39F83F38">
+        <w:object w:dxaOrig="700" w:dyaOrig="360" w14:anchorId="51F131A8">
           <v:shape id="_x0000_i1110" type="#_x0000_t75" alt="" style="width:35.2pt;height:18pt;mso-width-percent:0;mso-height-percent:0;mso-width-percent:0;mso-height-percent:0" o:ole="">
             <v:imagedata r:id="rId114" o:title=""/>
           </v:shape>
-          <o:OLEObject Type="Embed" ProgID="Equation.DSMT4" ShapeID="_x0000_i1110" DrawAspect="Content" ObjectID="_1730299163" r:id="rId115"/>
+          <o:OLEObject Type="Embed" ProgID="Equation.DSMT4" ShapeID="_x0000_i1110" DrawAspect="Content" ObjectID="_1730466077" r:id="rId115"/>
         </w:object>
       </w:r>
       <w:r>
@@ -11449,11 +11449,11 @@
           <w:noProof/>
           <w:position w:val="-12"/>
         </w:rPr>
-        <w:object w:dxaOrig="680" w:dyaOrig="360" w14:anchorId="66D043DE">
+        <w:object w:dxaOrig="680" w:dyaOrig="360" w14:anchorId="2D7D75F1">
           <v:shape id="_x0000_i1109" type="#_x0000_t75" alt="" style="width:32.75pt;height:18pt;mso-width-percent:0;mso-height-percent:0;mso-width-percent:0;mso-height-percent:0" o:ole="">
             <v:imagedata r:id="rId116" o:title=""/>
           </v:shape>
-          <o:OLEObject Type="Embed" ProgID="Equation.DSMT4" ShapeID="_x0000_i1109" DrawAspect="Content" ObjectID="_1730299164" r:id="rId117"/>
+          <o:OLEObject Type="Embed" ProgID="Equation.DSMT4" ShapeID="_x0000_i1109" DrawAspect="Content" ObjectID="_1730466078" r:id="rId117"/>
         </w:object>
       </w:r>
       <w:r>
@@ -11464,11 +11464,11 @@
           <w:noProof/>
           <w:position w:val="-12"/>
         </w:rPr>
-        <w:object w:dxaOrig="680" w:dyaOrig="360" w14:anchorId="3C089A9B">
+        <w:object w:dxaOrig="680" w:dyaOrig="360" w14:anchorId="2FD36AD7">
           <v:shape id="_x0000_i1108" type="#_x0000_t75" alt="" style="width:32.75pt;height:18pt;mso-width-percent:0;mso-height-percent:0;mso-width-percent:0;mso-height-percent:0" o:ole="">
             <v:imagedata r:id="rId118" o:title=""/>
           </v:shape>
-          <o:OLEObject Type="Embed" ProgID="Equation.DSMT4" ShapeID="_x0000_i1108" DrawAspect="Content" ObjectID="_1730299165" r:id="rId119"/>
+          <o:OLEObject Type="Embed" ProgID="Equation.DSMT4" ShapeID="_x0000_i1108" DrawAspect="Content" ObjectID="_1730466079" r:id="rId119"/>
         </w:object>
       </w:r>
       <w:r>
@@ -11479,11 +11479,11 @@
           <w:noProof/>
           <w:position w:val="-12"/>
         </w:rPr>
-        <w:object w:dxaOrig="700" w:dyaOrig="360" w14:anchorId="5D2F959C">
+        <w:object w:dxaOrig="700" w:dyaOrig="360" w14:anchorId="3E02B134">
           <v:shape id="_x0000_i1107" type="#_x0000_t75" alt="" style="width:35.2pt;height:18pt;mso-width-percent:0;mso-height-percent:0;mso-width-percent:0;mso-height-percent:0" o:ole="">
             <v:imagedata r:id="rId120" o:title=""/>
           </v:shape>
-          <o:OLEObject Type="Embed" ProgID="Equation.DSMT4" ShapeID="_x0000_i1107" DrawAspect="Content" ObjectID="_1730299166" r:id="rId121"/>
+          <o:OLEObject Type="Embed" ProgID="Equation.DSMT4" ShapeID="_x0000_i1107" DrawAspect="Content" ObjectID="_1730466080" r:id="rId121"/>
         </w:object>
       </w:r>
       <w:r>
@@ -11494,11 +11494,11 @@
           <w:noProof/>
           <w:position w:val="-12"/>
         </w:rPr>
-        <w:object w:dxaOrig="720" w:dyaOrig="360" w14:anchorId="1D57EBEF">
+        <w:object w:dxaOrig="720" w:dyaOrig="360" w14:anchorId="2ADBF457">
           <v:shape id="_x0000_i1106" type="#_x0000_t75" alt="" style="width:36.8pt;height:18pt;mso-width-percent:0;mso-height-percent:0;mso-width-percent:0;mso-height-percent:0" o:ole="">
             <v:imagedata r:id="rId122" o:title=""/>
           </v:shape>
-          <o:OLEObject Type="Embed" ProgID="Equation.DSMT4" ShapeID="_x0000_i1106" DrawAspect="Content" ObjectID="_1730299167" r:id="rId123"/>
+          <o:OLEObject Type="Embed" ProgID="Equation.DSMT4" ShapeID="_x0000_i1106" DrawAspect="Content" ObjectID="_1730466081" r:id="rId123"/>
         </w:object>
       </w:r>
       <w:r>
@@ -11530,11 +11530,11 @@
                 <w:noProof/>
                 <w:position w:val="-30"/>
               </w:rPr>
-              <w:object w:dxaOrig="4239" w:dyaOrig="700" w14:anchorId="5A7AEE10">
+              <w:object w:dxaOrig="4239" w:dyaOrig="700" w14:anchorId="08AB55BE">
                 <v:shape id="_x0000_i1105" type="#_x0000_t75" alt="" style="width:211.9pt;height:35.2pt;mso-width-percent:0;mso-height-percent:0;mso-width-percent:0;mso-height-percent:0" o:ole="">
                   <v:imagedata r:id="rId124" o:title=""/>
                 </v:shape>
-                <o:OLEObject Type="Embed" ProgID="Equation.DSMT4" ShapeID="_x0000_i1105" DrawAspect="Content" ObjectID="_1730299168" r:id="rId125"/>
+                <o:OLEObject Type="Embed" ProgID="Equation.DSMT4" ShapeID="_x0000_i1105" DrawAspect="Content" ObjectID="_1730466082" r:id="rId125"/>
               </w:object>
             </w:r>
           </w:p>
@@ -11649,11 +11649,11 @@
                 <w:noProof/>
                 <w:position w:val="-32"/>
               </w:rPr>
-              <w:object w:dxaOrig="4380" w:dyaOrig="720" w14:anchorId="7367E629">
+              <w:object w:dxaOrig="4380" w:dyaOrig="720" w14:anchorId="3A7111E1">
                 <v:shape id="_x0000_i1104" type="#_x0000_t75" alt="" style="width:219.25pt;height:36.8pt;mso-width-percent:0;mso-height-percent:0;mso-width-percent:0;mso-height-percent:0" o:ole="">
                   <v:imagedata r:id="rId126" o:title=""/>
                 </v:shape>
-                <o:OLEObject Type="Embed" ProgID="Equation.DSMT4" ShapeID="_x0000_i1104" DrawAspect="Content" ObjectID="_1730299169" r:id="rId127"/>
+                <o:OLEObject Type="Embed" ProgID="Equation.DSMT4" ShapeID="_x0000_i1104" DrawAspect="Content" ObjectID="_1730466083" r:id="rId127"/>
               </w:object>
             </w:r>
           </w:p>
@@ -11766,11 +11766,11 @@
                 <w:noProof/>
                 <w:position w:val="-30"/>
               </w:rPr>
-              <w:object w:dxaOrig="3100" w:dyaOrig="700" w14:anchorId="28A02349">
+              <w:object w:dxaOrig="3100" w:dyaOrig="700" w14:anchorId="3C036270">
                 <v:shape id="_x0000_i1103" type="#_x0000_t75" alt="" style="width:154.65pt;height:35.2pt;mso-width-percent:0;mso-height-percent:0;mso-width-percent:0;mso-height-percent:0" o:ole="">
                   <v:imagedata r:id="rId128" o:title=""/>
                 </v:shape>
-                <o:OLEObject Type="Embed" ProgID="Equation.DSMT4" ShapeID="_x0000_i1103" DrawAspect="Content" ObjectID="_1730299170" r:id="rId129"/>
+                <o:OLEObject Type="Embed" ProgID="Equation.DSMT4" ShapeID="_x0000_i1103" DrawAspect="Content" ObjectID="_1730466084" r:id="rId129"/>
               </w:object>
             </w:r>
           </w:p>
@@ -11885,11 +11885,11 @@
                 <w:noProof/>
                 <w:position w:val="-12"/>
               </w:rPr>
-              <w:object w:dxaOrig="4080" w:dyaOrig="360" w14:anchorId="19F80AF2">
+              <w:object w:dxaOrig="4080" w:dyaOrig="360" w14:anchorId="63BB5BFE">
                 <v:shape id="_x0000_i1102" type="#_x0000_t75" alt="" style="width:203.75pt;height:18pt;mso-width-percent:0;mso-height-percent:0;mso-width-percent:0;mso-height-percent:0" o:ole="">
                   <v:imagedata r:id="rId130" o:title=""/>
                 </v:shape>
-                <o:OLEObject Type="Embed" ProgID="Equation.DSMT4" ShapeID="_x0000_i1102" DrawAspect="Content" ObjectID="_1730299171" r:id="rId131"/>
+                <o:OLEObject Type="Embed" ProgID="Equation.DSMT4" ShapeID="_x0000_i1102" DrawAspect="Content" ObjectID="_1730466085" r:id="rId131"/>
               </w:object>
             </w:r>
           </w:p>
@@ -12002,11 +12002,11 @@
                 <w:noProof/>
                 <w:position w:val="-12"/>
               </w:rPr>
-              <w:object w:dxaOrig="2720" w:dyaOrig="360" w14:anchorId="3B9F3DF1">
+              <w:object w:dxaOrig="2720" w:dyaOrig="360" w14:anchorId="4F828C6E">
                 <v:shape id="_x0000_i1101" type="#_x0000_t75" alt="" style="width:135.8pt;height:18pt;mso-width-percent:0;mso-height-percent:0;mso-width-percent:0;mso-height-percent:0" o:ole="">
                   <v:imagedata r:id="rId132" o:title=""/>
                 </v:shape>
-                <o:OLEObject Type="Embed" ProgID="Equation.DSMT4" ShapeID="_x0000_i1101" DrawAspect="Content" ObjectID="_1730299172" r:id="rId133"/>
+                <o:OLEObject Type="Embed" ProgID="Equation.DSMT4" ShapeID="_x0000_i1101" DrawAspect="Content" ObjectID="_1730466086" r:id="rId133"/>
               </w:object>
             </w:r>
           </w:p>
@@ -12119,11 +12119,11 @@
                 <w:noProof/>
                 <w:position w:val="-12"/>
               </w:rPr>
-              <w:object w:dxaOrig="3780" w:dyaOrig="360" w14:anchorId="312DC200">
+              <w:object w:dxaOrig="3780" w:dyaOrig="360" w14:anchorId="76B3F8D1">
                 <v:shape id="_x0000_i1100" type="#_x0000_t75" alt="" style="width:188.2pt;height:18pt;mso-width-percent:0;mso-height-percent:0;mso-width-percent:0;mso-height-percent:0" o:ole="">
                   <v:imagedata r:id="rId134" o:title=""/>
                 </v:shape>
-                <o:OLEObject Type="Embed" ProgID="Equation.DSMT4" ShapeID="_x0000_i1100" DrawAspect="Content" ObjectID="_1730299173" r:id="rId135"/>
+                <o:OLEObject Type="Embed" ProgID="Equation.DSMT4" ShapeID="_x0000_i1100" DrawAspect="Content" ObjectID="_1730466087" r:id="rId135"/>
               </w:object>
             </w:r>
           </w:p>
@@ -12402,11 +12402,11 @@
                 <w:noProof/>
                 <w:position w:val="-12"/>
               </w:rPr>
-              <w:object w:dxaOrig="3700" w:dyaOrig="360" w14:anchorId="1699C615">
+              <w:object w:dxaOrig="3700" w:dyaOrig="360" w14:anchorId="2F358D1B">
                 <v:shape id="_x0000_i1099" type="#_x0000_t75" alt="" style="width:184.9pt;height:18pt;mso-width-percent:0;mso-height-percent:0;mso-width-percent:0;mso-height-percent:0" o:ole="">
                   <v:imagedata r:id="rId136" o:title=""/>
                 </v:shape>
-                <o:OLEObject Type="Embed" ProgID="Equation.DSMT4" ShapeID="_x0000_i1099" DrawAspect="Content" ObjectID="_1730299174" r:id="rId137"/>
+                <o:OLEObject Type="Embed" ProgID="Equation.DSMT4" ShapeID="_x0000_i1099" DrawAspect="Content" ObjectID="_1730466088" r:id="rId137"/>
               </w:object>
             </w:r>
           </w:p>
@@ -12419,11 +12419,11 @@
                 <w:noProof/>
                 <w:position w:val="-14"/>
               </w:rPr>
-              <w:object w:dxaOrig="3860" w:dyaOrig="380" w14:anchorId="1A493724">
+              <w:object w:dxaOrig="3860" w:dyaOrig="380" w14:anchorId="744AB616">
                 <v:shape id="_x0000_i1098" type="#_x0000_t75" alt="" style="width:193.1pt;height:18.8pt;mso-width-percent:0;mso-height-percent:0;mso-width-percent:0;mso-height-percent:0" o:ole="">
                   <v:imagedata r:id="rId138" o:title=""/>
                 </v:shape>
-                <o:OLEObject Type="Embed" ProgID="Equation.DSMT4" ShapeID="_x0000_i1098" DrawAspect="Content" ObjectID="_1730299175" r:id="rId139"/>
+                <o:OLEObject Type="Embed" ProgID="Equation.DSMT4" ShapeID="_x0000_i1098" DrawAspect="Content" ObjectID="_1730466089" r:id="rId139"/>
               </w:object>
             </w:r>
           </w:p>
@@ -12439,11 +12439,11 @@
                 <w:noProof/>
                 <w:position w:val="-14"/>
               </w:rPr>
-              <w:object w:dxaOrig="2760" w:dyaOrig="380" w14:anchorId="2668BD61">
+              <w:object w:dxaOrig="2760" w:dyaOrig="380" w14:anchorId="6FDCFE0A">
                 <v:shape id="_x0000_i1097" type="#_x0000_t75" alt="" style="width:138.25pt;height:18.8pt;mso-width-percent:0;mso-height-percent:0;mso-width-percent:0;mso-height-percent:0" o:ole="">
                   <v:imagedata r:id="rId140" o:title=""/>
                 </v:shape>
-                <o:OLEObject Type="Embed" ProgID="Equation.DSMT4" ShapeID="_x0000_i1097" DrawAspect="Content" ObjectID="_1730299176" r:id="rId141"/>
+                <o:OLEObject Type="Embed" ProgID="Equation.DSMT4" ShapeID="_x0000_i1097" DrawAspect="Content" ObjectID="_1730466090" r:id="rId141"/>
               </w:object>
             </w:r>
           </w:p>
@@ -12508,11 +12508,11 @@
                 <w:noProof/>
                 <w:position w:val="-14"/>
               </w:rPr>
-              <w:object w:dxaOrig="3400" w:dyaOrig="440" w14:anchorId="59F1E5E7">
+              <w:object w:dxaOrig="3400" w:dyaOrig="440" w14:anchorId="45E97C1A">
                 <v:shape id="_x0000_i1096" type="#_x0000_t75" alt="" style="width:171pt;height:22.1pt;mso-width-percent:0;mso-height-percent:0;mso-width-percent:0;mso-height-percent:0" o:ole="">
                   <v:imagedata r:id="rId142" o:title=""/>
                 </v:shape>
-                <o:OLEObject Type="Embed" ProgID="Equation.DSMT4" ShapeID="_x0000_i1096" DrawAspect="Content" ObjectID="_1730299177" r:id="rId143"/>
+                <o:OLEObject Type="Embed" ProgID="Equation.DSMT4" ShapeID="_x0000_i1096" DrawAspect="Content" ObjectID="_1730466091" r:id="rId143"/>
               </w:object>
             </w:r>
           </w:p>
@@ -12657,11 +12657,11 @@
                 <w:noProof/>
                 <w:position w:val="-12"/>
               </w:rPr>
-              <w:object w:dxaOrig="2920" w:dyaOrig="499" w14:anchorId="3C8AC717">
+              <w:object w:dxaOrig="2920" w:dyaOrig="499" w14:anchorId="63E9C8E4">
                 <v:shape id="_x0000_i1095" type="#_x0000_t75" alt="" style="width:145.65pt;height:23.75pt;mso-width-percent:0;mso-height-percent:0;mso-width-percent:0;mso-height-percent:0" o:ole="">
                   <v:imagedata r:id="rId144" o:title=""/>
                 </v:shape>
-                <o:OLEObject Type="Embed" ProgID="Equation.DSMT4" ShapeID="_x0000_i1095" DrawAspect="Content" ObjectID="_1730299178" r:id="rId145"/>
+                <o:OLEObject Type="Embed" ProgID="Equation.DSMT4" ShapeID="_x0000_i1095" DrawAspect="Content" ObjectID="_1730466092" r:id="rId145"/>
               </w:object>
             </w:r>
           </w:p>
@@ -12778,11 +12778,11 @@
           <w:noProof/>
           <w:position w:val="-4"/>
         </w:rPr>
-        <w:object w:dxaOrig="260" w:dyaOrig="260" w14:anchorId="5202A9FB">
+        <w:object w:dxaOrig="260" w:dyaOrig="260" w14:anchorId="53A4B09B">
           <v:shape id="_x0000_i1094" type="#_x0000_t75" alt="" style="width:13.1pt;height:13.1pt;mso-width-percent:0;mso-height-percent:0;mso-width-percent:0;mso-height-percent:0" o:ole="">
             <v:imagedata r:id="rId146" o:title=""/>
           </v:shape>
-          <o:OLEObject Type="Embed" ProgID="Equation.DSMT4" ShapeID="_x0000_i1094" DrawAspect="Content" ObjectID="_1730299179" r:id="rId147"/>
+          <o:OLEObject Type="Embed" ProgID="Equation.DSMT4" ShapeID="_x0000_i1094" DrawAspect="Content" ObjectID="_1730466093" r:id="rId147"/>
         </w:object>
       </w:r>
       <w:r>
@@ -12796,11 +12796,11 @@
           <w:noProof/>
           <w:position w:val="-4"/>
         </w:rPr>
-        <w:object w:dxaOrig="240" w:dyaOrig="240" w14:anchorId="09F06329">
+        <w:object w:dxaOrig="240" w:dyaOrig="240" w14:anchorId="10F81CF5">
           <v:shape id="_x0000_i1093" type="#_x0000_t75" alt="" style="width:12.25pt;height:12.25pt;mso-width-percent:0;mso-height-percent:0;mso-width-percent:0;mso-height-percent:0" o:ole="">
             <v:imagedata r:id="rId148" o:title=""/>
           </v:shape>
-          <o:OLEObject Type="Embed" ProgID="Equation.DSMT4" ShapeID="_x0000_i1093" DrawAspect="Content" ObjectID="_1730299180" r:id="rId149"/>
+          <o:OLEObject Type="Embed" ProgID="Equation.DSMT4" ShapeID="_x0000_i1093" DrawAspect="Content" ObjectID="_1730466094" r:id="rId149"/>
         </w:object>
       </w:r>
       <w:r>
@@ -12814,11 +12814,11 @@
           <w:noProof/>
           <w:position w:val="-12"/>
         </w:rPr>
-        <w:object w:dxaOrig="320" w:dyaOrig="360" w14:anchorId="1C1629CF">
+        <w:object w:dxaOrig="320" w:dyaOrig="360" w14:anchorId="0ABAAD57">
           <v:shape id="_x0000_i1092" type="#_x0000_t75" alt="" style="width:17.2pt;height:18pt;mso-width-percent:0;mso-height-percent:0;mso-width-percent:0;mso-height-percent:0" o:ole="">
             <v:imagedata r:id="rId150" o:title=""/>
           </v:shape>
-          <o:OLEObject Type="Embed" ProgID="Equation.DSMT4" ShapeID="_x0000_i1092" DrawAspect="Content" ObjectID="_1730299181" r:id="rId151"/>
+          <o:OLEObject Type="Embed" ProgID="Equation.DSMT4" ShapeID="_x0000_i1092" DrawAspect="Content" ObjectID="_1730466095" r:id="rId151"/>
         </w:object>
       </w:r>
       <w:r>
@@ -12832,11 +12832,11 @@
           <w:noProof/>
           <w:position w:val="-6"/>
         </w:rPr>
-        <w:object w:dxaOrig="200" w:dyaOrig="279" w14:anchorId="5E70B804">
+        <w:object w:dxaOrig="200" w:dyaOrig="279" w14:anchorId="7C15B0AA">
           <v:shape id="_x0000_i1091" type="#_x0000_t75" alt="" style="width:9.8pt;height:13.9pt;mso-width-percent:0;mso-height-percent:0;mso-width-percent:0;mso-height-percent:0" o:ole="">
             <v:imagedata r:id="rId152" o:title=""/>
           </v:shape>
-          <o:OLEObject Type="Embed" ProgID="Equation.DSMT4" ShapeID="_x0000_i1091" DrawAspect="Content" ObjectID="_1730299182" r:id="rId153"/>
+          <o:OLEObject Type="Embed" ProgID="Equation.DSMT4" ShapeID="_x0000_i1091" DrawAspect="Content" ObjectID="_1730466096" r:id="rId153"/>
         </w:object>
       </w:r>
       <w:r>
@@ -12871,11 +12871,11 @@
                 <w:noProof/>
                 <w:position w:val="-10"/>
               </w:rPr>
-              <w:object w:dxaOrig="1100" w:dyaOrig="320" w14:anchorId="727712B0">
+              <w:object w:dxaOrig="1100" w:dyaOrig="320" w14:anchorId="05BBC701">
                 <v:shape id="_x0000_i1090" type="#_x0000_t75" alt="" style="width:54.8pt;height:17.2pt;mso-width-percent:0;mso-height-percent:0;mso-width-percent:0;mso-height-percent:0" o:ole="">
                   <v:imagedata r:id="rId154" o:title=""/>
                 </v:shape>
-                <o:OLEObject Type="Embed" ProgID="Equation.DSMT4" ShapeID="_x0000_i1090" DrawAspect="Content" ObjectID="_1730299183" r:id="rId155"/>
+                <o:OLEObject Type="Embed" ProgID="Equation.DSMT4" ShapeID="_x0000_i1090" DrawAspect="Content" ObjectID="_1730466097" r:id="rId155"/>
               </w:object>
             </w:r>
           </w:p>
@@ -13053,11 +13053,11 @@
           <w:noProof/>
           <w:position w:val="-12"/>
         </w:rPr>
-        <w:object w:dxaOrig="1900" w:dyaOrig="360" w14:anchorId="6F0CD5EB">
+        <w:object w:dxaOrig="1900" w:dyaOrig="360" w14:anchorId="4F2FBFEA">
           <v:shape id="_x0000_i1089" type="#_x0000_t75" alt="" style="width:94.1pt;height:18pt;mso-width-percent:0;mso-height-percent:0;mso-width-percent:0;mso-height-percent:0" o:ole="">
             <v:imagedata r:id="rId156" o:title=""/>
           </v:shape>
-          <o:OLEObject Type="Embed" ProgID="Equation.DSMT4" ShapeID="_x0000_i1089" DrawAspect="Content" ObjectID="_1730299184" r:id="rId157"/>
+          <o:OLEObject Type="Embed" ProgID="Equation.DSMT4" ShapeID="_x0000_i1089" DrawAspect="Content" ObjectID="_1730466098" r:id="rId157"/>
         </w:object>
       </w:r>
       <w:r>
@@ -13252,11 +13252,11 @@
           <w:noProof/>
           <w:position w:val="-14"/>
         </w:rPr>
-        <w:object w:dxaOrig="1440" w:dyaOrig="440" w14:anchorId="03E68254">
+        <w:object w:dxaOrig="1440" w:dyaOrig="440" w14:anchorId="7D1C4D1E">
           <v:shape id="_x0000_i1088" type="#_x0000_t75" alt="" style="width:1in;height:22.1pt;mso-width-percent:0;mso-height-percent:0;mso-width-percent:0;mso-height-percent:0" o:ole="">
             <v:imagedata r:id="rId159" o:title=""/>
           </v:shape>
-          <o:OLEObject Type="Embed" ProgID="Equation.DSMT4" ShapeID="_x0000_i1088" DrawAspect="Content" ObjectID="_1730299185" r:id="rId160"/>
+          <o:OLEObject Type="Embed" ProgID="Equation.DSMT4" ShapeID="_x0000_i1088" DrawAspect="Content" ObjectID="_1730466099" r:id="rId160"/>
         </w:object>
       </w:r>
       <w:r>
@@ -13270,11 +13270,11 @@
           <w:noProof/>
           <w:position w:val="-14"/>
         </w:rPr>
-        <w:object w:dxaOrig="1500" w:dyaOrig="440" w14:anchorId="5AC28C39">
+        <w:object w:dxaOrig="1500" w:dyaOrig="440" w14:anchorId="4F5B535F">
           <v:shape id="_x0000_i1087" type="#_x0000_t75" alt="" style="width:75.25pt;height:22.1pt;mso-width-percent:0;mso-height-percent:0;mso-width-percent:0;mso-height-percent:0" o:ole="">
             <v:imagedata r:id="rId161" o:title=""/>
           </v:shape>
-          <o:OLEObject Type="Embed" ProgID="Equation.DSMT4" ShapeID="_x0000_i1087" DrawAspect="Content" ObjectID="_1730299186" r:id="rId162"/>
+          <o:OLEObject Type="Embed" ProgID="Equation.DSMT4" ShapeID="_x0000_i1087" DrawAspect="Content" ObjectID="_1730466100" r:id="rId162"/>
         </w:object>
       </w:r>
       <w:r>
@@ -13288,11 +13288,11 @@
           <w:noProof/>
           <w:position w:val="-14"/>
         </w:rPr>
-        <w:object w:dxaOrig="1480" w:dyaOrig="440" w14:anchorId="612B5EA8">
+        <w:object w:dxaOrig="1480" w:dyaOrig="440" w14:anchorId="4CC377A7">
           <v:shape id="_x0000_i1086" type="#_x0000_t75" alt="" style="width:73.65pt;height:22.1pt;mso-width-percent:0;mso-height-percent:0;mso-width-percent:0;mso-height-percent:0" o:ole="">
             <v:imagedata r:id="rId163" o:title=""/>
           </v:shape>
-          <o:OLEObject Type="Embed" ProgID="Equation.DSMT4" ShapeID="_x0000_i1086" DrawAspect="Content" ObjectID="_1730299187" r:id="rId164"/>
+          <o:OLEObject Type="Embed" ProgID="Equation.DSMT4" ShapeID="_x0000_i1086" DrawAspect="Content" ObjectID="_1730466101" r:id="rId164"/>
         </w:object>
       </w:r>
       <w:r>
@@ -13340,11 +13340,11 @@
                 <w:noProof/>
                 <w:position w:val="-30"/>
               </w:rPr>
-              <w:object w:dxaOrig="2820" w:dyaOrig="720" w14:anchorId="3A7FBEF6">
+              <w:object w:dxaOrig="2820" w:dyaOrig="720" w14:anchorId="4553045E">
                 <v:shape id="_x0000_i1085" type="#_x0000_t75" alt="" style="width:140.75pt;height:36.8pt;mso-width-percent:0;mso-height-percent:0;mso-width-percent:0;mso-height-percent:0" o:ole="">
                   <v:imagedata r:id="rId165" o:title=""/>
                 </v:shape>
-                <o:OLEObject Type="Embed" ProgID="Equation.DSMT4" ShapeID="_x0000_i1085" DrawAspect="Content" ObjectID="_1730299188" r:id="rId166"/>
+                <o:OLEObject Type="Embed" ProgID="Equation.DSMT4" ShapeID="_x0000_i1085" DrawAspect="Content" ObjectID="_1730466102" r:id="rId166"/>
               </w:object>
             </w:r>
           </w:p>
@@ -13456,11 +13456,11 @@
               <w:rPr>
                 <w:noProof/>
               </w:rPr>
-              <w:object w:dxaOrig="3800" w:dyaOrig="1120" w14:anchorId="6234F84E">
+              <w:object w:dxaOrig="3800" w:dyaOrig="1120" w14:anchorId="5B40035F">
                 <v:shape id="_x0000_i1084" type="#_x0000_t75" alt="" style="width:189pt;height:54.8pt;mso-width-percent:0;mso-height-percent:0;mso-width-percent:0;mso-height-percent:0" o:ole="">
                   <v:imagedata r:id="rId167" o:title=""/>
                 </v:shape>
-                <o:OLEObject Type="Embed" ProgID="Equation.DSMT4" ShapeID="_x0000_i1084" DrawAspect="Content" ObjectID="_1730299189" r:id="rId168"/>
+                <o:OLEObject Type="Embed" ProgID="Equation.DSMT4" ShapeID="_x0000_i1084" DrawAspect="Content" ObjectID="_1730466103" r:id="rId168"/>
               </w:object>
             </w:r>
           </w:p>
@@ -13592,11 +13592,11 @@
           <w:noProof/>
           <w:position w:val="-14"/>
         </w:rPr>
-        <w:object w:dxaOrig="4099" w:dyaOrig="440" w14:anchorId="3BE5042A">
+        <w:object w:dxaOrig="4099" w:dyaOrig="440" w14:anchorId="523CEDE0">
           <v:shape id="_x0000_i1083" type="#_x0000_t75" alt="" style="width:204.55pt;height:22.1pt;mso-width-percent:0;mso-height-percent:0;mso-width-percent:0;mso-height-percent:0" o:ole="">
             <v:imagedata r:id="rId169" o:title=""/>
           </v:shape>
-          <o:OLEObject Type="Embed" ProgID="Equation.DSMT4" ShapeID="_x0000_i1083" DrawAspect="Content" ObjectID="_1730299190" r:id="rId170"/>
+          <o:OLEObject Type="Embed" ProgID="Equation.DSMT4" ShapeID="_x0000_i1083" DrawAspect="Content" ObjectID="_1730466104" r:id="rId170"/>
         </w:object>
       </w:r>
       <w:r>
@@ -13622,11 +13622,11 @@
           <w:noProof/>
           <w:position w:val="-28"/>
         </w:rPr>
-        <w:object w:dxaOrig="4459" w:dyaOrig="680" w14:anchorId="6046266B">
+        <w:object w:dxaOrig="4459" w:dyaOrig="680" w14:anchorId="5513785D">
           <v:shape id="_x0000_i1082" type="#_x0000_t75" alt="" style="width:222.55pt;height:34.35pt;mso-width-percent:0;mso-height-percent:0;mso-width-percent:0;mso-height-percent:0" o:ole="">
             <v:imagedata r:id="rId171" o:title=""/>
           </v:shape>
-          <o:OLEObject Type="Embed" ProgID="Equation.DSMT4" ShapeID="_x0000_i1082" DrawAspect="Content" ObjectID="_1730299191" r:id="rId172"/>
+          <o:OLEObject Type="Embed" ProgID="Equation.DSMT4" ShapeID="_x0000_i1082" DrawAspect="Content" ObjectID="_1730466105" r:id="rId172"/>
         </w:object>
       </w:r>
     </w:p>
@@ -13636,11 +13636,11 @@
           <w:noProof/>
           <w:position w:val="-10"/>
         </w:rPr>
-        <w:object w:dxaOrig="260" w:dyaOrig="260" w14:anchorId="21A3A40F">
+        <w:object w:dxaOrig="260" w:dyaOrig="260" w14:anchorId="4894ACC7">
           <v:shape id="_x0000_i1081" type="#_x0000_t75" alt="" style="width:13.1pt;height:13.1pt;mso-width-percent:0;mso-height-percent:0;mso-width-percent:0;mso-height-percent:0" o:ole="">
             <v:imagedata r:id="rId173" o:title=""/>
           </v:shape>
-          <o:OLEObject Type="Embed" ProgID="Equation.DSMT4" ShapeID="_x0000_i1081" DrawAspect="Content" ObjectID="_1730299192" r:id="rId174"/>
+          <o:OLEObject Type="Embed" ProgID="Equation.DSMT4" ShapeID="_x0000_i1081" DrawAspect="Content" ObjectID="_1730466106" r:id="rId174"/>
         </w:object>
       </w:r>
       <w:r>
@@ -13651,11 +13651,11 @@
           <w:noProof/>
           <w:position w:val="-10"/>
         </w:rPr>
-        <w:object w:dxaOrig="240" w:dyaOrig="260" w14:anchorId="054C0513">
+        <w:object w:dxaOrig="240" w:dyaOrig="260" w14:anchorId="0FFE2C13">
           <v:shape id="_x0000_i1080" type="#_x0000_t75" alt="" style="width:12.25pt;height:13.1pt;mso-width-percent:0;mso-height-percent:0;mso-width-percent:0;mso-height-percent:0" o:ole="">
             <v:imagedata r:id="rId175" o:title=""/>
           </v:shape>
-          <o:OLEObject Type="Embed" ProgID="Equation.DSMT4" ShapeID="_x0000_i1080" DrawAspect="Content" ObjectID="_1730299193" r:id="rId176"/>
+          <o:OLEObject Type="Embed" ProgID="Equation.DSMT4" ShapeID="_x0000_i1080" DrawAspect="Content" ObjectID="_1730466107" r:id="rId176"/>
         </w:object>
       </w:r>
       <w:r>
@@ -13666,11 +13666,11 @@
           <w:noProof/>
           <w:position w:val="-4"/>
         </w:rPr>
-        <w:object w:dxaOrig="200" w:dyaOrig="200" w14:anchorId="2D1F93AE">
+        <w:object w:dxaOrig="200" w:dyaOrig="200" w14:anchorId="150F21D1">
           <v:shape id="_x0000_i1079" type="#_x0000_t75" alt="" style="width:9.8pt;height:9.8pt;mso-width-percent:0;mso-height-percent:0;mso-width-percent:0;mso-height-percent:0" o:ole="">
             <v:imagedata r:id="rId177" o:title=""/>
           </v:shape>
-          <o:OLEObject Type="Embed" ProgID="Equation.DSMT4" ShapeID="_x0000_i1079" DrawAspect="Content" ObjectID="_1730299194" r:id="rId178"/>
+          <o:OLEObject Type="Embed" ProgID="Equation.DSMT4" ShapeID="_x0000_i1079" DrawAspect="Content" ObjectID="_1730466108" r:id="rId178"/>
         </w:object>
       </w:r>
       <w:r>
@@ -13697,11 +13697,11 @@
           <w:noProof/>
           <w:position w:val="-12"/>
         </w:rPr>
-        <w:object w:dxaOrig="1380" w:dyaOrig="360" w14:anchorId="5C9F993F">
+        <w:object w:dxaOrig="1380" w:dyaOrig="360" w14:anchorId="2BE16C47">
           <v:shape id="_x0000_i1078" type="#_x0000_t75" alt="" style="width:68.75pt;height:18pt;mso-width-percent:0;mso-height-percent:0;mso-width-percent:0;mso-height-percent:0" o:ole="">
             <v:imagedata r:id="rId179" o:title=""/>
           </v:shape>
-          <o:OLEObject Type="Embed" ProgID="Equation.DSMT4" ShapeID="_x0000_i1078" DrawAspect="Content" ObjectID="_1730299195" r:id="rId180"/>
+          <o:OLEObject Type="Embed" ProgID="Equation.DSMT4" ShapeID="_x0000_i1078" DrawAspect="Content" ObjectID="_1730466109" r:id="rId180"/>
         </w:object>
       </w:r>
     </w:p>
@@ -13722,11 +13722,11 @@
           <w:noProof/>
           <w:position w:val="-10"/>
         </w:rPr>
-        <w:object w:dxaOrig="240" w:dyaOrig="260" w14:anchorId="190CE4A7">
+        <w:object w:dxaOrig="240" w:dyaOrig="260" w14:anchorId="2AADDF6C">
           <v:shape id="_x0000_i1077" type="#_x0000_t75" alt="" style="width:12.25pt;height:13.1pt;mso-width-percent:0;mso-height-percent:0;mso-width-percent:0;mso-height-percent:0" o:ole="">
             <v:imagedata r:id="rId181" o:title=""/>
           </v:shape>
-          <o:OLEObject Type="Embed" ProgID="Equation.DSMT4" ShapeID="_x0000_i1077" DrawAspect="Content" ObjectID="_1730299196" r:id="rId182"/>
+          <o:OLEObject Type="Embed" ProgID="Equation.DSMT4" ShapeID="_x0000_i1077" DrawAspect="Content" ObjectID="_1730466110" r:id="rId182"/>
         </w:object>
       </w:r>
       <w:r>
@@ -13743,11 +13743,11 @@
           <w:noProof/>
           <w:position w:val="-10"/>
         </w:rPr>
-        <w:object w:dxaOrig="240" w:dyaOrig="260" w14:anchorId="14642D65">
+        <w:object w:dxaOrig="240" w:dyaOrig="260" w14:anchorId="4E4C167E">
           <v:shape id="_x0000_i1076" type="#_x0000_t75" alt="" style="width:12.25pt;height:13.1pt;mso-width-percent:0;mso-height-percent:0;mso-width-percent:0;mso-height-percent:0" o:ole="">
             <v:imagedata r:id="rId183" o:title=""/>
           </v:shape>
-          <o:OLEObject Type="Embed" ProgID="Equation.DSMT4" ShapeID="_x0000_i1076" DrawAspect="Content" ObjectID="_1730299197" r:id="rId184"/>
+          <o:OLEObject Type="Embed" ProgID="Equation.DSMT4" ShapeID="_x0000_i1076" DrawAspect="Content" ObjectID="_1730466111" r:id="rId184"/>
         </w:object>
       </w:r>
       <w:r>
@@ -13784,11 +13784,11 @@
           <w:noProof/>
           <w:position w:val="-32"/>
         </w:rPr>
-        <w:object w:dxaOrig="2320" w:dyaOrig="700" w14:anchorId="52C1B451">
+        <w:object w:dxaOrig="2320" w:dyaOrig="700" w14:anchorId="526E8D11">
           <v:shape id="_x0000_i1075" type="#_x0000_t75" alt="" style="width:116.2pt;height:35.2pt;mso-width-percent:0;mso-height-percent:0;mso-width-percent:0;mso-height-percent:0" o:ole="">
             <v:imagedata r:id="rId185" o:title=""/>
           </v:shape>
-          <o:OLEObject Type="Embed" ProgID="Equation.DSMT4" ShapeID="_x0000_i1075" DrawAspect="Content" ObjectID="_1730299198" r:id="rId186"/>
+          <o:OLEObject Type="Embed" ProgID="Equation.DSMT4" ShapeID="_x0000_i1075" DrawAspect="Content" ObjectID="_1730466112" r:id="rId186"/>
         </w:object>
       </w:r>
     </w:p>
@@ -13824,11 +13824,11 @@
           <w:noProof/>
           <w:position w:val="-10"/>
         </w:rPr>
-        <w:object w:dxaOrig="240" w:dyaOrig="260" w14:anchorId="7CBAF587">
+        <w:object w:dxaOrig="240" w:dyaOrig="260" w14:anchorId="5303A677">
           <v:shape id="_x0000_i1074" type="#_x0000_t75" alt="" style="width:12.25pt;height:13.1pt;mso-width-percent:0;mso-height-percent:0;mso-width-percent:0;mso-height-percent:0" o:ole="">
             <v:imagedata r:id="rId187" o:title=""/>
           </v:shape>
-          <o:OLEObject Type="Embed" ProgID="Equation.DSMT4" ShapeID="_x0000_i1074" DrawAspect="Content" ObjectID="_1730299199" r:id="rId188"/>
+          <o:OLEObject Type="Embed" ProgID="Equation.DSMT4" ShapeID="_x0000_i1074" DrawAspect="Content" ObjectID="_1730466113" r:id="rId188"/>
         </w:object>
       </w:r>
       <w:r>
@@ -13866,11 +13866,11 @@
           <w:noProof/>
           <w:position w:val="-14"/>
         </w:rPr>
-        <w:object w:dxaOrig="1560" w:dyaOrig="400" w14:anchorId="5DA06895">
+        <w:object w:dxaOrig="1560" w:dyaOrig="400" w14:anchorId="0E8C4ED1">
           <v:shape id="_x0000_i1073" type="#_x0000_t75" alt="" style="width:77.75pt;height:19.65pt;mso-width-percent:0;mso-height-percent:0;mso-width-percent:0;mso-height-percent:0" o:ole="">
             <v:imagedata r:id="rId189" o:title=""/>
           </v:shape>
-          <o:OLEObject Type="Embed" ProgID="Equation.DSMT4" ShapeID="_x0000_i1073" DrawAspect="Content" ObjectID="_1730299200" r:id="rId190"/>
+          <o:OLEObject Type="Embed" ProgID="Equation.DSMT4" ShapeID="_x0000_i1073" DrawAspect="Content" ObjectID="_1730466114" r:id="rId190"/>
         </w:object>
       </w:r>
     </w:p>
@@ -13900,11 +13900,11 @@
           <w:noProof/>
           <w:position w:val="-10"/>
         </w:rPr>
-        <w:object w:dxaOrig="240" w:dyaOrig="260" w14:anchorId="36B9D420">
+        <w:object w:dxaOrig="240" w:dyaOrig="260" w14:anchorId="462F6813">
           <v:shape id="_x0000_i1072" type="#_x0000_t75" alt="" style="width:12.25pt;height:13.1pt;mso-width-percent:0;mso-height-percent:0;mso-width-percent:0;mso-height-percent:0" o:ole="">
             <v:imagedata r:id="rId191" o:title=""/>
           </v:shape>
-          <o:OLEObject Type="Embed" ProgID="Equation.DSMT4" ShapeID="_x0000_i1072" DrawAspect="Content" ObjectID="_1730299201" r:id="rId192"/>
+          <o:OLEObject Type="Embed" ProgID="Equation.DSMT4" ShapeID="_x0000_i1072" DrawAspect="Content" ObjectID="_1730466115" r:id="rId192"/>
         </w:object>
       </w:r>
       <w:r>
@@ -13998,11 +13998,11 @@
                 <w:noProof/>
                 <w:position w:val="-20"/>
               </w:rPr>
-              <w:object w:dxaOrig="1660" w:dyaOrig="560" w14:anchorId="475052FE">
+              <w:object w:dxaOrig="1660" w:dyaOrig="560" w14:anchorId="69F1FF55">
                 <v:shape id="_x0000_i1071" type="#_x0000_t75" alt="" style="width:81.8pt;height:27.8pt;mso-width-percent:0;mso-height-percent:0;mso-width-percent:0;mso-height-percent:0" o:ole="">
                   <v:imagedata r:id="rId193" o:title=""/>
                 </v:shape>
-                <o:OLEObject Type="Embed" ProgID="Equation.DSMT4" ShapeID="_x0000_i1071" DrawAspect="Content" ObjectID="_1730299202" r:id="rId194"/>
+                <o:OLEObject Type="Embed" ProgID="Equation.DSMT4" ShapeID="_x0000_i1071" DrawAspect="Content" ObjectID="_1730466116" r:id="rId194"/>
               </w:object>
             </w:r>
           </w:p>
@@ -14117,11 +14117,11 @@
           <w:noProof/>
           <w:position w:val="-4"/>
         </w:rPr>
-        <w:object w:dxaOrig="180" w:dyaOrig="260" w14:anchorId="5B2A836B">
+        <w:object w:dxaOrig="180" w:dyaOrig="260" w14:anchorId="19629936">
           <v:shape id="_x0000_i1070" type="#_x0000_t75" alt="" style="width:9pt;height:13.1pt;mso-width-percent:0;mso-height-percent:0;mso-width-percent:0;mso-height-percent:0" o:ole="">
             <v:imagedata r:id="rId195" o:title=""/>
           </v:shape>
-          <o:OLEObject Type="Embed" ProgID="Equation.DSMT4" ShapeID="_x0000_i1070" DrawAspect="Content" ObjectID="_1730299203" r:id="rId196"/>
+          <o:OLEObject Type="Embed" ProgID="Equation.DSMT4" ShapeID="_x0000_i1070" DrawAspect="Content" ObjectID="_1730466117" r:id="rId196"/>
         </w:object>
       </w:r>
       <w:r>
@@ -14225,11 +14225,11 @@
                 <w:noProof/>
                 <w:position w:val="-14"/>
               </w:rPr>
-              <w:object w:dxaOrig="3340" w:dyaOrig="520" w14:anchorId="4B71F9FE">
+              <w:object w:dxaOrig="3340" w:dyaOrig="520" w14:anchorId="625D4303">
                 <v:shape id="_x0000_i1069" type="#_x0000_t75" alt="" style="width:166.9pt;height:26.2pt;mso-width-percent:0;mso-height-percent:0;mso-width-percent:0;mso-height-percent:0" o:ole="">
                   <v:imagedata r:id="rId197" o:title=""/>
                 </v:shape>
-                <o:OLEObject Type="Embed" ProgID="Equation.DSMT4" ShapeID="_x0000_i1069" DrawAspect="Content" ObjectID="_1730299204" r:id="rId198"/>
+                <o:OLEObject Type="Embed" ProgID="Equation.DSMT4" ShapeID="_x0000_i1069" DrawAspect="Content" ObjectID="_1730466118" r:id="rId198"/>
               </w:object>
             </w:r>
           </w:p>
@@ -14344,11 +14344,11 @@
           <w:noProof/>
           <w:position w:val="-12"/>
         </w:rPr>
-        <w:object w:dxaOrig="340" w:dyaOrig="360" w14:anchorId="67CDCAAD">
+        <w:object w:dxaOrig="340" w:dyaOrig="360" w14:anchorId="782C5200">
           <v:shape id="_x0000_i1068" type="#_x0000_t75" alt="" style="width:17.2pt;height:18pt;mso-width-percent:0;mso-height-percent:0;mso-width-percent:0;mso-height-percent:0" o:ole="">
             <v:imagedata r:id="rId199" o:title=""/>
           </v:shape>
-          <o:OLEObject Type="Embed" ProgID="Equation.DSMT4" ShapeID="_x0000_i1068" DrawAspect="Content" ObjectID="_1730299205" r:id="rId200"/>
+          <o:OLEObject Type="Embed" ProgID="Equation.DSMT4" ShapeID="_x0000_i1068" DrawAspect="Content" ObjectID="_1730466119" r:id="rId200"/>
         </w:object>
       </w:r>
       <w:r>
@@ -14362,11 +14362,11 @@
           <w:noProof/>
           <w:position w:val="-12"/>
         </w:rPr>
-        <w:object w:dxaOrig="300" w:dyaOrig="360" w14:anchorId="407A7ACC">
+        <w:object w:dxaOrig="300" w:dyaOrig="360" w14:anchorId="47FEAEE2">
           <v:shape id="_x0000_i1067" type="#_x0000_t75" alt="" style="width:13.9pt;height:18pt;mso-width-percent:0;mso-height-percent:0;mso-width-percent:0;mso-height-percent:0" o:ole="">
             <v:imagedata r:id="rId201" o:title=""/>
           </v:shape>
-          <o:OLEObject Type="Embed" ProgID="Equation.DSMT4" ShapeID="_x0000_i1067" DrawAspect="Content" ObjectID="_1730299206" r:id="rId202"/>
+          <o:OLEObject Type="Embed" ProgID="Equation.DSMT4" ShapeID="_x0000_i1067" DrawAspect="Content" ObjectID="_1730466120" r:id="rId202"/>
         </w:object>
       </w:r>
       <w:r>
@@ -14401,11 +14401,11 @@
                 <w:noProof/>
                 <w:position w:val="-30"/>
               </w:rPr>
-              <w:object w:dxaOrig="1320" w:dyaOrig="720" w14:anchorId="523A3E4E">
+              <w:object w:dxaOrig="1320" w:dyaOrig="720" w14:anchorId="1B60EC91">
                 <v:shape id="_x0000_i1066" type="#_x0000_t75" alt="" style="width:64.65pt;height:36.8pt;mso-width-percent:0;mso-height-percent:0;mso-width-percent:0;mso-height-percent:0" o:ole="">
                   <v:imagedata r:id="rId203" o:title=""/>
                 </v:shape>
-                <o:OLEObject Type="Embed" ProgID="Equation.DSMT4" ShapeID="_x0000_i1066" DrawAspect="Content" ObjectID="_1730299207" r:id="rId204"/>
+                <o:OLEObject Type="Embed" ProgID="Equation.DSMT4" ShapeID="_x0000_i1066" DrawAspect="Content" ObjectID="_1730466121" r:id="rId204"/>
               </w:object>
             </w:r>
           </w:p>
@@ -14518,11 +14518,11 @@
                 <w:noProof/>
                 <w:position w:val="-30"/>
               </w:rPr>
-              <w:object w:dxaOrig="1520" w:dyaOrig="720" w14:anchorId="2D4F7B39">
+              <w:object w:dxaOrig="1520" w:dyaOrig="720" w14:anchorId="61050E83">
                 <v:shape id="_x0000_i1065" type="#_x0000_t75" alt="" style="width:76.1pt;height:36.8pt;mso-width-percent:0;mso-height-percent:0;mso-width-percent:0;mso-height-percent:0" o:ole="">
                   <v:imagedata r:id="rId205" o:title=""/>
                 </v:shape>
-                <o:OLEObject Type="Embed" ProgID="Equation.DSMT4" ShapeID="_x0000_i1065" DrawAspect="Content" ObjectID="_1730299208" r:id="rId206"/>
+                <o:OLEObject Type="Embed" ProgID="Equation.DSMT4" ShapeID="_x0000_i1065" DrawAspect="Content" ObjectID="_1730466122" r:id="rId206"/>
               </w:object>
             </w:r>
           </w:p>
@@ -14637,11 +14637,11 @@
           <w:noProof/>
           <w:position w:val="-4"/>
         </w:rPr>
-        <w:object w:dxaOrig="160" w:dyaOrig="240" w14:anchorId="1BBACEDF">
+        <w:object w:dxaOrig="160" w:dyaOrig="240" w14:anchorId="4A9581B8">
           <v:shape id="_x0000_i1064" type="#_x0000_t75" alt="" style="width:8.2pt;height:12.25pt;mso-width-percent:0;mso-height-percent:0;mso-width-percent:0;mso-height-percent:0" o:ole="">
             <v:imagedata r:id="rId207" o:title=""/>
           </v:shape>
-          <o:OLEObject Type="Embed" ProgID="Equation.DSMT4" ShapeID="_x0000_i1064" DrawAspect="Content" ObjectID="_1730299209" r:id="rId208"/>
+          <o:OLEObject Type="Embed" ProgID="Equation.DSMT4" ShapeID="_x0000_i1064" DrawAspect="Content" ObjectID="_1730466123" r:id="rId208"/>
         </w:object>
       </w:r>
       <w:r>
@@ -14696,11 +14696,11 @@
           <w:noProof/>
           <w:position w:val="-18"/>
         </w:rPr>
-        <w:object w:dxaOrig="8400" w:dyaOrig="520" w14:anchorId="4CECF12A">
+        <w:object w:dxaOrig="8400" w:dyaOrig="520" w14:anchorId="29875FDE">
           <v:shape id="_x0000_i1063" type="#_x0000_t75" alt="" style="width:419.75pt;height:26.2pt;mso-width-percent:0;mso-height-percent:0;mso-width-percent:0;mso-height-percent:0" o:ole="">
             <v:imagedata r:id="rId209" o:title=""/>
           </v:shape>
-          <o:OLEObject Type="Embed" ProgID="Equation.DSMT4" ShapeID="_x0000_i1063" DrawAspect="Content" ObjectID="_1730299210" r:id="rId210"/>
+          <o:OLEObject Type="Embed" ProgID="Equation.DSMT4" ShapeID="_x0000_i1063" DrawAspect="Content" ObjectID="_1730466124" r:id="rId210"/>
         </w:object>
       </w:r>
     </w:p>
@@ -14847,11 +14847,11 @@
           <w:noProof/>
           <w:position w:val="-4"/>
         </w:rPr>
-        <w:object w:dxaOrig="240" w:dyaOrig="260" w14:anchorId="558DFCF8">
+        <w:object w:dxaOrig="240" w:dyaOrig="260" w14:anchorId="1FEDD427">
           <v:shape id="_x0000_i1062" type="#_x0000_t75" alt="" style="width:12.25pt;height:13.1pt;mso-width-percent:0;mso-height-percent:0;mso-width-percent:0;mso-height-percent:0" o:ole="">
             <v:imagedata r:id="rId211" o:title=""/>
           </v:shape>
-          <o:OLEObject Type="Embed" ProgID="Equation.DSMT4" ShapeID="_x0000_i1062" DrawAspect="Content" ObjectID="_1730299211" r:id="rId212"/>
+          <o:OLEObject Type="Embed" ProgID="Equation.DSMT4" ShapeID="_x0000_i1062" DrawAspect="Content" ObjectID="_1730466125" r:id="rId212"/>
         </w:object>
       </w:r>
       <w:r>
@@ -14865,11 +14865,11 @@
           <w:noProof/>
           <w:position w:val="-12"/>
         </w:rPr>
-        <w:object w:dxaOrig="320" w:dyaOrig="360" w14:anchorId="03BD896E">
+        <w:object w:dxaOrig="320" w:dyaOrig="360" w14:anchorId="0E57AA9D">
           <v:shape id="_x0000_i1061" type="#_x0000_t75" alt="" style="width:17.2pt;height:18pt;mso-width-percent:0;mso-height-percent:0;mso-width-percent:0;mso-height-percent:0" o:ole="">
             <v:imagedata r:id="rId213" o:title=""/>
           </v:shape>
-          <o:OLEObject Type="Embed" ProgID="Equation.DSMT4" ShapeID="_x0000_i1061" DrawAspect="Content" ObjectID="_1730299212" r:id="rId214"/>
+          <o:OLEObject Type="Embed" ProgID="Equation.DSMT4" ShapeID="_x0000_i1061" DrawAspect="Content" ObjectID="_1730466126" r:id="rId214"/>
         </w:object>
       </w:r>
       <w:r>
@@ -14883,11 +14883,11 @@
           <w:noProof/>
           <w:position w:val="-12"/>
         </w:rPr>
-        <w:object w:dxaOrig="300" w:dyaOrig="360" w14:anchorId="3BB9B185">
+        <w:object w:dxaOrig="300" w:dyaOrig="360" w14:anchorId="1FB1A2E7">
           <v:shape id="_x0000_i1060" type="#_x0000_t75" alt="" style="width:13.9pt;height:18pt;mso-width-percent:0;mso-height-percent:0;mso-width-percent:0;mso-height-percent:0" o:ole="">
             <v:imagedata r:id="rId215" o:title=""/>
           </v:shape>
-          <o:OLEObject Type="Embed" ProgID="Equation.DSMT4" ShapeID="_x0000_i1060" DrawAspect="Content" ObjectID="_1730299213" r:id="rId216"/>
+          <o:OLEObject Type="Embed" ProgID="Equation.DSMT4" ShapeID="_x0000_i1060" DrawAspect="Content" ObjectID="_1730466127" r:id="rId216"/>
         </w:object>
       </w:r>
       <w:r>
@@ -14901,11 +14901,11 @@
           <w:noProof/>
           <w:position w:val="-12"/>
         </w:rPr>
-        <w:object w:dxaOrig="240" w:dyaOrig="360" w14:anchorId="44BF96AA">
+        <w:object w:dxaOrig="240" w:dyaOrig="360" w14:anchorId="3B091A50">
           <v:shape id="_x0000_i1059" type="#_x0000_t75" alt="" style="width:12.25pt;height:18pt;mso-width-percent:0;mso-height-percent:0;mso-width-percent:0;mso-height-percent:0" o:ole="">
             <v:imagedata r:id="rId217" o:title=""/>
           </v:shape>
-          <o:OLEObject Type="Embed" ProgID="Equation.DSMT4" ShapeID="_x0000_i1059" DrawAspect="Content" ObjectID="_1730299214" r:id="rId218"/>
+          <o:OLEObject Type="Embed" ProgID="Equation.DSMT4" ShapeID="_x0000_i1059" DrawAspect="Content" ObjectID="_1730466128" r:id="rId218"/>
         </w:object>
       </w:r>
       <w:r>
@@ -14987,11 +14987,11 @@
                 <w:noProof/>
                 <w:position w:val="-14"/>
               </w:rPr>
-              <w:object w:dxaOrig="1980" w:dyaOrig="380" w14:anchorId="60146E9F">
+              <w:object w:dxaOrig="1980" w:dyaOrig="380" w14:anchorId="79DCE19A">
                 <v:shape id="_x0000_i1058" type="#_x0000_t75" alt="" style="width:99pt;height:18.8pt;mso-width-percent:0;mso-height-percent:0;mso-width-percent:0;mso-height-percent:0" o:ole="">
                   <v:imagedata r:id="rId219" o:title=""/>
                 </v:shape>
-                <o:OLEObject Type="Embed" ProgID="Equation.DSMT4" ShapeID="_x0000_i1058" DrawAspect="Content" ObjectID="_1730299215" r:id="rId220"/>
+                <o:OLEObject Type="Embed" ProgID="Equation.DSMT4" ShapeID="_x0000_i1058" DrawAspect="Content" ObjectID="_1730466129" r:id="rId220"/>
               </w:object>
             </w:r>
           </w:p>
@@ -15104,11 +15104,11 @@
                 <w:noProof/>
                 <w:position w:val="-14"/>
               </w:rPr>
-              <w:object w:dxaOrig="1860" w:dyaOrig="380" w14:anchorId="6BF0803C">
+              <w:object w:dxaOrig="1860" w:dyaOrig="380" w14:anchorId="1244D75C">
                 <v:shape id="_x0000_i1057" type="#_x0000_t75" alt="" style="width:94.1pt;height:18.8pt;mso-width-percent:0;mso-height-percent:0;mso-width-percent:0;mso-height-percent:0" o:ole="">
                   <v:imagedata r:id="rId221" o:title=""/>
                 </v:shape>
-                <o:OLEObject Type="Embed" ProgID="Equation.DSMT4" ShapeID="_x0000_i1057" DrawAspect="Content" ObjectID="_1730299216" r:id="rId222"/>
+                <o:OLEObject Type="Embed" ProgID="Equation.DSMT4" ShapeID="_x0000_i1057" DrawAspect="Content" ObjectID="_1730466130" r:id="rId222"/>
               </w:object>
             </w:r>
           </w:p>
@@ -15223,11 +15223,11 @@
           <w:noProof/>
           <w:position w:val="-12"/>
         </w:rPr>
-        <w:object w:dxaOrig="300" w:dyaOrig="360" w14:anchorId="448D720F">
+        <w:object w:dxaOrig="300" w:dyaOrig="360" w14:anchorId="11491088">
           <v:shape id="_x0000_i1056" type="#_x0000_t75" alt="" style="width:13.9pt;height:18pt;mso-width-percent:0;mso-height-percent:0;mso-width-percent:0;mso-height-percent:0" o:ole="">
             <v:imagedata r:id="rId223" o:title=""/>
           </v:shape>
-          <o:OLEObject Type="Embed" ProgID="Equation.DSMT4" ShapeID="_x0000_i1056" DrawAspect="Content" ObjectID="_1730299217" r:id="rId224"/>
+          <o:OLEObject Type="Embed" ProgID="Equation.DSMT4" ShapeID="_x0000_i1056" DrawAspect="Content" ObjectID="_1730466131" r:id="rId224"/>
         </w:object>
       </w:r>
       <w:r>
@@ -15241,11 +15241,11 @@
           <w:noProof/>
           <w:position w:val="-14"/>
         </w:rPr>
-        <w:object w:dxaOrig="380" w:dyaOrig="380" w14:anchorId="392D543B">
+        <w:object w:dxaOrig="380" w:dyaOrig="380" w14:anchorId="41BD5145">
           <v:shape id="_x0000_i1055" type="#_x0000_t75" alt="" style="width:18.8pt;height:18.8pt;mso-width-percent:0;mso-height-percent:0;mso-width-percent:0;mso-height-percent:0" o:ole="">
             <v:imagedata r:id="rId225" o:title=""/>
           </v:shape>
-          <o:OLEObject Type="Embed" ProgID="Equation.DSMT4" ShapeID="_x0000_i1055" DrawAspect="Content" ObjectID="_1730299218" r:id="rId226"/>
+          <o:OLEObject Type="Embed" ProgID="Equation.DSMT4" ShapeID="_x0000_i1055" DrawAspect="Content" ObjectID="_1730466132" r:id="rId226"/>
         </w:object>
       </w:r>
       <w:r>
@@ -15280,11 +15280,11 @@
                 <w:noProof/>
                 <w:position w:val="-14"/>
               </w:rPr>
-              <w:object w:dxaOrig="1719" w:dyaOrig="400" w14:anchorId="46D8E3B3">
+              <w:object w:dxaOrig="1719" w:dyaOrig="400" w14:anchorId="4060A76F">
                 <v:shape id="_x0000_i1054" type="#_x0000_t75" alt="" style="width:85.9pt;height:19.65pt;mso-width-percent:0;mso-height-percent:0;mso-width-percent:0;mso-height-percent:0" o:ole="">
                   <v:imagedata r:id="rId227" o:title=""/>
                 </v:shape>
-                <o:OLEObject Type="Embed" ProgID="Equation.DSMT4" ShapeID="_x0000_i1054" DrawAspect="Content" ObjectID="_1730299219" r:id="rId228"/>
+                <o:OLEObject Type="Embed" ProgID="Equation.DSMT4" ShapeID="_x0000_i1054" DrawAspect="Content" ObjectID="_1730466133" r:id="rId228"/>
               </w:object>
             </w:r>
           </w:p>
@@ -15397,11 +15397,11 @@
                 <w:noProof/>
                 <w:position w:val="-18"/>
               </w:rPr>
-              <w:object w:dxaOrig="1939" w:dyaOrig="440" w14:anchorId="1C382DE4">
+              <w:object w:dxaOrig="1939" w:dyaOrig="440" w14:anchorId="232903E4">
                 <v:shape id="_x0000_i1053" type="#_x0000_t75" alt="" style="width:95.75pt;height:22.1pt;mso-width-percent:0;mso-height-percent:0;mso-width-percent:0;mso-height-percent:0" o:ole="">
                   <v:imagedata r:id="rId229" o:title=""/>
                 </v:shape>
-                <o:OLEObject Type="Embed" ProgID="Equation.DSMT4" ShapeID="_x0000_i1053" DrawAspect="Content" ObjectID="_1730299220" r:id="rId230"/>
+                <o:OLEObject Type="Embed" ProgID="Equation.DSMT4" ShapeID="_x0000_i1053" DrawAspect="Content" ObjectID="_1730466134" r:id="rId230"/>
               </w:object>
             </w:r>
           </w:p>
@@ -15517,11 +15517,11 @@
           <w:noProof/>
           <w:position w:val="-14"/>
         </w:rPr>
-        <w:object w:dxaOrig="600" w:dyaOrig="380" w14:anchorId="3D7E6373">
+        <w:object w:dxaOrig="600" w:dyaOrig="380" w14:anchorId="0F9C1369">
           <v:shape id="_x0000_i1052" type="#_x0000_t75" alt="" style="width:31.1pt;height:18.8pt;mso-width-percent:0;mso-height-percent:0;mso-width-percent:0;mso-height-percent:0" o:ole="">
             <v:imagedata r:id="rId231" o:title=""/>
           </v:shape>
-          <o:OLEObject Type="Embed" ProgID="Equation.DSMT4" ShapeID="_x0000_i1052" DrawAspect="Content" ObjectID="_1730299221" r:id="rId232"/>
+          <o:OLEObject Type="Embed" ProgID="Equation.DSMT4" ShapeID="_x0000_i1052" DrawAspect="Content" ObjectID="_1730466135" r:id="rId232"/>
         </w:object>
       </w:r>
       <w:r>
@@ -15535,11 +15535,11 @@
           <w:noProof/>
           <w:position w:val="-18"/>
         </w:rPr>
-        <w:object w:dxaOrig="660" w:dyaOrig="420" w14:anchorId="5D2A05BA">
+        <w:object w:dxaOrig="660" w:dyaOrig="420" w14:anchorId="637A5F04">
           <v:shape id="_x0000_i1051" type="#_x0000_t75" alt="" style="width:32.75pt;height:22.1pt;mso-width-percent:0;mso-height-percent:0;mso-width-percent:0;mso-height-percent:0" o:ole="">
             <v:imagedata r:id="rId233" o:title=""/>
           </v:shape>
-          <o:OLEObject Type="Embed" ProgID="Equation.DSMT4" ShapeID="_x0000_i1051" DrawAspect="Content" ObjectID="_1730299222" r:id="rId234"/>
+          <o:OLEObject Type="Embed" ProgID="Equation.DSMT4" ShapeID="_x0000_i1051" DrawAspect="Content" ObjectID="_1730466136" r:id="rId234"/>
         </w:object>
       </w:r>
       <w:r>
@@ -15574,11 +15574,11 @@
                 <w:noProof/>
                 <w:position w:val="-18"/>
               </w:rPr>
-              <w:object w:dxaOrig="6960" w:dyaOrig="560" w14:anchorId="1A875415">
+              <w:object w:dxaOrig="6960" w:dyaOrig="560" w14:anchorId="7FCB6C45">
                 <v:shape id="_x0000_i1050" type="#_x0000_t75" alt="" style="width:347.75pt;height:27.8pt;mso-width-percent:0;mso-height-percent:0;mso-width-percent:0;mso-height-percent:0" o:ole="">
                   <v:imagedata r:id="rId235" o:title=""/>
                 </v:shape>
-                <o:OLEObject Type="Embed" ProgID="Equation.DSMT4" ShapeID="_x0000_i1050" DrawAspect="Content" ObjectID="_1730299223" r:id="rId236"/>
+                <o:OLEObject Type="Embed" ProgID="Equation.DSMT4" ShapeID="_x0000_i1050" DrawAspect="Content" ObjectID="_1730466137" r:id="rId236"/>
               </w:object>
             </w:r>
           </w:p>
@@ -15691,11 +15691,11 @@
                 <w:noProof/>
                 <w:position w:val="-18"/>
               </w:rPr>
-              <w:object w:dxaOrig="7080" w:dyaOrig="560" w14:anchorId="02F75729">
+              <w:object w:dxaOrig="7080" w:dyaOrig="560" w14:anchorId="57AF71A1">
                 <v:shape id="_x0000_i1049" type="#_x0000_t75" alt="" style="width:352.65pt;height:27.8pt;mso-width-percent:0;mso-height-percent:0;mso-width-percent:0;mso-height-percent:0" o:ole="">
                   <v:imagedata r:id="rId237" o:title=""/>
                 </v:shape>
-                <o:OLEObject Type="Embed" ProgID="Equation.DSMT4" ShapeID="_x0000_i1049" DrawAspect="Content" ObjectID="_1730299224" r:id="rId238"/>
+                <o:OLEObject Type="Embed" ProgID="Equation.DSMT4" ShapeID="_x0000_i1049" DrawAspect="Content" ObjectID="_1730466138" r:id="rId238"/>
               </w:object>
             </w:r>
           </w:p>
@@ -15847,11 +15847,11 @@
           <w:noProof/>
           <w:position w:val="-14"/>
         </w:rPr>
-        <w:object w:dxaOrig="1480" w:dyaOrig="400" w14:anchorId="645256B7">
+        <w:object w:dxaOrig="1480" w:dyaOrig="400" w14:anchorId="6C892015">
           <v:shape id="_x0000_i1048" type="#_x0000_t75" alt="" style="width:73.65pt;height:19.65pt;mso-width-percent:0;mso-height-percent:0;mso-width-percent:0;mso-height-percent:0" o:ole="">
             <v:imagedata r:id="rId239" o:title=""/>
           </v:shape>
-          <o:OLEObject Type="Embed" ProgID="Equation.DSMT4" ShapeID="_x0000_i1048" DrawAspect="Content" ObjectID="_1730299225" r:id="rId240"/>
+          <o:OLEObject Type="Embed" ProgID="Equation.DSMT4" ShapeID="_x0000_i1048" DrawAspect="Content" ObjectID="_1730466139" r:id="rId240"/>
         </w:object>
       </w:r>
       <w:r>
@@ -15865,11 +15865,11 @@
           <w:noProof/>
           <w:position w:val="-18"/>
         </w:rPr>
-        <w:object w:dxaOrig="1700" w:dyaOrig="440" w14:anchorId="5DE3CB21">
+        <w:object w:dxaOrig="1700" w:dyaOrig="440" w14:anchorId="3A7ABF0A">
           <v:shape id="_x0000_i1047" type="#_x0000_t75" alt="" style="width:85.1pt;height:22.1pt;mso-width-percent:0;mso-height-percent:0;mso-width-percent:0;mso-height-percent:0" o:ole="">
             <v:imagedata r:id="rId241" o:title=""/>
           </v:shape>
-          <o:OLEObject Type="Embed" ProgID="Equation.DSMT4" ShapeID="_x0000_i1047" DrawAspect="Content" ObjectID="_1730299226" r:id="rId242"/>
+          <o:OLEObject Type="Embed" ProgID="Equation.DSMT4" ShapeID="_x0000_i1047" DrawAspect="Content" ObjectID="_1730466140" r:id="rId242"/>
         </w:object>
       </w:r>
       <w:r>
@@ -15896,11 +15896,11 @@
           <w:noProof/>
           <w:position w:val="-12"/>
         </w:rPr>
-        <w:object w:dxaOrig="1400" w:dyaOrig="360" w14:anchorId="0DB93E91">
+        <w:object w:dxaOrig="1400" w:dyaOrig="360" w14:anchorId="197BB214">
           <v:shape id="_x0000_i1046" type="#_x0000_t75" alt="" style="width:70.35pt;height:18pt;mso-width-percent:0;mso-height-percent:0;mso-width-percent:0;mso-height-percent:0" o:ole="">
             <v:imagedata r:id="rId243" o:title=""/>
           </v:shape>
-          <o:OLEObject Type="Embed" ProgID="Equation.DSMT4" ShapeID="_x0000_i1046" DrawAspect="Content" ObjectID="_1730299227" r:id="rId244"/>
+          <o:OLEObject Type="Embed" ProgID="Equation.DSMT4" ShapeID="_x0000_i1046" DrawAspect="Content" ObjectID="_1730466141" r:id="rId244"/>
         </w:object>
       </w:r>
       <w:r>
@@ -16298,11 +16298,11 @@
                 <w:noProof/>
                 <w:position w:val="-12"/>
               </w:rPr>
-              <w:object w:dxaOrig="320" w:dyaOrig="360" w14:anchorId="33C3DAB4">
+              <w:object w:dxaOrig="320" w:dyaOrig="360" w14:anchorId="7C2B609E">
                 <v:shape id="_x0000_i1045" type="#_x0000_t75" alt="" style="width:17.2pt;height:18pt;mso-width-percent:0;mso-height-percent:0;mso-width-percent:0;mso-height-percent:0" o:ole="">
                   <v:imagedata r:id="rId245" o:title=""/>
                 </v:shape>
-                <o:OLEObject Type="Embed" ProgID="Equation.DSMT4" ShapeID="_x0000_i1045" DrawAspect="Content" ObjectID="_1730299228" r:id="rId246"/>
+                <o:OLEObject Type="Embed" ProgID="Equation.DSMT4" ShapeID="_x0000_i1045" DrawAspect="Content" ObjectID="_1730466142" r:id="rId246"/>
               </w:object>
             </w:r>
           </w:p>
@@ -16328,11 +16328,11 @@
                 <w:noProof/>
                 <w:position w:val="-10"/>
               </w:rPr>
-              <w:object w:dxaOrig="639" w:dyaOrig="360" w14:anchorId="0CA08286">
+              <w:object w:dxaOrig="639" w:dyaOrig="360" w14:anchorId="6641B622">
                 <v:shape id="_x0000_i1044" type="#_x0000_t75" alt="" style="width:31.9pt;height:18pt;mso-width-percent:0;mso-height-percent:0;mso-width-percent:0;mso-height-percent:0" o:ole="">
                   <v:imagedata r:id="rId247" o:title=""/>
                 </v:shape>
-                <o:OLEObject Type="Embed" ProgID="Equation.DSMT4" ShapeID="_x0000_i1044" DrawAspect="Content" ObjectID="_1730299229" r:id="rId248"/>
+                <o:OLEObject Type="Embed" ProgID="Equation.DSMT4" ShapeID="_x0000_i1044" DrawAspect="Content" ObjectID="_1730466143" r:id="rId248"/>
               </w:object>
             </w:r>
           </w:p>
@@ -16391,11 +16391,11 @@
                 <w:noProof/>
                 <w:position w:val="-14"/>
               </w:rPr>
-              <w:object w:dxaOrig="320" w:dyaOrig="380" w14:anchorId="4241700A">
+              <w:object w:dxaOrig="320" w:dyaOrig="380" w14:anchorId="654DBDD9">
                 <v:shape id="_x0000_i1043" type="#_x0000_t75" alt="" style="width:17.2pt;height:18.8pt;mso-width-percent:0;mso-height-percent:0;mso-width-percent:0;mso-height-percent:0" o:ole="">
                   <v:imagedata r:id="rId249" o:title=""/>
                 </v:shape>
-                <o:OLEObject Type="Embed" ProgID="Equation.DSMT4" ShapeID="_x0000_i1043" DrawAspect="Content" ObjectID="_1730299230" r:id="rId250"/>
+                <o:OLEObject Type="Embed" ProgID="Equation.DSMT4" ShapeID="_x0000_i1043" DrawAspect="Content" ObjectID="_1730466144" r:id="rId250"/>
               </w:object>
             </w:r>
           </w:p>
@@ -16421,11 +16421,11 @@
                 <w:noProof/>
                 <w:position w:val="-10"/>
               </w:rPr>
-              <w:object w:dxaOrig="639" w:dyaOrig="360" w14:anchorId="6440B220">
+              <w:object w:dxaOrig="639" w:dyaOrig="360" w14:anchorId="79780999">
                 <v:shape id="_x0000_i1042" type="#_x0000_t75" alt="" style="width:31.9pt;height:18pt;mso-width-percent:0;mso-height-percent:0;mso-width-percent:0;mso-height-percent:0" o:ole="">
                   <v:imagedata r:id="rId251" o:title=""/>
                 </v:shape>
-                <o:OLEObject Type="Embed" ProgID="Equation.DSMT4" ShapeID="_x0000_i1042" DrawAspect="Content" ObjectID="_1730299231" r:id="rId252"/>
+                <o:OLEObject Type="Embed" ProgID="Equation.DSMT4" ShapeID="_x0000_i1042" DrawAspect="Content" ObjectID="_1730466145" r:id="rId252"/>
               </w:object>
             </w:r>
           </w:p>
@@ -16484,11 +16484,11 @@
                 <w:noProof/>
                 <w:position w:val="-12"/>
               </w:rPr>
-              <w:object w:dxaOrig="300" w:dyaOrig="360" w14:anchorId="4CF39F53">
+              <w:object w:dxaOrig="300" w:dyaOrig="360" w14:anchorId="5455E009">
                 <v:shape id="_x0000_i1041" type="#_x0000_t75" alt="" style="width:13.9pt;height:18pt;mso-width-percent:0;mso-height-percent:0;mso-width-percent:0;mso-height-percent:0" o:ole="">
                   <v:imagedata r:id="rId253" o:title=""/>
                 </v:shape>
-                <o:OLEObject Type="Embed" ProgID="Equation.DSMT4" ShapeID="_x0000_i1041" DrawAspect="Content" ObjectID="_1730299232" r:id="rId254"/>
+                <o:OLEObject Type="Embed" ProgID="Equation.DSMT4" ShapeID="_x0000_i1041" DrawAspect="Content" ObjectID="_1730466146" r:id="rId254"/>
               </w:object>
             </w:r>
           </w:p>
@@ -16514,11 +16514,11 @@
                 <w:noProof/>
                 <w:position w:val="-10"/>
               </w:rPr>
-              <w:object w:dxaOrig="639" w:dyaOrig="360" w14:anchorId="0C2DC914">
+              <w:object w:dxaOrig="639" w:dyaOrig="360" w14:anchorId="4248581E">
                 <v:shape id="_x0000_i1040" type="#_x0000_t75" alt="" style="width:31.9pt;height:18pt;mso-width-percent:0;mso-height-percent:0;mso-width-percent:0;mso-height-percent:0" o:ole="">
                   <v:imagedata r:id="rId255" o:title=""/>
                 </v:shape>
-                <o:OLEObject Type="Embed" ProgID="Equation.DSMT4" ShapeID="_x0000_i1040" DrawAspect="Content" ObjectID="_1730299233" r:id="rId256"/>
+                <o:OLEObject Type="Embed" ProgID="Equation.DSMT4" ShapeID="_x0000_i1040" DrawAspect="Content" ObjectID="_1730466147" r:id="rId256"/>
               </w:object>
             </w:r>
           </w:p>
@@ -16577,11 +16577,11 @@
                 <w:noProof/>
                 <w:position w:val="-12"/>
               </w:rPr>
-              <w:object w:dxaOrig="440" w:dyaOrig="360" w14:anchorId="320D6E1A">
+              <w:object w:dxaOrig="440" w:dyaOrig="360" w14:anchorId="6B5A8E5C">
                 <v:shape id="_x0000_i1039" type="#_x0000_t75" alt="" style="width:22.1pt;height:18pt;mso-width-percent:0;mso-height-percent:0;mso-width-percent:0;mso-height-percent:0" o:ole="">
                   <v:imagedata r:id="rId257" o:title=""/>
                 </v:shape>
-                <o:OLEObject Type="Embed" ProgID="Equation.DSMT4" ShapeID="_x0000_i1039" DrawAspect="Content" ObjectID="_1730299234" r:id="rId258"/>
+                <o:OLEObject Type="Embed" ProgID="Equation.DSMT4" ShapeID="_x0000_i1039" DrawAspect="Content" ObjectID="_1730466148" r:id="rId258"/>
               </w:object>
             </w:r>
           </w:p>
@@ -16607,11 +16607,11 @@
                 <w:noProof/>
                 <w:position w:val="-10"/>
               </w:rPr>
-              <w:object w:dxaOrig="639" w:dyaOrig="360" w14:anchorId="25F3815B">
+              <w:object w:dxaOrig="639" w:dyaOrig="360" w14:anchorId="4494E9E6">
                 <v:shape id="_x0000_i1038" type="#_x0000_t75" alt="" style="width:31.9pt;height:18pt;mso-width-percent:0;mso-height-percent:0;mso-width-percent:0;mso-height-percent:0" o:ole="">
                   <v:imagedata r:id="rId259" o:title=""/>
                 </v:shape>
-                <o:OLEObject Type="Embed" ProgID="Equation.DSMT4" ShapeID="_x0000_i1038" DrawAspect="Content" ObjectID="_1730299235" r:id="rId260"/>
+                <o:OLEObject Type="Embed" ProgID="Equation.DSMT4" ShapeID="_x0000_i1038" DrawAspect="Content" ObjectID="_1730466149" r:id="rId260"/>
               </w:object>
             </w:r>
           </w:p>
@@ -16638,11 +16638,11 @@
                 <w:noProof/>
                 <w:position w:val="-6"/>
               </w:rPr>
-              <w:object w:dxaOrig="1300" w:dyaOrig="320" w14:anchorId="3139861F">
+              <w:object w:dxaOrig="1300" w:dyaOrig="320" w14:anchorId="4EDD15DE">
                 <v:shape id="_x0000_i1037" type="#_x0000_t75" alt="" style="width:63.8pt;height:17.2pt;mso-width-percent:0;mso-height-percent:0;mso-width-percent:0;mso-height-percent:0" o:ole="">
                   <v:imagedata r:id="rId261" o:title=""/>
                 </v:shape>
-                <o:OLEObject Type="Embed" ProgID="Equation.DSMT4" ShapeID="_x0000_i1037" DrawAspect="Content" ObjectID="_1730299236" r:id="rId262"/>
+                <o:OLEObject Type="Embed" ProgID="Equation.DSMT4" ShapeID="_x0000_i1037" DrawAspect="Content" ObjectID="_1730466150" r:id="rId262"/>
               </w:object>
             </w:r>
           </w:p>
@@ -16700,11 +16700,11 @@
                 <w:noProof/>
                 <w:position w:val="-6"/>
               </w:rPr>
-              <w:object w:dxaOrig="1240" w:dyaOrig="320" w14:anchorId="30FC1F50">
+              <w:object w:dxaOrig="1240" w:dyaOrig="320" w14:anchorId="5571436E">
                 <v:shape id="_x0000_i1036" type="#_x0000_t75" alt="" style="width:62.2pt;height:17.2pt;mso-width-percent:0;mso-height-percent:0;mso-width-percent:0;mso-height-percent:0" o:ole="">
                   <v:imagedata r:id="rId263" o:title=""/>
                 </v:shape>
-                <o:OLEObject Type="Embed" ProgID="Equation.DSMT4" ShapeID="_x0000_i1036" DrawAspect="Content" ObjectID="_1730299237" r:id="rId264"/>
+                <o:OLEObject Type="Embed" ProgID="Equation.DSMT4" ShapeID="_x0000_i1036" DrawAspect="Content" ObjectID="_1730466151" r:id="rId264"/>
               </w:object>
             </w:r>
           </w:p>
@@ -16731,11 +16731,11 @@
                 <w:noProof/>
                 <w:position w:val="-6"/>
               </w:rPr>
-              <w:object w:dxaOrig="1060" w:dyaOrig="320" w14:anchorId="23AF67BC">
+              <w:object w:dxaOrig="1060" w:dyaOrig="320" w14:anchorId="11D09BF7">
                 <v:shape id="_x0000_i1035" type="#_x0000_t75" alt="" style="width:53.2pt;height:17.2pt;mso-width-percent:0;mso-height-percent:0;mso-width-percent:0;mso-height-percent:0" o:ole="">
                   <v:imagedata r:id="rId265" o:title=""/>
                 </v:shape>
-                <o:OLEObject Type="Embed" ProgID="Equation.DSMT4" ShapeID="_x0000_i1035" DrawAspect="Content" ObjectID="_1730299238" r:id="rId266"/>
+                <o:OLEObject Type="Embed" ProgID="Equation.DSMT4" ShapeID="_x0000_i1035" DrawAspect="Content" ObjectID="_1730466152" r:id="rId266"/>
               </w:object>
             </w:r>
           </w:p>
@@ -16793,11 +16793,11 @@
                 <w:noProof/>
                 <w:position w:val="-6"/>
               </w:rPr>
-              <w:object w:dxaOrig="1480" w:dyaOrig="320" w14:anchorId="03336C3D">
+              <w:object w:dxaOrig="1480" w:dyaOrig="320" w14:anchorId="6ADC7F92">
                 <v:shape id="_x0000_i1034" type="#_x0000_t75" alt="" style="width:73.65pt;height:17.2pt;mso-width-percent:0;mso-height-percent:0;mso-width-percent:0;mso-height-percent:0" o:ole="">
                   <v:imagedata r:id="rId267" o:title=""/>
                 </v:shape>
-                <o:OLEObject Type="Embed" ProgID="Equation.DSMT4" ShapeID="_x0000_i1034" DrawAspect="Content" ObjectID="_1730299239" r:id="rId268"/>
+                <o:OLEObject Type="Embed" ProgID="Equation.DSMT4" ShapeID="_x0000_i1034" DrawAspect="Content" ObjectID="_1730466153" r:id="rId268"/>
               </w:object>
             </w:r>
           </w:p>
@@ -16824,11 +16824,11 @@
                 <w:noProof/>
                 <w:position w:val="-6"/>
               </w:rPr>
-              <w:object w:dxaOrig="940" w:dyaOrig="320" w14:anchorId="51CFA36F">
+              <w:object w:dxaOrig="940" w:dyaOrig="320" w14:anchorId="1C34D7C0">
                 <v:shape id="_x0000_i1033" type="#_x0000_t75" alt="" style="width:48.25pt;height:17.2pt;mso-width-percent:0;mso-height-percent:0;mso-width-percent:0;mso-height-percent:0" o:ole="">
                   <v:imagedata r:id="rId269" o:title=""/>
                 </v:shape>
-                <o:OLEObject Type="Embed" ProgID="Equation.DSMT4" ShapeID="_x0000_i1033" DrawAspect="Content" ObjectID="_1730299240" r:id="rId270"/>
+                <o:OLEObject Type="Embed" ProgID="Equation.DSMT4" ShapeID="_x0000_i1033" DrawAspect="Content" ObjectID="_1730466154" r:id="rId270"/>
               </w:object>
             </w:r>
           </w:p>
@@ -16862,11 +16862,11 @@
                 <w:noProof/>
                 <w:position w:val="-12"/>
               </w:rPr>
-              <w:object w:dxaOrig="580" w:dyaOrig="360" w14:anchorId="55A2DF94">
+              <w:object w:dxaOrig="580" w:dyaOrig="360" w14:anchorId="690B6FFC">
                 <v:shape id="_x0000_i1032" type="#_x0000_t75" alt="" style="width:28.65pt;height:18pt;mso-width-percent:0;mso-height-percent:0;mso-width-percent:0;mso-height-percent:0" o:ole="">
                   <v:imagedata r:id="rId271" o:title=""/>
                 </v:shape>
-                <o:OLEObject Type="Embed" ProgID="Equation.DSMT4" ShapeID="_x0000_i1032" DrawAspect="Content" ObjectID="_1730299241" r:id="rId272"/>
+                <o:OLEObject Type="Embed" ProgID="Equation.DSMT4" ShapeID="_x0000_i1032" DrawAspect="Content" ObjectID="_1730466155" r:id="rId272"/>
               </w:object>
             </w:r>
           </w:p>
@@ -16949,11 +16949,11 @@
                 <w:noProof/>
                 <w:position w:val="-14"/>
               </w:rPr>
-              <w:object w:dxaOrig="340" w:dyaOrig="380" w14:anchorId="77A15970">
+              <w:object w:dxaOrig="340" w:dyaOrig="380" w14:anchorId="6DDE19B5">
                 <v:shape id="_x0000_i1031" type="#_x0000_t75" alt="" style="width:17.2pt;height:18.8pt;mso-width-percent:0;mso-height-percent:0;mso-width-percent:0;mso-height-percent:0" o:ole="">
                   <v:imagedata r:id="rId273" o:title=""/>
                 </v:shape>
-                <o:OLEObject Type="Embed" ProgID="Equation.DSMT4" ShapeID="_x0000_i1031" DrawAspect="Content" ObjectID="_1730299242" r:id="rId274"/>
+                <o:OLEObject Type="Embed" ProgID="Equation.DSMT4" ShapeID="_x0000_i1031" DrawAspect="Content" ObjectID="_1730466156" r:id="rId274"/>
               </w:object>
             </w:r>
           </w:p>
@@ -16979,11 +16979,11 @@
                 <w:noProof/>
                 <w:position w:val="-4"/>
               </w:rPr>
-              <w:object w:dxaOrig="260" w:dyaOrig="200" w14:anchorId="37585B63">
+              <w:object w:dxaOrig="260" w:dyaOrig="200" w14:anchorId="4ED1410B">
                 <v:shape id="_x0000_i1030" type="#_x0000_t75" alt="" style="width:13.1pt;height:9.8pt;mso-width-percent:0;mso-height-percent:0;mso-width-percent:0;mso-height-percent:0" o:ole="">
                   <v:imagedata r:id="rId275" o:title=""/>
                 </v:shape>
-                <o:OLEObject Type="Embed" ProgID="Equation.DSMT4" ShapeID="_x0000_i1030" DrawAspect="Content" ObjectID="_1730299243" r:id="rId276"/>
+                <o:OLEObject Type="Embed" ProgID="Equation.DSMT4" ShapeID="_x0000_i1030" DrawAspect="Content" ObjectID="_1730466157" r:id="rId276"/>
               </w:object>
             </w:r>
           </w:p>
@@ -17305,11 +17305,11 @@
                 <w:noProof/>
                 <w:position w:val="-12"/>
               </w:rPr>
-              <w:object w:dxaOrig="460" w:dyaOrig="360" w14:anchorId="4DEF587A">
+              <w:object w:dxaOrig="460" w:dyaOrig="360" w14:anchorId="49EA3125">
                 <v:shape id="_x0000_i1029" type="#_x0000_t75" alt="" style="width:22.1pt;height:18pt;mso-width-percent:0;mso-height-percent:0;mso-width-percent:0;mso-height-percent:0" o:ole="">
                   <v:imagedata r:id="rId277" o:title=""/>
                 </v:shape>
-                <o:OLEObject Type="Embed" ProgID="Equation.DSMT4" ShapeID="_x0000_i1029" DrawAspect="Content" ObjectID="_1730299244" r:id="rId278"/>
+                <o:OLEObject Type="Embed" ProgID="Equation.DSMT4" ShapeID="_x0000_i1029" DrawAspect="Content" ObjectID="_1730466158" r:id="rId278"/>
               </w:object>
             </w:r>
           </w:p>
@@ -17418,11 +17418,11 @@
                 <w:noProof/>
                 <w:position w:val="-14"/>
               </w:rPr>
-              <w:object w:dxaOrig="540" w:dyaOrig="380" w14:anchorId="3B696C75">
+              <w:object w:dxaOrig="540" w:dyaOrig="380" w14:anchorId="20CCFDB8">
                 <v:shape id="_x0000_i1028" type="#_x0000_t75" alt="" style="width:27pt;height:18.8pt;mso-width-percent:0;mso-height-percent:0;mso-width-percent:0;mso-height-percent:0" o:ole="">
                   <v:imagedata r:id="rId279" o:title=""/>
                 </v:shape>
-                <o:OLEObject Type="Embed" ProgID="Equation.DSMT4" ShapeID="_x0000_i1028" DrawAspect="Content" ObjectID="_1730299245" r:id="rId280"/>
+                <o:OLEObject Type="Embed" ProgID="Equation.DSMT4" ShapeID="_x0000_i1028" DrawAspect="Content" ObjectID="_1730466159" r:id="rId280"/>
               </w:object>
             </w:r>
           </w:p>
@@ -17537,11 +17537,11 @@
                 <w:noProof/>
                 <w:position w:val="-14"/>
               </w:rPr>
-              <w:object w:dxaOrig="499" w:dyaOrig="380" w14:anchorId="4CF773BA">
+              <w:object w:dxaOrig="499" w:dyaOrig="380" w14:anchorId="6C80D123">
                 <v:shape id="_x0000_i1027" type="#_x0000_t75" alt="" style="width:23.75pt;height:18.8pt;mso-width-percent:0;mso-height-percent:0;mso-width-percent:0;mso-height-percent:0" o:ole="">
                   <v:imagedata r:id="rId281" o:title=""/>
                 </v:shape>
-                <o:OLEObject Type="Embed" ProgID="Equation.DSMT4" ShapeID="_x0000_i1027" DrawAspect="Content" ObjectID="_1730299246" r:id="rId282"/>
+                <o:OLEObject Type="Embed" ProgID="Equation.DSMT4" ShapeID="_x0000_i1027" DrawAspect="Content" ObjectID="_1730466160" r:id="rId282"/>
               </w:object>
             </w:r>
           </w:p>
@@ -17644,11 +17644,11 @@
                 <w:noProof/>
                 <w:position w:val="-4"/>
               </w:rPr>
-              <w:object w:dxaOrig="260" w:dyaOrig="240" w14:anchorId="32548BA2">
+              <w:object w:dxaOrig="260" w:dyaOrig="240" w14:anchorId="75F89558">
                 <v:shape id="_x0000_i1026" type="#_x0000_t75" alt="" style="width:13.1pt;height:12.25pt;mso-width-percent:0;mso-height-percent:0;mso-width-percent:0;mso-height-percent:0" o:ole="">
                   <v:imagedata r:id="rId283" o:title=""/>
                 </v:shape>
-                <o:OLEObject Type="Embed" ProgID="Equation.DSMT4" ShapeID="_x0000_i1026" DrawAspect="Content" ObjectID="_1730299247" r:id="rId284"/>
+                <o:OLEObject Type="Embed" ProgID="Equation.DSMT4" ShapeID="_x0000_i1026" DrawAspect="Content" ObjectID="_1730466161" r:id="rId284"/>
               </w:object>
             </w:r>
           </w:p>
@@ -17731,11 +17731,11 @@
                 <w:noProof/>
                 <w:position w:val="-12"/>
               </w:rPr>
-              <w:object w:dxaOrig="340" w:dyaOrig="360" w14:anchorId="73E3FBEF">
+              <w:object w:dxaOrig="340" w:dyaOrig="360" w14:anchorId="758C03A3">
                 <v:shape id="_x0000_i1025" type="#_x0000_t75" alt="" style="width:17.2pt;height:18pt;mso-width-percent:0;mso-height-percent:0;mso-width-percent:0;mso-height-percent:0" o:ole="">
                   <v:imagedata r:id="rId285" o:title=""/>
                 </v:shape>
-                <o:OLEObject Type="Embed" ProgID="Equation.DSMT4" ShapeID="_x0000_i1025" DrawAspect="Content" ObjectID="_1730299248" r:id="rId286"/>
+                <o:OLEObject Type="Embed" ProgID="Equation.DSMT4" ShapeID="_x0000_i1025" DrawAspect="Content" ObjectID="_1730466162" r:id="rId286"/>
               </w:object>
             </w:r>
           </w:p>
@@ -22257,53 +22257,6 @@
           <w:lang w:val="x-none"/>
         </w:rPr>
       </w:pPr>
-      <w:r>
-        <w:rPr>
-          <w:noProof/>
-          <w:lang w:val="x-none"/>
-        </w:rPr>
-        <w:drawing>
-          <wp:inline distT="0" distB="0" distL="0" distR="0" wp14:anchorId="200E9677" wp14:editId="6AAF20A1">
-            <wp:extent cx="3973195" cy="2977915"/>
-            <wp:effectExtent l="0" t="0" r="1905" b="0"/>
-            <wp:docPr id="2851" name="Picture 2851"/>
-            <wp:cNvGraphicFramePr>
-              <a:graphicFrameLocks xmlns:a="http://schemas.openxmlformats.org/drawingml/2006/main" noChangeAspect="1"/>
-            </wp:cNvGraphicFramePr>
-            <a:graphic xmlns:a="http://schemas.openxmlformats.org/drawingml/2006/main">
-              <a:graphicData uri="http://schemas.openxmlformats.org/drawingml/2006/picture">
-                <pic:pic xmlns:pic="http://schemas.openxmlformats.org/drawingml/2006/picture">
-                  <pic:nvPicPr>
-                    <pic:cNvPr id="2851" name="Picture 2851"/>
-                    <pic:cNvPicPr/>
-                  </pic:nvPicPr>
-                  <pic:blipFill>
-                    <a:blip r:embed="rId305" cstate="print">
-                      <a:extLst>
-                        <a:ext uri="{28A0092B-C50C-407E-A947-70E740481C1C}">
-                          <a14:useLocalDpi xmlns:a14="http://schemas.microsoft.com/office/drawing/2010/main" val="0"/>
-                        </a:ext>
-                      </a:extLst>
-                    </a:blip>
-                    <a:stretch>
-                      <a:fillRect/>
-                    </a:stretch>
-                  </pic:blipFill>
-                  <pic:spPr>
-                    <a:xfrm>
-                      <a:off x="0" y="0"/>
-                      <a:ext cx="4025758" cy="3017311"/>
-                    </a:xfrm>
-                    <a:prstGeom prst="rect">
-                      <a:avLst/>
-                    </a:prstGeom>
-                  </pic:spPr>
-                </pic:pic>
-              </a:graphicData>
-            </a:graphic>
-          </wp:inline>
-        </w:drawing>
-      </w:r>
     </w:p>
     <w:p>
       <w:pPr>
@@ -22360,15 +22313,6 @@
     </w:p>
     <w:p>
       <w:pPr>
-        <w:jc w:val="center"/>
-        <w:rPr>
-          <w:lang w:val="x-none"/>
-        </w:rPr>
-      </w:pPr>
-    </w:p>
-    <w:p>
-      <w:pPr>
-        <w:jc w:val="center"/>
         <w:rPr>
           <w:lang w:val="x-none"/>
         </w:rPr>
@@ -22378,11 +22322,12 @@
           <w:noProof/>
           <w:lang w:val="x-none"/>
         </w:rPr>
+        <w:lastRenderedPageBreak/>
         <w:drawing>
-          <wp:inline distT="0" distB="0" distL="0" distR="0" wp14:anchorId="18CFC738" wp14:editId="761A6BF5">
-            <wp:extent cx="3973689" cy="2978286"/>
-            <wp:effectExtent l="0" t="0" r="1905" b="0"/>
-            <wp:docPr id="2850" name="Picture 2850"/>
+          <wp:inline distT="0" distB="0" distL="0" distR="0" wp14:anchorId="6C9CD8FA" wp14:editId="1D92559C">
+            <wp:extent cx="5731510" cy="4425315"/>
+            <wp:effectExtent l="0" t="0" r="0" b="0"/>
+            <wp:docPr id="930" name="Picture 930"/>
             <wp:cNvGraphicFramePr>
               <a:graphicFrameLocks xmlns:a="http://schemas.openxmlformats.org/drawingml/2006/main" noChangeAspect="1"/>
             </wp:cNvGraphicFramePr>
@@ -22390,11 +22335,11 @@
               <a:graphicData uri="http://schemas.openxmlformats.org/drawingml/2006/picture">
                 <pic:pic xmlns:pic="http://schemas.openxmlformats.org/drawingml/2006/picture">
                   <pic:nvPicPr>
-                    <pic:cNvPr id="2850" name="Picture 2850"/>
+                    <pic:cNvPr id="930" name="Picture 930"/>
                     <pic:cNvPicPr/>
                   </pic:nvPicPr>
                   <pic:blipFill>
-                    <a:blip r:embed="rId306" cstate="print">
+                    <a:blip r:embed="rId305">
                       <a:extLst>
                         <a:ext uri="{28A0092B-C50C-407E-A947-70E740481C1C}">
                           <a14:useLocalDpi xmlns:a14="http://schemas.microsoft.com/office/drawing/2010/main" val="0"/>
@@ -22408,7 +22353,62 @@
                   <pic:spPr>
                     <a:xfrm>
                       <a:off x="0" y="0"/>
-                      <a:ext cx="3981296" cy="2983987"/>
+                      <a:ext cx="5731510" cy="4425315"/>
+                    </a:xfrm>
+                    <a:prstGeom prst="rect">
+                      <a:avLst/>
+                    </a:prstGeom>
+                  </pic:spPr>
+                </pic:pic>
+              </a:graphicData>
+            </a:graphic>
+          </wp:inline>
+        </w:drawing>
+      </w:r>
+    </w:p>
+    <w:p>
+      <w:pPr>
+        <w:jc w:val="center"/>
+        <w:rPr>
+          <w:lang w:val="x-none"/>
+        </w:rPr>
+      </w:pPr>
+      <w:r>
+        <w:rPr>
+          <w:noProof/>
+          <w:lang w:val="x-none"/>
+        </w:rPr>
+        <w:drawing>
+          <wp:inline distT="0" distB="0" distL="0" distR="0" wp14:anchorId="4B7596B7" wp14:editId="762F0BBE">
+            <wp:extent cx="5731510" cy="4425315"/>
+            <wp:effectExtent l="0" t="0" r="0" b="0"/>
+            <wp:docPr id="931" name="Picture 931"/>
+            <wp:cNvGraphicFramePr>
+              <a:graphicFrameLocks xmlns:a="http://schemas.openxmlformats.org/drawingml/2006/main" noChangeAspect="1"/>
+            </wp:cNvGraphicFramePr>
+            <a:graphic xmlns:a="http://schemas.openxmlformats.org/drawingml/2006/main">
+              <a:graphicData uri="http://schemas.openxmlformats.org/drawingml/2006/picture">
+                <pic:pic xmlns:pic="http://schemas.openxmlformats.org/drawingml/2006/picture">
+                  <pic:nvPicPr>
+                    <pic:cNvPr id="931" name="Picture 931"/>
+                    <pic:cNvPicPr/>
+                  </pic:nvPicPr>
+                  <pic:blipFill>
+                    <a:blip r:embed="rId306">
+                      <a:extLst>
+                        <a:ext uri="{28A0092B-C50C-407E-A947-70E740481C1C}">
+                          <a14:useLocalDpi xmlns:a14="http://schemas.microsoft.com/office/drawing/2010/main" val="0"/>
+                        </a:ext>
+                      </a:extLst>
+                    </a:blip>
+                    <a:stretch>
+                      <a:fillRect/>
+                    </a:stretch>
+                  </pic:blipFill>
+                  <pic:spPr>
+                    <a:xfrm>
+                      <a:off x="0" y="0"/>
+                      <a:ext cx="5731510" cy="4425315"/>
                     </a:xfrm>
                     <a:prstGeom prst="rect">
                       <a:avLst/>
@@ -22446,6 +22446,7 @@
               <w:jc w:val="right"/>
             </w:pPr>
             <w:r>
+              <w:lastRenderedPageBreak/>
               <w:t>(</w:t>
             </w:r>
             <w:r>
@@ -22596,7 +22597,6 @@
           <w:noProof/>
           <w:lang w:val="x-none"/>
         </w:rPr>
-        <w:lastRenderedPageBreak/>
         <w:drawing>
           <wp:inline distT="0" distB="0" distL="0" distR="0" wp14:anchorId="60D07E42" wp14:editId="398887B6">
             <wp:extent cx="3795590" cy="2844800"/>
@@ -22704,6 +22704,7 @@
           <w:noProof/>
           <w:lang w:val="x-none"/>
         </w:rPr>
+        <w:lastRenderedPageBreak/>
         <w:drawing>
           <wp:inline distT="0" distB="0" distL="0" distR="0" wp14:anchorId="35DD6DED" wp14:editId="0ACEDAEB">
             <wp:extent cx="3705219" cy="2777067"/>
@@ -23025,7 +23026,6 @@
         <w:rPr>
           <w:lang w:bidi="fa-IR"/>
         </w:rPr>
-        <w:lastRenderedPageBreak/>
         <w:fldChar w:fldCharType="begin"/>
       </w:r>
       <w:r>
@@ -23161,11 +23161,12 @@
           <w:noProof/>
           <w:lang w:bidi="fa-IR"/>
         </w:rPr>
+        <w:lastRenderedPageBreak/>
         <w:drawing>
-          <wp:inline distT="0" distB="0" distL="0" distR="0" wp14:anchorId="5729C055" wp14:editId="6B055070">
-            <wp:extent cx="3976331" cy="2980266"/>
-            <wp:effectExtent l="0" t="0" r="0" b="4445"/>
-            <wp:docPr id="934" name="Picture 934"/>
+          <wp:inline distT="0" distB="0" distL="0" distR="0" wp14:anchorId="03E0E83E" wp14:editId="336CFE2A">
+            <wp:extent cx="5731510" cy="4425315"/>
+            <wp:effectExtent l="0" t="0" r="0" b="0"/>
+            <wp:docPr id="941" name="Picture 941"/>
             <wp:cNvGraphicFramePr>
               <a:graphicFrameLocks xmlns:a="http://schemas.openxmlformats.org/drawingml/2006/main" noChangeAspect="1"/>
             </wp:cNvGraphicFramePr>
@@ -23173,11 +23174,11 @@
               <a:graphicData uri="http://schemas.openxmlformats.org/drawingml/2006/picture">
                 <pic:pic xmlns:pic="http://schemas.openxmlformats.org/drawingml/2006/picture">
                   <pic:nvPicPr>
-                    <pic:cNvPr id="934" name="Picture 934"/>
+                    <pic:cNvPr id="941" name="Picture 941"/>
                     <pic:cNvPicPr/>
                   </pic:nvPicPr>
                   <pic:blipFill>
-                    <a:blip r:embed="rId309" cstate="print">
+                    <a:blip r:embed="rId309">
                       <a:extLst>
                         <a:ext uri="{28A0092B-C50C-407E-A947-70E740481C1C}">
                           <a14:useLocalDpi xmlns:a14="http://schemas.microsoft.com/office/drawing/2010/main" val="0"/>
@@ -23191,7 +23192,7 @@
                   <pic:spPr>
                     <a:xfrm>
                       <a:off x="0" y="0"/>
-                      <a:ext cx="3993868" cy="2993410"/>
+                      <a:ext cx="5731510" cy="4425315"/>
                     </a:xfrm>
                     <a:prstGeom prst="rect">
                       <a:avLst/>
@@ -23254,25 +23255,17 @@
           <w:lang w:bidi="fa-IR"/>
         </w:rPr>
       </w:pPr>
-    </w:p>
-    <w:p>
-      <w:pPr>
-        <w:jc w:val="center"/>
+      <w:r>
         <w:rPr>
           <w:noProof/>
           <w:lang w:bidi="fa-IR"/>
         </w:rPr>
-      </w:pPr>
-      <w:r>
-        <w:rPr>
-          <w:noProof/>
-          <w:lang w:bidi="fa-IR"/>
-        </w:rPr>
+        <w:lastRenderedPageBreak/>
         <w:drawing>
-          <wp:inline distT="0" distB="0" distL="0" distR="0" wp14:anchorId="1F818097" wp14:editId="462ED90D">
-            <wp:extent cx="3973689" cy="2978286"/>
-            <wp:effectExtent l="0" t="0" r="1905" b="0"/>
-            <wp:docPr id="2862" name="Picture 2862"/>
+          <wp:inline distT="0" distB="0" distL="0" distR="0" wp14:anchorId="3F0FF8F0" wp14:editId="1767FB36">
+            <wp:extent cx="5731510" cy="4425315"/>
+            <wp:effectExtent l="0" t="0" r="0" b="0"/>
+            <wp:docPr id="942" name="Picture 942"/>
             <wp:cNvGraphicFramePr>
               <a:graphicFrameLocks xmlns:a="http://schemas.openxmlformats.org/drawingml/2006/main" noChangeAspect="1"/>
             </wp:cNvGraphicFramePr>
@@ -23280,11 +23273,11 @@
               <a:graphicData uri="http://schemas.openxmlformats.org/drawingml/2006/picture">
                 <pic:pic xmlns:pic="http://schemas.openxmlformats.org/drawingml/2006/picture">
                   <pic:nvPicPr>
-                    <pic:cNvPr id="2862" name="Picture 2862"/>
+                    <pic:cNvPr id="942" name="Picture 942"/>
                     <pic:cNvPicPr/>
                   </pic:nvPicPr>
                   <pic:blipFill>
-                    <a:blip r:embed="rId310" cstate="print">
+                    <a:blip r:embed="rId310">
                       <a:extLst>
                         <a:ext uri="{28A0092B-C50C-407E-A947-70E740481C1C}">
                           <a14:useLocalDpi xmlns:a14="http://schemas.microsoft.com/office/drawing/2010/main" val="0"/>
@@ -23298,7 +23291,7 @@
                   <pic:spPr>
                     <a:xfrm>
                       <a:off x="0" y="0"/>
-                      <a:ext cx="3993023" cy="2992777"/>
+                      <a:ext cx="5731510" cy="4425315"/>
                     </a:xfrm>
                     <a:prstGeom prst="rect">
                       <a:avLst/>
@@ -23310,6 +23303,15 @@
           </wp:inline>
         </w:drawing>
       </w:r>
+    </w:p>
+    <w:p>
+      <w:pPr>
+        <w:jc w:val="center"/>
+        <w:rPr>
+          <w:noProof/>
+          <w:lang w:bidi="fa-IR"/>
+        </w:rPr>
+      </w:pPr>
     </w:p>
     <w:tbl>
       <w:tblPr>
@@ -23375,10 +23377,10 @@
         </w:rPr>
         <w:lastRenderedPageBreak/>
         <w:drawing>
-          <wp:inline distT="0" distB="0" distL="0" distR="0" wp14:anchorId="7896ABE7" wp14:editId="7CDD5DC7">
-            <wp:extent cx="3976332" cy="2980267"/>
-            <wp:effectExtent l="0" t="0" r="0" b="4445"/>
-            <wp:docPr id="935" name="Picture 935"/>
+          <wp:inline distT="0" distB="0" distL="0" distR="0" wp14:anchorId="02B4FCF7" wp14:editId="12D3AC7A">
+            <wp:extent cx="5731510" cy="4425315"/>
+            <wp:effectExtent l="0" t="0" r="0" b="0"/>
+            <wp:docPr id="943" name="Picture 943"/>
             <wp:cNvGraphicFramePr>
               <a:graphicFrameLocks xmlns:a="http://schemas.openxmlformats.org/drawingml/2006/main" noChangeAspect="1"/>
             </wp:cNvGraphicFramePr>
@@ -23386,11 +23388,11 @@
               <a:graphicData uri="http://schemas.openxmlformats.org/drawingml/2006/picture">
                 <pic:pic xmlns:pic="http://schemas.openxmlformats.org/drawingml/2006/picture">
                   <pic:nvPicPr>
-                    <pic:cNvPr id="935" name="Picture 935"/>
+                    <pic:cNvPr id="943" name="Picture 943"/>
                     <pic:cNvPicPr/>
                   </pic:nvPicPr>
                   <pic:blipFill>
-                    <a:blip r:embed="rId311" cstate="print">
+                    <a:blip r:embed="rId311">
                       <a:extLst>
                         <a:ext uri="{28A0092B-C50C-407E-A947-70E740481C1C}">
                           <a14:useLocalDpi xmlns:a14="http://schemas.microsoft.com/office/drawing/2010/main" val="0"/>
@@ -23404,7 +23406,7 @@
                   <pic:spPr>
                     <a:xfrm>
                       <a:off x="0" y="0"/>
-                      <a:ext cx="4002835" cy="3000131"/>
+                      <a:ext cx="5731510" cy="4425315"/>
                     </a:xfrm>
                     <a:prstGeom prst="rect">
                       <a:avLst/>

</xml_diff>

<commit_message>
add box plot and update word
</commit_message>
<xml_diff>
--- a/English_Journal/LQIR-DG.docx
+++ b/English_Journal/LQIR-DG.docx
@@ -955,7 +955,7 @@
           <v:shape id="_x0000_i1147" type="#_x0000_t75" alt="" style="width:16.85pt;height:18.4pt;mso-width-percent:0;mso-height-percent:0;mso-width-percent:0;mso-height-percent:0" o:ole="">
             <v:imagedata r:id="rId9" o:title=""/>
           </v:shape>
-          <o:OLEObject Type="Embed" ProgID="Equation.DSMT4" ShapeID="_x0000_i1147" DrawAspect="Content" ObjectID="_1730546480" r:id="rId10"/>
+          <o:OLEObject Type="Embed" ProgID="Equation.DSMT4" ShapeID="_x0000_i1147" DrawAspect="Content" ObjectID="_1730640242" r:id="rId10"/>
         </w:object>
       </w:r>
       <w:r>
@@ -1031,7 +1031,7 @@
           <v:shape id="_x0000_i1146" type="#_x0000_t75" alt="" style="width:65.1pt;height:13.8pt;mso-width-percent:0;mso-height-percent:0;mso-width-percent:0;mso-height-percent:0" o:ole="">
             <v:imagedata r:id="rId11" o:title=""/>
           </v:shape>
-          <o:OLEObject Type="Embed" ProgID="Equation.DSMT4" ShapeID="_x0000_i1146" DrawAspect="Content" ObjectID="_1730546481" r:id="rId12"/>
+          <o:OLEObject Type="Embed" ProgID="Equation.DSMT4" ShapeID="_x0000_i1146" DrawAspect="Content" ObjectID="_1730640243" r:id="rId12"/>
         </w:object>
       </w:r>
       <w:r>
@@ -2885,7 +2885,7 @@
                                   <v:shape id="_x0000_i1156" type="#_x0000_t75" alt="" style="width:41.35pt;height:23.75pt;mso-width-percent:0;mso-height-percent:0;mso-width-percent:0;mso-height-percent:0" o:ole="">
                                     <v:imagedata r:id="rId16" o:title=""/>
                                   </v:shape>
-                                  <o:OLEObject Type="Embed" ProgID="Equation.DSMT4" ShapeID="_x0000_i1156" DrawAspect="Content" ObjectID="_1730546603" r:id="rId17"/>
+                                  <o:OLEObject Type="Embed" ProgID="Equation.DSMT4" ShapeID="_x0000_i1156" DrawAspect="Content" ObjectID="_1730640365" r:id="rId17"/>
                                 </w:object>
                               </w:r>
                             </w:p>
@@ -2951,7 +2951,7 @@
                                   <v:shape id="_x0000_i1155" type="#_x0000_t75" alt="" style="width:30.65pt;height:13.8pt;mso-width-percent:0;mso-height-percent:0;mso-width-percent:0;mso-height-percent:0" o:ole="">
                                     <v:imagedata r:id="rId18" o:title=""/>
                                   </v:shape>
-                                  <o:OLEObject Type="Embed" ProgID="Equation.DSMT4" ShapeID="_x0000_i1155" DrawAspect="Content" ObjectID="_1730546604" r:id="rId19"/>
+                                  <o:OLEObject Type="Embed" ProgID="Equation.DSMT4" ShapeID="_x0000_i1155" DrawAspect="Content" ObjectID="_1730640366" r:id="rId19"/>
                                 </w:object>
                               </w:r>
                             </w:p>
@@ -4283,7 +4283,7 @@
                             <v:shape id="_x0000_i1156" type="#_x0000_t75" alt="" style="width:41.35pt;height:23.75pt;mso-width-percent:0;mso-height-percent:0;mso-width-percent:0;mso-height-percent:0" o:ole="">
                               <v:imagedata r:id="rId16" o:title=""/>
                             </v:shape>
-                            <o:OLEObject Type="Embed" ProgID="Equation.DSMT4" ShapeID="_x0000_i1156" DrawAspect="Content" ObjectID="_1730546603" r:id="rId21"/>
+                            <o:OLEObject Type="Embed" ProgID="Equation.DSMT4" ShapeID="_x0000_i1156" DrawAspect="Content" ObjectID="_1730640365" r:id="rId21"/>
                           </w:object>
                         </w:r>
                       </w:p>
@@ -4310,7 +4310,7 @@
                             <v:shape id="_x0000_i1155" type="#_x0000_t75" alt="" style="width:30.65pt;height:13.8pt;mso-width-percent:0;mso-height-percent:0;mso-width-percent:0;mso-height-percent:0" o:ole="">
                               <v:imagedata r:id="rId18" o:title=""/>
                             </v:shape>
-                            <o:OLEObject Type="Embed" ProgID="Equation.DSMT4" ShapeID="_x0000_i1155" DrawAspect="Content" ObjectID="_1730546604" r:id="rId22"/>
+                            <o:OLEObject Type="Embed" ProgID="Equation.DSMT4" ShapeID="_x0000_i1155" DrawAspect="Content" ObjectID="_1730640366" r:id="rId22"/>
                           </w:object>
                         </w:r>
                       </w:p>
@@ -4834,7 +4834,7 @@
           <v:shape id="_x0000_i1145" type="#_x0000_t75" alt="" style="width:16.85pt;height:18.4pt;mso-width-percent:0;mso-height-percent:0;mso-width-percent:0;mso-height-percent:0" o:ole="">
             <v:imagedata r:id="rId23" o:title=""/>
           </v:shape>
-          <o:OLEObject Type="Embed" ProgID="Equation.DSMT4" ShapeID="_x0000_i1145" DrawAspect="Content" ObjectID="_1730546482" r:id="rId24"/>
+          <o:OLEObject Type="Embed" ProgID="Equation.DSMT4" ShapeID="_x0000_i1145" DrawAspect="Content" ObjectID="_1730640244" r:id="rId24"/>
         </w:object>
       </w:r>
       <w:r>
@@ -4849,7 +4849,7 @@
           <v:shape id="_x0000_i1144" type="#_x0000_t75" alt="" style="width:16.85pt;height:18.4pt;mso-width-percent:0;mso-height-percent:0;mso-width-percent:0;mso-height-percent:0" o:ole="">
             <v:imagedata r:id="rId25" o:title=""/>
           </v:shape>
-          <o:OLEObject Type="Embed" ProgID="Equation.DSMT4" ShapeID="_x0000_i1144" DrawAspect="Content" ObjectID="_1730546483" r:id="rId26"/>
+          <o:OLEObject Type="Embed" ProgID="Equation.DSMT4" ShapeID="_x0000_i1144" DrawAspect="Content" ObjectID="_1730640245" r:id="rId26"/>
         </w:object>
       </w:r>
       <w:r>
@@ -5319,7 +5319,7 @@
                                   <v:shape id="_x0000_i1154" type="#_x0000_t75" alt="" style="width:9.95pt;height:13.8pt;mso-width-percent:0;mso-height-percent:0;mso-width-percent:0;mso-height-percent:0" o:ole="">
                                     <v:imagedata r:id="rId27" o:title=""/>
                                   </v:shape>
-                                  <o:OLEObject Type="Embed" ProgID="Equation.3" ShapeID="_x0000_i1154" DrawAspect="Content" ObjectID="_1730546605" r:id="rId28"/>
+                                  <o:OLEObject Type="Embed" ProgID="Equation.3" ShapeID="_x0000_i1154" DrawAspect="Content" ObjectID="_1730640367" r:id="rId28"/>
                                 </w:object>
                               </w:r>
                             </w:p>
@@ -5384,7 +5384,7 @@
                                   <v:shape id="_x0000_i1153" type="#_x0000_t75" alt="" style="width:12.25pt;height:13.8pt;mso-width-percent:0;mso-height-percent:0;mso-width-percent:0;mso-height-percent:0" o:ole="">
                                     <v:imagedata r:id="rId29" o:title=""/>
                                   </v:shape>
-                                  <o:OLEObject Type="Embed" ProgID="Equation.3" ShapeID="_x0000_i1153" DrawAspect="Content" ObjectID="_1730546606" r:id="rId30"/>
+                                  <o:OLEObject Type="Embed" ProgID="Equation.3" ShapeID="_x0000_i1153" DrawAspect="Content" ObjectID="_1730640368" r:id="rId30"/>
                                 </w:object>
                               </w:r>
                             </w:p>
@@ -5449,7 +5449,7 @@
                                   <v:shape id="_x0000_i1152" type="#_x0000_t75" alt="" style="width:12.25pt;height:13.8pt;mso-width-percent:0;mso-height-percent:0;mso-width-percent:0;mso-height-percent:0" o:ole="">
                                     <v:imagedata r:id="rId31" o:title=""/>
                                   </v:shape>
-                                  <o:OLEObject Type="Embed" ProgID="Equation.3" ShapeID="_x0000_i1152" DrawAspect="Content" ObjectID="_1730546607" r:id="rId32"/>
+                                  <o:OLEObject Type="Embed" ProgID="Equation.3" ShapeID="_x0000_i1152" DrawAspect="Content" ObjectID="_1730640369" r:id="rId32"/>
                                 </w:object>
                               </w:r>
                             </w:p>
@@ -6501,7 +6501,7 @@
                                   <v:shape id="_x0000_i1151" type="#_x0000_t75" alt="" style="width:13.8pt;height:16.85pt;mso-width-percent:0;mso-height-percent:0;mso-width-percent:0;mso-height-percent:0" o:ole="">
                                     <v:imagedata r:id="rId33" o:title=""/>
                                   </v:shape>
-                                  <o:OLEObject Type="Embed" ProgID="Equation.3" ShapeID="_x0000_i1151" DrawAspect="Content" ObjectID="_1730546608" r:id="rId34"/>
+                                  <o:OLEObject Type="Embed" ProgID="Equation.3" ShapeID="_x0000_i1151" DrawAspect="Content" ObjectID="_1730640370" r:id="rId34"/>
                                 </w:object>
                               </w:r>
                             </w:p>
@@ -6567,7 +6567,7 @@
                                   <v:shape id="_x0000_i1150" type="#_x0000_t75" alt="" style="width:16.85pt;height:18.4pt;mso-width-percent:0;mso-height-percent:0;mso-width-percent:0;mso-height-percent:0" o:ole="">
                                     <v:imagedata r:id="rId35" o:title=""/>
                                   </v:shape>
-                                  <o:OLEObject Type="Embed" ProgID="Equation.3" ShapeID="_x0000_i1150" DrawAspect="Content" ObjectID="_1730546609" r:id="rId36"/>
+                                  <o:OLEObject Type="Embed" ProgID="Equation.3" ShapeID="_x0000_i1150" DrawAspect="Content" ObjectID="_1730640371" r:id="rId36"/>
                                 </w:object>
                               </w:r>
                             </w:p>
@@ -6633,7 +6633,7 @@
                                   <v:shape id="_x0000_i1149" type="#_x0000_t75" alt="" style="width:16.85pt;height:16.85pt;mso-width-percent:0;mso-height-percent:0;mso-width-percent:0;mso-height-percent:0" o:ole="">
                                     <v:imagedata r:id="rId37" o:title=""/>
                                   </v:shape>
-                                  <o:OLEObject Type="Embed" ProgID="Equation.3" ShapeID="_x0000_i1149" DrawAspect="Content" ObjectID="_1730546610" r:id="rId38"/>
+                                  <o:OLEObject Type="Embed" ProgID="Equation.3" ShapeID="_x0000_i1149" DrawAspect="Content" ObjectID="_1730640372" r:id="rId38"/>
                                 </w:object>
                               </w:r>
                             </w:p>
@@ -6699,7 +6699,7 @@
                                   <v:shape id="_x0000_i1148" type="#_x0000_t75" alt="" style="width:16.85pt;height:16.85pt;mso-width-percent:0;mso-height-percent:0;mso-width-percent:0;mso-height-percent:0" o:ole="">
                                     <v:imagedata r:id="rId39" o:title=""/>
                                   </v:shape>
-                                  <o:OLEObject Type="Embed" ProgID="Equation.3" ShapeID="_x0000_i1148" DrawAspect="Content" ObjectID="_1730546611" r:id="rId40"/>
+                                  <o:OLEObject Type="Embed" ProgID="Equation.3" ShapeID="_x0000_i1148" DrawAspect="Content" ObjectID="_1730640373" r:id="rId40"/>
                                 </w:object>
                               </w:r>
                             </w:p>
@@ -8569,7 +8569,7 @@
                             <v:shape id="_x0000_i1154" type="#_x0000_t75" alt="" style="width:9.95pt;height:13.8pt;mso-width-percent:0;mso-height-percent:0;mso-width-percent:0;mso-height-percent:0" o:ole="">
                               <v:imagedata r:id="rId27" o:title=""/>
                             </v:shape>
-                            <o:OLEObject Type="Embed" ProgID="Equation.3" ShapeID="_x0000_i1154" DrawAspect="Content" ObjectID="_1730546605" r:id="rId41"/>
+                            <o:OLEObject Type="Embed" ProgID="Equation.3" ShapeID="_x0000_i1154" DrawAspect="Content" ObjectID="_1730640367" r:id="rId41"/>
                           </w:object>
                         </w:r>
                       </w:p>
@@ -8595,7 +8595,7 @@
                             <v:shape id="_x0000_i1153" type="#_x0000_t75" alt="" style="width:12.25pt;height:13.8pt;mso-width-percent:0;mso-height-percent:0;mso-width-percent:0;mso-height-percent:0" o:ole="">
                               <v:imagedata r:id="rId29" o:title=""/>
                             </v:shape>
-                            <o:OLEObject Type="Embed" ProgID="Equation.3" ShapeID="_x0000_i1153" DrawAspect="Content" ObjectID="_1730546606" r:id="rId42"/>
+                            <o:OLEObject Type="Embed" ProgID="Equation.3" ShapeID="_x0000_i1153" DrawAspect="Content" ObjectID="_1730640368" r:id="rId42"/>
                           </w:object>
                         </w:r>
                       </w:p>
@@ -8621,7 +8621,7 @@
                             <v:shape id="_x0000_i1152" type="#_x0000_t75" alt="" style="width:12.25pt;height:13.8pt;mso-width-percent:0;mso-height-percent:0;mso-width-percent:0;mso-height-percent:0" o:ole="">
                               <v:imagedata r:id="rId31" o:title=""/>
                             </v:shape>
-                            <o:OLEObject Type="Embed" ProgID="Equation.3" ShapeID="_x0000_i1152" DrawAspect="Content" ObjectID="_1730546607" r:id="rId43"/>
+                            <o:OLEObject Type="Embed" ProgID="Equation.3" ShapeID="_x0000_i1152" DrawAspect="Content" ObjectID="_1730640369" r:id="rId43"/>
                           </w:object>
                         </w:r>
                       </w:p>
@@ -8777,7 +8777,7 @@
                             <v:shape id="_x0000_i1151" type="#_x0000_t75" alt="" style="width:13.8pt;height:16.85pt;mso-width-percent:0;mso-height-percent:0;mso-width-percent:0;mso-height-percent:0" o:ole="">
                               <v:imagedata r:id="rId33" o:title=""/>
                             </v:shape>
-                            <o:OLEObject Type="Embed" ProgID="Equation.3" ShapeID="_x0000_i1151" DrawAspect="Content" ObjectID="_1730546608" r:id="rId44"/>
+                            <o:OLEObject Type="Embed" ProgID="Equation.3" ShapeID="_x0000_i1151" DrawAspect="Content" ObjectID="_1730640370" r:id="rId44"/>
                           </w:object>
                         </w:r>
                       </w:p>
@@ -8804,7 +8804,7 @@
                             <v:shape id="_x0000_i1150" type="#_x0000_t75" alt="" style="width:16.85pt;height:18.4pt;mso-width-percent:0;mso-height-percent:0;mso-width-percent:0;mso-height-percent:0" o:ole="">
                               <v:imagedata r:id="rId35" o:title=""/>
                             </v:shape>
-                            <o:OLEObject Type="Embed" ProgID="Equation.3" ShapeID="_x0000_i1150" DrawAspect="Content" ObjectID="_1730546609" r:id="rId45"/>
+                            <o:OLEObject Type="Embed" ProgID="Equation.3" ShapeID="_x0000_i1150" DrawAspect="Content" ObjectID="_1730640371" r:id="rId45"/>
                           </w:object>
                         </w:r>
                       </w:p>
@@ -8831,7 +8831,7 @@
                             <v:shape id="_x0000_i1149" type="#_x0000_t75" alt="" style="width:16.85pt;height:16.85pt;mso-width-percent:0;mso-height-percent:0;mso-width-percent:0;mso-height-percent:0" o:ole="">
                               <v:imagedata r:id="rId37" o:title=""/>
                             </v:shape>
-                            <o:OLEObject Type="Embed" ProgID="Equation.3" ShapeID="_x0000_i1149" DrawAspect="Content" ObjectID="_1730546610" r:id="rId46"/>
+                            <o:OLEObject Type="Embed" ProgID="Equation.3" ShapeID="_x0000_i1149" DrawAspect="Content" ObjectID="_1730640372" r:id="rId46"/>
                           </w:object>
                         </w:r>
                       </w:p>
@@ -8858,7 +8858,7 @@
                             <v:shape id="_x0000_i1148" type="#_x0000_t75" alt="" style="width:16.85pt;height:16.85pt;mso-width-percent:0;mso-height-percent:0;mso-width-percent:0;mso-height-percent:0" o:ole="">
                               <v:imagedata r:id="rId39" o:title=""/>
                             </v:shape>
-                            <o:OLEObject Type="Embed" ProgID="Equation.3" ShapeID="_x0000_i1148" DrawAspect="Content" ObjectID="_1730546611" r:id="rId47"/>
+                            <o:OLEObject Type="Embed" ProgID="Equation.3" ShapeID="_x0000_i1148" DrawAspect="Content" ObjectID="_1730640373" r:id="rId47"/>
                           </w:object>
                         </w:r>
                       </w:p>
@@ -9301,7 +9301,7 @@
                 <v:shape id="_x0000_i1143" type="#_x0000_t75" alt="" style="width:192.25pt;height:35.25pt;mso-width-percent:0;mso-height-percent:0;mso-width-percent:0;mso-height-percent:0" o:ole="">
                   <v:imagedata r:id="rId48" o:title=""/>
                 </v:shape>
-                <o:OLEObject Type="Embed" ProgID="Equation.DSMT4" ShapeID="_x0000_i1143" DrawAspect="Content" ObjectID="_1730546484" r:id="rId49"/>
+                <o:OLEObject Type="Embed" ProgID="Equation.DSMT4" ShapeID="_x0000_i1143" DrawAspect="Content" ObjectID="_1730640246" r:id="rId49"/>
               </w:object>
             </w:r>
           </w:p>
@@ -9420,7 +9420,7 @@
                 <v:shape id="_x0000_i1142" type="#_x0000_t75" alt="" style="width:199.15pt;height:36.75pt;mso-width-percent:0;mso-height-percent:0;mso-width-percent:0;mso-height-percent:0" o:ole="">
                   <v:imagedata r:id="rId50" o:title=""/>
                 </v:shape>
-                <o:OLEObject Type="Embed" ProgID="Equation.DSMT4" ShapeID="_x0000_i1142" DrawAspect="Content" ObjectID="_1730546485" r:id="rId51"/>
+                <o:OLEObject Type="Embed" ProgID="Equation.DSMT4" ShapeID="_x0000_i1142" DrawAspect="Content" ObjectID="_1730640247" r:id="rId51"/>
               </w:object>
             </w:r>
           </w:p>
@@ -9537,7 +9537,7 @@
                 <v:shape id="_x0000_i1141" type="#_x0000_t75" alt="" style="width:143.25pt;height:35.25pt;mso-width-percent:0;mso-height-percent:0;mso-width-percent:0;mso-height-percent:0" o:ole="">
                   <v:imagedata r:id="rId52" o:title=""/>
                 </v:shape>
-                <o:OLEObject Type="Embed" ProgID="Equation.DSMT4" ShapeID="_x0000_i1141" DrawAspect="Content" ObjectID="_1730546486" r:id="rId53"/>
+                <o:OLEObject Type="Embed" ProgID="Equation.DSMT4" ShapeID="_x0000_i1141" DrawAspect="Content" ObjectID="_1730640248" r:id="rId53"/>
               </w:object>
             </w:r>
           </w:p>
@@ -9651,7 +9651,7 @@
           <v:shape id="_x0000_i1140" type="#_x0000_t75" alt="" style="width:41.35pt;height:16.85pt;mso-width-percent:0;mso-height-percent:0;mso-width-percent:0;mso-height-percent:0" o:ole="">
             <v:imagedata r:id="rId54" o:title=""/>
           </v:shape>
-          <o:OLEObject Type="Embed" ProgID="Equation.DSMT4" ShapeID="_x0000_i1140" DrawAspect="Content" ObjectID="_1730546487" r:id="rId55"/>
+          <o:OLEObject Type="Embed" ProgID="Equation.DSMT4" ShapeID="_x0000_i1140" DrawAspect="Content" ObjectID="_1730640249" r:id="rId55"/>
         </w:object>
       </w:r>
       <w:r>
@@ -9669,7 +9669,7 @@
           <v:shape id="_x0000_i1139" type="#_x0000_t75" alt="" style="width:19.9pt;height:18.4pt;mso-width-percent:0;mso-height-percent:0;mso-width-percent:0;mso-height-percent:0" o:ole="">
             <v:imagedata r:id="rId56" o:title=""/>
           </v:shape>
-          <o:OLEObject Type="Embed" ProgID="Equation.DSMT4" ShapeID="_x0000_i1139" DrawAspect="Content" ObjectID="_1730546488" r:id="rId57"/>
+          <o:OLEObject Type="Embed" ProgID="Equation.DSMT4" ShapeID="_x0000_i1139" DrawAspect="Content" ObjectID="_1730640250" r:id="rId57"/>
         </w:object>
       </w:r>
       <w:r>
@@ -9687,7 +9687,7 @@
           <v:shape id="_x0000_i1138" type="#_x0000_t75" alt="" style="width:23.75pt;height:19.15pt;mso-width-percent:0;mso-height-percent:0;mso-width-percent:0;mso-height-percent:0" o:ole="">
             <v:imagedata r:id="rId58" o:title=""/>
           </v:shape>
-          <o:OLEObject Type="Embed" ProgID="Equation.DSMT4" ShapeID="_x0000_i1138" DrawAspect="Content" ObjectID="_1730546489" r:id="rId59"/>
+          <o:OLEObject Type="Embed" ProgID="Equation.DSMT4" ShapeID="_x0000_i1138" DrawAspect="Content" ObjectID="_1730640251" r:id="rId59"/>
         </w:object>
       </w:r>
       <w:r>
@@ -9705,7 +9705,7 @@
           <v:shape id="_x0000_i1137" type="#_x0000_t75" alt="" style="width:22.2pt;height:19.15pt;mso-width-percent:0;mso-height-percent:0;mso-width-percent:0;mso-height-percent:0" o:ole="">
             <v:imagedata r:id="rId60" o:title=""/>
           </v:shape>
-          <o:OLEObject Type="Embed" ProgID="Equation.DSMT4" ShapeID="_x0000_i1137" DrawAspect="Content" ObjectID="_1730546490" r:id="rId61"/>
+          <o:OLEObject Type="Embed" ProgID="Equation.DSMT4" ShapeID="_x0000_i1137" DrawAspect="Content" ObjectID="_1730640252" r:id="rId61"/>
         </w:object>
       </w:r>
       <w:r>
@@ -9723,7 +9723,7 @@
           <v:shape id="_x0000_i1136" type="#_x0000_t75" alt="" style="width:16.85pt;height:18.4pt;mso-width-percent:0;mso-height-percent:0;mso-width-percent:0;mso-height-percent:0" o:ole="">
             <v:imagedata r:id="rId62" o:title=""/>
           </v:shape>
-          <o:OLEObject Type="Embed" ProgID="Equation.DSMT4" ShapeID="_x0000_i1136" DrawAspect="Content" ObjectID="_1730546491" r:id="rId63"/>
+          <o:OLEObject Type="Embed" ProgID="Equation.DSMT4" ShapeID="_x0000_i1136" DrawAspect="Content" ObjectID="_1730640253" r:id="rId63"/>
         </w:object>
       </w:r>
       <w:r>
@@ -9744,7 +9744,7 @@
           <v:shape id="_x0000_i1135" type="#_x0000_t75" alt="" style="width:18.4pt;height:18.4pt;mso-width-percent:0;mso-height-percent:0;mso-width-percent:0;mso-height-percent:0" o:ole="">
             <v:imagedata r:id="rId64" o:title=""/>
           </v:shape>
-          <o:OLEObject Type="Embed" ProgID="Equation.DSMT4" ShapeID="_x0000_i1135" DrawAspect="Content" ObjectID="_1730546492" r:id="rId65"/>
+          <o:OLEObject Type="Embed" ProgID="Equation.DSMT4" ShapeID="_x0000_i1135" DrawAspect="Content" ObjectID="_1730640254" r:id="rId65"/>
         </w:object>
       </w:r>
       <w:r>
@@ -9768,7 +9768,7 @@
           <v:shape id="_x0000_i1134" type="#_x0000_t75" alt="" style="width:16.85pt;height:18.4pt;mso-width-percent:0;mso-height-percent:0;mso-width-percent:0;mso-height-percent:0" o:ole="">
             <v:imagedata r:id="rId66" o:title=""/>
           </v:shape>
-          <o:OLEObject Type="Embed" ProgID="Equation.DSMT4" ShapeID="_x0000_i1134" DrawAspect="Content" ObjectID="_1730546493" r:id="rId67"/>
+          <o:OLEObject Type="Embed" ProgID="Equation.DSMT4" ShapeID="_x0000_i1134" DrawAspect="Content" ObjectID="_1730640255" r:id="rId67"/>
         </w:object>
       </w:r>
       <w:r>
@@ -9786,7 +9786,7 @@
           <v:shape id="_x0000_i1133" type="#_x0000_t75" alt="" style="width:16.85pt;height:18.4pt;mso-width-percent:0;mso-height-percent:0;mso-width-percent:0;mso-height-percent:0" o:ole="">
             <v:imagedata r:id="rId68" o:title=""/>
           </v:shape>
-          <o:OLEObject Type="Embed" ProgID="Equation.DSMT4" ShapeID="_x0000_i1133" DrawAspect="Content" ObjectID="_1730546494" r:id="rId69"/>
+          <o:OLEObject Type="Embed" ProgID="Equation.DSMT4" ShapeID="_x0000_i1133" DrawAspect="Content" ObjectID="_1730640256" r:id="rId69"/>
         </w:object>
       </w:r>
       <w:r>
@@ -9804,7 +9804,7 @@
           <v:shape id="_x0000_i1132" type="#_x0000_t75" alt="" style="width:16.85pt;height:19.15pt;mso-width-percent:0;mso-height-percent:0;mso-width-percent:0;mso-height-percent:0" o:ole="">
             <v:imagedata r:id="rId70" o:title=""/>
           </v:shape>
-          <o:OLEObject Type="Embed" ProgID="Equation.DSMT4" ShapeID="_x0000_i1132" DrawAspect="Content" ObjectID="_1730546495" r:id="rId71"/>
+          <o:OLEObject Type="Embed" ProgID="Equation.DSMT4" ShapeID="_x0000_i1132" DrawAspect="Content" ObjectID="_1730640257" r:id="rId71"/>
         </w:object>
       </w:r>
       <w:r>
@@ -9822,7 +9822,7 @@
           <v:shape id="_x0000_i1131" type="#_x0000_t75" alt="" style="width:13.8pt;height:18.4pt;mso-width-percent:0;mso-height-percent:0;mso-width-percent:0;mso-height-percent:0" o:ole="">
             <v:imagedata r:id="rId72" o:title=""/>
           </v:shape>
-          <o:OLEObject Type="Embed" ProgID="Equation.DSMT4" ShapeID="_x0000_i1131" DrawAspect="Content" ObjectID="_1730546496" r:id="rId73"/>
+          <o:OLEObject Type="Embed" ProgID="Equation.DSMT4" ShapeID="_x0000_i1131" DrawAspect="Content" ObjectID="_1730640258" r:id="rId73"/>
         </w:object>
       </w:r>
       <w:r>
@@ -9840,7 +9840,7 @@
           <v:shape id="_x0000_i1130" type="#_x0000_t75" alt="" style="width:22.2pt;height:18.4pt;mso-width-percent:0;mso-height-percent:0;mso-width-percent:0;mso-height-percent:0" o:ole="">
             <v:imagedata r:id="rId74" o:title=""/>
           </v:shape>
-          <o:OLEObject Type="Embed" ProgID="Equation.DSMT4" ShapeID="_x0000_i1130" DrawAspect="Content" ObjectID="_1730546497" r:id="rId75"/>
+          <o:OLEObject Type="Embed" ProgID="Equation.DSMT4" ShapeID="_x0000_i1130" DrawAspect="Content" ObjectID="_1730640259" r:id="rId75"/>
         </w:object>
       </w:r>
       <w:r>
@@ -9885,7 +9885,7 @@
                 <v:shape id="_x0000_i1129" type="#_x0000_t75" alt="" style="width:167.75pt;height:19.15pt;mso-width-percent:0;mso-height-percent:0;mso-width-percent:0;mso-height-percent:0" o:ole="">
                   <v:imagedata r:id="rId76" o:title=""/>
                 </v:shape>
-                <o:OLEObject Type="Embed" ProgID="Equation.DSMT4" ShapeID="_x0000_i1129" DrawAspect="Content" ObjectID="_1730546498" r:id="rId77"/>
+                <o:OLEObject Type="Embed" ProgID="Equation.DSMT4" ShapeID="_x0000_i1129" DrawAspect="Content" ObjectID="_1730640260" r:id="rId77"/>
               </w:object>
             </w:r>
           </w:p>
@@ -10002,7 +10002,7 @@
                 <v:shape id="_x0000_i1128" type="#_x0000_t75" alt="" style="width:108.75pt;height:19.15pt;mso-width-percent:0;mso-height-percent:0;mso-width-percent:0;mso-height-percent:0" o:ole="">
                   <v:imagedata r:id="rId78" o:title=""/>
                 </v:shape>
-                <o:OLEObject Type="Embed" ProgID="Equation.DSMT4" ShapeID="_x0000_i1128" DrawAspect="Content" ObjectID="_1730546499" r:id="rId79"/>
+                <o:OLEObject Type="Embed" ProgID="Equation.DSMT4" ShapeID="_x0000_i1128" DrawAspect="Content" ObjectID="_1730640261" r:id="rId79"/>
               </w:object>
             </w:r>
           </w:p>
@@ -10119,7 +10119,7 @@
                 <v:shape id="_x0000_i1127" type="#_x0000_t75" alt="" style="width:157.8pt;height:16.85pt;mso-width-percent:0;mso-height-percent:0;mso-width-percent:0;mso-height-percent:0" o:ole="">
                   <v:imagedata r:id="rId80" o:title=""/>
                 </v:shape>
-                <o:OLEObject Type="Embed" ProgID="Equation.DSMT4" ShapeID="_x0000_i1127" DrawAspect="Content" ObjectID="_1730546500" r:id="rId81"/>
+                <o:OLEObject Type="Embed" ProgID="Equation.DSMT4" ShapeID="_x0000_i1127" DrawAspect="Content" ObjectID="_1730640262" r:id="rId81"/>
               </w:object>
             </w:r>
           </w:p>
@@ -10230,7 +10230,7 @@
           <v:shape id="_x0000_i1126" type="#_x0000_t75" alt="" style="width:41.35pt;height:16.85pt;mso-width-percent:0;mso-height-percent:0;mso-width-percent:0;mso-height-percent:0" o:ole="">
             <v:imagedata r:id="rId82" o:title=""/>
           </v:shape>
-          <o:OLEObject Type="Embed" ProgID="Equation.DSMT4" ShapeID="_x0000_i1126" DrawAspect="Content" ObjectID="_1730546501" r:id="rId83"/>
+          <o:OLEObject Type="Embed" ProgID="Equation.DSMT4" ShapeID="_x0000_i1126" DrawAspect="Content" ObjectID="_1730640263" r:id="rId83"/>
         </w:object>
       </w:r>
       <w:r>
@@ -10251,7 +10251,7 @@
           <v:shape id="_x0000_i1125" type="#_x0000_t75" alt="" style="width:16.85pt;height:18.4pt;mso-width-percent:0;mso-height-percent:0;mso-width-percent:0;mso-height-percent:0" o:ole="">
             <v:imagedata r:id="rId84" o:title=""/>
           </v:shape>
-          <o:OLEObject Type="Embed" ProgID="Equation.DSMT4" ShapeID="_x0000_i1125" DrawAspect="Content" ObjectID="_1730546502" r:id="rId85"/>
+          <o:OLEObject Type="Embed" ProgID="Equation.DSMT4" ShapeID="_x0000_i1125" DrawAspect="Content" ObjectID="_1730640264" r:id="rId85"/>
         </w:object>
       </w:r>
       <w:r>
@@ -10287,7 +10287,7 @@
                 <v:shape id="_x0000_i1124" type="#_x0000_t75" alt="" style="width:126.4pt;height:18.4pt;mso-width-percent:0;mso-height-percent:0;mso-width-percent:0;mso-height-percent:0" o:ole="">
                   <v:imagedata r:id="rId86" o:title=""/>
                 </v:shape>
-                <o:OLEObject Type="Embed" ProgID="Equation.DSMT4" ShapeID="_x0000_i1124" DrawAspect="Content" ObjectID="_1730546503" r:id="rId87"/>
+                <o:OLEObject Type="Embed" ProgID="Equation.DSMT4" ShapeID="_x0000_i1124" DrawAspect="Content" ObjectID="_1730640265" r:id="rId87"/>
               </w:object>
             </w:r>
           </w:p>
@@ -10417,7 +10417,7 @@
           <v:shape id="_x0000_i1123" type="#_x0000_t75" alt="" style="width:19.15pt;height:18.4pt;mso-width-percent:0;mso-height-percent:0;mso-width-percent:0;mso-height-percent:0" o:ole="">
             <v:imagedata r:id="rId88" o:title=""/>
           </v:shape>
-          <o:OLEObject Type="Embed" ProgID="Equation.DSMT4" ShapeID="_x0000_i1123" DrawAspect="Content" ObjectID="_1730546504" r:id="rId89"/>
+          <o:OLEObject Type="Embed" ProgID="Equation.DSMT4" ShapeID="_x0000_i1123" DrawAspect="Content" ObjectID="_1730640266" r:id="rId89"/>
         </w:object>
       </w:r>
       <w:r>
@@ -10438,7 +10438,7 @@
           <v:shape id="_x0000_i1122" type="#_x0000_t75" alt="" style="width:23.75pt;height:19.15pt;mso-width-percent:0;mso-height-percent:0;mso-width-percent:0;mso-height-percent:0" o:ole="">
             <v:imagedata r:id="rId90" o:title=""/>
           </v:shape>
-          <o:OLEObject Type="Embed" ProgID="Equation.DSMT4" ShapeID="_x0000_i1122" DrawAspect="Content" ObjectID="_1730546505" r:id="rId91"/>
+          <o:OLEObject Type="Embed" ProgID="Equation.DSMT4" ShapeID="_x0000_i1122" DrawAspect="Content" ObjectID="_1730640267" r:id="rId91"/>
         </w:object>
       </w:r>
       <w:r>
@@ -10456,7 +10456,7 @@
           <v:shape id="_x0000_i1121" type="#_x0000_t75" alt="" style="width:22.2pt;height:19.15pt;mso-width-percent:0;mso-height-percent:0;mso-width-percent:0;mso-height-percent:0" o:ole="">
             <v:imagedata r:id="rId92" o:title=""/>
           </v:shape>
-          <o:OLEObject Type="Embed" ProgID="Equation.DSMT4" ShapeID="_x0000_i1121" DrawAspect="Content" ObjectID="_1730546506" r:id="rId93"/>
+          <o:OLEObject Type="Embed" ProgID="Equation.DSMT4" ShapeID="_x0000_i1121" DrawAspect="Content" ObjectID="_1730640268" r:id="rId93"/>
         </w:object>
       </w:r>
       <w:r>
@@ -10495,7 +10495,7 @@
                 <v:shape id="_x0000_i1120" type="#_x0000_t75" alt="" style="width:101.1pt;height:19.9pt;mso-width-percent:0;mso-height-percent:0;mso-width-percent:0;mso-height-percent:0" o:ole="">
                   <v:imagedata r:id="rId94" o:title=""/>
                 </v:shape>
-                <o:OLEObject Type="Embed" ProgID="Equation.DSMT4" ShapeID="_x0000_i1120" DrawAspect="Content" ObjectID="_1730546507" r:id="rId95"/>
+                <o:OLEObject Type="Embed" ProgID="Equation.DSMT4" ShapeID="_x0000_i1120" DrawAspect="Content" ObjectID="_1730640269" r:id="rId95"/>
               </w:object>
             </w:r>
           </w:p>
@@ -10612,7 +10612,7 @@
                 <v:shape id="_x0000_i1119" type="#_x0000_t75" alt="" style="width:104.95pt;height:19.9pt;mso-width-percent:0;mso-height-percent:0;mso-width-percent:0;mso-height-percent:0" o:ole="">
                   <v:imagedata r:id="rId96" o:title=""/>
                 </v:shape>
-                <o:OLEObject Type="Embed" ProgID="Equation.DSMT4" ShapeID="_x0000_i1119" DrawAspect="Content" ObjectID="_1730546508" r:id="rId97"/>
+                <o:OLEObject Type="Embed" ProgID="Equation.DSMT4" ShapeID="_x0000_i1119" DrawAspect="Content" ObjectID="_1730640270" r:id="rId97"/>
               </w:object>
             </w:r>
           </w:p>
@@ -10729,7 +10729,7 @@
                 <v:shape id="_x0000_i1118" type="#_x0000_t75" alt="" style="width:138.65pt;height:19.9pt;mso-width-percent:0;mso-height-percent:0;mso-width-percent:0;mso-height-percent:0" o:ole="">
                   <v:imagedata r:id="rId98" o:title=""/>
                 </v:shape>
-                <o:OLEObject Type="Embed" ProgID="Equation.DSMT4" ShapeID="_x0000_i1118" DrawAspect="Content" ObjectID="_1730546509" r:id="rId99"/>
+                <o:OLEObject Type="Embed" ProgID="Equation.DSMT4" ShapeID="_x0000_i1118" DrawAspect="Content" ObjectID="_1730640271" r:id="rId99"/>
               </w:object>
             </w:r>
           </w:p>
@@ -10862,7 +10862,7 @@
           <v:shape id="_x0000_i1117" type="#_x0000_t75" alt="" style="width:16.85pt;height:19.15pt;mso-width-percent:0;mso-height-percent:0;mso-width-percent:0;mso-height-percent:0" o:ole="">
             <v:imagedata r:id="rId100" o:title=""/>
           </v:shape>
-          <o:OLEObject Type="Embed" ProgID="Equation.DSMT4" ShapeID="_x0000_i1117" DrawAspect="Content" ObjectID="_1730546510" r:id="rId101"/>
+          <o:OLEObject Type="Embed" ProgID="Equation.DSMT4" ShapeID="_x0000_i1117" DrawAspect="Content" ObjectID="_1730640272" r:id="rId101"/>
         </w:object>
       </w:r>
       <w:r>
@@ -10904,7 +10904,7 @@
                 <v:shape id="_x0000_i1116" type="#_x0000_t75" alt="" style="width:167.75pt;height:35.25pt;mso-width-percent:0;mso-height-percent:0;mso-width-percent:0;mso-height-percent:0" o:ole="">
                   <v:imagedata r:id="rId102" o:title=""/>
                 </v:shape>
-                <o:OLEObject Type="Embed" ProgID="Equation.DSMT4" ShapeID="_x0000_i1116" DrawAspect="Content" ObjectID="_1730546511" r:id="rId103"/>
+                <o:OLEObject Type="Embed" ProgID="Equation.DSMT4" ShapeID="_x0000_i1116" DrawAspect="Content" ObjectID="_1730640273" r:id="rId103"/>
               </w:object>
             </w:r>
           </w:p>
@@ -11024,7 +11024,7 @@
                 <v:shape id="_x0000_i1115" type="#_x0000_t75" alt="" style="width:166.2pt;height:35.25pt;mso-width-percent:0;mso-height-percent:0;mso-width-percent:0;mso-height-percent:0" o:ole="">
                   <v:imagedata r:id="rId104" o:title=""/>
                 </v:shape>
-                <o:OLEObject Type="Embed" ProgID="Equation.DSMT4" ShapeID="_x0000_i1115" DrawAspect="Content" ObjectID="_1730546512" r:id="rId105"/>
+                <o:OLEObject Type="Embed" ProgID="Equation.DSMT4" ShapeID="_x0000_i1115" DrawAspect="Content" ObjectID="_1730640274" r:id="rId105"/>
               </w:object>
             </w:r>
           </w:p>
@@ -11144,7 +11144,7 @@
                 <v:shape id="_x0000_i1114" type="#_x0000_t75" alt="" style="width:170.8pt;height:35.25pt;mso-width-percent:0;mso-height-percent:0;mso-width-percent:0;mso-height-percent:0" o:ole="">
                   <v:imagedata r:id="rId106" o:title=""/>
                 </v:shape>
-                <o:OLEObject Type="Embed" ProgID="Equation.DSMT4" ShapeID="_x0000_i1114" DrawAspect="Content" ObjectID="_1730546513" r:id="rId107"/>
+                <o:OLEObject Type="Embed" ProgID="Equation.DSMT4" ShapeID="_x0000_i1114" DrawAspect="Content" ObjectID="_1730640275" r:id="rId107"/>
               </w:object>
             </w:r>
           </w:p>
@@ -11264,7 +11264,7 @@
                 <v:shape id="_x0000_i1113" type="#_x0000_t75" alt="" style="width:166.2pt;height:35.25pt;mso-width-percent:0;mso-height-percent:0;mso-width-percent:0;mso-height-percent:0" o:ole="">
                   <v:imagedata r:id="rId108" o:title=""/>
                 </v:shape>
-                <o:OLEObject Type="Embed" ProgID="Equation.DSMT4" ShapeID="_x0000_i1113" DrawAspect="Content" ObjectID="_1730546514" r:id="rId109"/>
+                <o:OLEObject Type="Embed" ProgID="Equation.DSMT4" ShapeID="_x0000_i1113" DrawAspect="Content" ObjectID="_1730640276" r:id="rId109"/>
               </w:object>
             </w:r>
           </w:p>
@@ -11383,7 +11383,7 @@
           <v:shape id="_x0000_i1112" type="#_x0000_t75" alt="" style="width:29.1pt;height:18.4pt;mso-width-percent:0;mso-height-percent:0;mso-width-percent:0;mso-height-percent:0" o:ole="">
             <v:imagedata r:id="rId110" o:title=""/>
           </v:shape>
-          <o:OLEObject Type="Embed" ProgID="Equation.DSMT4" ShapeID="_x0000_i1112" DrawAspect="Content" ObjectID="_1730546515" r:id="rId111"/>
+          <o:OLEObject Type="Embed" ProgID="Equation.DSMT4" ShapeID="_x0000_i1112" DrawAspect="Content" ObjectID="_1730640277" r:id="rId111"/>
         </w:object>
       </w:r>
       <w:r>
@@ -11423,7 +11423,7 @@
           <v:shape id="_x0000_i1111" type="#_x0000_t75" alt="" style="width:35.25pt;height:18.4pt;mso-width-percent:0;mso-height-percent:0;mso-width-percent:0;mso-height-percent:0" o:ole="">
             <v:imagedata r:id="rId112" o:title=""/>
           </v:shape>
-          <o:OLEObject Type="Embed" ProgID="Equation.DSMT4" ShapeID="_x0000_i1111" DrawAspect="Content" ObjectID="_1730546516" r:id="rId113"/>
+          <o:OLEObject Type="Embed" ProgID="Equation.DSMT4" ShapeID="_x0000_i1111" DrawAspect="Content" ObjectID="_1730640278" r:id="rId113"/>
         </w:object>
       </w:r>
       <w:r>
@@ -11438,7 +11438,7 @@
           <v:shape id="_x0000_i1110" type="#_x0000_t75" alt="" style="width:35.25pt;height:18.4pt;mso-width-percent:0;mso-height-percent:0;mso-width-percent:0;mso-height-percent:0" o:ole="">
             <v:imagedata r:id="rId114" o:title=""/>
           </v:shape>
-          <o:OLEObject Type="Embed" ProgID="Equation.DSMT4" ShapeID="_x0000_i1110" DrawAspect="Content" ObjectID="_1730546517" r:id="rId115"/>
+          <o:OLEObject Type="Embed" ProgID="Equation.DSMT4" ShapeID="_x0000_i1110" DrawAspect="Content" ObjectID="_1730640279" r:id="rId115"/>
         </w:object>
       </w:r>
       <w:r>
@@ -11453,7 +11453,7 @@
           <v:shape id="_x0000_i1109" type="#_x0000_t75" alt="" style="width:32.95pt;height:18.4pt;mso-width-percent:0;mso-height-percent:0;mso-width-percent:0;mso-height-percent:0" o:ole="">
             <v:imagedata r:id="rId116" o:title=""/>
           </v:shape>
-          <o:OLEObject Type="Embed" ProgID="Equation.DSMT4" ShapeID="_x0000_i1109" DrawAspect="Content" ObjectID="_1730546518" r:id="rId117"/>
+          <o:OLEObject Type="Embed" ProgID="Equation.DSMT4" ShapeID="_x0000_i1109" DrawAspect="Content" ObjectID="_1730640280" r:id="rId117"/>
         </w:object>
       </w:r>
       <w:r>
@@ -11468,7 +11468,7 @@
           <v:shape id="_x0000_i1108" type="#_x0000_t75" alt="" style="width:32.95pt;height:18.4pt;mso-width-percent:0;mso-height-percent:0;mso-width-percent:0;mso-height-percent:0" o:ole="">
             <v:imagedata r:id="rId118" o:title=""/>
           </v:shape>
-          <o:OLEObject Type="Embed" ProgID="Equation.DSMT4" ShapeID="_x0000_i1108" DrawAspect="Content" ObjectID="_1730546519" r:id="rId119"/>
+          <o:OLEObject Type="Embed" ProgID="Equation.DSMT4" ShapeID="_x0000_i1108" DrawAspect="Content" ObjectID="_1730640281" r:id="rId119"/>
         </w:object>
       </w:r>
       <w:r>
@@ -11483,7 +11483,7 @@
           <v:shape id="_x0000_i1107" type="#_x0000_t75" alt="" style="width:35.25pt;height:18.4pt;mso-width-percent:0;mso-height-percent:0;mso-width-percent:0;mso-height-percent:0" o:ole="">
             <v:imagedata r:id="rId120" o:title=""/>
           </v:shape>
-          <o:OLEObject Type="Embed" ProgID="Equation.DSMT4" ShapeID="_x0000_i1107" DrawAspect="Content" ObjectID="_1730546520" r:id="rId121"/>
+          <o:OLEObject Type="Embed" ProgID="Equation.DSMT4" ShapeID="_x0000_i1107" DrawAspect="Content" ObjectID="_1730640282" r:id="rId121"/>
         </w:object>
       </w:r>
       <w:r>
@@ -11498,7 +11498,7 @@
           <v:shape id="_x0000_i1106" type="#_x0000_t75" alt="" style="width:36.75pt;height:18.4pt;mso-width-percent:0;mso-height-percent:0;mso-width-percent:0;mso-height-percent:0" o:ole="">
             <v:imagedata r:id="rId122" o:title=""/>
           </v:shape>
-          <o:OLEObject Type="Embed" ProgID="Equation.DSMT4" ShapeID="_x0000_i1106" DrawAspect="Content" ObjectID="_1730546521" r:id="rId123"/>
+          <o:OLEObject Type="Embed" ProgID="Equation.DSMT4" ShapeID="_x0000_i1106" DrawAspect="Content" ObjectID="_1730640283" r:id="rId123"/>
         </w:object>
       </w:r>
       <w:r>
@@ -11534,7 +11534,7 @@
                 <v:shape id="_x0000_i1105" type="#_x0000_t75" alt="" style="width:212.15pt;height:35.25pt;mso-width-percent:0;mso-height-percent:0;mso-width-percent:0;mso-height-percent:0" o:ole="">
                   <v:imagedata r:id="rId124" o:title=""/>
                 </v:shape>
-                <o:OLEObject Type="Embed" ProgID="Equation.DSMT4" ShapeID="_x0000_i1105" DrawAspect="Content" ObjectID="_1730546522" r:id="rId125"/>
+                <o:OLEObject Type="Embed" ProgID="Equation.DSMT4" ShapeID="_x0000_i1105" DrawAspect="Content" ObjectID="_1730640284" r:id="rId125"/>
               </w:object>
             </w:r>
           </w:p>
@@ -11653,7 +11653,7 @@
                 <v:shape id="_x0000_i1104" type="#_x0000_t75" alt="" style="width:219.05pt;height:36.75pt;mso-width-percent:0;mso-height-percent:0;mso-width-percent:0;mso-height-percent:0" o:ole="">
                   <v:imagedata r:id="rId126" o:title=""/>
                 </v:shape>
-                <o:OLEObject Type="Embed" ProgID="Equation.DSMT4" ShapeID="_x0000_i1104" DrawAspect="Content" ObjectID="_1730546523" r:id="rId127"/>
+                <o:OLEObject Type="Embed" ProgID="Equation.DSMT4" ShapeID="_x0000_i1104" DrawAspect="Content" ObjectID="_1730640285" r:id="rId127"/>
               </w:object>
             </w:r>
           </w:p>
@@ -11770,7 +11770,7 @@
                 <v:shape id="_x0000_i1103" type="#_x0000_t75" alt="" style="width:154.7pt;height:35.25pt;mso-width-percent:0;mso-height-percent:0;mso-width-percent:0;mso-height-percent:0" o:ole="">
                   <v:imagedata r:id="rId128" o:title=""/>
                 </v:shape>
-                <o:OLEObject Type="Embed" ProgID="Equation.DSMT4" ShapeID="_x0000_i1103" DrawAspect="Content" ObjectID="_1730546524" r:id="rId129"/>
+                <o:OLEObject Type="Embed" ProgID="Equation.DSMT4" ShapeID="_x0000_i1103" DrawAspect="Content" ObjectID="_1730640286" r:id="rId129"/>
               </w:object>
             </w:r>
           </w:p>
@@ -11889,7 +11889,7 @@
                 <v:shape id="_x0000_i1102" type="#_x0000_t75" alt="" style="width:203.75pt;height:18.4pt;mso-width-percent:0;mso-height-percent:0;mso-width-percent:0;mso-height-percent:0" o:ole="">
                   <v:imagedata r:id="rId130" o:title=""/>
                 </v:shape>
-                <o:OLEObject Type="Embed" ProgID="Equation.DSMT4" ShapeID="_x0000_i1102" DrawAspect="Content" ObjectID="_1730546525" r:id="rId131"/>
+                <o:OLEObject Type="Embed" ProgID="Equation.DSMT4" ShapeID="_x0000_i1102" DrawAspect="Content" ObjectID="_1730640287" r:id="rId131"/>
               </w:object>
             </w:r>
           </w:p>
@@ -12006,7 +12006,7 @@
                 <v:shape id="_x0000_i1101" type="#_x0000_t75" alt="" style="width:136.35pt;height:18.4pt;mso-width-percent:0;mso-height-percent:0;mso-width-percent:0;mso-height-percent:0" o:ole="">
                   <v:imagedata r:id="rId132" o:title=""/>
                 </v:shape>
-                <o:OLEObject Type="Embed" ProgID="Equation.DSMT4" ShapeID="_x0000_i1101" DrawAspect="Content" ObjectID="_1730546526" r:id="rId133"/>
+                <o:OLEObject Type="Embed" ProgID="Equation.DSMT4" ShapeID="_x0000_i1101" DrawAspect="Content" ObjectID="_1730640288" r:id="rId133"/>
               </w:object>
             </w:r>
           </w:p>
@@ -12123,7 +12123,7 @@
                 <v:shape id="_x0000_i1100" type="#_x0000_t75" alt="" style="width:188.45pt;height:18.4pt;mso-width-percent:0;mso-height-percent:0;mso-width-percent:0;mso-height-percent:0" o:ole="">
                   <v:imagedata r:id="rId134" o:title=""/>
                 </v:shape>
-                <o:OLEObject Type="Embed" ProgID="Equation.DSMT4" ShapeID="_x0000_i1100" DrawAspect="Content" ObjectID="_1730546527" r:id="rId135"/>
+                <o:OLEObject Type="Embed" ProgID="Equation.DSMT4" ShapeID="_x0000_i1100" DrawAspect="Content" ObjectID="_1730640289" r:id="rId135"/>
               </w:object>
             </w:r>
           </w:p>
@@ -12406,7 +12406,7 @@
                 <v:shape id="_x0000_i1099" type="#_x0000_t75" alt="" style="width:185.35pt;height:18.4pt;mso-width-percent:0;mso-height-percent:0;mso-width-percent:0;mso-height-percent:0" o:ole="">
                   <v:imagedata r:id="rId136" o:title=""/>
                 </v:shape>
-                <o:OLEObject Type="Embed" ProgID="Equation.DSMT4" ShapeID="_x0000_i1099" DrawAspect="Content" ObjectID="_1730546528" r:id="rId137"/>
+                <o:OLEObject Type="Embed" ProgID="Equation.DSMT4" ShapeID="_x0000_i1099" DrawAspect="Content" ObjectID="_1730640290" r:id="rId137"/>
               </w:object>
             </w:r>
           </w:p>
@@ -12423,7 +12423,7 @@
                 <v:shape id="_x0000_i1098" type="#_x0000_t75" alt="" style="width:193pt;height:19.15pt;mso-width-percent:0;mso-height-percent:0;mso-width-percent:0;mso-height-percent:0" o:ole="">
                   <v:imagedata r:id="rId138" o:title=""/>
                 </v:shape>
-                <o:OLEObject Type="Embed" ProgID="Equation.DSMT4" ShapeID="_x0000_i1098" DrawAspect="Content" ObjectID="_1730546529" r:id="rId139"/>
+                <o:OLEObject Type="Embed" ProgID="Equation.DSMT4" ShapeID="_x0000_i1098" DrawAspect="Content" ObjectID="_1730640291" r:id="rId139"/>
               </w:object>
             </w:r>
           </w:p>
@@ -12443,7 +12443,7 @@
                 <v:shape id="_x0000_i1097" type="#_x0000_t75" alt="" style="width:137.85pt;height:19.15pt;mso-width-percent:0;mso-height-percent:0;mso-width-percent:0;mso-height-percent:0" o:ole="">
                   <v:imagedata r:id="rId140" o:title=""/>
                 </v:shape>
-                <o:OLEObject Type="Embed" ProgID="Equation.DSMT4" ShapeID="_x0000_i1097" DrawAspect="Content" ObjectID="_1730546530" r:id="rId141"/>
+                <o:OLEObject Type="Embed" ProgID="Equation.DSMT4" ShapeID="_x0000_i1097" DrawAspect="Content" ObjectID="_1730640292" r:id="rId141"/>
               </w:object>
             </w:r>
           </w:p>
@@ -12512,7 +12512,7 @@
                 <v:shape id="_x0000_i1096" type="#_x0000_t75" alt="" style="width:170.8pt;height:22.2pt;mso-width-percent:0;mso-height-percent:0;mso-width-percent:0;mso-height-percent:0" o:ole="">
                   <v:imagedata r:id="rId142" o:title=""/>
                 </v:shape>
-                <o:OLEObject Type="Embed" ProgID="Equation.DSMT4" ShapeID="_x0000_i1096" DrawAspect="Content" ObjectID="_1730546531" r:id="rId143"/>
+                <o:OLEObject Type="Embed" ProgID="Equation.DSMT4" ShapeID="_x0000_i1096" DrawAspect="Content" ObjectID="_1730640293" r:id="rId143"/>
               </w:object>
             </w:r>
           </w:p>
@@ -12661,7 +12661,7 @@
                 <v:shape id="_x0000_i1095" type="#_x0000_t75" alt="" style="width:146.3pt;height:23.75pt;mso-width-percent:0;mso-height-percent:0;mso-width-percent:0;mso-height-percent:0" o:ole="">
                   <v:imagedata r:id="rId144" o:title=""/>
                 </v:shape>
-                <o:OLEObject Type="Embed" ProgID="Equation.DSMT4" ShapeID="_x0000_i1095" DrawAspect="Content" ObjectID="_1730546532" r:id="rId145"/>
+                <o:OLEObject Type="Embed" ProgID="Equation.DSMT4" ShapeID="_x0000_i1095" DrawAspect="Content" ObjectID="_1730640294" r:id="rId145"/>
               </w:object>
             </w:r>
           </w:p>
@@ -12782,7 +12782,7 @@
           <v:shape id="_x0000_i1094" type="#_x0000_t75" alt="" style="width:13pt;height:13pt;mso-width-percent:0;mso-height-percent:0;mso-width-percent:0;mso-height-percent:0" o:ole="">
             <v:imagedata r:id="rId146" o:title=""/>
           </v:shape>
-          <o:OLEObject Type="Embed" ProgID="Equation.DSMT4" ShapeID="_x0000_i1094" DrawAspect="Content" ObjectID="_1730546533" r:id="rId147"/>
+          <o:OLEObject Type="Embed" ProgID="Equation.DSMT4" ShapeID="_x0000_i1094" DrawAspect="Content" ObjectID="_1730640295" r:id="rId147"/>
         </w:object>
       </w:r>
       <w:r>
@@ -12800,7 +12800,7 @@
           <v:shape id="_x0000_i1093" type="#_x0000_t75" alt="" style="width:12.25pt;height:12.25pt;mso-width-percent:0;mso-height-percent:0;mso-width-percent:0;mso-height-percent:0" o:ole="">
             <v:imagedata r:id="rId148" o:title=""/>
           </v:shape>
-          <o:OLEObject Type="Embed" ProgID="Equation.DSMT4" ShapeID="_x0000_i1093" DrawAspect="Content" ObjectID="_1730546534" r:id="rId149"/>
+          <o:OLEObject Type="Embed" ProgID="Equation.DSMT4" ShapeID="_x0000_i1093" DrawAspect="Content" ObjectID="_1730640296" r:id="rId149"/>
         </w:object>
       </w:r>
       <w:r>
@@ -12818,7 +12818,7 @@
           <v:shape id="_x0000_i1092" type="#_x0000_t75" alt="" style="width:16.85pt;height:18.4pt;mso-width-percent:0;mso-height-percent:0;mso-width-percent:0;mso-height-percent:0" o:ole="">
             <v:imagedata r:id="rId150" o:title=""/>
           </v:shape>
-          <o:OLEObject Type="Embed" ProgID="Equation.DSMT4" ShapeID="_x0000_i1092" DrawAspect="Content" ObjectID="_1730546535" r:id="rId151"/>
+          <o:OLEObject Type="Embed" ProgID="Equation.DSMT4" ShapeID="_x0000_i1092" DrawAspect="Content" ObjectID="_1730640297" r:id="rId151"/>
         </w:object>
       </w:r>
       <w:r>
@@ -12836,7 +12836,7 @@
           <v:shape id="_x0000_i1091" type="#_x0000_t75" alt="" style="width:9.95pt;height:13.8pt;mso-width-percent:0;mso-height-percent:0;mso-width-percent:0;mso-height-percent:0" o:ole="">
             <v:imagedata r:id="rId152" o:title=""/>
           </v:shape>
-          <o:OLEObject Type="Embed" ProgID="Equation.DSMT4" ShapeID="_x0000_i1091" DrawAspect="Content" ObjectID="_1730546536" r:id="rId153"/>
+          <o:OLEObject Type="Embed" ProgID="Equation.DSMT4" ShapeID="_x0000_i1091" DrawAspect="Content" ObjectID="_1730640298" r:id="rId153"/>
         </w:object>
       </w:r>
       <w:r>
@@ -12875,7 +12875,7 @@
                 <v:shape id="_x0000_i1090" type="#_x0000_t75" alt="" style="width:55.15pt;height:16.85pt;mso-width-percent:0;mso-height-percent:0;mso-width-percent:0;mso-height-percent:0" o:ole="">
                   <v:imagedata r:id="rId154" o:title=""/>
                 </v:shape>
-                <o:OLEObject Type="Embed" ProgID="Equation.DSMT4" ShapeID="_x0000_i1090" DrawAspect="Content" ObjectID="_1730546537" r:id="rId155"/>
+                <o:OLEObject Type="Embed" ProgID="Equation.DSMT4" ShapeID="_x0000_i1090" DrawAspect="Content" ObjectID="_1730640299" r:id="rId155"/>
               </w:object>
             </w:r>
           </w:p>
@@ -13057,7 +13057,7 @@
           <v:shape id="_x0000_i1089" type="#_x0000_t75" alt="" style="width:94.2pt;height:18.4pt;mso-width-percent:0;mso-height-percent:0;mso-width-percent:0;mso-height-percent:0" o:ole="">
             <v:imagedata r:id="rId156" o:title=""/>
           </v:shape>
-          <o:OLEObject Type="Embed" ProgID="Equation.DSMT4" ShapeID="_x0000_i1089" DrawAspect="Content" ObjectID="_1730546538" r:id="rId157"/>
+          <o:OLEObject Type="Embed" ProgID="Equation.DSMT4" ShapeID="_x0000_i1089" DrawAspect="Content" ObjectID="_1730640300" r:id="rId157"/>
         </w:object>
       </w:r>
       <w:r>
@@ -13256,7 +13256,7 @@
           <v:shape id="_x0000_i1088" type="#_x0000_t75" alt="" style="width:1in;height:22.2pt;mso-width-percent:0;mso-height-percent:0;mso-width-percent:0;mso-height-percent:0" o:ole="">
             <v:imagedata r:id="rId159" o:title=""/>
           </v:shape>
-          <o:OLEObject Type="Embed" ProgID="Equation.DSMT4" ShapeID="_x0000_i1088" DrawAspect="Content" ObjectID="_1730546539" r:id="rId160"/>
+          <o:OLEObject Type="Embed" ProgID="Equation.DSMT4" ShapeID="_x0000_i1088" DrawAspect="Content" ObjectID="_1730640301" r:id="rId160"/>
         </w:object>
       </w:r>
       <w:r>
@@ -13274,7 +13274,7 @@
           <v:shape id="_x0000_i1087" type="#_x0000_t75" alt="" style="width:75.05pt;height:22.2pt;mso-width-percent:0;mso-height-percent:0;mso-width-percent:0;mso-height-percent:0" o:ole="">
             <v:imagedata r:id="rId161" o:title=""/>
           </v:shape>
-          <o:OLEObject Type="Embed" ProgID="Equation.DSMT4" ShapeID="_x0000_i1087" DrawAspect="Content" ObjectID="_1730546540" r:id="rId162"/>
+          <o:OLEObject Type="Embed" ProgID="Equation.DSMT4" ShapeID="_x0000_i1087" DrawAspect="Content" ObjectID="_1730640302" r:id="rId162"/>
         </w:object>
       </w:r>
       <w:r>
@@ -13292,7 +13292,7 @@
           <v:shape id="_x0000_i1086" type="#_x0000_t75" alt="" style="width:74.3pt;height:22.2pt;mso-width-percent:0;mso-height-percent:0;mso-width-percent:0;mso-height-percent:0" o:ole="">
             <v:imagedata r:id="rId163" o:title=""/>
           </v:shape>
-          <o:OLEObject Type="Embed" ProgID="Equation.DSMT4" ShapeID="_x0000_i1086" DrawAspect="Content" ObjectID="_1730546541" r:id="rId164"/>
+          <o:OLEObject Type="Embed" ProgID="Equation.DSMT4" ShapeID="_x0000_i1086" DrawAspect="Content" ObjectID="_1730640303" r:id="rId164"/>
         </w:object>
       </w:r>
       <w:r>
@@ -13344,7 +13344,7 @@
                 <v:shape id="_x0000_i1085" type="#_x0000_t75" alt="" style="width:140.15pt;height:36.75pt;mso-width-percent:0;mso-height-percent:0;mso-width-percent:0;mso-height-percent:0" o:ole="">
                   <v:imagedata r:id="rId165" o:title=""/>
                 </v:shape>
-                <o:OLEObject Type="Embed" ProgID="Equation.DSMT4" ShapeID="_x0000_i1085" DrawAspect="Content" ObjectID="_1730546542" r:id="rId166"/>
+                <o:OLEObject Type="Embed" ProgID="Equation.DSMT4" ShapeID="_x0000_i1085" DrawAspect="Content" ObjectID="_1730640304" r:id="rId166"/>
               </w:object>
             </w:r>
           </w:p>
@@ -13460,7 +13460,7 @@
                 <v:shape id="_x0000_i1084" type="#_x0000_t75" alt="" style="width:189.2pt;height:55.15pt;mso-width-percent:0;mso-height-percent:0;mso-width-percent:0;mso-height-percent:0" o:ole="">
                   <v:imagedata r:id="rId167" o:title=""/>
                 </v:shape>
-                <o:OLEObject Type="Embed" ProgID="Equation.DSMT4" ShapeID="_x0000_i1084" DrawAspect="Content" ObjectID="_1730546543" r:id="rId168"/>
+                <o:OLEObject Type="Embed" ProgID="Equation.DSMT4" ShapeID="_x0000_i1084" DrawAspect="Content" ObjectID="_1730640305" r:id="rId168"/>
               </w:object>
             </w:r>
           </w:p>
@@ -13596,7 +13596,7 @@
           <v:shape id="_x0000_i1083" type="#_x0000_t75" alt="" style="width:205.3pt;height:22.2pt;mso-width-percent:0;mso-height-percent:0;mso-width-percent:0;mso-height-percent:0" o:ole="">
             <v:imagedata r:id="rId169" o:title=""/>
           </v:shape>
-          <o:OLEObject Type="Embed" ProgID="Equation.DSMT4" ShapeID="_x0000_i1083" DrawAspect="Content" ObjectID="_1730546544" r:id="rId170"/>
+          <o:OLEObject Type="Embed" ProgID="Equation.DSMT4" ShapeID="_x0000_i1083" DrawAspect="Content" ObjectID="_1730640306" r:id="rId170"/>
         </w:object>
       </w:r>
       <w:r>
@@ -13626,7 +13626,7 @@
           <v:shape id="_x0000_i1082" type="#_x0000_t75" alt="" style="width:222.9pt;height:33.7pt;mso-width-percent:0;mso-height-percent:0;mso-width-percent:0;mso-height-percent:0" o:ole="">
             <v:imagedata r:id="rId171" o:title=""/>
           </v:shape>
-          <o:OLEObject Type="Embed" ProgID="Equation.DSMT4" ShapeID="_x0000_i1082" DrawAspect="Content" ObjectID="_1730546545" r:id="rId172"/>
+          <o:OLEObject Type="Embed" ProgID="Equation.DSMT4" ShapeID="_x0000_i1082" DrawAspect="Content" ObjectID="_1730640307" r:id="rId172"/>
         </w:object>
       </w:r>
     </w:p>
@@ -13640,7 +13640,7 @@
           <v:shape id="_x0000_i1081" type="#_x0000_t75" alt="" style="width:13pt;height:13pt;mso-width-percent:0;mso-height-percent:0;mso-width-percent:0;mso-height-percent:0" o:ole="">
             <v:imagedata r:id="rId173" o:title=""/>
           </v:shape>
-          <o:OLEObject Type="Embed" ProgID="Equation.DSMT4" ShapeID="_x0000_i1081" DrawAspect="Content" ObjectID="_1730546546" r:id="rId174"/>
+          <o:OLEObject Type="Embed" ProgID="Equation.DSMT4" ShapeID="_x0000_i1081" DrawAspect="Content" ObjectID="_1730640308" r:id="rId174"/>
         </w:object>
       </w:r>
       <w:r>
@@ -13655,7 +13655,7 @@
           <v:shape id="_x0000_i1080" type="#_x0000_t75" alt="" style="width:12.25pt;height:13pt;mso-width-percent:0;mso-height-percent:0;mso-width-percent:0;mso-height-percent:0" o:ole="">
             <v:imagedata r:id="rId175" o:title=""/>
           </v:shape>
-          <o:OLEObject Type="Embed" ProgID="Equation.DSMT4" ShapeID="_x0000_i1080" DrawAspect="Content" ObjectID="_1730546547" r:id="rId176"/>
+          <o:OLEObject Type="Embed" ProgID="Equation.DSMT4" ShapeID="_x0000_i1080" DrawAspect="Content" ObjectID="_1730640309" r:id="rId176"/>
         </w:object>
       </w:r>
       <w:r>
@@ -13670,7 +13670,7 @@
           <v:shape id="_x0000_i1079" type="#_x0000_t75" alt="" style="width:9.95pt;height:9.95pt;mso-width-percent:0;mso-height-percent:0;mso-width-percent:0;mso-height-percent:0" o:ole="">
             <v:imagedata r:id="rId177" o:title=""/>
           </v:shape>
-          <o:OLEObject Type="Embed" ProgID="Equation.DSMT4" ShapeID="_x0000_i1079" DrawAspect="Content" ObjectID="_1730546548" r:id="rId178"/>
+          <o:OLEObject Type="Embed" ProgID="Equation.DSMT4" ShapeID="_x0000_i1079" DrawAspect="Content" ObjectID="_1730640310" r:id="rId178"/>
         </w:object>
       </w:r>
       <w:r>
@@ -13701,7 +13701,7 @@
           <v:shape id="_x0000_i1078" type="#_x0000_t75" alt="" style="width:68.15pt;height:18.4pt;mso-width-percent:0;mso-height-percent:0;mso-width-percent:0;mso-height-percent:0" o:ole="">
             <v:imagedata r:id="rId179" o:title=""/>
           </v:shape>
-          <o:OLEObject Type="Embed" ProgID="Equation.DSMT4" ShapeID="_x0000_i1078" DrawAspect="Content" ObjectID="_1730546549" r:id="rId180"/>
+          <o:OLEObject Type="Embed" ProgID="Equation.DSMT4" ShapeID="_x0000_i1078" DrawAspect="Content" ObjectID="_1730640311" r:id="rId180"/>
         </w:object>
       </w:r>
     </w:p>
@@ -13726,7 +13726,7 @@
           <v:shape id="_x0000_i1077" type="#_x0000_t75" alt="" style="width:12.25pt;height:13pt;mso-width-percent:0;mso-height-percent:0;mso-width-percent:0;mso-height-percent:0" o:ole="">
             <v:imagedata r:id="rId181" o:title=""/>
           </v:shape>
-          <o:OLEObject Type="Embed" ProgID="Equation.DSMT4" ShapeID="_x0000_i1077" DrawAspect="Content" ObjectID="_1730546550" r:id="rId182"/>
+          <o:OLEObject Type="Embed" ProgID="Equation.DSMT4" ShapeID="_x0000_i1077" DrawAspect="Content" ObjectID="_1730640312" r:id="rId182"/>
         </w:object>
       </w:r>
       <w:r>
@@ -13747,7 +13747,7 @@
           <v:shape id="_x0000_i1076" type="#_x0000_t75" alt="" style="width:12.25pt;height:13pt;mso-width-percent:0;mso-height-percent:0;mso-width-percent:0;mso-height-percent:0" o:ole="">
             <v:imagedata r:id="rId183" o:title=""/>
           </v:shape>
-          <o:OLEObject Type="Embed" ProgID="Equation.DSMT4" ShapeID="_x0000_i1076" DrawAspect="Content" ObjectID="_1730546551" r:id="rId184"/>
+          <o:OLEObject Type="Embed" ProgID="Equation.DSMT4" ShapeID="_x0000_i1076" DrawAspect="Content" ObjectID="_1730640313" r:id="rId184"/>
         </w:object>
       </w:r>
       <w:r>
@@ -13788,7 +13788,7 @@
           <v:shape id="_x0000_i1075" type="#_x0000_t75" alt="" style="width:115.65pt;height:35.25pt;mso-width-percent:0;mso-height-percent:0;mso-width-percent:0;mso-height-percent:0" o:ole="">
             <v:imagedata r:id="rId185" o:title=""/>
           </v:shape>
-          <o:OLEObject Type="Embed" ProgID="Equation.DSMT4" ShapeID="_x0000_i1075" DrawAspect="Content" ObjectID="_1730546552" r:id="rId186"/>
+          <o:OLEObject Type="Embed" ProgID="Equation.DSMT4" ShapeID="_x0000_i1075" DrawAspect="Content" ObjectID="_1730640314" r:id="rId186"/>
         </w:object>
       </w:r>
     </w:p>
@@ -13828,7 +13828,7 @@
           <v:shape id="_x0000_i1074" type="#_x0000_t75" alt="" style="width:12.25pt;height:13pt;mso-width-percent:0;mso-height-percent:0;mso-width-percent:0;mso-height-percent:0" o:ole="">
             <v:imagedata r:id="rId187" o:title=""/>
           </v:shape>
-          <o:OLEObject Type="Embed" ProgID="Equation.DSMT4" ShapeID="_x0000_i1074" DrawAspect="Content" ObjectID="_1730546553" r:id="rId188"/>
+          <o:OLEObject Type="Embed" ProgID="Equation.DSMT4" ShapeID="_x0000_i1074" DrawAspect="Content" ObjectID="_1730640315" r:id="rId188"/>
         </w:object>
       </w:r>
       <w:r>
@@ -13870,7 +13870,7 @@
           <v:shape id="_x0000_i1073" type="#_x0000_t75" alt="" style="width:78.15pt;height:19.9pt;mso-width-percent:0;mso-height-percent:0;mso-width-percent:0;mso-height-percent:0" o:ole="">
             <v:imagedata r:id="rId189" o:title=""/>
           </v:shape>
-          <o:OLEObject Type="Embed" ProgID="Equation.DSMT4" ShapeID="_x0000_i1073" DrawAspect="Content" ObjectID="_1730546554" r:id="rId190"/>
+          <o:OLEObject Type="Embed" ProgID="Equation.DSMT4" ShapeID="_x0000_i1073" DrawAspect="Content" ObjectID="_1730640316" r:id="rId190"/>
         </w:object>
       </w:r>
     </w:p>
@@ -13904,7 +13904,7 @@
           <v:shape id="_x0000_i1072" type="#_x0000_t75" alt="" style="width:12.25pt;height:13pt;mso-width-percent:0;mso-height-percent:0;mso-width-percent:0;mso-height-percent:0" o:ole="">
             <v:imagedata r:id="rId191" o:title=""/>
           </v:shape>
-          <o:OLEObject Type="Embed" ProgID="Equation.DSMT4" ShapeID="_x0000_i1072" DrawAspect="Content" ObjectID="_1730546555" r:id="rId192"/>
+          <o:OLEObject Type="Embed" ProgID="Equation.DSMT4" ShapeID="_x0000_i1072" DrawAspect="Content" ObjectID="_1730640317" r:id="rId192"/>
         </w:object>
       </w:r>
       <w:r>
@@ -14006,7 +14006,7 @@
                 <v:shape id="_x0000_i1071" type="#_x0000_t75" alt="" style="width:81.95pt;height:28.35pt;mso-width-percent:0;mso-height-percent:0;mso-width-percent:0;mso-height-percent:0" o:ole="">
                   <v:imagedata r:id="rId193" o:title=""/>
                 </v:shape>
-                <o:OLEObject Type="Embed" ProgID="Equation.DSMT4" ShapeID="_x0000_i1071" DrawAspect="Content" ObjectID="_1730546556" r:id="rId194"/>
+                <o:OLEObject Type="Embed" ProgID="Equation.DSMT4" ShapeID="_x0000_i1071" DrawAspect="Content" ObjectID="_1730640318" r:id="rId194"/>
               </w:object>
             </w:r>
           </w:p>
@@ -14125,7 +14125,7 @@
           <v:shape id="_x0000_i1070" type="#_x0000_t75" alt="" style="width:9.2pt;height:13pt;mso-width-percent:0;mso-height-percent:0;mso-width-percent:0;mso-height-percent:0" o:ole="">
             <v:imagedata r:id="rId195" o:title=""/>
           </v:shape>
-          <o:OLEObject Type="Embed" ProgID="Equation.DSMT4" ShapeID="_x0000_i1070" DrawAspect="Content" ObjectID="_1730546557" r:id="rId196"/>
+          <o:OLEObject Type="Embed" ProgID="Equation.DSMT4" ShapeID="_x0000_i1070" DrawAspect="Content" ObjectID="_1730640319" r:id="rId196"/>
         </w:object>
       </w:r>
       <w:r>
@@ -14233,7 +14233,7 @@
                 <v:shape id="_x0000_i1069" type="#_x0000_t75" alt="" style="width:167pt;height:26.05pt;mso-width-percent:0;mso-height-percent:0;mso-width-percent:0;mso-height-percent:0" o:ole="">
                   <v:imagedata r:id="rId197" o:title=""/>
                 </v:shape>
-                <o:OLEObject Type="Embed" ProgID="Equation.DSMT4" ShapeID="_x0000_i1069" DrawAspect="Content" ObjectID="_1730546558" r:id="rId198"/>
+                <o:OLEObject Type="Embed" ProgID="Equation.DSMT4" ShapeID="_x0000_i1069" DrawAspect="Content" ObjectID="_1730640320" r:id="rId198"/>
               </w:object>
             </w:r>
           </w:p>
@@ -14352,7 +14352,7 @@
           <v:shape id="_x0000_i1068" type="#_x0000_t75" alt="" style="width:16.85pt;height:18.4pt;mso-width-percent:0;mso-height-percent:0;mso-width-percent:0;mso-height-percent:0" o:ole="">
             <v:imagedata r:id="rId199" o:title=""/>
           </v:shape>
-          <o:OLEObject Type="Embed" ProgID="Equation.DSMT4" ShapeID="_x0000_i1068" DrawAspect="Content" ObjectID="_1730546559" r:id="rId200"/>
+          <o:OLEObject Type="Embed" ProgID="Equation.DSMT4" ShapeID="_x0000_i1068" DrawAspect="Content" ObjectID="_1730640321" r:id="rId200"/>
         </w:object>
       </w:r>
       <w:r>
@@ -14370,7 +14370,7 @@
           <v:shape id="_x0000_i1067" type="#_x0000_t75" alt="" style="width:13.8pt;height:18.4pt;mso-width-percent:0;mso-height-percent:0;mso-width-percent:0;mso-height-percent:0" o:ole="">
             <v:imagedata r:id="rId201" o:title=""/>
           </v:shape>
-          <o:OLEObject Type="Embed" ProgID="Equation.DSMT4" ShapeID="_x0000_i1067" DrawAspect="Content" ObjectID="_1730546560" r:id="rId202"/>
+          <o:OLEObject Type="Embed" ProgID="Equation.DSMT4" ShapeID="_x0000_i1067" DrawAspect="Content" ObjectID="_1730640322" r:id="rId202"/>
         </w:object>
       </w:r>
       <w:r>
@@ -14409,7 +14409,7 @@
                 <v:shape id="_x0000_i1066" type="#_x0000_t75" alt="" style="width:65.1pt;height:36.75pt;mso-width-percent:0;mso-height-percent:0;mso-width-percent:0;mso-height-percent:0" o:ole="">
                   <v:imagedata r:id="rId203" o:title=""/>
                 </v:shape>
-                <o:OLEObject Type="Embed" ProgID="Equation.DSMT4" ShapeID="_x0000_i1066" DrawAspect="Content" ObjectID="_1730546561" r:id="rId204"/>
+                <o:OLEObject Type="Embed" ProgID="Equation.DSMT4" ShapeID="_x0000_i1066" DrawAspect="Content" ObjectID="_1730640323" r:id="rId204"/>
               </w:object>
             </w:r>
           </w:p>
@@ -14526,7 +14526,7 @@
                 <v:shape id="_x0000_i1065" type="#_x0000_t75" alt="" style="width:75.85pt;height:36.75pt;mso-width-percent:0;mso-height-percent:0;mso-width-percent:0;mso-height-percent:0" o:ole="">
                   <v:imagedata r:id="rId205" o:title=""/>
                 </v:shape>
-                <o:OLEObject Type="Embed" ProgID="Equation.DSMT4" ShapeID="_x0000_i1065" DrawAspect="Content" ObjectID="_1730546562" r:id="rId206"/>
+                <o:OLEObject Type="Embed" ProgID="Equation.DSMT4" ShapeID="_x0000_i1065" DrawAspect="Content" ObjectID="_1730640324" r:id="rId206"/>
               </w:object>
             </w:r>
           </w:p>
@@ -14645,7 +14645,7 @@
           <v:shape id="_x0000_i1064" type="#_x0000_t75" alt="" style="width:7.65pt;height:12.25pt;mso-width-percent:0;mso-height-percent:0;mso-width-percent:0;mso-height-percent:0" o:ole="">
             <v:imagedata r:id="rId207" o:title=""/>
           </v:shape>
-          <o:OLEObject Type="Embed" ProgID="Equation.DSMT4" ShapeID="_x0000_i1064" DrawAspect="Content" ObjectID="_1730546563" r:id="rId208"/>
+          <o:OLEObject Type="Embed" ProgID="Equation.DSMT4" ShapeID="_x0000_i1064" DrawAspect="Content" ObjectID="_1730640325" r:id="rId208"/>
         </w:object>
       </w:r>
       <w:r>
@@ -14704,7 +14704,7 @@
           <v:shape id="_x0000_i1063" type="#_x0000_t75" alt="" style="width:419.75pt;height:26.05pt;mso-width-percent:0;mso-height-percent:0;mso-width-percent:0;mso-height-percent:0" o:ole="">
             <v:imagedata r:id="rId209" o:title=""/>
           </v:shape>
-          <o:OLEObject Type="Embed" ProgID="Equation.DSMT4" ShapeID="_x0000_i1063" DrawAspect="Content" ObjectID="_1730546564" r:id="rId210"/>
+          <o:OLEObject Type="Embed" ProgID="Equation.DSMT4" ShapeID="_x0000_i1063" DrawAspect="Content" ObjectID="_1730640326" r:id="rId210"/>
         </w:object>
       </w:r>
     </w:p>
@@ -14855,7 +14855,7 @@
           <v:shape id="_x0000_i1062" type="#_x0000_t75" alt="" style="width:12.25pt;height:13pt;mso-width-percent:0;mso-height-percent:0;mso-width-percent:0;mso-height-percent:0" o:ole="">
             <v:imagedata r:id="rId211" o:title=""/>
           </v:shape>
-          <o:OLEObject Type="Embed" ProgID="Equation.DSMT4" ShapeID="_x0000_i1062" DrawAspect="Content" ObjectID="_1730546565" r:id="rId212"/>
+          <o:OLEObject Type="Embed" ProgID="Equation.DSMT4" ShapeID="_x0000_i1062" DrawAspect="Content" ObjectID="_1730640327" r:id="rId212"/>
         </w:object>
       </w:r>
       <w:r>
@@ -14873,7 +14873,7 @@
           <v:shape id="_x0000_i1061" type="#_x0000_t75" alt="" style="width:16.85pt;height:18.4pt;mso-width-percent:0;mso-height-percent:0;mso-width-percent:0;mso-height-percent:0" o:ole="">
             <v:imagedata r:id="rId213" o:title=""/>
           </v:shape>
-          <o:OLEObject Type="Embed" ProgID="Equation.DSMT4" ShapeID="_x0000_i1061" DrawAspect="Content" ObjectID="_1730546566" r:id="rId214"/>
+          <o:OLEObject Type="Embed" ProgID="Equation.DSMT4" ShapeID="_x0000_i1061" DrawAspect="Content" ObjectID="_1730640328" r:id="rId214"/>
         </w:object>
       </w:r>
       <w:r>
@@ -14891,7 +14891,7 @@
           <v:shape id="_x0000_i1060" type="#_x0000_t75" alt="" style="width:13.8pt;height:18.4pt;mso-width-percent:0;mso-height-percent:0;mso-width-percent:0;mso-height-percent:0" o:ole="">
             <v:imagedata r:id="rId215" o:title=""/>
           </v:shape>
-          <o:OLEObject Type="Embed" ProgID="Equation.DSMT4" ShapeID="_x0000_i1060" DrawAspect="Content" ObjectID="_1730546567" r:id="rId216"/>
+          <o:OLEObject Type="Embed" ProgID="Equation.DSMT4" ShapeID="_x0000_i1060" DrawAspect="Content" ObjectID="_1730640329" r:id="rId216"/>
         </w:object>
       </w:r>
       <w:r>
@@ -14909,7 +14909,7 @@
           <v:shape id="_x0000_i1059" type="#_x0000_t75" alt="" style="width:12.25pt;height:18.4pt;mso-width-percent:0;mso-height-percent:0;mso-width-percent:0;mso-height-percent:0" o:ole="">
             <v:imagedata r:id="rId217" o:title=""/>
           </v:shape>
-          <o:OLEObject Type="Embed" ProgID="Equation.DSMT4" ShapeID="_x0000_i1059" DrawAspect="Content" ObjectID="_1730546568" r:id="rId218"/>
+          <o:OLEObject Type="Embed" ProgID="Equation.DSMT4" ShapeID="_x0000_i1059" DrawAspect="Content" ObjectID="_1730640330" r:id="rId218"/>
         </w:object>
       </w:r>
       <w:r>
@@ -14995,7 +14995,7 @@
                 <v:shape id="_x0000_i1058" type="#_x0000_t75" alt="" style="width:98.8pt;height:19.15pt;mso-width-percent:0;mso-height-percent:0;mso-width-percent:0;mso-height-percent:0" o:ole="">
                   <v:imagedata r:id="rId219" o:title=""/>
                 </v:shape>
-                <o:OLEObject Type="Embed" ProgID="Equation.DSMT4" ShapeID="_x0000_i1058" DrawAspect="Content" ObjectID="_1730546569" r:id="rId220"/>
+                <o:OLEObject Type="Embed" ProgID="Equation.DSMT4" ShapeID="_x0000_i1058" DrawAspect="Content" ObjectID="_1730640331" r:id="rId220"/>
               </w:object>
             </w:r>
           </w:p>
@@ -15112,7 +15112,7 @@
                 <v:shape id="_x0000_i1057" type="#_x0000_t75" alt="" style="width:94.2pt;height:19.15pt;mso-width-percent:0;mso-height-percent:0;mso-width-percent:0;mso-height-percent:0" o:ole="">
                   <v:imagedata r:id="rId221" o:title=""/>
                 </v:shape>
-                <o:OLEObject Type="Embed" ProgID="Equation.DSMT4" ShapeID="_x0000_i1057" DrawAspect="Content" ObjectID="_1730546570" r:id="rId222"/>
+                <o:OLEObject Type="Embed" ProgID="Equation.DSMT4" ShapeID="_x0000_i1057" DrawAspect="Content" ObjectID="_1730640332" r:id="rId222"/>
               </w:object>
             </w:r>
           </w:p>
@@ -15231,7 +15231,7 @@
           <v:shape id="_x0000_i1056" type="#_x0000_t75" alt="" style="width:13.8pt;height:18.4pt;mso-width-percent:0;mso-height-percent:0;mso-width-percent:0;mso-height-percent:0" o:ole="">
             <v:imagedata r:id="rId223" o:title=""/>
           </v:shape>
-          <o:OLEObject Type="Embed" ProgID="Equation.DSMT4" ShapeID="_x0000_i1056" DrawAspect="Content" ObjectID="_1730546571" r:id="rId224"/>
+          <o:OLEObject Type="Embed" ProgID="Equation.DSMT4" ShapeID="_x0000_i1056" DrawAspect="Content" ObjectID="_1730640333" r:id="rId224"/>
         </w:object>
       </w:r>
       <w:r>
@@ -15249,7 +15249,7 @@
           <v:shape id="_x0000_i1055" type="#_x0000_t75" alt="" style="width:19.15pt;height:19.15pt;mso-width-percent:0;mso-height-percent:0;mso-width-percent:0;mso-height-percent:0" o:ole="">
             <v:imagedata r:id="rId225" o:title=""/>
           </v:shape>
-          <o:OLEObject Type="Embed" ProgID="Equation.DSMT4" ShapeID="_x0000_i1055" DrawAspect="Content" ObjectID="_1730546572" r:id="rId226"/>
+          <o:OLEObject Type="Embed" ProgID="Equation.DSMT4" ShapeID="_x0000_i1055" DrawAspect="Content" ObjectID="_1730640334" r:id="rId226"/>
         </w:object>
       </w:r>
       <w:r>
@@ -15288,7 +15288,7 @@
                 <v:shape id="_x0000_i1054" type="#_x0000_t75" alt="" style="width:85.8pt;height:19.9pt;mso-width-percent:0;mso-height-percent:0;mso-width-percent:0;mso-height-percent:0" o:ole="">
                   <v:imagedata r:id="rId227" o:title=""/>
                 </v:shape>
-                <o:OLEObject Type="Embed" ProgID="Equation.DSMT4" ShapeID="_x0000_i1054" DrawAspect="Content" ObjectID="_1730546573" r:id="rId228"/>
+                <o:OLEObject Type="Embed" ProgID="Equation.DSMT4" ShapeID="_x0000_i1054" DrawAspect="Content" ObjectID="_1730640335" r:id="rId228"/>
               </w:object>
             </w:r>
           </w:p>
@@ -15405,7 +15405,7 @@
                 <v:shape id="_x0000_i1053" type="#_x0000_t75" alt="" style="width:95.75pt;height:22.2pt;mso-width-percent:0;mso-height-percent:0;mso-width-percent:0;mso-height-percent:0" o:ole="">
                   <v:imagedata r:id="rId229" o:title=""/>
                 </v:shape>
-                <o:OLEObject Type="Embed" ProgID="Equation.DSMT4" ShapeID="_x0000_i1053" DrawAspect="Content" ObjectID="_1730546574" r:id="rId230"/>
+                <o:OLEObject Type="Embed" ProgID="Equation.DSMT4" ShapeID="_x0000_i1053" DrawAspect="Content" ObjectID="_1730640336" r:id="rId230"/>
               </w:object>
             </w:r>
           </w:p>
@@ -15525,7 +15525,7 @@
           <v:shape id="_x0000_i1052" type="#_x0000_t75" alt="" style="width:30.65pt;height:19.15pt;mso-width-percent:0;mso-height-percent:0;mso-width-percent:0;mso-height-percent:0" o:ole="">
             <v:imagedata r:id="rId231" o:title=""/>
           </v:shape>
-          <o:OLEObject Type="Embed" ProgID="Equation.DSMT4" ShapeID="_x0000_i1052" DrawAspect="Content" ObjectID="_1730546575" r:id="rId232"/>
+          <o:OLEObject Type="Embed" ProgID="Equation.DSMT4" ShapeID="_x0000_i1052" DrawAspect="Content" ObjectID="_1730640337" r:id="rId232"/>
         </w:object>
       </w:r>
       <w:r>
@@ -15543,7 +15543,7 @@
           <v:shape id="_x0000_i1051" type="#_x0000_t75" alt="" style="width:32.95pt;height:22.2pt;mso-width-percent:0;mso-height-percent:0;mso-width-percent:0;mso-height-percent:0" o:ole="">
             <v:imagedata r:id="rId233" o:title=""/>
           </v:shape>
-          <o:OLEObject Type="Embed" ProgID="Equation.DSMT4" ShapeID="_x0000_i1051" DrawAspect="Content" ObjectID="_1730546576" r:id="rId234"/>
+          <o:OLEObject Type="Embed" ProgID="Equation.DSMT4" ShapeID="_x0000_i1051" DrawAspect="Content" ObjectID="_1730640338" r:id="rId234"/>
         </w:object>
       </w:r>
       <w:r>
@@ -15582,7 +15582,7 @@
                 <v:shape id="_x0000_i1050" type="#_x0000_t75" alt="" style="width:347.75pt;height:28.35pt;mso-width-percent:0;mso-height-percent:0;mso-width-percent:0;mso-height-percent:0" o:ole="">
                   <v:imagedata r:id="rId235" o:title=""/>
                 </v:shape>
-                <o:OLEObject Type="Embed" ProgID="Equation.DSMT4" ShapeID="_x0000_i1050" DrawAspect="Content" ObjectID="_1730546577" r:id="rId236"/>
+                <o:OLEObject Type="Embed" ProgID="Equation.DSMT4" ShapeID="_x0000_i1050" DrawAspect="Content" ObjectID="_1730640339" r:id="rId236"/>
               </w:object>
             </w:r>
           </w:p>
@@ -15699,7 +15699,7 @@
                 <v:shape id="_x0000_i1049" type="#_x0000_t75" alt="" style="width:353.1pt;height:28.35pt;mso-width-percent:0;mso-height-percent:0;mso-width-percent:0;mso-height-percent:0" o:ole="">
                   <v:imagedata r:id="rId237" o:title=""/>
                 </v:shape>
-                <o:OLEObject Type="Embed" ProgID="Equation.DSMT4" ShapeID="_x0000_i1049" DrawAspect="Content" ObjectID="_1730546578" r:id="rId238"/>
+                <o:OLEObject Type="Embed" ProgID="Equation.DSMT4" ShapeID="_x0000_i1049" DrawAspect="Content" ObjectID="_1730640340" r:id="rId238"/>
               </w:object>
             </w:r>
           </w:p>
@@ -15855,7 +15855,7 @@
           <v:shape id="_x0000_i1048" type="#_x0000_t75" alt="" style="width:74.3pt;height:19.9pt;mso-width-percent:0;mso-height-percent:0;mso-width-percent:0;mso-height-percent:0" o:ole="">
             <v:imagedata r:id="rId239" o:title=""/>
           </v:shape>
-          <o:OLEObject Type="Embed" ProgID="Equation.DSMT4" ShapeID="_x0000_i1048" DrawAspect="Content" ObjectID="_1730546579" r:id="rId240"/>
+          <o:OLEObject Type="Embed" ProgID="Equation.DSMT4" ShapeID="_x0000_i1048" DrawAspect="Content" ObjectID="_1730640341" r:id="rId240"/>
         </w:object>
       </w:r>
       <w:r>
@@ -15873,7 +15873,7 @@
           <v:shape id="_x0000_i1047" type="#_x0000_t75" alt="" style="width:85pt;height:22.2pt;mso-width-percent:0;mso-height-percent:0;mso-width-percent:0;mso-height-percent:0" o:ole="">
             <v:imagedata r:id="rId241" o:title=""/>
           </v:shape>
-          <o:OLEObject Type="Embed" ProgID="Equation.DSMT4" ShapeID="_x0000_i1047" DrawAspect="Content" ObjectID="_1730546580" r:id="rId242"/>
+          <o:OLEObject Type="Embed" ProgID="Equation.DSMT4" ShapeID="_x0000_i1047" DrawAspect="Content" ObjectID="_1730640342" r:id="rId242"/>
         </w:object>
       </w:r>
       <w:r>
@@ -15904,7 +15904,7 @@
           <v:shape id="_x0000_i1046" type="#_x0000_t75" alt="" style="width:69.7pt;height:18.4pt;mso-width-percent:0;mso-height-percent:0;mso-width-percent:0;mso-height-percent:0" o:ole="">
             <v:imagedata r:id="rId243" o:title=""/>
           </v:shape>
-          <o:OLEObject Type="Embed" ProgID="Equation.DSMT4" ShapeID="_x0000_i1046" DrawAspect="Content" ObjectID="_1730546581" r:id="rId244"/>
+          <o:OLEObject Type="Embed" ProgID="Equation.DSMT4" ShapeID="_x0000_i1046" DrawAspect="Content" ObjectID="_1730640343" r:id="rId244"/>
         </w:object>
       </w:r>
       <w:r>
@@ -16306,7 +16306,7 @@
                 <v:shape id="_x0000_i1045" type="#_x0000_t75" alt="" style="width:16.85pt;height:18.4pt;mso-width-percent:0;mso-height-percent:0;mso-width-percent:0;mso-height-percent:0" o:ole="">
                   <v:imagedata r:id="rId245" o:title=""/>
                 </v:shape>
-                <o:OLEObject Type="Embed" ProgID="Equation.DSMT4" ShapeID="_x0000_i1045" DrawAspect="Content" ObjectID="_1730546582" r:id="rId246"/>
+                <o:OLEObject Type="Embed" ProgID="Equation.DSMT4" ShapeID="_x0000_i1045" DrawAspect="Content" ObjectID="_1730640344" r:id="rId246"/>
               </w:object>
             </w:r>
           </w:p>
@@ -16336,7 +16336,7 @@
                 <v:shape id="_x0000_i1044" type="#_x0000_t75" alt="" style="width:32.15pt;height:18.4pt;mso-width-percent:0;mso-height-percent:0;mso-width-percent:0;mso-height-percent:0" o:ole="">
                   <v:imagedata r:id="rId247" o:title=""/>
                 </v:shape>
-                <o:OLEObject Type="Embed" ProgID="Equation.DSMT4" ShapeID="_x0000_i1044" DrawAspect="Content" ObjectID="_1730546583" r:id="rId248"/>
+                <o:OLEObject Type="Embed" ProgID="Equation.DSMT4" ShapeID="_x0000_i1044" DrawAspect="Content" ObjectID="_1730640345" r:id="rId248"/>
               </w:object>
             </w:r>
           </w:p>
@@ -16399,7 +16399,7 @@
                 <v:shape id="_x0000_i1043" type="#_x0000_t75" alt="" style="width:16.85pt;height:19.15pt;mso-width-percent:0;mso-height-percent:0;mso-width-percent:0;mso-height-percent:0" o:ole="">
                   <v:imagedata r:id="rId249" o:title=""/>
                 </v:shape>
-                <o:OLEObject Type="Embed" ProgID="Equation.DSMT4" ShapeID="_x0000_i1043" DrawAspect="Content" ObjectID="_1730546584" r:id="rId250"/>
+                <o:OLEObject Type="Embed" ProgID="Equation.DSMT4" ShapeID="_x0000_i1043" DrawAspect="Content" ObjectID="_1730640346" r:id="rId250"/>
               </w:object>
             </w:r>
           </w:p>
@@ -16429,7 +16429,7 @@
                 <v:shape id="_x0000_i1042" type="#_x0000_t75" alt="" style="width:32.15pt;height:18.4pt;mso-width-percent:0;mso-height-percent:0;mso-width-percent:0;mso-height-percent:0" o:ole="">
                   <v:imagedata r:id="rId251" o:title=""/>
                 </v:shape>
-                <o:OLEObject Type="Embed" ProgID="Equation.DSMT4" ShapeID="_x0000_i1042" DrawAspect="Content" ObjectID="_1730546585" r:id="rId252"/>
+                <o:OLEObject Type="Embed" ProgID="Equation.DSMT4" ShapeID="_x0000_i1042" DrawAspect="Content" ObjectID="_1730640347" r:id="rId252"/>
               </w:object>
             </w:r>
           </w:p>
@@ -16492,7 +16492,7 @@
                 <v:shape id="_x0000_i1041" type="#_x0000_t75" alt="" style="width:13.8pt;height:18.4pt;mso-width-percent:0;mso-height-percent:0;mso-width-percent:0;mso-height-percent:0" o:ole="">
                   <v:imagedata r:id="rId253" o:title=""/>
                 </v:shape>
-                <o:OLEObject Type="Embed" ProgID="Equation.DSMT4" ShapeID="_x0000_i1041" DrawAspect="Content" ObjectID="_1730546586" r:id="rId254"/>
+                <o:OLEObject Type="Embed" ProgID="Equation.DSMT4" ShapeID="_x0000_i1041" DrawAspect="Content" ObjectID="_1730640348" r:id="rId254"/>
               </w:object>
             </w:r>
           </w:p>
@@ -16522,7 +16522,7 @@
                 <v:shape id="_x0000_i1040" type="#_x0000_t75" alt="" style="width:32.15pt;height:18.4pt;mso-width-percent:0;mso-height-percent:0;mso-width-percent:0;mso-height-percent:0" o:ole="">
                   <v:imagedata r:id="rId255" o:title=""/>
                 </v:shape>
-                <o:OLEObject Type="Embed" ProgID="Equation.DSMT4" ShapeID="_x0000_i1040" DrawAspect="Content" ObjectID="_1730546587" r:id="rId256"/>
+                <o:OLEObject Type="Embed" ProgID="Equation.DSMT4" ShapeID="_x0000_i1040" DrawAspect="Content" ObjectID="_1730640349" r:id="rId256"/>
               </w:object>
             </w:r>
           </w:p>
@@ -16585,7 +16585,7 @@
                 <v:shape id="_x0000_i1039" type="#_x0000_t75" alt="" style="width:22.2pt;height:18.4pt;mso-width-percent:0;mso-height-percent:0;mso-width-percent:0;mso-height-percent:0" o:ole="">
                   <v:imagedata r:id="rId257" o:title=""/>
                 </v:shape>
-                <o:OLEObject Type="Embed" ProgID="Equation.DSMT4" ShapeID="_x0000_i1039" DrawAspect="Content" ObjectID="_1730546588" r:id="rId258"/>
+                <o:OLEObject Type="Embed" ProgID="Equation.DSMT4" ShapeID="_x0000_i1039" DrawAspect="Content" ObjectID="_1730640350" r:id="rId258"/>
               </w:object>
             </w:r>
           </w:p>
@@ -16615,7 +16615,7 @@
                 <v:shape id="_x0000_i1038" type="#_x0000_t75" alt="" style="width:32.15pt;height:18.4pt;mso-width-percent:0;mso-height-percent:0;mso-width-percent:0;mso-height-percent:0" o:ole="">
                   <v:imagedata r:id="rId259" o:title=""/>
                 </v:shape>
-                <o:OLEObject Type="Embed" ProgID="Equation.DSMT4" ShapeID="_x0000_i1038" DrawAspect="Content" ObjectID="_1730546589" r:id="rId260"/>
+                <o:OLEObject Type="Embed" ProgID="Equation.DSMT4" ShapeID="_x0000_i1038" DrawAspect="Content" ObjectID="_1730640351" r:id="rId260"/>
               </w:object>
             </w:r>
           </w:p>
@@ -16646,7 +16646,7 @@
                 <v:shape id="_x0000_i1037" type="#_x0000_t75" alt="" style="width:64.35pt;height:16.85pt;mso-width-percent:0;mso-height-percent:0;mso-width-percent:0;mso-height-percent:0" o:ole="">
                   <v:imagedata r:id="rId261" o:title=""/>
                 </v:shape>
-                <o:OLEObject Type="Embed" ProgID="Equation.DSMT4" ShapeID="_x0000_i1037" DrawAspect="Content" ObjectID="_1730546590" r:id="rId262"/>
+                <o:OLEObject Type="Embed" ProgID="Equation.DSMT4" ShapeID="_x0000_i1037" DrawAspect="Content" ObjectID="_1730640352" r:id="rId262"/>
               </w:object>
             </w:r>
           </w:p>
@@ -16708,7 +16708,7 @@
                 <v:shape id="_x0000_i1036" type="#_x0000_t75" alt="" style="width:62.05pt;height:16.85pt;mso-width-percent:0;mso-height-percent:0;mso-width-percent:0;mso-height-percent:0" o:ole="">
                   <v:imagedata r:id="rId263" o:title=""/>
                 </v:shape>
-                <o:OLEObject Type="Embed" ProgID="Equation.DSMT4" ShapeID="_x0000_i1036" DrawAspect="Content" ObjectID="_1730546591" r:id="rId264"/>
+                <o:OLEObject Type="Embed" ProgID="Equation.DSMT4" ShapeID="_x0000_i1036" DrawAspect="Content" ObjectID="_1730640353" r:id="rId264"/>
               </w:object>
             </w:r>
           </w:p>
@@ -16739,7 +16739,7 @@
                 <v:shape id="_x0000_i1035" type="#_x0000_t75" alt="" style="width:52.85pt;height:16.85pt;mso-width-percent:0;mso-height-percent:0;mso-width-percent:0;mso-height-percent:0" o:ole="">
                   <v:imagedata r:id="rId265" o:title=""/>
                 </v:shape>
-                <o:OLEObject Type="Embed" ProgID="Equation.DSMT4" ShapeID="_x0000_i1035" DrawAspect="Content" ObjectID="_1730546592" r:id="rId266"/>
+                <o:OLEObject Type="Embed" ProgID="Equation.DSMT4" ShapeID="_x0000_i1035" DrawAspect="Content" ObjectID="_1730640354" r:id="rId266"/>
               </w:object>
             </w:r>
           </w:p>
@@ -16801,7 +16801,7 @@
                 <v:shape id="_x0000_i1034" type="#_x0000_t75" alt="" style="width:74.3pt;height:16.85pt;mso-width-percent:0;mso-height-percent:0;mso-width-percent:0;mso-height-percent:0" o:ole="">
                   <v:imagedata r:id="rId267" o:title=""/>
                 </v:shape>
-                <o:OLEObject Type="Embed" ProgID="Equation.DSMT4" ShapeID="_x0000_i1034" DrawAspect="Content" ObjectID="_1730546593" r:id="rId268"/>
+                <o:OLEObject Type="Embed" ProgID="Equation.DSMT4" ShapeID="_x0000_i1034" DrawAspect="Content" ObjectID="_1730640355" r:id="rId268"/>
               </w:object>
             </w:r>
           </w:p>
@@ -16832,7 +16832,7 @@
                 <v:shape id="_x0000_i1033" type="#_x0000_t75" alt="" style="width:48.25pt;height:16.85pt;mso-width-percent:0;mso-height-percent:0;mso-width-percent:0;mso-height-percent:0" o:ole="">
                   <v:imagedata r:id="rId269" o:title=""/>
                 </v:shape>
-                <o:OLEObject Type="Embed" ProgID="Equation.DSMT4" ShapeID="_x0000_i1033" DrawAspect="Content" ObjectID="_1730546594" r:id="rId270"/>
+                <o:OLEObject Type="Embed" ProgID="Equation.DSMT4" ShapeID="_x0000_i1033" DrawAspect="Content" ObjectID="_1730640356" r:id="rId270"/>
               </w:object>
             </w:r>
           </w:p>
@@ -16870,7 +16870,7 @@
                 <v:shape id="_x0000_i1032" type="#_x0000_t75" alt="" style="width:29.1pt;height:18.4pt;mso-width-percent:0;mso-height-percent:0;mso-width-percent:0;mso-height-percent:0" o:ole="">
                   <v:imagedata r:id="rId271" o:title=""/>
                 </v:shape>
-                <o:OLEObject Type="Embed" ProgID="Equation.DSMT4" ShapeID="_x0000_i1032" DrawAspect="Content" ObjectID="_1730546595" r:id="rId272"/>
+                <o:OLEObject Type="Embed" ProgID="Equation.DSMT4" ShapeID="_x0000_i1032" DrawAspect="Content" ObjectID="_1730640357" r:id="rId272"/>
               </w:object>
             </w:r>
           </w:p>
@@ -16957,7 +16957,7 @@
                 <v:shape id="_x0000_i1031" type="#_x0000_t75" alt="" style="width:16.85pt;height:19.15pt;mso-width-percent:0;mso-height-percent:0;mso-width-percent:0;mso-height-percent:0" o:ole="">
                   <v:imagedata r:id="rId273" o:title=""/>
                 </v:shape>
-                <o:OLEObject Type="Embed" ProgID="Equation.DSMT4" ShapeID="_x0000_i1031" DrawAspect="Content" ObjectID="_1730546596" r:id="rId274"/>
+                <o:OLEObject Type="Embed" ProgID="Equation.DSMT4" ShapeID="_x0000_i1031" DrawAspect="Content" ObjectID="_1730640358" r:id="rId274"/>
               </w:object>
             </w:r>
           </w:p>
@@ -16987,7 +16987,7 @@
                 <v:shape id="_x0000_i1030" type="#_x0000_t75" alt="" style="width:13pt;height:9.95pt;mso-width-percent:0;mso-height-percent:0;mso-width-percent:0;mso-height-percent:0" o:ole="">
                   <v:imagedata r:id="rId275" o:title=""/>
                 </v:shape>
-                <o:OLEObject Type="Embed" ProgID="Equation.DSMT4" ShapeID="_x0000_i1030" DrawAspect="Content" ObjectID="_1730546597" r:id="rId276"/>
+                <o:OLEObject Type="Embed" ProgID="Equation.DSMT4" ShapeID="_x0000_i1030" DrawAspect="Content" ObjectID="_1730640359" r:id="rId276"/>
               </w:object>
             </w:r>
           </w:p>
@@ -17313,7 +17313,7 @@
                 <v:shape id="_x0000_i1029" type="#_x0000_t75" alt="" style="width:22.2pt;height:18.4pt;mso-width-percent:0;mso-height-percent:0;mso-width-percent:0;mso-height-percent:0" o:ole="">
                   <v:imagedata r:id="rId277" o:title=""/>
                 </v:shape>
-                <o:OLEObject Type="Embed" ProgID="Equation.DSMT4" ShapeID="_x0000_i1029" DrawAspect="Content" ObjectID="_1730546598" r:id="rId278"/>
+                <o:OLEObject Type="Embed" ProgID="Equation.DSMT4" ShapeID="_x0000_i1029" DrawAspect="Content" ObjectID="_1730640360" r:id="rId278"/>
               </w:object>
             </w:r>
           </w:p>
@@ -17426,7 +17426,7 @@
                 <v:shape id="_x0000_i1028" type="#_x0000_t75" alt="" style="width:26.8pt;height:19.15pt;mso-width-percent:0;mso-height-percent:0;mso-width-percent:0;mso-height-percent:0" o:ole="">
                   <v:imagedata r:id="rId279" o:title=""/>
                 </v:shape>
-                <o:OLEObject Type="Embed" ProgID="Equation.DSMT4" ShapeID="_x0000_i1028" DrawAspect="Content" ObjectID="_1730546599" r:id="rId280"/>
+                <o:OLEObject Type="Embed" ProgID="Equation.DSMT4" ShapeID="_x0000_i1028" DrawAspect="Content" ObjectID="_1730640361" r:id="rId280"/>
               </w:object>
             </w:r>
           </w:p>
@@ -17545,7 +17545,7 @@
                 <v:shape id="_x0000_i1027" type="#_x0000_t75" alt="" style="width:23.75pt;height:19.15pt;mso-width-percent:0;mso-height-percent:0;mso-width-percent:0;mso-height-percent:0" o:ole="">
                   <v:imagedata r:id="rId281" o:title=""/>
                 </v:shape>
-                <o:OLEObject Type="Embed" ProgID="Equation.DSMT4" ShapeID="_x0000_i1027" DrawAspect="Content" ObjectID="_1730546600" r:id="rId282"/>
+                <o:OLEObject Type="Embed" ProgID="Equation.DSMT4" ShapeID="_x0000_i1027" DrawAspect="Content" ObjectID="_1730640362" r:id="rId282"/>
               </w:object>
             </w:r>
           </w:p>
@@ -17652,7 +17652,7 @@
                 <v:shape id="_x0000_i1026" type="#_x0000_t75" alt="" style="width:13pt;height:12.25pt;mso-width-percent:0;mso-height-percent:0;mso-width-percent:0;mso-height-percent:0" o:ole="">
                   <v:imagedata r:id="rId283" o:title=""/>
                 </v:shape>
-                <o:OLEObject Type="Embed" ProgID="Equation.DSMT4" ShapeID="_x0000_i1026" DrawAspect="Content" ObjectID="_1730546601" r:id="rId284"/>
+                <o:OLEObject Type="Embed" ProgID="Equation.DSMT4" ShapeID="_x0000_i1026" DrawAspect="Content" ObjectID="_1730640363" r:id="rId284"/>
               </w:object>
             </w:r>
           </w:p>
@@ -17739,7 +17739,7 @@
                 <v:shape id="_x0000_i1025" type="#_x0000_t75" alt="" style="width:16.85pt;height:18.4pt;mso-width-percent:0;mso-height-percent:0;mso-width-percent:0;mso-height-percent:0" o:ole="">
                   <v:imagedata r:id="rId285" o:title=""/>
                 </v:shape>
-                <o:OLEObject Type="Embed" ProgID="Equation.DSMT4" ShapeID="_x0000_i1025" DrawAspect="Content" ObjectID="_1730546602" r:id="rId286"/>
+                <o:OLEObject Type="Embed" ProgID="Equation.DSMT4" ShapeID="_x0000_i1025" DrawAspect="Content" ObjectID="_1730640364" r:id="rId286"/>
               </w:object>
             </w:r>
           </w:p>
@@ -22462,10 +22462,10 @@
           <w:lang w:val="x-none"/>
         </w:rPr>
         <w:drawing>
-          <wp:inline distT="0" distB="0" distL="0" distR="0" wp14:anchorId="60D07E42" wp14:editId="398887B6">
-            <wp:extent cx="3795590" cy="2844800"/>
-            <wp:effectExtent l="0" t="0" r="1905" b="0"/>
-            <wp:docPr id="2861" name="Picture 2861"/>
+          <wp:inline distT="0" distB="0" distL="0" distR="0" wp14:anchorId="1F432EEC" wp14:editId="558C0D56">
+            <wp:extent cx="5731510" cy="4495800"/>
+            <wp:effectExtent l="0" t="0" r="0" b="0"/>
+            <wp:docPr id="938" name="Picture 938"/>
             <wp:cNvGraphicFramePr>
               <a:graphicFrameLocks xmlns:a="http://schemas.openxmlformats.org/drawingml/2006/main" noChangeAspect="1"/>
             </wp:cNvGraphicFramePr>
@@ -22473,11 +22473,11 @@
               <a:graphicData uri="http://schemas.openxmlformats.org/drawingml/2006/picture">
                 <pic:pic xmlns:pic="http://schemas.openxmlformats.org/drawingml/2006/picture">
                   <pic:nvPicPr>
-                    <pic:cNvPr id="2861" name="Picture 2861"/>
+                    <pic:cNvPr id="938" name="Picture 938"/>
                     <pic:cNvPicPr/>
                   </pic:nvPicPr>
                   <pic:blipFill>
-                    <a:blip r:embed="rId304" cstate="print">
+                    <a:blip r:embed="rId304">
                       <a:extLst>
                         <a:ext uri="{28A0092B-C50C-407E-A947-70E740481C1C}">
                           <a14:useLocalDpi xmlns:a14="http://schemas.microsoft.com/office/drawing/2010/main" val="0"/>
@@ -22491,7 +22491,7 @@
                   <pic:spPr>
                     <a:xfrm>
                       <a:off x="0" y="0"/>
-                      <a:ext cx="3829774" cy="2870421"/>
+                      <a:ext cx="5731510" cy="4495800"/>
                     </a:xfrm>
                     <a:prstGeom prst="rect">
                       <a:avLst/>
@@ -22570,10 +22570,10 @@
         </w:rPr>
         <w:lastRenderedPageBreak/>
         <w:drawing>
-          <wp:inline distT="0" distB="0" distL="0" distR="0" wp14:anchorId="35DD6DED" wp14:editId="0ACEDAEB">
-            <wp:extent cx="3705219" cy="2777067"/>
-            <wp:effectExtent l="0" t="0" r="3810" b="4445"/>
-            <wp:docPr id="2860" name="Picture 2860"/>
+          <wp:inline distT="0" distB="0" distL="0" distR="0" wp14:anchorId="638C6623" wp14:editId="6B420EB0">
+            <wp:extent cx="5731510" cy="4486910"/>
+            <wp:effectExtent l="0" t="0" r="0" b="0"/>
+            <wp:docPr id="939" name="Picture 939"/>
             <wp:cNvGraphicFramePr>
               <a:graphicFrameLocks xmlns:a="http://schemas.openxmlformats.org/drawingml/2006/main" noChangeAspect="1"/>
             </wp:cNvGraphicFramePr>
@@ -22581,11 +22581,11 @@
               <a:graphicData uri="http://schemas.openxmlformats.org/drawingml/2006/picture">
                 <pic:pic xmlns:pic="http://schemas.openxmlformats.org/drawingml/2006/picture">
                   <pic:nvPicPr>
-                    <pic:cNvPr id="2860" name="Picture 2860"/>
+                    <pic:cNvPr id="939" name="Picture 939"/>
                     <pic:cNvPicPr/>
                   </pic:nvPicPr>
                   <pic:blipFill>
-                    <a:blip r:embed="rId305" cstate="print">
+                    <a:blip r:embed="rId305">
                       <a:extLst>
                         <a:ext uri="{28A0092B-C50C-407E-A947-70E740481C1C}">
                           <a14:useLocalDpi xmlns:a14="http://schemas.microsoft.com/office/drawing/2010/main" val="0"/>
@@ -22599,7 +22599,7 @@
                   <pic:spPr>
                     <a:xfrm>
                       <a:off x="0" y="0"/>
-                      <a:ext cx="3719868" cy="2788047"/>
+                      <a:ext cx="5731510" cy="4486910"/>
                     </a:xfrm>
                     <a:prstGeom prst="rect">
                       <a:avLst/>
@@ -23531,6 +23531,13 @@
           <w:lang w:val="x-none"/>
         </w:rPr>
       </w:pPr>
+    </w:p>
+    <w:p>
+      <w:pPr>
+        <w:rPr>
+          <w:lang w:val="x-none"/>
+        </w:rPr>
+      </w:pPr>
       <w:r>
         <w:rPr>
           <w:noProof/>
@@ -23653,6 +23660,96 @@
       <w:r>
         <w:t>p</w:t>
       </w:r>
+    </w:p>
+    <w:p>
+      <w:pPr>
+        <w:rPr>
+          <w:lang w:val="x-none"/>
+        </w:rPr>
+      </w:pPr>
+    </w:p>
+    <w:p>
+      <w:pPr>
+        <w:rPr>
+          <w:lang w:val="x-none"/>
+        </w:rPr>
+      </w:pPr>
+    </w:p>
+    <w:p>
+      <w:pPr>
+        <w:rPr>
+          <w:lang w:val="x-none"/>
+        </w:rPr>
+      </w:pPr>
+      <w:r>
+        <w:rPr>
+          <w:noProof/>
+          <w:lang w:val="x-none"/>
+        </w:rPr>
+        <w:lastRenderedPageBreak/>
+        <w:drawing>
+          <wp:inline distT="0" distB="0" distL="0" distR="0" wp14:anchorId="4FDC394B" wp14:editId="4194B910">
+            <wp:extent cx="5731510" cy="4187190"/>
+            <wp:effectExtent l="0" t="0" r="0" b="3810"/>
+            <wp:docPr id="941" name="Picture 941"/>
+            <wp:cNvGraphicFramePr>
+              <a:graphicFrameLocks xmlns:a="http://schemas.openxmlformats.org/drawingml/2006/main" noChangeAspect="1"/>
+            </wp:cNvGraphicFramePr>
+            <a:graphic xmlns:a="http://schemas.openxmlformats.org/drawingml/2006/main">
+              <a:graphicData uri="http://schemas.openxmlformats.org/drawingml/2006/picture">
+                <pic:pic xmlns:pic="http://schemas.openxmlformats.org/drawingml/2006/picture">
+                  <pic:nvPicPr>
+                    <pic:cNvPr id="941" name="Picture 941"/>
+                    <pic:cNvPicPr/>
+                  </pic:nvPicPr>
+                  <pic:blipFill>
+                    <a:blip r:embed="rId310">
+                      <a:extLst>
+                        <a:ext uri="{28A0092B-C50C-407E-A947-70E740481C1C}">
+                          <a14:useLocalDpi xmlns:a14="http://schemas.microsoft.com/office/drawing/2010/main" val="0"/>
+                        </a:ext>
+                      </a:extLst>
+                    </a:blip>
+                    <a:stretch>
+                      <a:fillRect/>
+                    </a:stretch>
+                  </pic:blipFill>
+                  <pic:spPr>
+                    <a:xfrm>
+                      <a:off x="0" y="0"/>
+                      <a:ext cx="5731510" cy="4187190"/>
+                    </a:xfrm>
+                    <a:prstGeom prst="rect">
+                      <a:avLst/>
+                    </a:prstGeom>
+                  </pic:spPr>
+                </pic:pic>
+              </a:graphicData>
+            </a:graphic>
+          </wp:inline>
+        </w:drawing>
+      </w:r>
+    </w:p>
+    <w:p>
+      <w:pPr>
+        <w:rPr>
+          <w:lang w:val="x-none"/>
+        </w:rPr>
+      </w:pPr>
+    </w:p>
+    <w:p>
+      <w:pPr>
+        <w:rPr>
+          <w:lang w:val="x-none"/>
+        </w:rPr>
+      </w:pPr>
+    </w:p>
+    <w:p>
+      <w:pPr>
+        <w:rPr>
+          <w:lang w:val="x-none"/>
+        </w:rPr>
+      </w:pPr>
     </w:p>
     <w:p>
       <w:pPr>
@@ -23762,7 +23859,6 @@
                 <w:rPr>
                   <w:noProof/>
                 </w:rPr>
-                <w:lastRenderedPageBreak/>
                 <w:t>Boosting a Reference Model-Based Controller Using Active Disturbance Rejection Principle for 3D Trajectory Tracking of Quadrotors: Experimental Validation2020</w:t>
               </w:r>
               <w:r>
@@ -23792,6 +23888,7 @@
                 <w:rPr>
                   <w:noProof/>
                 </w:rPr>
+                <w:lastRenderedPageBreak/>
                 <w:t>Adaptive Fuzzy Finite-time Attitude Controller Design for Quadrotor UAV with External Disturbances and Uncertain Dynamics2022</w:t>
               </w:r>
               <w:r>
@@ -24334,7 +24431,6 @@
                 <w:rPr>
                   <w:noProof/>
                 </w:rPr>
-                <w:lastRenderedPageBreak/>
                 <w:t>Robust H-infinity Control for a Quadrotor UAV</w:t>
               </w:r>
               <w:r>
@@ -24387,6 +24483,7 @@
                 <w:rPr>
                   <w:noProof/>
                 </w:rPr>
+                <w:lastRenderedPageBreak/>
                 <w:t>Towards a Theory of stochastic adaptive differential games2011</w:t>
               </w:r>
               <w:r>
@@ -24455,9 +24552,9 @@
       </w:pPr>
     </w:p>
     <w:sectPr>
-      <w:footerReference w:type="even" r:id="rId310"/>
-      <w:footerReference w:type="default" r:id="rId311"/>
-      <w:headerReference w:type="first" r:id="rId312"/>
+      <w:footerReference w:type="even" r:id="rId311"/>
+      <w:footerReference w:type="default" r:id="rId312"/>
+      <w:headerReference w:type="first" r:id="rId313"/>
       <w:pgSz w:w="11906" w:h="16838" w:code="9"/>
       <w:pgMar w:top="1440" w:right="1440" w:bottom="1440" w:left="1440" w:header="0" w:footer="0" w:gutter="0"/>
       <w:cols w:space="708"/>

</xml_diff>

<commit_message>
new axis and show less error
</commit_message>
<xml_diff>
--- a/English_Journal/LQIR-DG.docx
+++ b/English_Journal/LQIR-DG.docx
@@ -955,7 +955,7 @@
           <v:shape id="_x0000_i1147" type="#_x0000_t75" alt="" style="width:16.85pt;height:18.4pt;mso-width-percent:0;mso-height-percent:0;mso-width-percent:0;mso-height-percent:0" o:ole="">
             <v:imagedata r:id="rId9" o:title=""/>
           </v:shape>
-          <o:OLEObject Type="Embed" ProgID="Equation.DSMT4" ShapeID="_x0000_i1147" DrawAspect="Content" ObjectID="_1730640242" r:id="rId10"/>
+          <o:OLEObject Type="Embed" ProgID="Equation.DSMT4" ShapeID="_x0000_i1147" DrawAspect="Content" ObjectID="_1731348484" r:id="rId10"/>
         </w:object>
       </w:r>
       <w:r>
@@ -1031,7 +1031,7 @@
           <v:shape id="_x0000_i1146" type="#_x0000_t75" alt="" style="width:65.1pt;height:13.8pt;mso-width-percent:0;mso-height-percent:0;mso-width-percent:0;mso-height-percent:0" o:ole="">
             <v:imagedata r:id="rId11" o:title=""/>
           </v:shape>
-          <o:OLEObject Type="Embed" ProgID="Equation.DSMT4" ShapeID="_x0000_i1146" DrawAspect="Content" ObjectID="_1730640243" r:id="rId12"/>
+          <o:OLEObject Type="Embed" ProgID="Equation.DSMT4" ShapeID="_x0000_i1146" DrawAspect="Content" ObjectID="_1731348485" r:id="rId12"/>
         </w:object>
       </w:r>
       <w:r>
@@ -2885,7 +2885,7 @@
                                   <v:shape id="_x0000_i1156" type="#_x0000_t75" alt="" style="width:41.35pt;height:23.75pt;mso-width-percent:0;mso-height-percent:0;mso-width-percent:0;mso-height-percent:0" o:ole="">
                                     <v:imagedata r:id="rId16" o:title=""/>
                                   </v:shape>
-                                  <o:OLEObject Type="Embed" ProgID="Equation.DSMT4" ShapeID="_x0000_i1156" DrawAspect="Content" ObjectID="_1730640365" r:id="rId17"/>
+                                  <o:OLEObject Type="Embed" ProgID="Equation.DSMT4" ShapeID="_x0000_i1156" DrawAspect="Content" ObjectID="_1731348607" r:id="rId17"/>
                                 </w:object>
                               </w:r>
                             </w:p>
@@ -2951,7 +2951,7 @@
                                   <v:shape id="_x0000_i1155" type="#_x0000_t75" alt="" style="width:30.65pt;height:13.8pt;mso-width-percent:0;mso-height-percent:0;mso-width-percent:0;mso-height-percent:0" o:ole="">
                                     <v:imagedata r:id="rId18" o:title=""/>
                                   </v:shape>
-                                  <o:OLEObject Type="Embed" ProgID="Equation.DSMT4" ShapeID="_x0000_i1155" DrawAspect="Content" ObjectID="_1730640366" r:id="rId19"/>
+                                  <o:OLEObject Type="Embed" ProgID="Equation.DSMT4" ShapeID="_x0000_i1155" DrawAspect="Content" ObjectID="_1731348608" r:id="rId19"/>
                                 </w:object>
                               </w:r>
                             </w:p>
@@ -4283,7 +4283,7 @@
                             <v:shape id="_x0000_i1156" type="#_x0000_t75" alt="" style="width:41.35pt;height:23.75pt;mso-width-percent:0;mso-height-percent:0;mso-width-percent:0;mso-height-percent:0" o:ole="">
                               <v:imagedata r:id="rId16" o:title=""/>
                             </v:shape>
-                            <o:OLEObject Type="Embed" ProgID="Equation.DSMT4" ShapeID="_x0000_i1156" DrawAspect="Content" ObjectID="_1730640365" r:id="rId21"/>
+                            <o:OLEObject Type="Embed" ProgID="Equation.DSMT4" ShapeID="_x0000_i1156" DrawAspect="Content" ObjectID="_1731348607" r:id="rId21"/>
                           </w:object>
                         </w:r>
                       </w:p>
@@ -4310,7 +4310,7 @@
                             <v:shape id="_x0000_i1155" type="#_x0000_t75" alt="" style="width:30.65pt;height:13.8pt;mso-width-percent:0;mso-height-percent:0;mso-width-percent:0;mso-height-percent:0" o:ole="">
                               <v:imagedata r:id="rId18" o:title=""/>
                             </v:shape>
-                            <o:OLEObject Type="Embed" ProgID="Equation.DSMT4" ShapeID="_x0000_i1155" DrawAspect="Content" ObjectID="_1730640366" r:id="rId22"/>
+                            <o:OLEObject Type="Embed" ProgID="Equation.DSMT4" ShapeID="_x0000_i1155" DrawAspect="Content" ObjectID="_1731348608" r:id="rId22"/>
                           </w:object>
                         </w:r>
                       </w:p>
@@ -4834,7 +4834,7 @@
           <v:shape id="_x0000_i1145" type="#_x0000_t75" alt="" style="width:16.85pt;height:18.4pt;mso-width-percent:0;mso-height-percent:0;mso-width-percent:0;mso-height-percent:0" o:ole="">
             <v:imagedata r:id="rId23" o:title=""/>
           </v:shape>
-          <o:OLEObject Type="Embed" ProgID="Equation.DSMT4" ShapeID="_x0000_i1145" DrawAspect="Content" ObjectID="_1730640244" r:id="rId24"/>
+          <o:OLEObject Type="Embed" ProgID="Equation.DSMT4" ShapeID="_x0000_i1145" DrawAspect="Content" ObjectID="_1731348486" r:id="rId24"/>
         </w:object>
       </w:r>
       <w:r>
@@ -4849,7 +4849,7 @@
           <v:shape id="_x0000_i1144" type="#_x0000_t75" alt="" style="width:16.85pt;height:18.4pt;mso-width-percent:0;mso-height-percent:0;mso-width-percent:0;mso-height-percent:0" o:ole="">
             <v:imagedata r:id="rId25" o:title=""/>
           </v:shape>
-          <o:OLEObject Type="Embed" ProgID="Equation.DSMT4" ShapeID="_x0000_i1144" DrawAspect="Content" ObjectID="_1730640245" r:id="rId26"/>
+          <o:OLEObject Type="Embed" ProgID="Equation.DSMT4" ShapeID="_x0000_i1144" DrawAspect="Content" ObjectID="_1731348487" r:id="rId26"/>
         </w:object>
       </w:r>
       <w:r>
@@ -5319,7 +5319,7 @@
                                   <v:shape id="_x0000_i1154" type="#_x0000_t75" alt="" style="width:9.95pt;height:13.8pt;mso-width-percent:0;mso-height-percent:0;mso-width-percent:0;mso-height-percent:0" o:ole="">
                                     <v:imagedata r:id="rId27" o:title=""/>
                                   </v:shape>
-                                  <o:OLEObject Type="Embed" ProgID="Equation.3" ShapeID="_x0000_i1154" DrawAspect="Content" ObjectID="_1730640367" r:id="rId28"/>
+                                  <o:OLEObject Type="Embed" ProgID="Equation.3" ShapeID="_x0000_i1154" DrawAspect="Content" ObjectID="_1731348609" r:id="rId28"/>
                                 </w:object>
                               </w:r>
                             </w:p>
@@ -5384,7 +5384,7 @@
                                   <v:shape id="_x0000_i1153" type="#_x0000_t75" alt="" style="width:12.25pt;height:13.8pt;mso-width-percent:0;mso-height-percent:0;mso-width-percent:0;mso-height-percent:0" o:ole="">
                                     <v:imagedata r:id="rId29" o:title=""/>
                                   </v:shape>
-                                  <o:OLEObject Type="Embed" ProgID="Equation.3" ShapeID="_x0000_i1153" DrawAspect="Content" ObjectID="_1730640368" r:id="rId30"/>
+                                  <o:OLEObject Type="Embed" ProgID="Equation.3" ShapeID="_x0000_i1153" DrawAspect="Content" ObjectID="_1731348610" r:id="rId30"/>
                                 </w:object>
                               </w:r>
                             </w:p>
@@ -5449,7 +5449,7 @@
                                   <v:shape id="_x0000_i1152" type="#_x0000_t75" alt="" style="width:12.25pt;height:13.8pt;mso-width-percent:0;mso-height-percent:0;mso-width-percent:0;mso-height-percent:0" o:ole="">
                                     <v:imagedata r:id="rId31" o:title=""/>
                                   </v:shape>
-                                  <o:OLEObject Type="Embed" ProgID="Equation.3" ShapeID="_x0000_i1152" DrawAspect="Content" ObjectID="_1730640369" r:id="rId32"/>
+                                  <o:OLEObject Type="Embed" ProgID="Equation.3" ShapeID="_x0000_i1152" DrawAspect="Content" ObjectID="_1731348611" r:id="rId32"/>
                                 </w:object>
                               </w:r>
                             </w:p>
@@ -6501,7 +6501,7 @@
                                   <v:shape id="_x0000_i1151" type="#_x0000_t75" alt="" style="width:13.8pt;height:16.85pt;mso-width-percent:0;mso-height-percent:0;mso-width-percent:0;mso-height-percent:0" o:ole="">
                                     <v:imagedata r:id="rId33" o:title=""/>
                                   </v:shape>
-                                  <o:OLEObject Type="Embed" ProgID="Equation.3" ShapeID="_x0000_i1151" DrawAspect="Content" ObjectID="_1730640370" r:id="rId34"/>
+                                  <o:OLEObject Type="Embed" ProgID="Equation.3" ShapeID="_x0000_i1151" DrawAspect="Content" ObjectID="_1731348612" r:id="rId34"/>
                                 </w:object>
                               </w:r>
                             </w:p>
@@ -6567,7 +6567,7 @@
                                   <v:shape id="_x0000_i1150" type="#_x0000_t75" alt="" style="width:16.85pt;height:18.4pt;mso-width-percent:0;mso-height-percent:0;mso-width-percent:0;mso-height-percent:0" o:ole="">
                                     <v:imagedata r:id="rId35" o:title=""/>
                                   </v:shape>
-                                  <o:OLEObject Type="Embed" ProgID="Equation.3" ShapeID="_x0000_i1150" DrawAspect="Content" ObjectID="_1730640371" r:id="rId36"/>
+                                  <o:OLEObject Type="Embed" ProgID="Equation.3" ShapeID="_x0000_i1150" DrawAspect="Content" ObjectID="_1731348613" r:id="rId36"/>
                                 </w:object>
                               </w:r>
                             </w:p>
@@ -6633,7 +6633,7 @@
                                   <v:shape id="_x0000_i1149" type="#_x0000_t75" alt="" style="width:16.85pt;height:16.85pt;mso-width-percent:0;mso-height-percent:0;mso-width-percent:0;mso-height-percent:0" o:ole="">
                                     <v:imagedata r:id="rId37" o:title=""/>
                                   </v:shape>
-                                  <o:OLEObject Type="Embed" ProgID="Equation.3" ShapeID="_x0000_i1149" DrawAspect="Content" ObjectID="_1730640372" r:id="rId38"/>
+                                  <o:OLEObject Type="Embed" ProgID="Equation.3" ShapeID="_x0000_i1149" DrawAspect="Content" ObjectID="_1731348614" r:id="rId38"/>
                                 </w:object>
                               </w:r>
                             </w:p>
@@ -6699,7 +6699,7 @@
                                   <v:shape id="_x0000_i1148" type="#_x0000_t75" alt="" style="width:16.85pt;height:16.85pt;mso-width-percent:0;mso-height-percent:0;mso-width-percent:0;mso-height-percent:0" o:ole="">
                                     <v:imagedata r:id="rId39" o:title=""/>
                                   </v:shape>
-                                  <o:OLEObject Type="Embed" ProgID="Equation.3" ShapeID="_x0000_i1148" DrawAspect="Content" ObjectID="_1730640373" r:id="rId40"/>
+                                  <o:OLEObject Type="Embed" ProgID="Equation.3" ShapeID="_x0000_i1148" DrawAspect="Content" ObjectID="_1731348615" r:id="rId40"/>
                                 </w:object>
                               </w:r>
                             </w:p>
@@ -8569,7 +8569,7 @@
                             <v:shape id="_x0000_i1154" type="#_x0000_t75" alt="" style="width:9.95pt;height:13.8pt;mso-width-percent:0;mso-height-percent:0;mso-width-percent:0;mso-height-percent:0" o:ole="">
                               <v:imagedata r:id="rId27" o:title=""/>
                             </v:shape>
-                            <o:OLEObject Type="Embed" ProgID="Equation.3" ShapeID="_x0000_i1154" DrawAspect="Content" ObjectID="_1730640367" r:id="rId41"/>
+                            <o:OLEObject Type="Embed" ProgID="Equation.3" ShapeID="_x0000_i1154" DrawAspect="Content" ObjectID="_1731348609" r:id="rId41"/>
                           </w:object>
                         </w:r>
                       </w:p>
@@ -8595,7 +8595,7 @@
                             <v:shape id="_x0000_i1153" type="#_x0000_t75" alt="" style="width:12.25pt;height:13.8pt;mso-width-percent:0;mso-height-percent:0;mso-width-percent:0;mso-height-percent:0" o:ole="">
                               <v:imagedata r:id="rId29" o:title=""/>
                             </v:shape>
-                            <o:OLEObject Type="Embed" ProgID="Equation.3" ShapeID="_x0000_i1153" DrawAspect="Content" ObjectID="_1730640368" r:id="rId42"/>
+                            <o:OLEObject Type="Embed" ProgID="Equation.3" ShapeID="_x0000_i1153" DrawAspect="Content" ObjectID="_1731348610" r:id="rId42"/>
                           </w:object>
                         </w:r>
                       </w:p>
@@ -8621,7 +8621,7 @@
                             <v:shape id="_x0000_i1152" type="#_x0000_t75" alt="" style="width:12.25pt;height:13.8pt;mso-width-percent:0;mso-height-percent:0;mso-width-percent:0;mso-height-percent:0" o:ole="">
                               <v:imagedata r:id="rId31" o:title=""/>
                             </v:shape>
-                            <o:OLEObject Type="Embed" ProgID="Equation.3" ShapeID="_x0000_i1152" DrawAspect="Content" ObjectID="_1730640369" r:id="rId43"/>
+                            <o:OLEObject Type="Embed" ProgID="Equation.3" ShapeID="_x0000_i1152" DrawAspect="Content" ObjectID="_1731348611" r:id="rId43"/>
                           </w:object>
                         </w:r>
                       </w:p>
@@ -8777,7 +8777,7 @@
                             <v:shape id="_x0000_i1151" type="#_x0000_t75" alt="" style="width:13.8pt;height:16.85pt;mso-width-percent:0;mso-height-percent:0;mso-width-percent:0;mso-height-percent:0" o:ole="">
                               <v:imagedata r:id="rId33" o:title=""/>
                             </v:shape>
-                            <o:OLEObject Type="Embed" ProgID="Equation.3" ShapeID="_x0000_i1151" DrawAspect="Content" ObjectID="_1730640370" r:id="rId44"/>
+                            <o:OLEObject Type="Embed" ProgID="Equation.3" ShapeID="_x0000_i1151" DrawAspect="Content" ObjectID="_1731348612" r:id="rId44"/>
                           </w:object>
                         </w:r>
                       </w:p>
@@ -8804,7 +8804,7 @@
                             <v:shape id="_x0000_i1150" type="#_x0000_t75" alt="" style="width:16.85pt;height:18.4pt;mso-width-percent:0;mso-height-percent:0;mso-width-percent:0;mso-height-percent:0" o:ole="">
                               <v:imagedata r:id="rId35" o:title=""/>
                             </v:shape>
-                            <o:OLEObject Type="Embed" ProgID="Equation.3" ShapeID="_x0000_i1150" DrawAspect="Content" ObjectID="_1730640371" r:id="rId45"/>
+                            <o:OLEObject Type="Embed" ProgID="Equation.3" ShapeID="_x0000_i1150" DrawAspect="Content" ObjectID="_1731348613" r:id="rId45"/>
                           </w:object>
                         </w:r>
                       </w:p>
@@ -8831,7 +8831,7 @@
                             <v:shape id="_x0000_i1149" type="#_x0000_t75" alt="" style="width:16.85pt;height:16.85pt;mso-width-percent:0;mso-height-percent:0;mso-width-percent:0;mso-height-percent:0" o:ole="">
                               <v:imagedata r:id="rId37" o:title=""/>
                             </v:shape>
-                            <o:OLEObject Type="Embed" ProgID="Equation.3" ShapeID="_x0000_i1149" DrawAspect="Content" ObjectID="_1730640372" r:id="rId46"/>
+                            <o:OLEObject Type="Embed" ProgID="Equation.3" ShapeID="_x0000_i1149" DrawAspect="Content" ObjectID="_1731348614" r:id="rId46"/>
                           </w:object>
                         </w:r>
                       </w:p>
@@ -8858,7 +8858,7 @@
                             <v:shape id="_x0000_i1148" type="#_x0000_t75" alt="" style="width:16.85pt;height:16.85pt;mso-width-percent:0;mso-height-percent:0;mso-width-percent:0;mso-height-percent:0" o:ole="">
                               <v:imagedata r:id="rId39" o:title=""/>
                             </v:shape>
-                            <o:OLEObject Type="Embed" ProgID="Equation.3" ShapeID="_x0000_i1148" DrawAspect="Content" ObjectID="_1730640373" r:id="rId47"/>
+                            <o:OLEObject Type="Embed" ProgID="Equation.3" ShapeID="_x0000_i1148" DrawAspect="Content" ObjectID="_1731348615" r:id="rId47"/>
                           </w:object>
                         </w:r>
                       </w:p>
@@ -9301,7 +9301,7 @@
                 <v:shape id="_x0000_i1143" type="#_x0000_t75" alt="" style="width:192.25pt;height:35.25pt;mso-width-percent:0;mso-height-percent:0;mso-width-percent:0;mso-height-percent:0" o:ole="">
                   <v:imagedata r:id="rId48" o:title=""/>
                 </v:shape>
-                <o:OLEObject Type="Embed" ProgID="Equation.DSMT4" ShapeID="_x0000_i1143" DrawAspect="Content" ObjectID="_1730640246" r:id="rId49"/>
+                <o:OLEObject Type="Embed" ProgID="Equation.DSMT4" ShapeID="_x0000_i1143" DrawAspect="Content" ObjectID="_1731348488" r:id="rId49"/>
               </w:object>
             </w:r>
           </w:p>
@@ -9420,7 +9420,7 @@
                 <v:shape id="_x0000_i1142" type="#_x0000_t75" alt="" style="width:199.15pt;height:36.75pt;mso-width-percent:0;mso-height-percent:0;mso-width-percent:0;mso-height-percent:0" o:ole="">
                   <v:imagedata r:id="rId50" o:title=""/>
                 </v:shape>
-                <o:OLEObject Type="Embed" ProgID="Equation.DSMT4" ShapeID="_x0000_i1142" DrawAspect="Content" ObjectID="_1730640247" r:id="rId51"/>
+                <o:OLEObject Type="Embed" ProgID="Equation.DSMT4" ShapeID="_x0000_i1142" DrawAspect="Content" ObjectID="_1731348489" r:id="rId51"/>
               </w:object>
             </w:r>
           </w:p>
@@ -9537,7 +9537,7 @@
                 <v:shape id="_x0000_i1141" type="#_x0000_t75" alt="" style="width:143.25pt;height:35.25pt;mso-width-percent:0;mso-height-percent:0;mso-width-percent:0;mso-height-percent:0" o:ole="">
                   <v:imagedata r:id="rId52" o:title=""/>
                 </v:shape>
-                <o:OLEObject Type="Embed" ProgID="Equation.DSMT4" ShapeID="_x0000_i1141" DrawAspect="Content" ObjectID="_1730640248" r:id="rId53"/>
+                <o:OLEObject Type="Embed" ProgID="Equation.DSMT4" ShapeID="_x0000_i1141" DrawAspect="Content" ObjectID="_1731348490" r:id="rId53"/>
               </w:object>
             </w:r>
           </w:p>
@@ -9651,7 +9651,7 @@
           <v:shape id="_x0000_i1140" type="#_x0000_t75" alt="" style="width:41.35pt;height:16.85pt;mso-width-percent:0;mso-height-percent:0;mso-width-percent:0;mso-height-percent:0" o:ole="">
             <v:imagedata r:id="rId54" o:title=""/>
           </v:shape>
-          <o:OLEObject Type="Embed" ProgID="Equation.DSMT4" ShapeID="_x0000_i1140" DrawAspect="Content" ObjectID="_1730640249" r:id="rId55"/>
+          <o:OLEObject Type="Embed" ProgID="Equation.DSMT4" ShapeID="_x0000_i1140" DrawAspect="Content" ObjectID="_1731348491" r:id="rId55"/>
         </w:object>
       </w:r>
       <w:r>
@@ -9669,7 +9669,7 @@
           <v:shape id="_x0000_i1139" type="#_x0000_t75" alt="" style="width:19.9pt;height:18.4pt;mso-width-percent:0;mso-height-percent:0;mso-width-percent:0;mso-height-percent:0" o:ole="">
             <v:imagedata r:id="rId56" o:title=""/>
           </v:shape>
-          <o:OLEObject Type="Embed" ProgID="Equation.DSMT4" ShapeID="_x0000_i1139" DrawAspect="Content" ObjectID="_1730640250" r:id="rId57"/>
+          <o:OLEObject Type="Embed" ProgID="Equation.DSMT4" ShapeID="_x0000_i1139" DrawAspect="Content" ObjectID="_1731348492" r:id="rId57"/>
         </w:object>
       </w:r>
       <w:r>
@@ -9687,7 +9687,7 @@
           <v:shape id="_x0000_i1138" type="#_x0000_t75" alt="" style="width:23.75pt;height:19.15pt;mso-width-percent:0;mso-height-percent:0;mso-width-percent:0;mso-height-percent:0" o:ole="">
             <v:imagedata r:id="rId58" o:title=""/>
           </v:shape>
-          <o:OLEObject Type="Embed" ProgID="Equation.DSMT4" ShapeID="_x0000_i1138" DrawAspect="Content" ObjectID="_1730640251" r:id="rId59"/>
+          <o:OLEObject Type="Embed" ProgID="Equation.DSMT4" ShapeID="_x0000_i1138" DrawAspect="Content" ObjectID="_1731348493" r:id="rId59"/>
         </w:object>
       </w:r>
       <w:r>
@@ -9705,7 +9705,7 @@
           <v:shape id="_x0000_i1137" type="#_x0000_t75" alt="" style="width:22.2pt;height:19.15pt;mso-width-percent:0;mso-height-percent:0;mso-width-percent:0;mso-height-percent:0" o:ole="">
             <v:imagedata r:id="rId60" o:title=""/>
           </v:shape>
-          <o:OLEObject Type="Embed" ProgID="Equation.DSMT4" ShapeID="_x0000_i1137" DrawAspect="Content" ObjectID="_1730640252" r:id="rId61"/>
+          <o:OLEObject Type="Embed" ProgID="Equation.DSMT4" ShapeID="_x0000_i1137" DrawAspect="Content" ObjectID="_1731348494" r:id="rId61"/>
         </w:object>
       </w:r>
       <w:r>
@@ -9723,7 +9723,7 @@
           <v:shape id="_x0000_i1136" type="#_x0000_t75" alt="" style="width:16.85pt;height:18.4pt;mso-width-percent:0;mso-height-percent:0;mso-width-percent:0;mso-height-percent:0" o:ole="">
             <v:imagedata r:id="rId62" o:title=""/>
           </v:shape>
-          <o:OLEObject Type="Embed" ProgID="Equation.DSMT4" ShapeID="_x0000_i1136" DrawAspect="Content" ObjectID="_1730640253" r:id="rId63"/>
+          <o:OLEObject Type="Embed" ProgID="Equation.DSMT4" ShapeID="_x0000_i1136" DrawAspect="Content" ObjectID="_1731348495" r:id="rId63"/>
         </w:object>
       </w:r>
       <w:r>
@@ -9744,7 +9744,7 @@
           <v:shape id="_x0000_i1135" type="#_x0000_t75" alt="" style="width:18.4pt;height:18.4pt;mso-width-percent:0;mso-height-percent:0;mso-width-percent:0;mso-height-percent:0" o:ole="">
             <v:imagedata r:id="rId64" o:title=""/>
           </v:shape>
-          <o:OLEObject Type="Embed" ProgID="Equation.DSMT4" ShapeID="_x0000_i1135" DrawAspect="Content" ObjectID="_1730640254" r:id="rId65"/>
+          <o:OLEObject Type="Embed" ProgID="Equation.DSMT4" ShapeID="_x0000_i1135" DrawAspect="Content" ObjectID="_1731348496" r:id="rId65"/>
         </w:object>
       </w:r>
       <w:r>
@@ -9768,7 +9768,7 @@
           <v:shape id="_x0000_i1134" type="#_x0000_t75" alt="" style="width:16.85pt;height:18.4pt;mso-width-percent:0;mso-height-percent:0;mso-width-percent:0;mso-height-percent:0" o:ole="">
             <v:imagedata r:id="rId66" o:title=""/>
           </v:shape>
-          <o:OLEObject Type="Embed" ProgID="Equation.DSMT4" ShapeID="_x0000_i1134" DrawAspect="Content" ObjectID="_1730640255" r:id="rId67"/>
+          <o:OLEObject Type="Embed" ProgID="Equation.DSMT4" ShapeID="_x0000_i1134" DrawAspect="Content" ObjectID="_1731348497" r:id="rId67"/>
         </w:object>
       </w:r>
       <w:r>
@@ -9786,7 +9786,7 @@
           <v:shape id="_x0000_i1133" type="#_x0000_t75" alt="" style="width:16.85pt;height:18.4pt;mso-width-percent:0;mso-height-percent:0;mso-width-percent:0;mso-height-percent:0" o:ole="">
             <v:imagedata r:id="rId68" o:title=""/>
           </v:shape>
-          <o:OLEObject Type="Embed" ProgID="Equation.DSMT4" ShapeID="_x0000_i1133" DrawAspect="Content" ObjectID="_1730640256" r:id="rId69"/>
+          <o:OLEObject Type="Embed" ProgID="Equation.DSMT4" ShapeID="_x0000_i1133" DrawAspect="Content" ObjectID="_1731348498" r:id="rId69"/>
         </w:object>
       </w:r>
       <w:r>
@@ -9804,7 +9804,7 @@
           <v:shape id="_x0000_i1132" type="#_x0000_t75" alt="" style="width:16.85pt;height:19.15pt;mso-width-percent:0;mso-height-percent:0;mso-width-percent:0;mso-height-percent:0" o:ole="">
             <v:imagedata r:id="rId70" o:title=""/>
           </v:shape>
-          <o:OLEObject Type="Embed" ProgID="Equation.DSMT4" ShapeID="_x0000_i1132" DrawAspect="Content" ObjectID="_1730640257" r:id="rId71"/>
+          <o:OLEObject Type="Embed" ProgID="Equation.DSMT4" ShapeID="_x0000_i1132" DrawAspect="Content" ObjectID="_1731348499" r:id="rId71"/>
         </w:object>
       </w:r>
       <w:r>
@@ -9822,7 +9822,7 @@
           <v:shape id="_x0000_i1131" type="#_x0000_t75" alt="" style="width:13.8pt;height:18.4pt;mso-width-percent:0;mso-height-percent:0;mso-width-percent:0;mso-height-percent:0" o:ole="">
             <v:imagedata r:id="rId72" o:title=""/>
           </v:shape>
-          <o:OLEObject Type="Embed" ProgID="Equation.DSMT4" ShapeID="_x0000_i1131" DrawAspect="Content" ObjectID="_1730640258" r:id="rId73"/>
+          <o:OLEObject Type="Embed" ProgID="Equation.DSMT4" ShapeID="_x0000_i1131" DrawAspect="Content" ObjectID="_1731348500" r:id="rId73"/>
         </w:object>
       </w:r>
       <w:r>
@@ -9840,7 +9840,7 @@
           <v:shape id="_x0000_i1130" type="#_x0000_t75" alt="" style="width:22.2pt;height:18.4pt;mso-width-percent:0;mso-height-percent:0;mso-width-percent:0;mso-height-percent:0" o:ole="">
             <v:imagedata r:id="rId74" o:title=""/>
           </v:shape>
-          <o:OLEObject Type="Embed" ProgID="Equation.DSMT4" ShapeID="_x0000_i1130" DrawAspect="Content" ObjectID="_1730640259" r:id="rId75"/>
+          <o:OLEObject Type="Embed" ProgID="Equation.DSMT4" ShapeID="_x0000_i1130" DrawAspect="Content" ObjectID="_1731348501" r:id="rId75"/>
         </w:object>
       </w:r>
       <w:r>
@@ -9885,7 +9885,7 @@
                 <v:shape id="_x0000_i1129" type="#_x0000_t75" alt="" style="width:167.75pt;height:19.15pt;mso-width-percent:0;mso-height-percent:0;mso-width-percent:0;mso-height-percent:0" o:ole="">
                   <v:imagedata r:id="rId76" o:title=""/>
                 </v:shape>
-                <o:OLEObject Type="Embed" ProgID="Equation.DSMT4" ShapeID="_x0000_i1129" DrawAspect="Content" ObjectID="_1730640260" r:id="rId77"/>
+                <o:OLEObject Type="Embed" ProgID="Equation.DSMT4" ShapeID="_x0000_i1129" DrawAspect="Content" ObjectID="_1731348502" r:id="rId77"/>
               </w:object>
             </w:r>
           </w:p>
@@ -10002,7 +10002,7 @@
                 <v:shape id="_x0000_i1128" type="#_x0000_t75" alt="" style="width:108.75pt;height:19.15pt;mso-width-percent:0;mso-height-percent:0;mso-width-percent:0;mso-height-percent:0" o:ole="">
                   <v:imagedata r:id="rId78" o:title=""/>
                 </v:shape>
-                <o:OLEObject Type="Embed" ProgID="Equation.DSMT4" ShapeID="_x0000_i1128" DrawAspect="Content" ObjectID="_1730640261" r:id="rId79"/>
+                <o:OLEObject Type="Embed" ProgID="Equation.DSMT4" ShapeID="_x0000_i1128" DrawAspect="Content" ObjectID="_1731348503" r:id="rId79"/>
               </w:object>
             </w:r>
           </w:p>
@@ -10119,7 +10119,7 @@
                 <v:shape id="_x0000_i1127" type="#_x0000_t75" alt="" style="width:157.8pt;height:16.85pt;mso-width-percent:0;mso-height-percent:0;mso-width-percent:0;mso-height-percent:0" o:ole="">
                   <v:imagedata r:id="rId80" o:title=""/>
                 </v:shape>
-                <o:OLEObject Type="Embed" ProgID="Equation.DSMT4" ShapeID="_x0000_i1127" DrawAspect="Content" ObjectID="_1730640262" r:id="rId81"/>
+                <o:OLEObject Type="Embed" ProgID="Equation.DSMT4" ShapeID="_x0000_i1127" DrawAspect="Content" ObjectID="_1731348504" r:id="rId81"/>
               </w:object>
             </w:r>
           </w:p>
@@ -10230,7 +10230,7 @@
           <v:shape id="_x0000_i1126" type="#_x0000_t75" alt="" style="width:41.35pt;height:16.85pt;mso-width-percent:0;mso-height-percent:0;mso-width-percent:0;mso-height-percent:0" o:ole="">
             <v:imagedata r:id="rId82" o:title=""/>
           </v:shape>
-          <o:OLEObject Type="Embed" ProgID="Equation.DSMT4" ShapeID="_x0000_i1126" DrawAspect="Content" ObjectID="_1730640263" r:id="rId83"/>
+          <o:OLEObject Type="Embed" ProgID="Equation.DSMT4" ShapeID="_x0000_i1126" DrawAspect="Content" ObjectID="_1731348505" r:id="rId83"/>
         </w:object>
       </w:r>
       <w:r>
@@ -10251,7 +10251,7 @@
           <v:shape id="_x0000_i1125" type="#_x0000_t75" alt="" style="width:16.85pt;height:18.4pt;mso-width-percent:0;mso-height-percent:0;mso-width-percent:0;mso-height-percent:0" o:ole="">
             <v:imagedata r:id="rId84" o:title=""/>
           </v:shape>
-          <o:OLEObject Type="Embed" ProgID="Equation.DSMT4" ShapeID="_x0000_i1125" DrawAspect="Content" ObjectID="_1730640264" r:id="rId85"/>
+          <o:OLEObject Type="Embed" ProgID="Equation.DSMT4" ShapeID="_x0000_i1125" DrawAspect="Content" ObjectID="_1731348506" r:id="rId85"/>
         </w:object>
       </w:r>
       <w:r>
@@ -10287,7 +10287,7 @@
                 <v:shape id="_x0000_i1124" type="#_x0000_t75" alt="" style="width:126.4pt;height:18.4pt;mso-width-percent:0;mso-height-percent:0;mso-width-percent:0;mso-height-percent:0" o:ole="">
                   <v:imagedata r:id="rId86" o:title=""/>
                 </v:shape>
-                <o:OLEObject Type="Embed" ProgID="Equation.DSMT4" ShapeID="_x0000_i1124" DrawAspect="Content" ObjectID="_1730640265" r:id="rId87"/>
+                <o:OLEObject Type="Embed" ProgID="Equation.DSMT4" ShapeID="_x0000_i1124" DrawAspect="Content" ObjectID="_1731348507" r:id="rId87"/>
               </w:object>
             </w:r>
           </w:p>
@@ -10417,7 +10417,7 @@
           <v:shape id="_x0000_i1123" type="#_x0000_t75" alt="" style="width:19.15pt;height:18.4pt;mso-width-percent:0;mso-height-percent:0;mso-width-percent:0;mso-height-percent:0" o:ole="">
             <v:imagedata r:id="rId88" o:title=""/>
           </v:shape>
-          <o:OLEObject Type="Embed" ProgID="Equation.DSMT4" ShapeID="_x0000_i1123" DrawAspect="Content" ObjectID="_1730640266" r:id="rId89"/>
+          <o:OLEObject Type="Embed" ProgID="Equation.DSMT4" ShapeID="_x0000_i1123" DrawAspect="Content" ObjectID="_1731348508" r:id="rId89"/>
         </w:object>
       </w:r>
       <w:r>
@@ -10438,7 +10438,7 @@
           <v:shape id="_x0000_i1122" type="#_x0000_t75" alt="" style="width:23.75pt;height:19.15pt;mso-width-percent:0;mso-height-percent:0;mso-width-percent:0;mso-height-percent:0" o:ole="">
             <v:imagedata r:id="rId90" o:title=""/>
           </v:shape>
-          <o:OLEObject Type="Embed" ProgID="Equation.DSMT4" ShapeID="_x0000_i1122" DrawAspect="Content" ObjectID="_1730640267" r:id="rId91"/>
+          <o:OLEObject Type="Embed" ProgID="Equation.DSMT4" ShapeID="_x0000_i1122" DrawAspect="Content" ObjectID="_1731348509" r:id="rId91"/>
         </w:object>
       </w:r>
       <w:r>
@@ -10456,7 +10456,7 @@
           <v:shape id="_x0000_i1121" type="#_x0000_t75" alt="" style="width:22.2pt;height:19.15pt;mso-width-percent:0;mso-height-percent:0;mso-width-percent:0;mso-height-percent:0" o:ole="">
             <v:imagedata r:id="rId92" o:title=""/>
           </v:shape>
-          <o:OLEObject Type="Embed" ProgID="Equation.DSMT4" ShapeID="_x0000_i1121" DrawAspect="Content" ObjectID="_1730640268" r:id="rId93"/>
+          <o:OLEObject Type="Embed" ProgID="Equation.DSMT4" ShapeID="_x0000_i1121" DrawAspect="Content" ObjectID="_1731348510" r:id="rId93"/>
         </w:object>
       </w:r>
       <w:r>
@@ -10495,7 +10495,7 @@
                 <v:shape id="_x0000_i1120" type="#_x0000_t75" alt="" style="width:101.1pt;height:19.9pt;mso-width-percent:0;mso-height-percent:0;mso-width-percent:0;mso-height-percent:0" o:ole="">
                   <v:imagedata r:id="rId94" o:title=""/>
                 </v:shape>
-                <o:OLEObject Type="Embed" ProgID="Equation.DSMT4" ShapeID="_x0000_i1120" DrawAspect="Content" ObjectID="_1730640269" r:id="rId95"/>
+                <o:OLEObject Type="Embed" ProgID="Equation.DSMT4" ShapeID="_x0000_i1120" DrawAspect="Content" ObjectID="_1731348511" r:id="rId95"/>
               </w:object>
             </w:r>
           </w:p>
@@ -10612,7 +10612,7 @@
                 <v:shape id="_x0000_i1119" type="#_x0000_t75" alt="" style="width:104.95pt;height:19.9pt;mso-width-percent:0;mso-height-percent:0;mso-width-percent:0;mso-height-percent:0" o:ole="">
                   <v:imagedata r:id="rId96" o:title=""/>
                 </v:shape>
-                <o:OLEObject Type="Embed" ProgID="Equation.DSMT4" ShapeID="_x0000_i1119" DrawAspect="Content" ObjectID="_1730640270" r:id="rId97"/>
+                <o:OLEObject Type="Embed" ProgID="Equation.DSMT4" ShapeID="_x0000_i1119" DrawAspect="Content" ObjectID="_1731348512" r:id="rId97"/>
               </w:object>
             </w:r>
           </w:p>
@@ -10729,7 +10729,7 @@
                 <v:shape id="_x0000_i1118" type="#_x0000_t75" alt="" style="width:138.65pt;height:19.9pt;mso-width-percent:0;mso-height-percent:0;mso-width-percent:0;mso-height-percent:0" o:ole="">
                   <v:imagedata r:id="rId98" o:title=""/>
                 </v:shape>
-                <o:OLEObject Type="Embed" ProgID="Equation.DSMT4" ShapeID="_x0000_i1118" DrawAspect="Content" ObjectID="_1730640271" r:id="rId99"/>
+                <o:OLEObject Type="Embed" ProgID="Equation.DSMT4" ShapeID="_x0000_i1118" DrawAspect="Content" ObjectID="_1731348513" r:id="rId99"/>
               </w:object>
             </w:r>
           </w:p>
@@ -10862,7 +10862,7 @@
           <v:shape id="_x0000_i1117" type="#_x0000_t75" alt="" style="width:16.85pt;height:19.15pt;mso-width-percent:0;mso-height-percent:0;mso-width-percent:0;mso-height-percent:0" o:ole="">
             <v:imagedata r:id="rId100" o:title=""/>
           </v:shape>
-          <o:OLEObject Type="Embed" ProgID="Equation.DSMT4" ShapeID="_x0000_i1117" DrawAspect="Content" ObjectID="_1730640272" r:id="rId101"/>
+          <o:OLEObject Type="Embed" ProgID="Equation.DSMT4" ShapeID="_x0000_i1117" DrawAspect="Content" ObjectID="_1731348514" r:id="rId101"/>
         </w:object>
       </w:r>
       <w:r>
@@ -10904,7 +10904,7 @@
                 <v:shape id="_x0000_i1116" type="#_x0000_t75" alt="" style="width:167.75pt;height:35.25pt;mso-width-percent:0;mso-height-percent:0;mso-width-percent:0;mso-height-percent:0" o:ole="">
                   <v:imagedata r:id="rId102" o:title=""/>
                 </v:shape>
-                <o:OLEObject Type="Embed" ProgID="Equation.DSMT4" ShapeID="_x0000_i1116" DrawAspect="Content" ObjectID="_1730640273" r:id="rId103"/>
+                <o:OLEObject Type="Embed" ProgID="Equation.DSMT4" ShapeID="_x0000_i1116" DrawAspect="Content" ObjectID="_1731348515" r:id="rId103"/>
               </w:object>
             </w:r>
           </w:p>
@@ -11024,7 +11024,7 @@
                 <v:shape id="_x0000_i1115" type="#_x0000_t75" alt="" style="width:166.2pt;height:35.25pt;mso-width-percent:0;mso-height-percent:0;mso-width-percent:0;mso-height-percent:0" o:ole="">
                   <v:imagedata r:id="rId104" o:title=""/>
                 </v:shape>
-                <o:OLEObject Type="Embed" ProgID="Equation.DSMT4" ShapeID="_x0000_i1115" DrawAspect="Content" ObjectID="_1730640274" r:id="rId105"/>
+                <o:OLEObject Type="Embed" ProgID="Equation.DSMT4" ShapeID="_x0000_i1115" DrawAspect="Content" ObjectID="_1731348516" r:id="rId105"/>
               </w:object>
             </w:r>
           </w:p>
@@ -11144,7 +11144,7 @@
                 <v:shape id="_x0000_i1114" type="#_x0000_t75" alt="" style="width:170.8pt;height:35.25pt;mso-width-percent:0;mso-height-percent:0;mso-width-percent:0;mso-height-percent:0" o:ole="">
                   <v:imagedata r:id="rId106" o:title=""/>
                 </v:shape>
-                <o:OLEObject Type="Embed" ProgID="Equation.DSMT4" ShapeID="_x0000_i1114" DrawAspect="Content" ObjectID="_1730640275" r:id="rId107"/>
+                <o:OLEObject Type="Embed" ProgID="Equation.DSMT4" ShapeID="_x0000_i1114" DrawAspect="Content" ObjectID="_1731348517" r:id="rId107"/>
               </w:object>
             </w:r>
           </w:p>
@@ -11264,7 +11264,7 @@
                 <v:shape id="_x0000_i1113" type="#_x0000_t75" alt="" style="width:166.2pt;height:35.25pt;mso-width-percent:0;mso-height-percent:0;mso-width-percent:0;mso-height-percent:0" o:ole="">
                   <v:imagedata r:id="rId108" o:title=""/>
                 </v:shape>
-                <o:OLEObject Type="Embed" ProgID="Equation.DSMT4" ShapeID="_x0000_i1113" DrawAspect="Content" ObjectID="_1730640276" r:id="rId109"/>
+                <o:OLEObject Type="Embed" ProgID="Equation.DSMT4" ShapeID="_x0000_i1113" DrawAspect="Content" ObjectID="_1731348518" r:id="rId109"/>
               </w:object>
             </w:r>
           </w:p>
@@ -11383,7 +11383,7 @@
           <v:shape id="_x0000_i1112" type="#_x0000_t75" alt="" style="width:29.1pt;height:18.4pt;mso-width-percent:0;mso-height-percent:0;mso-width-percent:0;mso-height-percent:0" o:ole="">
             <v:imagedata r:id="rId110" o:title=""/>
           </v:shape>
-          <o:OLEObject Type="Embed" ProgID="Equation.DSMT4" ShapeID="_x0000_i1112" DrawAspect="Content" ObjectID="_1730640277" r:id="rId111"/>
+          <o:OLEObject Type="Embed" ProgID="Equation.DSMT4" ShapeID="_x0000_i1112" DrawAspect="Content" ObjectID="_1731348519" r:id="rId111"/>
         </w:object>
       </w:r>
       <w:r>
@@ -11423,7 +11423,7 @@
           <v:shape id="_x0000_i1111" type="#_x0000_t75" alt="" style="width:35.25pt;height:18.4pt;mso-width-percent:0;mso-height-percent:0;mso-width-percent:0;mso-height-percent:0" o:ole="">
             <v:imagedata r:id="rId112" o:title=""/>
           </v:shape>
-          <o:OLEObject Type="Embed" ProgID="Equation.DSMT4" ShapeID="_x0000_i1111" DrawAspect="Content" ObjectID="_1730640278" r:id="rId113"/>
+          <o:OLEObject Type="Embed" ProgID="Equation.DSMT4" ShapeID="_x0000_i1111" DrawAspect="Content" ObjectID="_1731348520" r:id="rId113"/>
         </w:object>
       </w:r>
       <w:r>
@@ -11438,7 +11438,7 @@
           <v:shape id="_x0000_i1110" type="#_x0000_t75" alt="" style="width:35.25pt;height:18.4pt;mso-width-percent:0;mso-height-percent:0;mso-width-percent:0;mso-height-percent:0" o:ole="">
             <v:imagedata r:id="rId114" o:title=""/>
           </v:shape>
-          <o:OLEObject Type="Embed" ProgID="Equation.DSMT4" ShapeID="_x0000_i1110" DrawAspect="Content" ObjectID="_1730640279" r:id="rId115"/>
+          <o:OLEObject Type="Embed" ProgID="Equation.DSMT4" ShapeID="_x0000_i1110" DrawAspect="Content" ObjectID="_1731348521" r:id="rId115"/>
         </w:object>
       </w:r>
       <w:r>
@@ -11453,7 +11453,7 @@
           <v:shape id="_x0000_i1109" type="#_x0000_t75" alt="" style="width:32.95pt;height:18.4pt;mso-width-percent:0;mso-height-percent:0;mso-width-percent:0;mso-height-percent:0" o:ole="">
             <v:imagedata r:id="rId116" o:title=""/>
           </v:shape>
-          <o:OLEObject Type="Embed" ProgID="Equation.DSMT4" ShapeID="_x0000_i1109" DrawAspect="Content" ObjectID="_1730640280" r:id="rId117"/>
+          <o:OLEObject Type="Embed" ProgID="Equation.DSMT4" ShapeID="_x0000_i1109" DrawAspect="Content" ObjectID="_1731348522" r:id="rId117"/>
         </w:object>
       </w:r>
       <w:r>
@@ -11468,7 +11468,7 @@
           <v:shape id="_x0000_i1108" type="#_x0000_t75" alt="" style="width:32.95pt;height:18.4pt;mso-width-percent:0;mso-height-percent:0;mso-width-percent:0;mso-height-percent:0" o:ole="">
             <v:imagedata r:id="rId118" o:title=""/>
           </v:shape>
-          <o:OLEObject Type="Embed" ProgID="Equation.DSMT4" ShapeID="_x0000_i1108" DrawAspect="Content" ObjectID="_1730640281" r:id="rId119"/>
+          <o:OLEObject Type="Embed" ProgID="Equation.DSMT4" ShapeID="_x0000_i1108" DrawAspect="Content" ObjectID="_1731348523" r:id="rId119"/>
         </w:object>
       </w:r>
       <w:r>
@@ -11483,7 +11483,7 @@
           <v:shape id="_x0000_i1107" type="#_x0000_t75" alt="" style="width:35.25pt;height:18.4pt;mso-width-percent:0;mso-height-percent:0;mso-width-percent:0;mso-height-percent:0" o:ole="">
             <v:imagedata r:id="rId120" o:title=""/>
           </v:shape>
-          <o:OLEObject Type="Embed" ProgID="Equation.DSMT4" ShapeID="_x0000_i1107" DrawAspect="Content" ObjectID="_1730640282" r:id="rId121"/>
+          <o:OLEObject Type="Embed" ProgID="Equation.DSMT4" ShapeID="_x0000_i1107" DrawAspect="Content" ObjectID="_1731348524" r:id="rId121"/>
         </w:object>
       </w:r>
       <w:r>
@@ -11498,7 +11498,7 @@
           <v:shape id="_x0000_i1106" type="#_x0000_t75" alt="" style="width:36.75pt;height:18.4pt;mso-width-percent:0;mso-height-percent:0;mso-width-percent:0;mso-height-percent:0" o:ole="">
             <v:imagedata r:id="rId122" o:title=""/>
           </v:shape>
-          <o:OLEObject Type="Embed" ProgID="Equation.DSMT4" ShapeID="_x0000_i1106" DrawAspect="Content" ObjectID="_1730640283" r:id="rId123"/>
+          <o:OLEObject Type="Embed" ProgID="Equation.DSMT4" ShapeID="_x0000_i1106" DrawAspect="Content" ObjectID="_1731348525" r:id="rId123"/>
         </w:object>
       </w:r>
       <w:r>
@@ -11534,7 +11534,7 @@
                 <v:shape id="_x0000_i1105" type="#_x0000_t75" alt="" style="width:212.15pt;height:35.25pt;mso-width-percent:0;mso-height-percent:0;mso-width-percent:0;mso-height-percent:0" o:ole="">
                   <v:imagedata r:id="rId124" o:title=""/>
                 </v:shape>
-                <o:OLEObject Type="Embed" ProgID="Equation.DSMT4" ShapeID="_x0000_i1105" DrawAspect="Content" ObjectID="_1730640284" r:id="rId125"/>
+                <o:OLEObject Type="Embed" ProgID="Equation.DSMT4" ShapeID="_x0000_i1105" DrawAspect="Content" ObjectID="_1731348526" r:id="rId125"/>
               </w:object>
             </w:r>
           </w:p>
@@ -11653,7 +11653,7 @@
                 <v:shape id="_x0000_i1104" type="#_x0000_t75" alt="" style="width:219.05pt;height:36.75pt;mso-width-percent:0;mso-height-percent:0;mso-width-percent:0;mso-height-percent:0" o:ole="">
                   <v:imagedata r:id="rId126" o:title=""/>
                 </v:shape>
-                <o:OLEObject Type="Embed" ProgID="Equation.DSMT4" ShapeID="_x0000_i1104" DrawAspect="Content" ObjectID="_1730640285" r:id="rId127"/>
+                <o:OLEObject Type="Embed" ProgID="Equation.DSMT4" ShapeID="_x0000_i1104" DrawAspect="Content" ObjectID="_1731348527" r:id="rId127"/>
               </w:object>
             </w:r>
           </w:p>
@@ -11770,7 +11770,7 @@
                 <v:shape id="_x0000_i1103" type="#_x0000_t75" alt="" style="width:154.7pt;height:35.25pt;mso-width-percent:0;mso-height-percent:0;mso-width-percent:0;mso-height-percent:0" o:ole="">
                   <v:imagedata r:id="rId128" o:title=""/>
                 </v:shape>
-                <o:OLEObject Type="Embed" ProgID="Equation.DSMT4" ShapeID="_x0000_i1103" DrawAspect="Content" ObjectID="_1730640286" r:id="rId129"/>
+                <o:OLEObject Type="Embed" ProgID="Equation.DSMT4" ShapeID="_x0000_i1103" DrawAspect="Content" ObjectID="_1731348528" r:id="rId129"/>
               </w:object>
             </w:r>
           </w:p>
@@ -11889,7 +11889,7 @@
                 <v:shape id="_x0000_i1102" type="#_x0000_t75" alt="" style="width:203.75pt;height:18.4pt;mso-width-percent:0;mso-height-percent:0;mso-width-percent:0;mso-height-percent:0" o:ole="">
                   <v:imagedata r:id="rId130" o:title=""/>
                 </v:shape>
-                <o:OLEObject Type="Embed" ProgID="Equation.DSMT4" ShapeID="_x0000_i1102" DrawAspect="Content" ObjectID="_1730640287" r:id="rId131"/>
+                <o:OLEObject Type="Embed" ProgID="Equation.DSMT4" ShapeID="_x0000_i1102" DrawAspect="Content" ObjectID="_1731348529" r:id="rId131"/>
               </w:object>
             </w:r>
           </w:p>
@@ -12006,7 +12006,7 @@
                 <v:shape id="_x0000_i1101" type="#_x0000_t75" alt="" style="width:136.35pt;height:18.4pt;mso-width-percent:0;mso-height-percent:0;mso-width-percent:0;mso-height-percent:0" o:ole="">
                   <v:imagedata r:id="rId132" o:title=""/>
                 </v:shape>
-                <o:OLEObject Type="Embed" ProgID="Equation.DSMT4" ShapeID="_x0000_i1101" DrawAspect="Content" ObjectID="_1730640288" r:id="rId133"/>
+                <o:OLEObject Type="Embed" ProgID="Equation.DSMT4" ShapeID="_x0000_i1101" DrawAspect="Content" ObjectID="_1731348530" r:id="rId133"/>
               </w:object>
             </w:r>
           </w:p>
@@ -12123,7 +12123,7 @@
                 <v:shape id="_x0000_i1100" type="#_x0000_t75" alt="" style="width:188.45pt;height:18.4pt;mso-width-percent:0;mso-height-percent:0;mso-width-percent:0;mso-height-percent:0" o:ole="">
                   <v:imagedata r:id="rId134" o:title=""/>
                 </v:shape>
-                <o:OLEObject Type="Embed" ProgID="Equation.DSMT4" ShapeID="_x0000_i1100" DrawAspect="Content" ObjectID="_1730640289" r:id="rId135"/>
+                <o:OLEObject Type="Embed" ProgID="Equation.DSMT4" ShapeID="_x0000_i1100" DrawAspect="Content" ObjectID="_1731348531" r:id="rId135"/>
               </w:object>
             </w:r>
           </w:p>
@@ -12406,7 +12406,7 @@
                 <v:shape id="_x0000_i1099" type="#_x0000_t75" alt="" style="width:185.35pt;height:18.4pt;mso-width-percent:0;mso-height-percent:0;mso-width-percent:0;mso-height-percent:0" o:ole="">
                   <v:imagedata r:id="rId136" o:title=""/>
                 </v:shape>
-                <o:OLEObject Type="Embed" ProgID="Equation.DSMT4" ShapeID="_x0000_i1099" DrawAspect="Content" ObjectID="_1730640290" r:id="rId137"/>
+                <o:OLEObject Type="Embed" ProgID="Equation.DSMT4" ShapeID="_x0000_i1099" DrawAspect="Content" ObjectID="_1731348532" r:id="rId137"/>
               </w:object>
             </w:r>
           </w:p>
@@ -12423,7 +12423,7 @@
                 <v:shape id="_x0000_i1098" type="#_x0000_t75" alt="" style="width:193pt;height:19.15pt;mso-width-percent:0;mso-height-percent:0;mso-width-percent:0;mso-height-percent:0" o:ole="">
                   <v:imagedata r:id="rId138" o:title=""/>
                 </v:shape>
-                <o:OLEObject Type="Embed" ProgID="Equation.DSMT4" ShapeID="_x0000_i1098" DrawAspect="Content" ObjectID="_1730640291" r:id="rId139"/>
+                <o:OLEObject Type="Embed" ProgID="Equation.DSMT4" ShapeID="_x0000_i1098" DrawAspect="Content" ObjectID="_1731348533" r:id="rId139"/>
               </w:object>
             </w:r>
           </w:p>
@@ -12443,7 +12443,7 @@
                 <v:shape id="_x0000_i1097" type="#_x0000_t75" alt="" style="width:137.85pt;height:19.15pt;mso-width-percent:0;mso-height-percent:0;mso-width-percent:0;mso-height-percent:0" o:ole="">
                   <v:imagedata r:id="rId140" o:title=""/>
                 </v:shape>
-                <o:OLEObject Type="Embed" ProgID="Equation.DSMT4" ShapeID="_x0000_i1097" DrawAspect="Content" ObjectID="_1730640292" r:id="rId141"/>
+                <o:OLEObject Type="Embed" ProgID="Equation.DSMT4" ShapeID="_x0000_i1097" DrawAspect="Content" ObjectID="_1731348534" r:id="rId141"/>
               </w:object>
             </w:r>
           </w:p>
@@ -12512,7 +12512,7 @@
                 <v:shape id="_x0000_i1096" type="#_x0000_t75" alt="" style="width:170.8pt;height:22.2pt;mso-width-percent:0;mso-height-percent:0;mso-width-percent:0;mso-height-percent:0" o:ole="">
                   <v:imagedata r:id="rId142" o:title=""/>
                 </v:shape>
-                <o:OLEObject Type="Embed" ProgID="Equation.DSMT4" ShapeID="_x0000_i1096" DrawAspect="Content" ObjectID="_1730640293" r:id="rId143"/>
+                <o:OLEObject Type="Embed" ProgID="Equation.DSMT4" ShapeID="_x0000_i1096" DrawAspect="Content" ObjectID="_1731348535" r:id="rId143"/>
               </w:object>
             </w:r>
           </w:p>
@@ -12661,7 +12661,7 @@
                 <v:shape id="_x0000_i1095" type="#_x0000_t75" alt="" style="width:146.3pt;height:23.75pt;mso-width-percent:0;mso-height-percent:0;mso-width-percent:0;mso-height-percent:0" o:ole="">
                   <v:imagedata r:id="rId144" o:title=""/>
                 </v:shape>
-                <o:OLEObject Type="Embed" ProgID="Equation.DSMT4" ShapeID="_x0000_i1095" DrawAspect="Content" ObjectID="_1730640294" r:id="rId145"/>
+                <o:OLEObject Type="Embed" ProgID="Equation.DSMT4" ShapeID="_x0000_i1095" DrawAspect="Content" ObjectID="_1731348536" r:id="rId145"/>
               </w:object>
             </w:r>
           </w:p>
@@ -12782,7 +12782,7 @@
           <v:shape id="_x0000_i1094" type="#_x0000_t75" alt="" style="width:13pt;height:13pt;mso-width-percent:0;mso-height-percent:0;mso-width-percent:0;mso-height-percent:0" o:ole="">
             <v:imagedata r:id="rId146" o:title=""/>
           </v:shape>
-          <o:OLEObject Type="Embed" ProgID="Equation.DSMT4" ShapeID="_x0000_i1094" DrawAspect="Content" ObjectID="_1730640295" r:id="rId147"/>
+          <o:OLEObject Type="Embed" ProgID="Equation.DSMT4" ShapeID="_x0000_i1094" DrawAspect="Content" ObjectID="_1731348537" r:id="rId147"/>
         </w:object>
       </w:r>
       <w:r>
@@ -12800,7 +12800,7 @@
           <v:shape id="_x0000_i1093" type="#_x0000_t75" alt="" style="width:12.25pt;height:12.25pt;mso-width-percent:0;mso-height-percent:0;mso-width-percent:0;mso-height-percent:0" o:ole="">
             <v:imagedata r:id="rId148" o:title=""/>
           </v:shape>
-          <o:OLEObject Type="Embed" ProgID="Equation.DSMT4" ShapeID="_x0000_i1093" DrawAspect="Content" ObjectID="_1730640296" r:id="rId149"/>
+          <o:OLEObject Type="Embed" ProgID="Equation.DSMT4" ShapeID="_x0000_i1093" DrawAspect="Content" ObjectID="_1731348538" r:id="rId149"/>
         </w:object>
       </w:r>
       <w:r>
@@ -12818,7 +12818,7 @@
           <v:shape id="_x0000_i1092" type="#_x0000_t75" alt="" style="width:16.85pt;height:18.4pt;mso-width-percent:0;mso-height-percent:0;mso-width-percent:0;mso-height-percent:0" o:ole="">
             <v:imagedata r:id="rId150" o:title=""/>
           </v:shape>
-          <o:OLEObject Type="Embed" ProgID="Equation.DSMT4" ShapeID="_x0000_i1092" DrawAspect="Content" ObjectID="_1730640297" r:id="rId151"/>
+          <o:OLEObject Type="Embed" ProgID="Equation.DSMT4" ShapeID="_x0000_i1092" DrawAspect="Content" ObjectID="_1731348539" r:id="rId151"/>
         </w:object>
       </w:r>
       <w:r>
@@ -12836,7 +12836,7 @@
           <v:shape id="_x0000_i1091" type="#_x0000_t75" alt="" style="width:9.95pt;height:13.8pt;mso-width-percent:0;mso-height-percent:0;mso-width-percent:0;mso-height-percent:0" o:ole="">
             <v:imagedata r:id="rId152" o:title=""/>
           </v:shape>
-          <o:OLEObject Type="Embed" ProgID="Equation.DSMT4" ShapeID="_x0000_i1091" DrawAspect="Content" ObjectID="_1730640298" r:id="rId153"/>
+          <o:OLEObject Type="Embed" ProgID="Equation.DSMT4" ShapeID="_x0000_i1091" DrawAspect="Content" ObjectID="_1731348540" r:id="rId153"/>
         </w:object>
       </w:r>
       <w:r>
@@ -12875,7 +12875,7 @@
                 <v:shape id="_x0000_i1090" type="#_x0000_t75" alt="" style="width:55.15pt;height:16.85pt;mso-width-percent:0;mso-height-percent:0;mso-width-percent:0;mso-height-percent:0" o:ole="">
                   <v:imagedata r:id="rId154" o:title=""/>
                 </v:shape>
-                <o:OLEObject Type="Embed" ProgID="Equation.DSMT4" ShapeID="_x0000_i1090" DrawAspect="Content" ObjectID="_1730640299" r:id="rId155"/>
+                <o:OLEObject Type="Embed" ProgID="Equation.DSMT4" ShapeID="_x0000_i1090" DrawAspect="Content" ObjectID="_1731348541" r:id="rId155"/>
               </w:object>
             </w:r>
           </w:p>
@@ -13057,7 +13057,7 @@
           <v:shape id="_x0000_i1089" type="#_x0000_t75" alt="" style="width:94.2pt;height:18.4pt;mso-width-percent:0;mso-height-percent:0;mso-width-percent:0;mso-height-percent:0" o:ole="">
             <v:imagedata r:id="rId156" o:title=""/>
           </v:shape>
-          <o:OLEObject Type="Embed" ProgID="Equation.DSMT4" ShapeID="_x0000_i1089" DrawAspect="Content" ObjectID="_1730640300" r:id="rId157"/>
+          <o:OLEObject Type="Embed" ProgID="Equation.DSMT4" ShapeID="_x0000_i1089" DrawAspect="Content" ObjectID="_1731348542" r:id="rId157"/>
         </w:object>
       </w:r>
       <w:r>
@@ -13256,7 +13256,7 @@
           <v:shape id="_x0000_i1088" type="#_x0000_t75" alt="" style="width:1in;height:22.2pt;mso-width-percent:0;mso-height-percent:0;mso-width-percent:0;mso-height-percent:0" o:ole="">
             <v:imagedata r:id="rId159" o:title=""/>
           </v:shape>
-          <o:OLEObject Type="Embed" ProgID="Equation.DSMT4" ShapeID="_x0000_i1088" DrawAspect="Content" ObjectID="_1730640301" r:id="rId160"/>
+          <o:OLEObject Type="Embed" ProgID="Equation.DSMT4" ShapeID="_x0000_i1088" DrawAspect="Content" ObjectID="_1731348543" r:id="rId160"/>
         </w:object>
       </w:r>
       <w:r>
@@ -13274,7 +13274,7 @@
           <v:shape id="_x0000_i1087" type="#_x0000_t75" alt="" style="width:75.05pt;height:22.2pt;mso-width-percent:0;mso-height-percent:0;mso-width-percent:0;mso-height-percent:0" o:ole="">
             <v:imagedata r:id="rId161" o:title=""/>
           </v:shape>
-          <o:OLEObject Type="Embed" ProgID="Equation.DSMT4" ShapeID="_x0000_i1087" DrawAspect="Content" ObjectID="_1730640302" r:id="rId162"/>
+          <o:OLEObject Type="Embed" ProgID="Equation.DSMT4" ShapeID="_x0000_i1087" DrawAspect="Content" ObjectID="_1731348544" r:id="rId162"/>
         </w:object>
       </w:r>
       <w:r>
@@ -13292,7 +13292,7 @@
           <v:shape id="_x0000_i1086" type="#_x0000_t75" alt="" style="width:74.3pt;height:22.2pt;mso-width-percent:0;mso-height-percent:0;mso-width-percent:0;mso-height-percent:0" o:ole="">
             <v:imagedata r:id="rId163" o:title=""/>
           </v:shape>
-          <o:OLEObject Type="Embed" ProgID="Equation.DSMT4" ShapeID="_x0000_i1086" DrawAspect="Content" ObjectID="_1730640303" r:id="rId164"/>
+          <o:OLEObject Type="Embed" ProgID="Equation.DSMT4" ShapeID="_x0000_i1086" DrawAspect="Content" ObjectID="_1731348545" r:id="rId164"/>
         </w:object>
       </w:r>
       <w:r>
@@ -13344,7 +13344,7 @@
                 <v:shape id="_x0000_i1085" type="#_x0000_t75" alt="" style="width:140.15pt;height:36.75pt;mso-width-percent:0;mso-height-percent:0;mso-width-percent:0;mso-height-percent:0" o:ole="">
                   <v:imagedata r:id="rId165" o:title=""/>
                 </v:shape>
-                <o:OLEObject Type="Embed" ProgID="Equation.DSMT4" ShapeID="_x0000_i1085" DrawAspect="Content" ObjectID="_1730640304" r:id="rId166"/>
+                <o:OLEObject Type="Embed" ProgID="Equation.DSMT4" ShapeID="_x0000_i1085" DrawAspect="Content" ObjectID="_1731348546" r:id="rId166"/>
               </w:object>
             </w:r>
           </w:p>
@@ -13460,7 +13460,7 @@
                 <v:shape id="_x0000_i1084" type="#_x0000_t75" alt="" style="width:189.2pt;height:55.15pt;mso-width-percent:0;mso-height-percent:0;mso-width-percent:0;mso-height-percent:0" o:ole="">
                   <v:imagedata r:id="rId167" o:title=""/>
                 </v:shape>
-                <o:OLEObject Type="Embed" ProgID="Equation.DSMT4" ShapeID="_x0000_i1084" DrawAspect="Content" ObjectID="_1730640305" r:id="rId168"/>
+                <o:OLEObject Type="Embed" ProgID="Equation.DSMT4" ShapeID="_x0000_i1084" DrawAspect="Content" ObjectID="_1731348547" r:id="rId168"/>
               </w:object>
             </w:r>
           </w:p>
@@ -13596,7 +13596,7 @@
           <v:shape id="_x0000_i1083" type="#_x0000_t75" alt="" style="width:205.3pt;height:22.2pt;mso-width-percent:0;mso-height-percent:0;mso-width-percent:0;mso-height-percent:0" o:ole="">
             <v:imagedata r:id="rId169" o:title=""/>
           </v:shape>
-          <o:OLEObject Type="Embed" ProgID="Equation.DSMT4" ShapeID="_x0000_i1083" DrawAspect="Content" ObjectID="_1730640306" r:id="rId170"/>
+          <o:OLEObject Type="Embed" ProgID="Equation.DSMT4" ShapeID="_x0000_i1083" DrawAspect="Content" ObjectID="_1731348548" r:id="rId170"/>
         </w:object>
       </w:r>
       <w:r>
@@ -13626,7 +13626,7 @@
           <v:shape id="_x0000_i1082" type="#_x0000_t75" alt="" style="width:222.9pt;height:33.7pt;mso-width-percent:0;mso-height-percent:0;mso-width-percent:0;mso-height-percent:0" o:ole="">
             <v:imagedata r:id="rId171" o:title=""/>
           </v:shape>
-          <o:OLEObject Type="Embed" ProgID="Equation.DSMT4" ShapeID="_x0000_i1082" DrawAspect="Content" ObjectID="_1730640307" r:id="rId172"/>
+          <o:OLEObject Type="Embed" ProgID="Equation.DSMT4" ShapeID="_x0000_i1082" DrawAspect="Content" ObjectID="_1731348549" r:id="rId172"/>
         </w:object>
       </w:r>
     </w:p>
@@ -13640,7 +13640,7 @@
           <v:shape id="_x0000_i1081" type="#_x0000_t75" alt="" style="width:13pt;height:13pt;mso-width-percent:0;mso-height-percent:0;mso-width-percent:0;mso-height-percent:0" o:ole="">
             <v:imagedata r:id="rId173" o:title=""/>
           </v:shape>
-          <o:OLEObject Type="Embed" ProgID="Equation.DSMT4" ShapeID="_x0000_i1081" DrawAspect="Content" ObjectID="_1730640308" r:id="rId174"/>
+          <o:OLEObject Type="Embed" ProgID="Equation.DSMT4" ShapeID="_x0000_i1081" DrawAspect="Content" ObjectID="_1731348550" r:id="rId174"/>
         </w:object>
       </w:r>
       <w:r>
@@ -13655,7 +13655,7 @@
           <v:shape id="_x0000_i1080" type="#_x0000_t75" alt="" style="width:12.25pt;height:13pt;mso-width-percent:0;mso-height-percent:0;mso-width-percent:0;mso-height-percent:0" o:ole="">
             <v:imagedata r:id="rId175" o:title=""/>
           </v:shape>
-          <o:OLEObject Type="Embed" ProgID="Equation.DSMT4" ShapeID="_x0000_i1080" DrawAspect="Content" ObjectID="_1730640309" r:id="rId176"/>
+          <o:OLEObject Type="Embed" ProgID="Equation.DSMT4" ShapeID="_x0000_i1080" DrawAspect="Content" ObjectID="_1731348551" r:id="rId176"/>
         </w:object>
       </w:r>
       <w:r>
@@ -13670,7 +13670,7 @@
           <v:shape id="_x0000_i1079" type="#_x0000_t75" alt="" style="width:9.95pt;height:9.95pt;mso-width-percent:0;mso-height-percent:0;mso-width-percent:0;mso-height-percent:0" o:ole="">
             <v:imagedata r:id="rId177" o:title=""/>
           </v:shape>
-          <o:OLEObject Type="Embed" ProgID="Equation.DSMT4" ShapeID="_x0000_i1079" DrawAspect="Content" ObjectID="_1730640310" r:id="rId178"/>
+          <o:OLEObject Type="Embed" ProgID="Equation.DSMT4" ShapeID="_x0000_i1079" DrawAspect="Content" ObjectID="_1731348552" r:id="rId178"/>
         </w:object>
       </w:r>
       <w:r>
@@ -13701,7 +13701,7 @@
           <v:shape id="_x0000_i1078" type="#_x0000_t75" alt="" style="width:68.15pt;height:18.4pt;mso-width-percent:0;mso-height-percent:0;mso-width-percent:0;mso-height-percent:0" o:ole="">
             <v:imagedata r:id="rId179" o:title=""/>
           </v:shape>
-          <o:OLEObject Type="Embed" ProgID="Equation.DSMT4" ShapeID="_x0000_i1078" DrawAspect="Content" ObjectID="_1730640311" r:id="rId180"/>
+          <o:OLEObject Type="Embed" ProgID="Equation.DSMT4" ShapeID="_x0000_i1078" DrawAspect="Content" ObjectID="_1731348553" r:id="rId180"/>
         </w:object>
       </w:r>
     </w:p>
@@ -13726,7 +13726,7 @@
           <v:shape id="_x0000_i1077" type="#_x0000_t75" alt="" style="width:12.25pt;height:13pt;mso-width-percent:0;mso-height-percent:0;mso-width-percent:0;mso-height-percent:0" o:ole="">
             <v:imagedata r:id="rId181" o:title=""/>
           </v:shape>
-          <o:OLEObject Type="Embed" ProgID="Equation.DSMT4" ShapeID="_x0000_i1077" DrawAspect="Content" ObjectID="_1730640312" r:id="rId182"/>
+          <o:OLEObject Type="Embed" ProgID="Equation.DSMT4" ShapeID="_x0000_i1077" DrawAspect="Content" ObjectID="_1731348554" r:id="rId182"/>
         </w:object>
       </w:r>
       <w:r>
@@ -13747,7 +13747,7 @@
           <v:shape id="_x0000_i1076" type="#_x0000_t75" alt="" style="width:12.25pt;height:13pt;mso-width-percent:0;mso-height-percent:0;mso-width-percent:0;mso-height-percent:0" o:ole="">
             <v:imagedata r:id="rId183" o:title=""/>
           </v:shape>
-          <o:OLEObject Type="Embed" ProgID="Equation.DSMT4" ShapeID="_x0000_i1076" DrawAspect="Content" ObjectID="_1730640313" r:id="rId184"/>
+          <o:OLEObject Type="Embed" ProgID="Equation.DSMT4" ShapeID="_x0000_i1076" DrawAspect="Content" ObjectID="_1731348555" r:id="rId184"/>
         </w:object>
       </w:r>
       <w:r>
@@ -13788,7 +13788,7 @@
           <v:shape id="_x0000_i1075" type="#_x0000_t75" alt="" style="width:115.65pt;height:35.25pt;mso-width-percent:0;mso-height-percent:0;mso-width-percent:0;mso-height-percent:0" o:ole="">
             <v:imagedata r:id="rId185" o:title=""/>
           </v:shape>
-          <o:OLEObject Type="Embed" ProgID="Equation.DSMT4" ShapeID="_x0000_i1075" DrawAspect="Content" ObjectID="_1730640314" r:id="rId186"/>
+          <o:OLEObject Type="Embed" ProgID="Equation.DSMT4" ShapeID="_x0000_i1075" DrawAspect="Content" ObjectID="_1731348556" r:id="rId186"/>
         </w:object>
       </w:r>
     </w:p>
@@ -13828,7 +13828,7 @@
           <v:shape id="_x0000_i1074" type="#_x0000_t75" alt="" style="width:12.25pt;height:13pt;mso-width-percent:0;mso-height-percent:0;mso-width-percent:0;mso-height-percent:0" o:ole="">
             <v:imagedata r:id="rId187" o:title=""/>
           </v:shape>
-          <o:OLEObject Type="Embed" ProgID="Equation.DSMT4" ShapeID="_x0000_i1074" DrawAspect="Content" ObjectID="_1730640315" r:id="rId188"/>
+          <o:OLEObject Type="Embed" ProgID="Equation.DSMT4" ShapeID="_x0000_i1074" DrawAspect="Content" ObjectID="_1731348557" r:id="rId188"/>
         </w:object>
       </w:r>
       <w:r>
@@ -13870,7 +13870,7 @@
           <v:shape id="_x0000_i1073" type="#_x0000_t75" alt="" style="width:78.15pt;height:19.9pt;mso-width-percent:0;mso-height-percent:0;mso-width-percent:0;mso-height-percent:0" o:ole="">
             <v:imagedata r:id="rId189" o:title=""/>
           </v:shape>
-          <o:OLEObject Type="Embed" ProgID="Equation.DSMT4" ShapeID="_x0000_i1073" DrawAspect="Content" ObjectID="_1730640316" r:id="rId190"/>
+          <o:OLEObject Type="Embed" ProgID="Equation.DSMT4" ShapeID="_x0000_i1073" DrawAspect="Content" ObjectID="_1731348558" r:id="rId190"/>
         </w:object>
       </w:r>
     </w:p>
@@ -13904,7 +13904,7 @@
           <v:shape id="_x0000_i1072" type="#_x0000_t75" alt="" style="width:12.25pt;height:13pt;mso-width-percent:0;mso-height-percent:0;mso-width-percent:0;mso-height-percent:0" o:ole="">
             <v:imagedata r:id="rId191" o:title=""/>
           </v:shape>
-          <o:OLEObject Type="Embed" ProgID="Equation.DSMT4" ShapeID="_x0000_i1072" DrawAspect="Content" ObjectID="_1730640317" r:id="rId192"/>
+          <o:OLEObject Type="Embed" ProgID="Equation.DSMT4" ShapeID="_x0000_i1072" DrawAspect="Content" ObjectID="_1731348559" r:id="rId192"/>
         </w:object>
       </w:r>
       <w:r>
@@ -14006,7 +14006,7 @@
                 <v:shape id="_x0000_i1071" type="#_x0000_t75" alt="" style="width:81.95pt;height:28.35pt;mso-width-percent:0;mso-height-percent:0;mso-width-percent:0;mso-height-percent:0" o:ole="">
                   <v:imagedata r:id="rId193" o:title=""/>
                 </v:shape>
-                <o:OLEObject Type="Embed" ProgID="Equation.DSMT4" ShapeID="_x0000_i1071" DrawAspect="Content" ObjectID="_1730640318" r:id="rId194"/>
+                <o:OLEObject Type="Embed" ProgID="Equation.DSMT4" ShapeID="_x0000_i1071" DrawAspect="Content" ObjectID="_1731348560" r:id="rId194"/>
               </w:object>
             </w:r>
           </w:p>
@@ -14125,7 +14125,7 @@
           <v:shape id="_x0000_i1070" type="#_x0000_t75" alt="" style="width:9.2pt;height:13pt;mso-width-percent:0;mso-height-percent:0;mso-width-percent:0;mso-height-percent:0" o:ole="">
             <v:imagedata r:id="rId195" o:title=""/>
           </v:shape>
-          <o:OLEObject Type="Embed" ProgID="Equation.DSMT4" ShapeID="_x0000_i1070" DrawAspect="Content" ObjectID="_1730640319" r:id="rId196"/>
+          <o:OLEObject Type="Embed" ProgID="Equation.DSMT4" ShapeID="_x0000_i1070" DrawAspect="Content" ObjectID="_1731348561" r:id="rId196"/>
         </w:object>
       </w:r>
       <w:r>
@@ -14233,7 +14233,7 @@
                 <v:shape id="_x0000_i1069" type="#_x0000_t75" alt="" style="width:167pt;height:26.05pt;mso-width-percent:0;mso-height-percent:0;mso-width-percent:0;mso-height-percent:0" o:ole="">
                   <v:imagedata r:id="rId197" o:title=""/>
                 </v:shape>
-                <o:OLEObject Type="Embed" ProgID="Equation.DSMT4" ShapeID="_x0000_i1069" DrawAspect="Content" ObjectID="_1730640320" r:id="rId198"/>
+                <o:OLEObject Type="Embed" ProgID="Equation.DSMT4" ShapeID="_x0000_i1069" DrawAspect="Content" ObjectID="_1731348562" r:id="rId198"/>
               </w:object>
             </w:r>
           </w:p>
@@ -14352,7 +14352,7 @@
           <v:shape id="_x0000_i1068" type="#_x0000_t75" alt="" style="width:16.85pt;height:18.4pt;mso-width-percent:0;mso-height-percent:0;mso-width-percent:0;mso-height-percent:0" o:ole="">
             <v:imagedata r:id="rId199" o:title=""/>
           </v:shape>
-          <o:OLEObject Type="Embed" ProgID="Equation.DSMT4" ShapeID="_x0000_i1068" DrawAspect="Content" ObjectID="_1730640321" r:id="rId200"/>
+          <o:OLEObject Type="Embed" ProgID="Equation.DSMT4" ShapeID="_x0000_i1068" DrawAspect="Content" ObjectID="_1731348563" r:id="rId200"/>
         </w:object>
       </w:r>
       <w:r>
@@ -14370,7 +14370,7 @@
           <v:shape id="_x0000_i1067" type="#_x0000_t75" alt="" style="width:13.8pt;height:18.4pt;mso-width-percent:0;mso-height-percent:0;mso-width-percent:0;mso-height-percent:0" o:ole="">
             <v:imagedata r:id="rId201" o:title=""/>
           </v:shape>
-          <o:OLEObject Type="Embed" ProgID="Equation.DSMT4" ShapeID="_x0000_i1067" DrawAspect="Content" ObjectID="_1730640322" r:id="rId202"/>
+          <o:OLEObject Type="Embed" ProgID="Equation.DSMT4" ShapeID="_x0000_i1067" DrawAspect="Content" ObjectID="_1731348564" r:id="rId202"/>
         </w:object>
       </w:r>
       <w:r>
@@ -14409,7 +14409,7 @@
                 <v:shape id="_x0000_i1066" type="#_x0000_t75" alt="" style="width:65.1pt;height:36.75pt;mso-width-percent:0;mso-height-percent:0;mso-width-percent:0;mso-height-percent:0" o:ole="">
                   <v:imagedata r:id="rId203" o:title=""/>
                 </v:shape>
-                <o:OLEObject Type="Embed" ProgID="Equation.DSMT4" ShapeID="_x0000_i1066" DrawAspect="Content" ObjectID="_1730640323" r:id="rId204"/>
+                <o:OLEObject Type="Embed" ProgID="Equation.DSMT4" ShapeID="_x0000_i1066" DrawAspect="Content" ObjectID="_1731348565" r:id="rId204"/>
               </w:object>
             </w:r>
           </w:p>
@@ -14526,7 +14526,7 @@
                 <v:shape id="_x0000_i1065" type="#_x0000_t75" alt="" style="width:75.85pt;height:36.75pt;mso-width-percent:0;mso-height-percent:0;mso-width-percent:0;mso-height-percent:0" o:ole="">
                   <v:imagedata r:id="rId205" o:title=""/>
                 </v:shape>
-                <o:OLEObject Type="Embed" ProgID="Equation.DSMT4" ShapeID="_x0000_i1065" DrawAspect="Content" ObjectID="_1730640324" r:id="rId206"/>
+                <o:OLEObject Type="Embed" ProgID="Equation.DSMT4" ShapeID="_x0000_i1065" DrawAspect="Content" ObjectID="_1731348566" r:id="rId206"/>
               </w:object>
             </w:r>
           </w:p>
@@ -14645,7 +14645,7 @@
           <v:shape id="_x0000_i1064" type="#_x0000_t75" alt="" style="width:7.65pt;height:12.25pt;mso-width-percent:0;mso-height-percent:0;mso-width-percent:0;mso-height-percent:0" o:ole="">
             <v:imagedata r:id="rId207" o:title=""/>
           </v:shape>
-          <o:OLEObject Type="Embed" ProgID="Equation.DSMT4" ShapeID="_x0000_i1064" DrawAspect="Content" ObjectID="_1730640325" r:id="rId208"/>
+          <o:OLEObject Type="Embed" ProgID="Equation.DSMT4" ShapeID="_x0000_i1064" DrawAspect="Content" ObjectID="_1731348567" r:id="rId208"/>
         </w:object>
       </w:r>
       <w:r>
@@ -14704,7 +14704,7 @@
           <v:shape id="_x0000_i1063" type="#_x0000_t75" alt="" style="width:419.75pt;height:26.05pt;mso-width-percent:0;mso-height-percent:0;mso-width-percent:0;mso-height-percent:0" o:ole="">
             <v:imagedata r:id="rId209" o:title=""/>
           </v:shape>
-          <o:OLEObject Type="Embed" ProgID="Equation.DSMT4" ShapeID="_x0000_i1063" DrawAspect="Content" ObjectID="_1730640326" r:id="rId210"/>
+          <o:OLEObject Type="Embed" ProgID="Equation.DSMT4" ShapeID="_x0000_i1063" DrawAspect="Content" ObjectID="_1731348568" r:id="rId210"/>
         </w:object>
       </w:r>
     </w:p>
@@ -14855,7 +14855,7 @@
           <v:shape id="_x0000_i1062" type="#_x0000_t75" alt="" style="width:12.25pt;height:13pt;mso-width-percent:0;mso-height-percent:0;mso-width-percent:0;mso-height-percent:0" o:ole="">
             <v:imagedata r:id="rId211" o:title=""/>
           </v:shape>
-          <o:OLEObject Type="Embed" ProgID="Equation.DSMT4" ShapeID="_x0000_i1062" DrawAspect="Content" ObjectID="_1730640327" r:id="rId212"/>
+          <o:OLEObject Type="Embed" ProgID="Equation.DSMT4" ShapeID="_x0000_i1062" DrawAspect="Content" ObjectID="_1731348569" r:id="rId212"/>
         </w:object>
       </w:r>
       <w:r>
@@ -14873,7 +14873,7 @@
           <v:shape id="_x0000_i1061" type="#_x0000_t75" alt="" style="width:16.85pt;height:18.4pt;mso-width-percent:0;mso-height-percent:0;mso-width-percent:0;mso-height-percent:0" o:ole="">
             <v:imagedata r:id="rId213" o:title=""/>
           </v:shape>
-          <o:OLEObject Type="Embed" ProgID="Equation.DSMT4" ShapeID="_x0000_i1061" DrawAspect="Content" ObjectID="_1730640328" r:id="rId214"/>
+          <o:OLEObject Type="Embed" ProgID="Equation.DSMT4" ShapeID="_x0000_i1061" DrawAspect="Content" ObjectID="_1731348570" r:id="rId214"/>
         </w:object>
       </w:r>
       <w:r>
@@ -14891,7 +14891,7 @@
           <v:shape id="_x0000_i1060" type="#_x0000_t75" alt="" style="width:13.8pt;height:18.4pt;mso-width-percent:0;mso-height-percent:0;mso-width-percent:0;mso-height-percent:0" o:ole="">
             <v:imagedata r:id="rId215" o:title=""/>
           </v:shape>
-          <o:OLEObject Type="Embed" ProgID="Equation.DSMT4" ShapeID="_x0000_i1060" DrawAspect="Content" ObjectID="_1730640329" r:id="rId216"/>
+          <o:OLEObject Type="Embed" ProgID="Equation.DSMT4" ShapeID="_x0000_i1060" DrawAspect="Content" ObjectID="_1731348571" r:id="rId216"/>
         </w:object>
       </w:r>
       <w:r>
@@ -14909,7 +14909,7 @@
           <v:shape id="_x0000_i1059" type="#_x0000_t75" alt="" style="width:12.25pt;height:18.4pt;mso-width-percent:0;mso-height-percent:0;mso-width-percent:0;mso-height-percent:0" o:ole="">
             <v:imagedata r:id="rId217" o:title=""/>
           </v:shape>
-          <o:OLEObject Type="Embed" ProgID="Equation.DSMT4" ShapeID="_x0000_i1059" DrawAspect="Content" ObjectID="_1730640330" r:id="rId218"/>
+          <o:OLEObject Type="Embed" ProgID="Equation.DSMT4" ShapeID="_x0000_i1059" DrawAspect="Content" ObjectID="_1731348572" r:id="rId218"/>
         </w:object>
       </w:r>
       <w:r>
@@ -14995,7 +14995,7 @@
                 <v:shape id="_x0000_i1058" type="#_x0000_t75" alt="" style="width:98.8pt;height:19.15pt;mso-width-percent:0;mso-height-percent:0;mso-width-percent:0;mso-height-percent:0" o:ole="">
                   <v:imagedata r:id="rId219" o:title=""/>
                 </v:shape>
-                <o:OLEObject Type="Embed" ProgID="Equation.DSMT4" ShapeID="_x0000_i1058" DrawAspect="Content" ObjectID="_1730640331" r:id="rId220"/>
+                <o:OLEObject Type="Embed" ProgID="Equation.DSMT4" ShapeID="_x0000_i1058" DrawAspect="Content" ObjectID="_1731348573" r:id="rId220"/>
               </w:object>
             </w:r>
           </w:p>
@@ -15112,7 +15112,7 @@
                 <v:shape id="_x0000_i1057" type="#_x0000_t75" alt="" style="width:94.2pt;height:19.15pt;mso-width-percent:0;mso-height-percent:0;mso-width-percent:0;mso-height-percent:0" o:ole="">
                   <v:imagedata r:id="rId221" o:title=""/>
                 </v:shape>
-                <o:OLEObject Type="Embed" ProgID="Equation.DSMT4" ShapeID="_x0000_i1057" DrawAspect="Content" ObjectID="_1730640332" r:id="rId222"/>
+                <o:OLEObject Type="Embed" ProgID="Equation.DSMT4" ShapeID="_x0000_i1057" DrawAspect="Content" ObjectID="_1731348574" r:id="rId222"/>
               </w:object>
             </w:r>
           </w:p>
@@ -15231,7 +15231,7 @@
           <v:shape id="_x0000_i1056" type="#_x0000_t75" alt="" style="width:13.8pt;height:18.4pt;mso-width-percent:0;mso-height-percent:0;mso-width-percent:0;mso-height-percent:0" o:ole="">
             <v:imagedata r:id="rId223" o:title=""/>
           </v:shape>
-          <o:OLEObject Type="Embed" ProgID="Equation.DSMT4" ShapeID="_x0000_i1056" DrawAspect="Content" ObjectID="_1730640333" r:id="rId224"/>
+          <o:OLEObject Type="Embed" ProgID="Equation.DSMT4" ShapeID="_x0000_i1056" DrawAspect="Content" ObjectID="_1731348575" r:id="rId224"/>
         </w:object>
       </w:r>
       <w:r>
@@ -15249,7 +15249,7 @@
           <v:shape id="_x0000_i1055" type="#_x0000_t75" alt="" style="width:19.15pt;height:19.15pt;mso-width-percent:0;mso-height-percent:0;mso-width-percent:0;mso-height-percent:0" o:ole="">
             <v:imagedata r:id="rId225" o:title=""/>
           </v:shape>
-          <o:OLEObject Type="Embed" ProgID="Equation.DSMT4" ShapeID="_x0000_i1055" DrawAspect="Content" ObjectID="_1730640334" r:id="rId226"/>
+          <o:OLEObject Type="Embed" ProgID="Equation.DSMT4" ShapeID="_x0000_i1055" DrawAspect="Content" ObjectID="_1731348576" r:id="rId226"/>
         </w:object>
       </w:r>
       <w:r>
@@ -15288,7 +15288,7 @@
                 <v:shape id="_x0000_i1054" type="#_x0000_t75" alt="" style="width:85.8pt;height:19.9pt;mso-width-percent:0;mso-height-percent:0;mso-width-percent:0;mso-height-percent:0" o:ole="">
                   <v:imagedata r:id="rId227" o:title=""/>
                 </v:shape>
-                <o:OLEObject Type="Embed" ProgID="Equation.DSMT4" ShapeID="_x0000_i1054" DrawAspect="Content" ObjectID="_1730640335" r:id="rId228"/>
+                <o:OLEObject Type="Embed" ProgID="Equation.DSMT4" ShapeID="_x0000_i1054" DrawAspect="Content" ObjectID="_1731348577" r:id="rId228"/>
               </w:object>
             </w:r>
           </w:p>
@@ -15405,7 +15405,7 @@
                 <v:shape id="_x0000_i1053" type="#_x0000_t75" alt="" style="width:95.75pt;height:22.2pt;mso-width-percent:0;mso-height-percent:0;mso-width-percent:0;mso-height-percent:0" o:ole="">
                   <v:imagedata r:id="rId229" o:title=""/>
                 </v:shape>
-                <o:OLEObject Type="Embed" ProgID="Equation.DSMT4" ShapeID="_x0000_i1053" DrawAspect="Content" ObjectID="_1730640336" r:id="rId230"/>
+                <o:OLEObject Type="Embed" ProgID="Equation.DSMT4" ShapeID="_x0000_i1053" DrawAspect="Content" ObjectID="_1731348578" r:id="rId230"/>
               </w:object>
             </w:r>
           </w:p>
@@ -15525,7 +15525,7 @@
           <v:shape id="_x0000_i1052" type="#_x0000_t75" alt="" style="width:30.65pt;height:19.15pt;mso-width-percent:0;mso-height-percent:0;mso-width-percent:0;mso-height-percent:0" o:ole="">
             <v:imagedata r:id="rId231" o:title=""/>
           </v:shape>
-          <o:OLEObject Type="Embed" ProgID="Equation.DSMT4" ShapeID="_x0000_i1052" DrawAspect="Content" ObjectID="_1730640337" r:id="rId232"/>
+          <o:OLEObject Type="Embed" ProgID="Equation.DSMT4" ShapeID="_x0000_i1052" DrawAspect="Content" ObjectID="_1731348579" r:id="rId232"/>
         </w:object>
       </w:r>
       <w:r>
@@ -15543,7 +15543,7 @@
           <v:shape id="_x0000_i1051" type="#_x0000_t75" alt="" style="width:32.95pt;height:22.2pt;mso-width-percent:0;mso-height-percent:0;mso-width-percent:0;mso-height-percent:0" o:ole="">
             <v:imagedata r:id="rId233" o:title=""/>
           </v:shape>
-          <o:OLEObject Type="Embed" ProgID="Equation.DSMT4" ShapeID="_x0000_i1051" DrawAspect="Content" ObjectID="_1730640338" r:id="rId234"/>
+          <o:OLEObject Type="Embed" ProgID="Equation.DSMT4" ShapeID="_x0000_i1051" DrawAspect="Content" ObjectID="_1731348580" r:id="rId234"/>
         </w:object>
       </w:r>
       <w:r>
@@ -15582,7 +15582,7 @@
                 <v:shape id="_x0000_i1050" type="#_x0000_t75" alt="" style="width:347.75pt;height:28.35pt;mso-width-percent:0;mso-height-percent:0;mso-width-percent:0;mso-height-percent:0" o:ole="">
                   <v:imagedata r:id="rId235" o:title=""/>
                 </v:shape>
-                <o:OLEObject Type="Embed" ProgID="Equation.DSMT4" ShapeID="_x0000_i1050" DrawAspect="Content" ObjectID="_1730640339" r:id="rId236"/>
+                <o:OLEObject Type="Embed" ProgID="Equation.DSMT4" ShapeID="_x0000_i1050" DrawAspect="Content" ObjectID="_1731348581" r:id="rId236"/>
               </w:object>
             </w:r>
           </w:p>
@@ -15699,7 +15699,7 @@
                 <v:shape id="_x0000_i1049" type="#_x0000_t75" alt="" style="width:353.1pt;height:28.35pt;mso-width-percent:0;mso-height-percent:0;mso-width-percent:0;mso-height-percent:0" o:ole="">
                   <v:imagedata r:id="rId237" o:title=""/>
                 </v:shape>
-                <o:OLEObject Type="Embed" ProgID="Equation.DSMT4" ShapeID="_x0000_i1049" DrawAspect="Content" ObjectID="_1730640340" r:id="rId238"/>
+                <o:OLEObject Type="Embed" ProgID="Equation.DSMT4" ShapeID="_x0000_i1049" DrawAspect="Content" ObjectID="_1731348582" r:id="rId238"/>
               </w:object>
             </w:r>
           </w:p>
@@ -15855,7 +15855,7 @@
           <v:shape id="_x0000_i1048" type="#_x0000_t75" alt="" style="width:74.3pt;height:19.9pt;mso-width-percent:0;mso-height-percent:0;mso-width-percent:0;mso-height-percent:0" o:ole="">
             <v:imagedata r:id="rId239" o:title=""/>
           </v:shape>
-          <o:OLEObject Type="Embed" ProgID="Equation.DSMT4" ShapeID="_x0000_i1048" DrawAspect="Content" ObjectID="_1730640341" r:id="rId240"/>
+          <o:OLEObject Type="Embed" ProgID="Equation.DSMT4" ShapeID="_x0000_i1048" DrawAspect="Content" ObjectID="_1731348583" r:id="rId240"/>
         </w:object>
       </w:r>
       <w:r>
@@ -15873,7 +15873,7 @@
           <v:shape id="_x0000_i1047" type="#_x0000_t75" alt="" style="width:85pt;height:22.2pt;mso-width-percent:0;mso-height-percent:0;mso-width-percent:0;mso-height-percent:0" o:ole="">
             <v:imagedata r:id="rId241" o:title=""/>
           </v:shape>
-          <o:OLEObject Type="Embed" ProgID="Equation.DSMT4" ShapeID="_x0000_i1047" DrawAspect="Content" ObjectID="_1730640342" r:id="rId242"/>
+          <o:OLEObject Type="Embed" ProgID="Equation.DSMT4" ShapeID="_x0000_i1047" DrawAspect="Content" ObjectID="_1731348584" r:id="rId242"/>
         </w:object>
       </w:r>
       <w:r>
@@ -15904,7 +15904,7 @@
           <v:shape id="_x0000_i1046" type="#_x0000_t75" alt="" style="width:69.7pt;height:18.4pt;mso-width-percent:0;mso-height-percent:0;mso-width-percent:0;mso-height-percent:0" o:ole="">
             <v:imagedata r:id="rId243" o:title=""/>
           </v:shape>
-          <o:OLEObject Type="Embed" ProgID="Equation.DSMT4" ShapeID="_x0000_i1046" DrawAspect="Content" ObjectID="_1730640343" r:id="rId244"/>
+          <o:OLEObject Type="Embed" ProgID="Equation.DSMT4" ShapeID="_x0000_i1046" DrawAspect="Content" ObjectID="_1731348585" r:id="rId244"/>
         </w:object>
       </w:r>
       <w:r>
@@ -16306,7 +16306,7 @@
                 <v:shape id="_x0000_i1045" type="#_x0000_t75" alt="" style="width:16.85pt;height:18.4pt;mso-width-percent:0;mso-height-percent:0;mso-width-percent:0;mso-height-percent:0" o:ole="">
                   <v:imagedata r:id="rId245" o:title=""/>
                 </v:shape>
-                <o:OLEObject Type="Embed" ProgID="Equation.DSMT4" ShapeID="_x0000_i1045" DrawAspect="Content" ObjectID="_1730640344" r:id="rId246"/>
+                <o:OLEObject Type="Embed" ProgID="Equation.DSMT4" ShapeID="_x0000_i1045" DrawAspect="Content" ObjectID="_1731348586" r:id="rId246"/>
               </w:object>
             </w:r>
           </w:p>
@@ -16336,7 +16336,7 @@
                 <v:shape id="_x0000_i1044" type="#_x0000_t75" alt="" style="width:32.15pt;height:18.4pt;mso-width-percent:0;mso-height-percent:0;mso-width-percent:0;mso-height-percent:0" o:ole="">
                   <v:imagedata r:id="rId247" o:title=""/>
                 </v:shape>
-                <o:OLEObject Type="Embed" ProgID="Equation.DSMT4" ShapeID="_x0000_i1044" DrawAspect="Content" ObjectID="_1730640345" r:id="rId248"/>
+                <o:OLEObject Type="Embed" ProgID="Equation.DSMT4" ShapeID="_x0000_i1044" DrawAspect="Content" ObjectID="_1731348587" r:id="rId248"/>
               </w:object>
             </w:r>
           </w:p>
@@ -16399,7 +16399,7 @@
                 <v:shape id="_x0000_i1043" type="#_x0000_t75" alt="" style="width:16.85pt;height:19.15pt;mso-width-percent:0;mso-height-percent:0;mso-width-percent:0;mso-height-percent:0" o:ole="">
                   <v:imagedata r:id="rId249" o:title=""/>
                 </v:shape>
-                <o:OLEObject Type="Embed" ProgID="Equation.DSMT4" ShapeID="_x0000_i1043" DrawAspect="Content" ObjectID="_1730640346" r:id="rId250"/>
+                <o:OLEObject Type="Embed" ProgID="Equation.DSMT4" ShapeID="_x0000_i1043" DrawAspect="Content" ObjectID="_1731348588" r:id="rId250"/>
               </w:object>
             </w:r>
           </w:p>
@@ -16429,7 +16429,7 @@
                 <v:shape id="_x0000_i1042" type="#_x0000_t75" alt="" style="width:32.15pt;height:18.4pt;mso-width-percent:0;mso-height-percent:0;mso-width-percent:0;mso-height-percent:0" o:ole="">
                   <v:imagedata r:id="rId251" o:title=""/>
                 </v:shape>
-                <o:OLEObject Type="Embed" ProgID="Equation.DSMT4" ShapeID="_x0000_i1042" DrawAspect="Content" ObjectID="_1730640347" r:id="rId252"/>
+                <o:OLEObject Type="Embed" ProgID="Equation.DSMT4" ShapeID="_x0000_i1042" DrawAspect="Content" ObjectID="_1731348589" r:id="rId252"/>
               </w:object>
             </w:r>
           </w:p>
@@ -16492,7 +16492,7 @@
                 <v:shape id="_x0000_i1041" type="#_x0000_t75" alt="" style="width:13.8pt;height:18.4pt;mso-width-percent:0;mso-height-percent:0;mso-width-percent:0;mso-height-percent:0" o:ole="">
                   <v:imagedata r:id="rId253" o:title=""/>
                 </v:shape>
-                <o:OLEObject Type="Embed" ProgID="Equation.DSMT4" ShapeID="_x0000_i1041" DrawAspect="Content" ObjectID="_1730640348" r:id="rId254"/>
+                <o:OLEObject Type="Embed" ProgID="Equation.DSMT4" ShapeID="_x0000_i1041" DrawAspect="Content" ObjectID="_1731348590" r:id="rId254"/>
               </w:object>
             </w:r>
           </w:p>
@@ -16522,7 +16522,7 @@
                 <v:shape id="_x0000_i1040" type="#_x0000_t75" alt="" style="width:32.15pt;height:18.4pt;mso-width-percent:0;mso-height-percent:0;mso-width-percent:0;mso-height-percent:0" o:ole="">
                   <v:imagedata r:id="rId255" o:title=""/>
                 </v:shape>
-                <o:OLEObject Type="Embed" ProgID="Equation.DSMT4" ShapeID="_x0000_i1040" DrawAspect="Content" ObjectID="_1730640349" r:id="rId256"/>
+                <o:OLEObject Type="Embed" ProgID="Equation.DSMT4" ShapeID="_x0000_i1040" DrawAspect="Content" ObjectID="_1731348591" r:id="rId256"/>
               </w:object>
             </w:r>
           </w:p>
@@ -16585,7 +16585,7 @@
                 <v:shape id="_x0000_i1039" type="#_x0000_t75" alt="" style="width:22.2pt;height:18.4pt;mso-width-percent:0;mso-height-percent:0;mso-width-percent:0;mso-height-percent:0" o:ole="">
                   <v:imagedata r:id="rId257" o:title=""/>
                 </v:shape>
-                <o:OLEObject Type="Embed" ProgID="Equation.DSMT4" ShapeID="_x0000_i1039" DrawAspect="Content" ObjectID="_1730640350" r:id="rId258"/>
+                <o:OLEObject Type="Embed" ProgID="Equation.DSMT4" ShapeID="_x0000_i1039" DrawAspect="Content" ObjectID="_1731348592" r:id="rId258"/>
               </w:object>
             </w:r>
           </w:p>
@@ -16615,7 +16615,7 @@
                 <v:shape id="_x0000_i1038" type="#_x0000_t75" alt="" style="width:32.15pt;height:18.4pt;mso-width-percent:0;mso-height-percent:0;mso-width-percent:0;mso-height-percent:0" o:ole="">
                   <v:imagedata r:id="rId259" o:title=""/>
                 </v:shape>
-                <o:OLEObject Type="Embed" ProgID="Equation.DSMT4" ShapeID="_x0000_i1038" DrawAspect="Content" ObjectID="_1730640351" r:id="rId260"/>
+                <o:OLEObject Type="Embed" ProgID="Equation.DSMT4" ShapeID="_x0000_i1038" DrawAspect="Content" ObjectID="_1731348593" r:id="rId260"/>
               </w:object>
             </w:r>
           </w:p>
@@ -16646,7 +16646,7 @@
                 <v:shape id="_x0000_i1037" type="#_x0000_t75" alt="" style="width:64.35pt;height:16.85pt;mso-width-percent:0;mso-height-percent:0;mso-width-percent:0;mso-height-percent:0" o:ole="">
                   <v:imagedata r:id="rId261" o:title=""/>
                 </v:shape>
-                <o:OLEObject Type="Embed" ProgID="Equation.DSMT4" ShapeID="_x0000_i1037" DrawAspect="Content" ObjectID="_1730640352" r:id="rId262"/>
+                <o:OLEObject Type="Embed" ProgID="Equation.DSMT4" ShapeID="_x0000_i1037" DrawAspect="Content" ObjectID="_1731348594" r:id="rId262"/>
               </w:object>
             </w:r>
           </w:p>
@@ -16708,7 +16708,7 @@
                 <v:shape id="_x0000_i1036" type="#_x0000_t75" alt="" style="width:62.05pt;height:16.85pt;mso-width-percent:0;mso-height-percent:0;mso-width-percent:0;mso-height-percent:0" o:ole="">
                   <v:imagedata r:id="rId263" o:title=""/>
                 </v:shape>
-                <o:OLEObject Type="Embed" ProgID="Equation.DSMT4" ShapeID="_x0000_i1036" DrawAspect="Content" ObjectID="_1730640353" r:id="rId264"/>
+                <o:OLEObject Type="Embed" ProgID="Equation.DSMT4" ShapeID="_x0000_i1036" DrawAspect="Content" ObjectID="_1731348595" r:id="rId264"/>
               </w:object>
             </w:r>
           </w:p>
@@ -16739,7 +16739,7 @@
                 <v:shape id="_x0000_i1035" type="#_x0000_t75" alt="" style="width:52.85pt;height:16.85pt;mso-width-percent:0;mso-height-percent:0;mso-width-percent:0;mso-height-percent:0" o:ole="">
                   <v:imagedata r:id="rId265" o:title=""/>
                 </v:shape>
-                <o:OLEObject Type="Embed" ProgID="Equation.DSMT4" ShapeID="_x0000_i1035" DrawAspect="Content" ObjectID="_1730640354" r:id="rId266"/>
+                <o:OLEObject Type="Embed" ProgID="Equation.DSMT4" ShapeID="_x0000_i1035" DrawAspect="Content" ObjectID="_1731348596" r:id="rId266"/>
               </w:object>
             </w:r>
           </w:p>
@@ -16801,7 +16801,7 @@
                 <v:shape id="_x0000_i1034" type="#_x0000_t75" alt="" style="width:74.3pt;height:16.85pt;mso-width-percent:0;mso-height-percent:0;mso-width-percent:0;mso-height-percent:0" o:ole="">
                   <v:imagedata r:id="rId267" o:title=""/>
                 </v:shape>
-                <o:OLEObject Type="Embed" ProgID="Equation.DSMT4" ShapeID="_x0000_i1034" DrawAspect="Content" ObjectID="_1730640355" r:id="rId268"/>
+                <o:OLEObject Type="Embed" ProgID="Equation.DSMT4" ShapeID="_x0000_i1034" DrawAspect="Content" ObjectID="_1731348597" r:id="rId268"/>
               </w:object>
             </w:r>
           </w:p>
@@ -16832,7 +16832,7 @@
                 <v:shape id="_x0000_i1033" type="#_x0000_t75" alt="" style="width:48.25pt;height:16.85pt;mso-width-percent:0;mso-height-percent:0;mso-width-percent:0;mso-height-percent:0" o:ole="">
                   <v:imagedata r:id="rId269" o:title=""/>
                 </v:shape>
-                <o:OLEObject Type="Embed" ProgID="Equation.DSMT4" ShapeID="_x0000_i1033" DrawAspect="Content" ObjectID="_1730640356" r:id="rId270"/>
+                <o:OLEObject Type="Embed" ProgID="Equation.DSMT4" ShapeID="_x0000_i1033" DrawAspect="Content" ObjectID="_1731348598" r:id="rId270"/>
               </w:object>
             </w:r>
           </w:p>
@@ -16870,7 +16870,7 @@
                 <v:shape id="_x0000_i1032" type="#_x0000_t75" alt="" style="width:29.1pt;height:18.4pt;mso-width-percent:0;mso-height-percent:0;mso-width-percent:0;mso-height-percent:0" o:ole="">
                   <v:imagedata r:id="rId271" o:title=""/>
                 </v:shape>
-                <o:OLEObject Type="Embed" ProgID="Equation.DSMT4" ShapeID="_x0000_i1032" DrawAspect="Content" ObjectID="_1730640357" r:id="rId272"/>
+                <o:OLEObject Type="Embed" ProgID="Equation.DSMT4" ShapeID="_x0000_i1032" DrawAspect="Content" ObjectID="_1731348599" r:id="rId272"/>
               </w:object>
             </w:r>
           </w:p>
@@ -16957,7 +16957,7 @@
                 <v:shape id="_x0000_i1031" type="#_x0000_t75" alt="" style="width:16.85pt;height:19.15pt;mso-width-percent:0;mso-height-percent:0;mso-width-percent:0;mso-height-percent:0" o:ole="">
                   <v:imagedata r:id="rId273" o:title=""/>
                 </v:shape>
-                <o:OLEObject Type="Embed" ProgID="Equation.DSMT4" ShapeID="_x0000_i1031" DrawAspect="Content" ObjectID="_1730640358" r:id="rId274"/>
+                <o:OLEObject Type="Embed" ProgID="Equation.DSMT4" ShapeID="_x0000_i1031" DrawAspect="Content" ObjectID="_1731348600" r:id="rId274"/>
               </w:object>
             </w:r>
           </w:p>
@@ -16987,7 +16987,7 @@
                 <v:shape id="_x0000_i1030" type="#_x0000_t75" alt="" style="width:13pt;height:9.95pt;mso-width-percent:0;mso-height-percent:0;mso-width-percent:0;mso-height-percent:0" o:ole="">
                   <v:imagedata r:id="rId275" o:title=""/>
                 </v:shape>
-                <o:OLEObject Type="Embed" ProgID="Equation.DSMT4" ShapeID="_x0000_i1030" DrawAspect="Content" ObjectID="_1730640359" r:id="rId276"/>
+                <o:OLEObject Type="Embed" ProgID="Equation.DSMT4" ShapeID="_x0000_i1030" DrawAspect="Content" ObjectID="_1731348601" r:id="rId276"/>
               </w:object>
             </w:r>
           </w:p>
@@ -17313,7 +17313,7 @@
                 <v:shape id="_x0000_i1029" type="#_x0000_t75" alt="" style="width:22.2pt;height:18.4pt;mso-width-percent:0;mso-height-percent:0;mso-width-percent:0;mso-height-percent:0" o:ole="">
                   <v:imagedata r:id="rId277" o:title=""/>
                 </v:shape>
-                <o:OLEObject Type="Embed" ProgID="Equation.DSMT4" ShapeID="_x0000_i1029" DrawAspect="Content" ObjectID="_1730640360" r:id="rId278"/>
+                <o:OLEObject Type="Embed" ProgID="Equation.DSMT4" ShapeID="_x0000_i1029" DrawAspect="Content" ObjectID="_1731348602" r:id="rId278"/>
               </w:object>
             </w:r>
           </w:p>
@@ -17426,7 +17426,7 @@
                 <v:shape id="_x0000_i1028" type="#_x0000_t75" alt="" style="width:26.8pt;height:19.15pt;mso-width-percent:0;mso-height-percent:0;mso-width-percent:0;mso-height-percent:0" o:ole="">
                   <v:imagedata r:id="rId279" o:title=""/>
                 </v:shape>
-                <o:OLEObject Type="Embed" ProgID="Equation.DSMT4" ShapeID="_x0000_i1028" DrawAspect="Content" ObjectID="_1730640361" r:id="rId280"/>
+                <o:OLEObject Type="Embed" ProgID="Equation.DSMT4" ShapeID="_x0000_i1028" DrawAspect="Content" ObjectID="_1731348603" r:id="rId280"/>
               </w:object>
             </w:r>
           </w:p>
@@ -17545,7 +17545,7 @@
                 <v:shape id="_x0000_i1027" type="#_x0000_t75" alt="" style="width:23.75pt;height:19.15pt;mso-width-percent:0;mso-height-percent:0;mso-width-percent:0;mso-height-percent:0" o:ole="">
                   <v:imagedata r:id="rId281" o:title=""/>
                 </v:shape>
-                <o:OLEObject Type="Embed" ProgID="Equation.DSMT4" ShapeID="_x0000_i1027" DrawAspect="Content" ObjectID="_1730640362" r:id="rId282"/>
+                <o:OLEObject Type="Embed" ProgID="Equation.DSMT4" ShapeID="_x0000_i1027" DrawAspect="Content" ObjectID="_1731348604" r:id="rId282"/>
               </w:object>
             </w:r>
           </w:p>
@@ -17652,7 +17652,7 @@
                 <v:shape id="_x0000_i1026" type="#_x0000_t75" alt="" style="width:13pt;height:12.25pt;mso-width-percent:0;mso-height-percent:0;mso-width-percent:0;mso-height-percent:0" o:ole="">
                   <v:imagedata r:id="rId283" o:title=""/>
                 </v:shape>
-                <o:OLEObject Type="Embed" ProgID="Equation.DSMT4" ShapeID="_x0000_i1026" DrawAspect="Content" ObjectID="_1730640363" r:id="rId284"/>
+                <o:OLEObject Type="Embed" ProgID="Equation.DSMT4" ShapeID="_x0000_i1026" DrawAspect="Content" ObjectID="_1731348605" r:id="rId284"/>
               </w:object>
             </w:r>
           </w:p>
@@ -17739,7 +17739,7 @@
                 <v:shape id="_x0000_i1025" type="#_x0000_t75" alt="" style="width:16.85pt;height:18.4pt;mso-width-percent:0;mso-height-percent:0;mso-width-percent:0;mso-height-percent:0" o:ole="">
                   <v:imagedata r:id="rId285" o:title=""/>
                 </v:shape>
-                <o:OLEObject Type="Embed" ProgID="Equation.DSMT4" ShapeID="_x0000_i1025" DrawAspect="Content" ObjectID="_1730640364" r:id="rId286"/>
+                <o:OLEObject Type="Embed" ProgID="Equation.DSMT4" ShapeID="_x0000_i1025" DrawAspect="Content" ObjectID="_1731348606" r:id="rId286"/>
               </w:object>
             </w:r>
           </w:p>
@@ -21007,10 +21007,10 @@
         </w:rPr>
         <w:lastRenderedPageBreak/>
         <w:drawing>
-          <wp:inline distT="0" distB="0" distL="0" distR="0" wp14:anchorId="718F2E71" wp14:editId="7FD62078">
-            <wp:extent cx="3075709" cy="2305248"/>
-            <wp:effectExtent l="0" t="0" r="0" b="0"/>
-            <wp:docPr id="2947" name="Picture 2947"/>
+          <wp:inline distT="0" distB="0" distL="0" distR="0" wp14:anchorId="25A8F26D" wp14:editId="692CD7CC">
+            <wp:extent cx="2801566" cy="2099777"/>
+            <wp:effectExtent l="0" t="0" r="5715" b="0"/>
+            <wp:docPr id="940" name="Picture 940"/>
             <wp:cNvGraphicFramePr>
               <a:graphicFrameLocks xmlns:a="http://schemas.openxmlformats.org/drawingml/2006/main" noChangeAspect="1"/>
             </wp:cNvGraphicFramePr>
@@ -21018,7 +21018,7 @@
               <a:graphicData uri="http://schemas.openxmlformats.org/drawingml/2006/picture">
                 <pic:pic xmlns:pic="http://schemas.openxmlformats.org/drawingml/2006/picture">
                   <pic:nvPicPr>
-                    <pic:cNvPr id="2947" name="Picture 2947"/>
+                    <pic:cNvPr id="940" name="Picture 940"/>
                     <pic:cNvPicPr/>
                   </pic:nvPicPr>
                   <pic:blipFill>
@@ -21036,7 +21036,7 @@
                   <pic:spPr>
                     <a:xfrm>
                       <a:off x="0" y="0"/>
-                      <a:ext cx="3083039" cy="2310742"/>
+                      <a:ext cx="2832065" cy="2122636"/>
                     </a:xfrm>
                     <a:prstGeom prst="rect">
                       <a:avLst/>
@@ -21054,7 +21054,7 @@
           <w:lang w:val="x-none"/>
         </w:rPr>
         <w:drawing>
-          <wp:inline distT="0" distB="0" distL="0" distR="0" wp14:anchorId="74253519" wp14:editId="677264AA">
+          <wp:inline distT="0" distB="0" distL="0" distR="0" wp14:anchorId="74253519" wp14:editId="5D1C3822">
             <wp:extent cx="2966844" cy="2223654"/>
             <wp:effectExtent l="0" t="0" r="5080" b="0"/>
             <wp:docPr id="2948" name="Picture 2948"/>

</xml_diff>

<commit_message>
add base for journal latex and add till last
</commit_message>
<xml_diff>
--- a/English_Journal/LQIR-DG.docx
+++ b/English_Journal/LQIR-DG.docx
@@ -15,21 +15,7 @@
           <w:b/>
           <w:sz w:val="24"/>
         </w:rPr>
-        <w:t xml:space="preserve">Linear Quadratic Integral </w:t>
-      </w:r>
-      <w:r>
-        <w:rPr>
-          <w:b/>
-          <w:sz w:val="24"/>
-        </w:rPr>
-        <w:t xml:space="preserve">Gaussian </w:t>
-      </w:r>
-      <w:r>
-        <w:rPr>
-          <w:b/>
-          <w:sz w:val="24"/>
-        </w:rPr>
-        <w:t>Differential Game applied to the Real-time Control of a Quadrotor Experimental setup</w:t>
+        <w:t>Linear Quadratic Integral Differential Game applied to the Real-time Control of a Quadrotor Experimental setup</w:t>
       </w:r>
     </w:p>
     <w:p>
@@ -932,7 +918,7 @@
           <w:noProof/>
           <w:position w:val="-12"/>
         </w:rPr>
-        <w:object w:dxaOrig="340" w:dyaOrig="360" w14:anchorId="6A02A88E">
+        <w:object w:dxaOrig="340" w:dyaOrig="360" w14:anchorId="281C46E8">
           <v:shapetype id="_x0000_t75" coordsize="21600,21600" o:spt="75" o:preferrelative="t" path="m@4@5l@4@11@9@11@9@5xe" filled="f" stroked="f">
             <v:stroke joinstyle="miter"/>
             <v:formulas>
@@ -955,7 +941,7 @@
           <v:shape id="_x0000_i1147" type="#_x0000_t75" alt="" style="width:16.85pt;height:18.4pt;mso-width-percent:0;mso-height-percent:0;mso-width-percent:0;mso-height-percent:0" o:ole="">
             <v:imagedata r:id="rId9" o:title=""/>
           </v:shape>
-          <o:OLEObject Type="Embed" ProgID="Equation.DSMT4" ShapeID="_x0000_i1147" DrawAspect="Content" ObjectID="_1731348484" r:id="rId10"/>
+          <o:OLEObject Type="Embed" ProgID="Equation.DSMT4" ShapeID="_x0000_i1147" DrawAspect="Content" ObjectID="_1731677734" r:id="rId10"/>
         </w:object>
       </w:r>
       <w:r>
@@ -1027,11 +1013,11 @@
           <w:noProof/>
           <w:position w:val="-10"/>
         </w:rPr>
-        <w:object w:dxaOrig="1280" w:dyaOrig="279" w14:anchorId="20D968EE">
+        <w:object w:dxaOrig="1280" w:dyaOrig="279" w14:anchorId="072E5A4A">
           <v:shape id="_x0000_i1146" type="#_x0000_t75" alt="" style="width:65.1pt;height:13.8pt;mso-width-percent:0;mso-height-percent:0;mso-width-percent:0;mso-height-percent:0" o:ole="">
             <v:imagedata r:id="rId11" o:title=""/>
           </v:shape>
-          <o:OLEObject Type="Embed" ProgID="Equation.DSMT4" ShapeID="_x0000_i1146" DrawAspect="Content" ObjectID="_1731348485" r:id="rId12"/>
+          <o:OLEObject Type="Embed" ProgID="Equation.DSMT4" ShapeID="_x0000_i1146" DrawAspect="Content" ObjectID="_1731677735" r:id="rId12"/>
         </w:object>
       </w:r>
       <w:r>
@@ -2881,11 +2867,11 @@
                                   <w:position w:val="-8"/>
                                   <w:lang w:bidi="fa-IR"/>
                                 </w:rPr>
-                                <w:object w:dxaOrig="320" w:dyaOrig="180" w14:anchorId="7DA0C418">
+                                <w:object w:dxaOrig="320" w:dyaOrig="180" w14:anchorId="2F7A02FF">
                                   <v:shape id="_x0000_i1156" type="#_x0000_t75" alt="" style="width:41.35pt;height:23.75pt;mso-width-percent:0;mso-height-percent:0;mso-width-percent:0;mso-height-percent:0" o:ole="">
                                     <v:imagedata r:id="rId16" o:title=""/>
                                   </v:shape>
-                                  <o:OLEObject Type="Embed" ProgID="Equation.DSMT4" ShapeID="_x0000_i1156" DrawAspect="Content" ObjectID="_1731348607" r:id="rId17"/>
+                                  <o:OLEObject Type="Embed" ProgID="Equation.DSMT4" ShapeID="_x0000_i1156" DrawAspect="Content" ObjectID="_1731677857" r:id="rId17"/>
                                 </w:object>
                               </w:r>
                             </w:p>
@@ -2947,11 +2933,11 @@
                                   <w:position w:val="-10"/>
                                   <w:lang w:bidi="fa-IR"/>
                                 </w:rPr>
-                                <w:object w:dxaOrig="620" w:dyaOrig="300" w14:anchorId="11D63C94">
+                                <w:object w:dxaOrig="620" w:dyaOrig="300" w14:anchorId="613F6875">
                                   <v:shape id="_x0000_i1155" type="#_x0000_t75" alt="" style="width:30.65pt;height:13.8pt;mso-width-percent:0;mso-height-percent:0;mso-width-percent:0;mso-height-percent:0" o:ole="">
                                     <v:imagedata r:id="rId18" o:title=""/>
                                   </v:shape>
-                                  <o:OLEObject Type="Embed" ProgID="Equation.DSMT4" ShapeID="_x0000_i1155" DrawAspect="Content" ObjectID="_1731348608" r:id="rId19"/>
+                                  <o:OLEObject Type="Embed" ProgID="Equation.DSMT4" ShapeID="_x0000_i1155" DrawAspect="Content" ObjectID="_1731677858" r:id="rId19"/>
                                 </w:object>
                               </w:r>
                             </w:p>
@@ -4279,11 +4265,11 @@
                             <w:position w:val="-8"/>
                             <w:lang w:bidi="fa-IR"/>
                           </w:rPr>
-                          <w:object w:dxaOrig="320" w:dyaOrig="180" w14:anchorId="7DA0C418">
+                          <w:object w:dxaOrig="320" w:dyaOrig="180" w14:anchorId="2F7A02FF">
                             <v:shape id="_x0000_i1156" type="#_x0000_t75" alt="" style="width:41.35pt;height:23.75pt;mso-width-percent:0;mso-height-percent:0;mso-width-percent:0;mso-height-percent:0" o:ole="">
                               <v:imagedata r:id="rId16" o:title=""/>
                             </v:shape>
-                            <o:OLEObject Type="Embed" ProgID="Equation.DSMT4" ShapeID="_x0000_i1156" DrawAspect="Content" ObjectID="_1731348607" r:id="rId21"/>
+                            <o:OLEObject Type="Embed" ProgID="Equation.DSMT4" ShapeID="_x0000_i1156" DrawAspect="Content" ObjectID="_1731677857" r:id="rId21"/>
                           </w:object>
                         </w:r>
                       </w:p>
@@ -4306,11 +4292,11 @@
                             <w:position w:val="-10"/>
                             <w:lang w:bidi="fa-IR"/>
                           </w:rPr>
-                          <w:object w:dxaOrig="620" w:dyaOrig="300" w14:anchorId="11D63C94">
+                          <w:object w:dxaOrig="620" w:dyaOrig="300" w14:anchorId="613F6875">
                             <v:shape id="_x0000_i1155" type="#_x0000_t75" alt="" style="width:30.65pt;height:13.8pt;mso-width-percent:0;mso-height-percent:0;mso-width-percent:0;mso-height-percent:0" o:ole="">
                               <v:imagedata r:id="rId18" o:title=""/>
                             </v:shape>
-                            <o:OLEObject Type="Embed" ProgID="Equation.DSMT4" ShapeID="_x0000_i1155" DrawAspect="Content" ObjectID="_1731348608" r:id="rId22"/>
+                            <o:OLEObject Type="Embed" ProgID="Equation.DSMT4" ShapeID="_x0000_i1155" DrawAspect="Content" ObjectID="_1731677858" r:id="rId22"/>
                           </w:object>
                         </w:r>
                       </w:p>
@@ -4830,11 +4816,11 @@
           <w:noProof/>
           <w:position w:val="-12"/>
         </w:rPr>
-        <w:object w:dxaOrig="340" w:dyaOrig="360" w14:anchorId="3D61166D">
+        <w:object w:dxaOrig="340" w:dyaOrig="360" w14:anchorId="2481246E">
           <v:shape id="_x0000_i1145" type="#_x0000_t75" alt="" style="width:16.85pt;height:18.4pt;mso-width-percent:0;mso-height-percent:0;mso-width-percent:0;mso-height-percent:0" o:ole="">
             <v:imagedata r:id="rId23" o:title=""/>
           </v:shape>
-          <o:OLEObject Type="Embed" ProgID="Equation.DSMT4" ShapeID="_x0000_i1145" DrawAspect="Content" ObjectID="_1731348486" r:id="rId24"/>
+          <o:OLEObject Type="Embed" ProgID="Equation.DSMT4" ShapeID="_x0000_i1145" DrawAspect="Content" ObjectID="_1731677736" r:id="rId24"/>
         </w:object>
       </w:r>
       <w:r>
@@ -4845,11 +4831,11 @@
           <w:noProof/>
           <w:position w:val="-12"/>
         </w:rPr>
-        <w:object w:dxaOrig="320" w:dyaOrig="360" w14:anchorId="1D566843">
+        <w:object w:dxaOrig="320" w:dyaOrig="360" w14:anchorId="5E75C49C">
           <v:shape id="_x0000_i1144" type="#_x0000_t75" alt="" style="width:16.85pt;height:18.4pt;mso-width-percent:0;mso-height-percent:0;mso-width-percent:0;mso-height-percent:0" o:ole="">
             <v:imagedata r:id="rId25" o:title=""/>
           </v:shape>
-          <o:OLEObject Type="Embed" ProgID="Equation.DSMT4" ShapeID="_x0000_i1144" DrawAspect="Content" ObjectID="_1731348487" r:id="rId26"/>
+          <o:OLEObject Type="Embed" ProgID="Equation.DSMT4" ShapeID="_x0000_i1144" DrawAspect="Content" ObjectID="_1731677737" r:id="rId26"/>
         </w:object>
       </w:r>
       <w:r>
@@ -5315,11 +5301,11 @@
                                   <w:position w:val="-6"/>
                                   <w:lang w:bidi="fa-IR"/>
                                 </w:rPr>
-                                <w:object w:dxaOrig="210" w:dyaOrig="285" w14:anchorId="3A6992FD">
+                                <w:object w:dxaOrig="210" w:dyaOrig="285" w14:anchorId="57C5F647">
                                   <v:shape id="_x0000_i1154" type="#_x0000_t75" alt="" style="width:9.95pt;height:13.8pt;mso-width-percent:0;mso-height-percent:0;mso-width-percent:0;mso-height-percent:0" o:ole="">
                                     <v:imagedata r:id="rId27" o:title=""/>
                                   </v:shape>
-                                  <o:OLEObject Type="Embed" ProgID="Equation.3" ShapeID="_x0000_i1154" DrawAspect="Content" ObjectID="_1731348609" r:id="rId28"/>
+                                  <o:OLEObject Type="Embed" ProgID="Equation.3" ShapeID="_x0000_i1154" DrawAspect="Content" ObjectID="_1731677859" r:id="rId28"/>
                                 </w:object>
                               </w:r>
                             </w:p>
@@ -5380,11 +5366,11 @@
                                   <w:position w:val="-10"/>
                                   <w:lang w:bidi="fa-IR"/>
                                 </w:rPr>
-                                <w:object w:dxaOrig="240" w:dyaOrig="285" w14:anchorId="1B4054AE">
+                                <w:object w:dxaOrig="240" w:dyaOrig="285" w14:anchorId="4D105C50">
                                   <v:shape id="_x0000_i1153" type="#_x0000_t75" alt="" style="width:12.25pt;height:13.8pt;mso-width-percent:0;mso-height-percent:0;mso-width-percent:0;mso-height-percent:0" o:ole="">
                                     <v:imagedata r:id="rId29" o:title=""/>
                                   </v:shape>
-                                  <o:OLEObject Type="Embed" ProgID="Equation.3" ShapeID="_x0000_i1153" DrawAspect="Content" ObjectID="_1731348610" r:id="rId30"/>
+                                  <o:OLEObject Type="Embed" ProgID="Equation.3" ShapeID="_x0000_i1153" DrawAspect="Content" ObjectID="_1731677860" r:id="rId30"/>
                                 </w:object>
                               </w:r>
                             </w:p>
@@ -5445,11 +5431,11 @@
                                   <w:position w:val="-10"/>
                                   <w:lang w:bidi="fa-IR"/>
                                 </w:rPr>
-                                <w:object w:dxaOrig="240" w:dyaOrig="285" w14:anchorId="40438998">
+                                <w:object w:dxaOrig="240" w:dyaOrig="285" w14:anchorId="07A00639">
                                   <v:shape id="_x0000_i1152" type="#_x0000_t75" alt="" style="width:12.25pt;height:13.8pt;mso-width-percent:0;mso-height-percent:0;mso-width-percent:0;mso-height-percent:0" o:ole="">
                                     <v:imagedata r:id="rId31" o:title=""/>
                                   </v:shape>
-                                  <o:OLEObject Type="Embed" ProgID="Equation.3" ShapeID="_x0000_i1152" DrawAspect="Content" ObjectID="_1731348611" r:id="rId32"/>
+                                  <o:OLEObject Type="Embed" ProgID="Equation.3" ShapeID="_x0000_i1152" DrawAspect="Content" ObjectID="_1731677861" r:id="rId32"/>
                                 </w:object>
                               </w:r>
                             </w:p>
@@ -6497,11 +6483,11 @@
                                   <w:position w:val="-10"/>
                                   <w:lang w:bidi="fa-IR"/>
                                 </w:rPr>
-                                <w:object w:dxaOrig="300" w:dyaOrig="330" w14:anchorId="6E753941">
+                                <w:object w:dxaOrig="300" w:dyaOrig="330" w14:anchorId="79ADFFD5">
                                   <v:shape id="_x0000_i1151" type="#_x0000_t75" alt="" style="width:13.8pt;height:16.85pt;mso-width-percent:0;mso-height-percent:0;mso-width-percent:0;mso-height-percent:0" o:ole="">
                                     <v:imagedata r:id="rId33" o:title=""/>
                                   </v:shape>
-                                  <o:OLEObject Type="Embed" ProgID="Equation.3" ShapeID="_x0000_i1151" DrawAspect="Content" ObjectID="_1731348612" r:id="rId34"/>
+                                  <o:OLEObject Type="Embed" ProgID="Equation.3" ShapeID="_x0000_i1151" DrawAspect="Content" ObjectID="_1731677862" r:id="rId34"/>
                                 </w:object>
                               </w:r>
                             </w:p>
@@ -6563,11 +6549,11 @@
                                   <w:position w:val="-12"/>
                                   <w:lang w:bidi="fa-IR"/>
                                 </w:rPr>
-                                <w:object w:dxaOrig="315" w:dyaOrig="360" w14:anchorId="4E9ED37A">
+                                <w:object w:dxaOrig="315" w:dyaOrig="360" w14:anchorId="04298F1A">
                                   <v:shape id="_x0000_i1150" type="#_x0000_t75" alt="" style="width:16.85pt;height:18.4pt;mso-width-percent:0;mso-height-percent:0;mso-width-percent:0;mso-height-percent:0" o:ole="">
                                     <v:imagedata r:id="rId35" o:title=""/>
                                   </v:shape>
-                                  <o:OLEObject Type="Embed" ProgID="Equation.3" ShapeID="_x0000_i1150" DrawAspect="Content" ObjectID="_1731348613" r:id="rId36"/>
+                                  <o:OLEObject Type="Embed" ProgID="Equation.3" ShapeID="_x0000_i1150" DrawAspect="Content" ObjectID="_1731677863" r:id="rId36"/>
                                 </w:object>
                               </w:r>
                             </w:p>
@@ -6629,11 +6615,11 @@
                                   <w:position w:val="-10"/>
                                   <w:lang w:bidi="fa-IR"/>
                                 </w:rPr>
-                                <w:object w:dxaOrig="315" w:dyaOrig="330" w14:anchorId="4BC094AE">
+                                <w:object w:dxaOrig="315" w:dyaOrig="330" w14:anchorId="62D97AC9">
                                   <v:shape id="_x0000_i1149" type="#_x0000_t75" alt="" style="width:16.85pt;height:16.85pt;mso-width-percent:0;mso-height-percent:0;mso-width-percent:0;mso-height-percent:0" o:ole="">
                                     <v:imagedata r:id="rId37" o:title=""/>
                                   </v:shape>
-                                  <o:OLEObject Type="Embed" ProgID="Equation.3" ShapeID="_x0000_i1149" DrawAspect="Content" ObjectID="_1731348614" r:id="rId38"/>
+                                  <o:OLEObject Type="Embed" ProgID="Equation.3" ShapeID="_x0000_i1149" DrawAspect="Content" ObjectID="_1731677864" r:id="rId38"/>
                                 </w:object>
                               </w:r>
                             </w:p>
@@ -6695,11 +6681,11 @@
                                   <w:position w:val="-10"/>
                                   <w:lang w:bidi="fa-IR"/>
                                 </w:rPr>
-                                <w:object w:dxaOrig="315" w:dyaOrig="330" w14:anchorId="535FDE56">
+                                <w:object w:dxaOrig="315" w:dyaOrig="330" w14:anchorId="31FAD368">
                                   <v:shape id="_x0000_i1148" type="#_x0000_t75" alt="" style="width:16.85pt;height:16.85pt;mso-width-percent:0;mso-height-percent:0;mso-width-percent:0;mso-height-percent:0" o:ole="">
                                     <v:imagedata r:id="rId39" o:title=""/>
                                   </v:shape>
-                                  <o:OLEObject Type="Embed" ProgID="Equation.3" ShapeID="_x0000_i1148" DrawAspect="Content" ObjectID="_1731348615" r:id="rId40"/>
+                                  <o:OLEObject Type="Embed" ProgID="Equation.3" ShapeID="_x0000_i1148" DrawAspect="Content" ObjectID="_1731677865" r:id="rId40"/>
                                 </w:object>
                               </w:r>
                             </w:p>
@@ -8565,11 +8551,11 @@
                             <w:position w:val="-6"/>
                             <w:lang w:bidi="fa-IR"/>
                           </w:rPr>
-                          <w:object w:dxaOrig="210" w:dyaOrig="285" w14:anchorId="3A6992FD">
+                          <w:object w:dxaOrig="210" w:dyaOrig="285" w14:anchorId="57C5F647">
                             <v:shape id="_x0000_i1154" type="#_x0000_t75" alt="" style="width:9.95pt;height:13.8pt;mso-width-percent:0;mso-height-percent:0;mso-width-percent:0;mso-height-percent:0" o:ole="">
                               <v:imagedata r:id="rId27" o:title=""/>
                             </v:shape>
-                            <o:OLEObject Type="Embed" ProgID="Equation.3" ShapeID="_x0000_i1154" DrawAspect="Content" ObjectID="_1731348609" r:id="rId41"/>
+                            <o:OLEObject Type="Embed" ProgID="Equation.3" ShapeID="_x0000_i1154" DrawAspect="Content" ObjectID="_1731677859" r:id="rId41"/>
                           </w:object>
                         </w:r>
                       </w:p>
@@ -8591,11 +8577,11 @@
                             <w:position w:val="-10"/>
                             <w:lang w:bidi="fa-IR"/>
                           </w:rPr>
-                          <w:object w:dxaOrig="240" w:dyaOrig="285" w14:anchorId="1B4054AE">
+                          <w:object w:dxaOrig="240" w:dyaOrig="285" w14:anchorId="4D105C50">
                             <v:shape id="_x0000_i1153" type="#_x0000_t75" alt="" style="width:12.25pt;height:13.8pt;mso-width-percent:0;mso-height-percent:0;mso-width-percent:0;mso-height-percent:0" o:ole="">
                               <v:imagedata r:id="rId29" o:title=""/>
                             </v:shape>
-                            <o:OLEObject Type="Embed" ProgID="Equation.3" ShapeID="_x0000_i1153" DrawAspect="Content" ObjectID="_1731348610" r:id="rId42"/>
+                            <o:OLEObject Type="Embed" ProgID="Equation.3" ShapeID="_x0000_i1153" DrawAspect="Content" ObjectID="_1731677860" r:id="rId42"/>
                           </w:object>
                         </w:r>
                       </w:p>
@@ -8617,11 +8603,11 @@
                             <w:position w:val="-10"/>
                             <w:lang w:bidi="fa-IR"/>
                           </w:rPr>
-                          <w:object w:dxaOrig="240" w:dyaOrig="285" w14:anchorId="40438998">
+                          <w:object w:dxaOrig="240" w:dyaOrig="285" w14:anchorId="07A00639">
                             <v:shape id="_x0000_i1152" type="#_x0000_t75" alt="" style="width:12.25pt;height:13.8pt;mso-width-percent:0;mso-height-percent:0;mso-width-percent:0;mso-height-percent:0" o:ole="">
                               <v:imagedata r:id="rId31" o:title=""/>
                             </v:shape>
-                            <o:OLEObject Type="Embed" ProgID="Equation.3" ShapeID="_x0000_i1152" DrawAspect="Content" ObjectID="_1731348611" r:id="rId43"/>
+                            <o:OLEObject Type="Embed" ProgID="Equation.3" ShapeID="_x0000_i1152" DrawAspect="Content" ObjectID="_1731677861" r:id="rId43"/>
                           </w:object>
                         </w:r>
                       </w:p>
@@ -8773,11 +8759,11 @@
                             <w:position w:val="-10"/>
                             <w:lang w:bidi="fa-IR"/>
                           </w:rPr>
-                          <w:object w:dxaOrig="300" w:dyaOrig="330" w14:anchorId="6E753941">
+                          <w:object w:dxaOrig="300" w:dyaOrig="330" w14:anchorId="79ADFFD5">
                             <v:shape id="_x0000_i1151" type="#_x0000_t75" alt="" style="width:13.8pt;height:16.85pt;mso-width-percent:0;mso-height-percent:0;mso-width-percent:0;mso-height-percent:0" o:ole="">
                               <v:imagedata r:id="rId33" o:title=""/>
                             </v:shape>
-                            <o:OLEObject Type="Embed" ProgID="Equation.3" ShapeID="_x0000_i1151" DrawAspect="Content" ObjectID="_1731348612" r:id="rId44"/>
+                            <o:OLEObject Type="Embed" ProgID="Equation.3" ShapeID="_x0000_i1151" DrawAspect="Content" ObjectID="_1731677862" r:id="rId44"/>
                           </w:object>
                         </w:r>
                       </w:p>
@@ -8800,11 +8786,11 @@
                             <w:position w:val="-12"/>
                             <w:lang w:bidi="fa-IR"/>
                           </w:rPr>
-                          <w:object w:dxaOrig="315" w:dyaOrig="360" w14:anchorId="4E9ED37A">
+                          <w:object w:dxaOrig="315" w:dyaOrig="360" w14:anchorId="04298F1A">
                             <v:shape id="_x0000_i1150" type="#_x0000_t75" alt="" style="width:16.85pt;height:18.4pt;mso-width-percent:0;mso-height-percent:0;mso-width-percent:0;mso-height-percent:0" o:ole="">
                               <v:imagedata r:id="rId35" o:title=""/>
                             </v:shape>
-                            <o:OLEObject Type="Embed" ProgID="Equation.3" ShapeID="_x0000_i1150" DrawAspect="Content" ObjectID="_1731348613" r:id="rId45"/>
+                            <o:OLEObject Type="Embed" ProgID="Equation.3" ShapeID="_x0000_i1150" DrawAspect="Content" ObjectID="_1731677863" r:id="rId45"/>
                           </w:object>
                         </w:r>
                       </w:p>
@@ -8827,11 +8813,11 @@
                             <w:position w:val="-10"/>
                             <w:lang w:bidi="fa-IR"/>
                           </w:rPr>
-                          <w:object w:dxaOrig="315" w:dyaOrig="330" w14:anchorId="4BC094AE">
+                          <w:object w:dxaOrig="315" w:dyaOrig="330" w14:anchorId="62D97AC9">
                             <v:shape id="_x0000_i1149" type="#_x0000_t75" alt="" style="width:16.85pt;height:16.85pt;mso-width-percent:0;mso-height-percent:0;mso-width-percent:0;mso-height-percent:0" o:ole="">
                               <v:imagedata r:id="rId37" o:title=""/>
                             </v:shape>
-                            <o:OLEObject Type="Embed" ProgID="Equation.3" ShapeID="_x0000_i1149" DrawAspect="Content" ObjectID="_1731348614" r:id="rId46"/>
+                            <o:OLEObject Type="Embed" ProgID="Equation.3" ShapeID="_x0000_i1149" DrawAspect="Content" ObjectID="_1731677864" r:id="rId46"/>
                           </w:object>
                         </w:r>
                       </w:p>
@@ -8854,11 +8840,11 @@
                             <w:position w:val="-10"/>
                             <w:lang w:bidi="fa-IR"/>
                           </w:rPr>
-                          <w:object w:dxaOrig="315" w:dyaOrig="330" w14:anchorId="535FDE56">
+                          <w:object w:dxaOrig="315" w:dyaOrig="330" w14:anchorId="31FAD368">
                             <v:shape id="_x0000_i1148" type="#_x0000_t75" alt="" style="width:16.85pt;height:16.85pt;mso-width-percent:0;mso-height-percent:0;mso-width-percent:0;mso-height-percent:0" o:ole="">
                               <v:imagedata r:id="rId39" o:title=""/>
                             </v:shape>
-                            <o:OLEObject Type="Embed" ProgID="Equation.3" ShapeID="_x0000_i1148" DrawAspect="Content" ObjectID="_1731348615" r:id="rId47"/>
+                            <o:OLEObject Type="Embed" ProgID="Equation.3" ShapeID="_x0000_i1148" DrawAspect="Content" ObjectID="_1731677865" r:id="rId47"/>
                           </w:object>
                         </w:r>
                       </w:p>
@@ -9297,11 +9283,11 @@
                 <w:noProof/>
                 <w:position w:val="-30"/>
               </w:rPr>
-              <w:object w:dxaOrig="3840" w:dyaOrig="700" w14:anchorId="3832913C">
+              <w:object w:dxaOrig="3840" w:dyaOrig="700" w14:anchorId="0EA9F774">
                 <v:shape id="_x0000_i1143" type="#_x0000_t75" alt="" style="width:192.25pt;height:35.25pt;mso-width-percent:0;mso-height-percent:0;mso-width-percent:0;mso-height-percent:0" o:ole="">
                   <v:imagedata r:id="rId48" o:title=""/>
                 </v:shape>
-                <o:OLEObject Type="Embed" ProgID="Equation.DSMT4" ShapeID="_x0000_i1143" DrawAspect="Content" ObjectID="_1731348488" r:id="rId49"/>
+                <o:OLEObject Type="Embed" ProgID="Equation.DSMT4" ShapeID="_x0000_i1143" DrawAspect="Content" ObjectID="_1731677738" r:id="rId49"/>
               </w:object>
             </w:r>
           </w:p>
@@ -9416,11 +9402,11 @@
                 <w:noProof/>
                 <w:position w:val="-32"/>
               </w:rPr>
-              <w:object w:dxaOrig="4000" w:dyaOrig="720" w14:anchorId="71832B0C">
+              <w:object w:dxaOrig="4000" w:dyaOrig="720" w14:anchorId="3BF57246">
                 <v:shape id="_x0000_i1142" type="#_x0000_t75" alt="" style="width:199.15pt;height:36.75pt;mso-width-percent:0;mso-height-percent:0;mso-width-percent:0;mso-height-percent:0" o:ole="">
                   <v:imagedata r:id="rId50" o:title=""/>
                 </v:shape>
-                <o:OLEObject Type="Embed" ProgID="Equation.DSMT4" ShapeID="_x0000_i1142" DrawAspect="Content" ObjectID="_1731348489" r:id="rId51"/>
+                <o:OLEObject Type="Embed" ProgID="Equation.DSMT4" ShapeID="_x0000_i1142" DrawAspect="Content" ObjectID="_1731677739" r:id="rId51"/>
               </w:object>
             </w:r>
           </w:p>
@@ -9533,11 +9519,11 @@
                 <w:noProof/>
                 <w:position w:val="-30"/>
               </w:rPr>
-              <w:object w:dxaOrig="2840" w:dyaOrig="700" w14:anchorId="1198F337">
+              <w:object w:dxaOrig="2840" w:dyaOrig="700" w14:anchorId="4C7A4B98">
                 <v:shape id="_x0000_i1141" type="#_x0000_t75" alt="" style="width:143.25pt;height:35.25pt;mso-width-percent:0;mso-height-percent:0;mso-width-percent:0;mso-height-percent:0" o:ole="">
                   <v:imagedata r:id="rId52" o:title=""/>
                 </v:shape>
-                <o:OLEObject Type="Embed" ProgID="Equation.DSMT4" ShapeID="_x0000_i1141" DrawAspect="Content" ObjectID="_1731348490" r:id="rId53"/>
+                <o:OLEObject Type="Embed" ProgID="Equation.DSMT4" ShapeID="_x0000_i1141" DrawAspect="Content" ObjectID="_1731677740" r:id="rId53"/>
               </w:object>
             </w:r>
           </w:p>
@@ -9647,11 +9633,11 @@
           <w:noProof/>
           <w:position w:val="-10"/>
         </w:rPr>
-        <w:object w:dxaOrig="840" w:dyaOrig="320" w14:anchorId="7B4F4130">
+        <w:object w:dxaOrig="840" w:dyaOrig="320" w14:anchorId="650CFC49">
           <v:shape id="_x0000_i1140" type="#_x0000_t75" alt="" style="width:41.35pt;height:16.85pt;mso-width-percent:0;mso-height-percent:0;mso-width-percent:0;mso-height-percent:0" o:ole="">
             <v:imagedata r:id="rId54" o:title=""/>
           </v:shape>
-          <o:OLEObject Type="Embed" ProgID="Equation.DSMT4" ShapeID="_x0000_i1140" DrawAspect="Content" ObjectID="_1731348491" r:id="rId55"/>
+          <o:OLEObject Type="Embed" ProgID="Equation.DSMT4" ShapeID="_x0000_i1140" DrawAspect="Content" ObjectID="_1731677741" r:id="rId55"/>
         </w:object>
       </w:r>
       <w:r>
@@ -9665,11 +9651,11 @@
           <w:noProof/>
           <w:position w:val="-12"/>
         </w:rPr>
-        <w:object w:dxaOrig="400" w:dyaOrig="360" w14:anchorId="138316E9">
+        <w:object w:dxaOrig="400" w:dyaOrig="360" w14:anchorId="1AF9DE17">
           <v:shape id="_x0000_i1139" type="#_x0000_t75" alt="" style="width:19.9pt;height:18.4pt;mso-width-percent:0;mso-height-percent:0;mso-width-percent:0;mso-height-percent:0" o:ole="">
             <v:imagedata r:id="rId56" o:title=""/>
           </v:shape>
-          <o:OLEObject Type="Embed" ProgID="Equation.DSMT4" ShapeID="_x0000_i1139" DrawAspect="Content" ObjectID="_1731348492" r:id="rId57"/>
+          <o:OLEObject Type="Embed" ProgID="Equation.DSMT4" ShapeID="_x0000_i1139" DrawAspect="Content" ObjectID="_1731677742" r:id="rId57"/>
         </w:object>
       </w:r>
       <w:r>
@@ -9683,11 +9669,11 @@
           <w:noProof/>
           <w:position w:val="-14"/>
         </w:rPr>
-        <w:object w:dxaOrig="499" w:dyaOrig="380" w14:anchorId="3545F6A8">
+        <w:object w:dxaOrig="499" w:dyaOrig="380" w14:anchorId="480125CD">
           <v:shape id="_x0000_i1138" type="#_x0000_t75" alt="" style="width:23.75pt;height:19.15pt;mso-width-percent:0;mso-height-percent:0;mso-width-percent:0;mso-height-percent:0" o:ole="">
             <v:imagedata r:id="rId58" o:title=""/>
           </v:shape>
-          <o:OLEObject Type="Embed" ProgID="Equation.DSMT4" ShapeID="_x0000_i1138" DrawAspect="Content" ObjectID="_1731348493" r:id="rId59"/>
+          <o:OLEObject Type="Embed" ProgID="Equation.DSMT4" ShapeID="_x0000_i1138" DrawAspect="Content" ObjectID="_1731677743" r:id="rId59"/>
         </w:object>
       </w:r>
       <w:r>
@@ -9701,11 +9687,11 @@
           <w:noProof/>
           <w:position w:val="-14"/>
         </w:rPr>
-        <w:object w:dxaOrig="440" w:dyaOrig="380" w14:anchorId="1CF69409">
+        <w:object w:dxaOrig="440" w:dyaOrig="380" w14:anchorId="57B2980F">
           <v:shape id="_x0000_i1137" type="#_x0000_t75" alt="" style="width:22.2pt;height:19.15pt;mso-width-percent:0;mso-height-percent:0;mso-width-percent:0;mso-height-percent:0" o:ole="">
             <v:imagedata r:id="rId60" o:title=""/>
           </v:shape>
-          <o:OLEObject Type="Embed" ProgID="Equation.DSMT4" ShapeID="_x0000_i1137" DrawAspect="Content" ObjectID="_1731348494" r:id="rId61"/>
+          <o:OLEObject Type="Embed" ProgID="Equation.DSMT4" ShapeID="_x0000_i1137" DrawAspect="Content" ObjectID="_1731677744" r:id="rId61"/>
         </w:object>
       </w:r>
       <w:r>
@@ -9719,11 +9705,11 @@
           <w:noProof/>
           <w:position w:val="-12"/>
         </w:rPr>
-        <w:object w:dxaOrig="340" w:dyaOrig="360" w14:anchorId="6DAF5551">
+        <w:object w:dxaOrig="340" w:dyaOrig="360" w14:anchorId="1F130C12">
           <v:shape id="_x0000_i1136" type="#_x0000_t75" alt="" style="width:16.85pt;height:18.4pt;mso-width-percent:0;mso-height-percent:0;mso-width-percent:0;mso-height-percent:0" o:ole="">
             <v:imagedata r:id="rId62" o:title=""/>
           </v:shape>
-          <o:OLEObject Type="Embed" ProgID="Equation.DSMT4" ShapeID="_x0000_i1136" DrawAspect="Content" ObjectID="_1731348495" r:id="rId63"/>
+          <o:OLEObject Type="Embed" ProgID="Equation.DSMT4" ShapeID="_x0000_i1136" DrawAspect="Content" ObjectID="_1731677745" r:id="rId63"/>
         </w:object>
       </w:r>
       <w:r>
@@ -9740,11 +9726,11 @@
           <w:noProof/>
           <w:position w:val="-12"/>
         </w:rPr>
-        <w:object w:dxaOrig="360" w:dyaOrig="360" w14:anchorId="3147304F">
+        <w:object w:dxaOrig="360" w:dyaOrig="360" w14:anchorId="1B549BAE">
           <v:shape id="_x0000_i1135" type="#_x0000_t75" alt="" style="width:18.4pt;height:18.4pt;mso-width-percent:0;mso-height-percent:0;mso-width-percent:0;mso-height-percent:0" o:ole="">
             <v:imagedata r:id="rId64" o:title=""/>
           </v:shape>
-          <o:OLEObject Type="Embed" ProgID="Equation.DSMT4" ShapeID="_x0000_i1135" DrawAspect="Content" ObjectID="_1731348496" r:id="rId65"/>
+          <o:OLEObject Type="Embed" ProgID="Equation.DSMT4" ShapeID="_x0000_i1135" DrawAspect="Content" ObjectID="_1731677746" r:id="rId65"/>
         </w:object>
       </w:r>
       <w:r>
@@ -9764,11 +9750,11 @@
           <w:noProof/>
           <w:position w:val="-12"/>
         </w:rPr>
-        <w:object w:dxaOrig="320" w:dyaOrig="360" w14:anchorId="5BEBE7E6">
+        <w:object w:dxaOrig="320" w:dyaOrig="360" w14:anchorId="30E0DBA1">
           <v:shape id="_x0000_i1134" type="#_x0000_t75" alt="" style="width:16.85pt;height:18.4pt;mso-width-percent:0;mso-height-percent:0;mso-width-percent:0;mso-height-percent:0" o:ole="">
             <v:imagedata r:id="rId66" o:title=""/>
           </v:shape>
-          <o:OLEObject Type="Embed" ProgID="Equation.DSMT4" ShapeID="_x0000_i1134" DrawAspect="Content" ObjectID="_1731348497" r:id="rId67"/>
+          <o:OLEObject Type="Embed" ProgID="Equation.DSMT4" ShapeID="_x0000_i1134" DrawAspect="Content" ObjectID="_1731677747" r:id="rId67"/>
         </w:object>
       </w:r>
       <w:r>
@@ -9782,11 +9768,11 @@
           <w:noProof/>
           <w:position w:val="-12"/>
         </w:rPr>
-        <w:object w:dxaOrig="320" w:dyaOrig="360" w14:anchorId="77AB3B7D">
+        <w:object w:dxaOrig="320" w:dyaOrig="360" w14:anchorId="574A39BD">
           <v:shape id="_x0000_i1133" type="#_x0000_t75" alt="" style="width:16.85pt;height:18.4pt;mso-width-percent:0;mso-height-percent:0;mso-width-percent:0;mso-height-percent:0" o:ole="">
             <v:imagedata r:id="rId68" o:title=""/>
           </v:shape>
-          <o:OLEObject Type="Embed" ProgID="Equation.DSMT4" ShapeID="_x0000_i1133" DrawAspect="Content" ObjectID="_1731348498" r:id="rId69"/>
+          <o:OLEObject Type="Embed" ProgID="Equation.DSMT4" ShapeID="_x0000_i1133" DrawAspect="Content" ObjectID="_1731677748" r:id="rId69"/>
         </w:object>
       </w:r>
       <w:r>
@@ -9800,11 +9786,11 @@
           <w:noProof/>
           <w:position w:val="-14"/>
         </w:rPr>
-        <w:object w:dxaOrig="320" w:dyaOrig="380" w14:anchorId="3AF3686A">
+        <w:object w:dxaOrig="320" w:dyaOrig="380" w14:anchorId="559B2360">
           <v:shape id="_x0000_i1132" type="#_x0000_t75" alt="" style="width:16.85pt;height:19.15pt;mso-width-percent:0;mso-height-percent:0;mso-width-percent:0;mso-height-percent:0" o:ole="">
             <v:imagedata r:id="rId70" o:title=""/>
           </v:shape>
-          <o:OLEObject Type="Embed" ProgID="Equation.DSMT4" ShapeID="_x0000_i1132" DrawAspect="Content" ObjectID="_1731348499" r:id="rId71"/>
+          <o:OLEObject Type="Embed" ProgID="Equation.DSMT4" ShapeID="_x0000_i1132" DrawAspect="Content" ObjectID="_1731677749" r:id="rId71"/>
         </w:object>
       </w:r>
       <w:r>
@@ -9818,11 +9804,11 @@
           <w:noProof/>
           <w:position w:val="-12"/>
         </w:rPr>
-        <w:object w:dxaOrig="300" w:dyaOrig="360" w14:anchorId="3F1B791D">
+        <w:object w:dxaOrig="300" w:dyaOrig="360" w14:anchorId="6D19717C">
           <v:shape id="_x0000_i1131" type="#_x0000_t75" alt="" style="width:13.8pt;height:18.4pt;mso-width-percent:0;mso-height-percent:0;mso-width-percent:0;mso-height-percent:0" o:ole="">
             <v:imagedata r:id="rId72" o:title=""/>
           </v:shape>
-          <o:OLEObject Type="Embed" ProgID="Equation.DSMT4" ShapeID="_x0000_i1131" DrawAspect="Content" ObjectID="_1731348500" r:id="rId73"/>
+          <o:OLEObject Type="Embed" ProgID="Equation.DSMT4" ShapeID="_x0000_i1131" DrawAspect="Content" ObjectID="_1731677750" r:id="rId73"/>
         </w:object>
       </w:r>
       <w:r>
@@ -9836,11 +9822,11 @@
           <w:noProof/>
           <w:position w:val="-12"/>
         </w:rPr>
-        <w:object w:dxaOrig="440" w:dyaOrig="360" w14:anchorId="59537A40">
+        <w:object w:dxaOrig="440" w:dyaOrig="360" w14:anchorId="14E72D66">
           <v:shape id="_x0000_i1130" type="#_x0000_t75" alt="" style="width:22.2pt;height:18.4pt;mso-width-percent:0;mso-height-percent:0;mso-width-percent:0;mso-height-percent:0" o:ole="">
             <v:imagedata r:id="rId74" o:title=""/>
           </v:shape>
-          <o:OLEObject Type="Embed" ProgID="Equation.DSMT4" ShapeID="_x0000_i1130" DrawAspect="Content" ObjectID="_1731348501" r:id="rId75"/>
+          <o:OLEObject Type="Embed" ProgID="Equation.DSMT4" ShapeID="_x0000_i1130" DrawAspect="Content" ObjectID="_1731677751" r:id="rId75"/>
         </w:object>
       </w:r>
       <w:r>
@@ -9881,11 +9867,11 @@
                 <w:noProof/>
                 <w:position w:val="-10"/>
               </w:rPr>
-              <w:object w:dxaOrig="3360" w:dyaOrig="380" w14:anchorId="0C96CAA3">
+              <w:object w:dxaOrig="3360" w:dyaOrig="380" w14:anchorId="44BB9956">
                 <v:shape id="_x0000_i1129" type="#_x0000_t75" alt="" style="width:167.75pt;height:19.15pt;mso-width-percent:0;mso-height-percent:0;mso-width-percent:0;mso-height-percent:0" o:ole="">
                   <v:imagedata r:id="rId76" o:title=""/>
                 </v:shape>
-                <o:OLEObject Type="Embed" ProgID="Equation.DSMT4" ShapeID="_x0000_i1129" DrawAspect="Content" ObjectID="_1731348502" r:id="rId77"/>
+                <o:OLEObject Type="Embed" ProgID="Equation.DSMT4" ShapeID="_x0000_i1129" DrawAspect="Content" ObjectID="_1731677752" r:id="rId77"/>
               </w:object>
             </w:r>
           </w:p>
@@ -9998,11 +9984,11 @@
                 <w:noProof/>
                 <w:position w:val="-10"/>
               </w:rPr>
-              <w:object w:dxaOrig="2180" w:dyaOrig="380" w14:anchorId="0A7DAA1E">
+              <w:object w:dxaOrig="2180" w:dyaOrig="380" w14:anchorId="62F8C03E">
                 <v:shape id="_x0000_i1128" type="#_x0000_t75" alt="" style="width:108.75pt;height:19.15pt;mso-width-percent:0;mso-height-percent:0;mso-width-percent:0;mso-height-percent:0" o:ole="">
                   <v:imagedata r:id="rId78" o:title=""/>
                 </v:shape>
-                <o:OLEObject Type="Embed" ProgID="Equation.DSMT4" ShapeID="_x0000_i1128" DrawAspect="Content" ObjectID="_1731348503" r:id="rId79"/>
+                <o:OLEObject Type="Embed" ProgID="Equation.DSMT4" ShapeID="_x0000_i1128" DrawAspect="Content" ObjectID="_1731677753" r:id="rId79"/>
               </w:object>
             </w:r>
           </w:p>
@@ -10115,11 +10101,11 @@
                 <w:noProof/>
                 <w:position w:val="-10"/>
               </w:rPr>
-              <w:object w:dxaOrig="3159" w:dyaOrig="320" w14:anchorId="1F75AE70">
+              <w:object w:dxaOrig="3159" w:dyaOrig="320" w14:anchorId="300B84C0">
                 <v:shape id="_x0000_i1127" type="#_x0000_t75" alt="" style="width:157.8pt;height:16.85pt;mso-width-percent:0;mso-height-percent:0;mso-width-percent:0;mso-height-percent:0" o:ole="">
                   <v:imagedata r:id="rId80" o:title=""/>
                 </v:shape>
-                <o:OLEObject Type="Embed" ProgID="Equation.DSMT4" ShapeID="_x0000_i1127" DrawAspect="Content" ObjectID="_1731348504" r:id="rId81"/>
+                <o:OLEObject Type="Embed" ProgID="Equation.DSMT4" ShapeID="_x0000_i1127" DrawAspect="Content" ObjectID="_1731677754" r:id="rId81"/>
               </w:object>
             </w:r>
           </w:p>
@@ -10226,11 +10212,11 @@
           <w:noProof/>
           <w:position w:val="-10"/>
         </w:rPr>
-        <w:object w:dxaOrig="840" w:dyaOrig="320" w14:anchorId="74753892">
+        <w:object w:dxaOrig="840" w:dyaOrig="320" w14:anchorId="1D001CC7">
           <v:shape id="_x0000_i1126" type="#_x0000_t75" alt="" style="width:41.35pt;height:16.85pt;mso-width-percent:0;mso-height-percent:0;mso-width-percent:0;mso-height-percent:0" o:ole="">
             <v:imagedata r:id="rId82" o:title=""/>
           </v:shape>
-          <o:OLEObject Type="Embed" ProgID="Equation.DSMT4" ShapeID="_x0000_i1126" DrawAspect="Content" ObjectID="_1731348505" r:id="rId83"/>
+          <o:OLEObject Type="Embed" ProgID="Equation.DSMT4" ShapeID="_x0000_i1126" DrawAspect="Content" ObjectID="_1731677755" r:id="rId83"/>
         </w:object>
       </w:r>
       <w:r>
@@ -10247,11 +10233,11 @@
           <w:noProof/>
           <w:position w:val="-12"/>
         </w:rPr>
-        <w:object w:dxaOrig="340" w:dyaOrig="360" w14:anchorId="797E6637">
+        <w:object w:dxaOrig="340" w:dyaOrig="360" w14:anchorId="10366D91">
           <v:shape id="_x0000_i1125" type="#_x0000_t75" alt="" style="width:16.85pt;height:18.4pt;mso-width-percent:0;mso-height-percent:0;mso-width-percent:0;mso-height-percent:0" o:ole="">
             <v:imagedata r:id="rId84" o:title=""/>
           </v:shape>
-          <o:OLEObject Type="Embed" ProgID="Equation.DSMT4" ShapeID="_x0000_i1125" DrawAspect="Content" ObjectID="_1731348506" r:id="rId85"/>
+          <o:OLEObject Type="Embed" ProgID="Equation.DSMT4" ShapeID="_x0000_i1125" DrawAspect="Content" ObjectID="_1731677756" r:id="rId85"/>
         </w:object>
       </w:r>
       <w:r>
@@ -10283,11 +10269,11 @@
                 <w:noProof/>
                 <w:position w:val="-12"/>
               </w:rPr>
-              <w:object w:dxaOrig="2500" w:dyaOrig="360" w14:anchorId="15011EE1">
+              <w:object w:dxaOrig="2500" w:dyaOrig="360" w14:anchorId="6CA509AE">
                 <v:shape id="_x0000_i1124" type="#_x0000_t75" alt="" style="width:126.4pt;height:18.4pt;mso-width-percent:0;mso-height-percent:0;mso-width-percent:0;mso-height-percent:0" o:ole="">
                   <v:imagedata r:id="rId86" o:title=""/>
                 </v:shape>
-                <o:OLEObject Type="Embed" ProgID="Equation.DSMT4" ShapeID="_x0000_i1124" DrawAspect="Content" ObjectID="_1731348507" r:id="rId87"/>
+                <o:OLEObject Type="Embed" ProgID="Equation.DSMT4" ShapeID="_x0000_i1124" DrawAspect="Content" ObjectID="_1731677757" r:id="rId87"/>
               </w:object>
             </w:r>
           </w:p>
@@ -10413,11 +10399,11 @@
           <w:noProof/>
           <w:position w:val="-12"/>
         </w:rPr>
-        <w:object w:dxaOrig="380" w:dyaOrig="360" w14:anchorId="0605C187">
+        <w:object w:dxaOrig="380" w:dyaOrig="360" w14:anchorId="0C7D4017">
           <v:shape id="_x0000_i1123" type="#_x0000_t75" alt="" style="width:19.15pt;height:18.4pt;mso-width-percent:0;mso-height-percent:0;mso-width-percent:0;mso-height-percent:0" o:ole="">
             <v:imagedata r:id="rId88" o:title=""/>
           </v:shape>
-          <o:OLEObject Type="Embed" ProgID="Equation.DSMT4" ShapeID="_x0000_i1123" DrawAspect="Content" ObjectID="_1731348508" r:id="rId89"/>
+          <o:OLEObject Type="Embed" ProgID="Equation.DSMT4" ShapeID="_x0000_i1123" DrawAspect="Content" ObjectID="_1731677758" r:id="rId89"/>
         </w:object>
       </w:r>
       <w:r>
@@ -10434,11 +10420,11 @@
           <w:noProof/>
           <w:position w:val="-14"/>
         </w:rPr>
-        <w:object w:dxaOrig="480" w:dyaOrig="380" w14:anchorId="3A27EFFF">
+        <w:object w:dxaOrig="480" w:dyaOrig="380" w14:anchorId="767CEDE2">
           <v:shape id="_x0000_i1122" type="#_x0000_t75" alt="" style="width:23.75pt;height:19.15pt;mso-width-percent:0;mso-height-percent:0;mso-width-percent:0;mso-height-percent:0" o:ole="">
             <v:imagedata r:id="rId90" o:title=""/>
           </v:shape>
-          <o:OLEObject Type="Embed" ProgID="Equation.DSMT4" ShapeID="_x0000_i1122" DrawAspect="Content" ObjectID="_1731348509" r:id="rId91"/>
+          <o:OLEObject Type="Embed" ProgID="Equation.DSMT4" ShapeID="_x0000_i1122" DrawAspect="Content" ObjectID="_1731677759" r:id="rId91"/>
         </w:object>
       </w:r>
       <w:r>
@@ -10452,11 +10438,11 @@
           <w:noProof/>
           <w:position w:val="-14"/>
         </w:rPr>
-        <w:object w:dxaOrig="420" w:dyaOrig="380" w14:anchorId="43FD209F">
+        <w:object w:dxaOrig="420" w:dyaOrig="380" w14:anchorId="34CC0631">
           <v:shape id="_x0000_i1121" type="#_x0000_t75" alt="" style="width:22.2pt;height:19.15pt;mso-width-percent:0;mso-height-percent:0;mso-width-percent:0;mso-height-percent:0" o:ole="">
             <v:imagedata r:id="rId92" o:title=""/>
           </v:shape>
-          <o:OLEObject Type="Embed" ProgID="Equation.DSMT4" ShapeID="_x0000_i1121" DrawAspect="Content" ObjectID="_1731348510" r:id="rId93"/>
+          <o:OLEObject Type="Embed" ProgID="Equation.DSMT4" ShapeID="_x0000_i1121" DrawAspect="Content" ObjectID="_1731677760" r:id="rId93"/>
         </w:object>
       </w:r>
       <w:r>
@@ -10491,11 +10477,11 @@
                 <w:noProof/>
                 <w:position w:val="-14"/>
               </w:rPr>
-              <w:object w:dxaOrig="2020" w:dyaOrig="400" w14:anchorId="4B6155D8">
+              <w:object w:dxaOrig="2020" w:dyaOrig="400" w14:anchorId="7DC273E2">
                 <v:shape id="_x0000_i1120" type="#_x0000_t75" alt="" style="width:101.1pt;height:19.9pt;mso-width-percent:0;mso-height-percent:0;mso-width-percent:0;mso-height-percent:0" o:ole="">
                   <v:imagedata r:id="rId94" o:title=""/>
                 </v:shape>
-                <o:OLEObject Type="Embed" ProgID="Equation.DSMT4" ShapeID="_x0000_i1120" DrawAspect="Content" ObjectID="_1731348511" r:id="rId95"/>
+                <o:OLEObject Type="Embed" ProgID="Equation.DSMT4" ShapeID="_x0000_i1120" DrawAspect="Content" ObjectID="_1731677761" r:id="rId95"/>
               </w:object>
             </w:r>
           </w:p>
@@ -10608,11 +10594,11 @@
                 <w:noProof/>
                 <w:position w:val="-14"/>
               </w:rPr>
-              <w:object w:dxaOrig="2120" w:dyaOrig="400" w14:anchorId="544D7620">
+              <w:object w:dxaOrig="2120" w:dyaOrig="400" w14:anchorId="09B661BC">
                 <v:shape id="_x0000_i1119" type="#_x0000_t75" alt="" style="width:104.95pt;height:19.9pt;mso-width-percent:0;mso-height-percent:0;mso-width-percent:0;mso-height-percent:0" o:ole="">
                   <v:imagedata r:id="rId96" o:title=""/>
                 </v:shape>
-                <o:OLEObject Type="Embed" ProgID="Equation.DSMT4" ShapeID="_x0000_i1119" DrawAspect="Content" ObjectID="_1731348512" r:id="rId97"/>
+                <o:OLEObject Type="Embed" ProgID="Equation.DSMT4" ShapeID="_x0000_i1119" DrawAspect="Content" ObjectID="_1731677762" r:id="rId97"/>
               </w:object>
             </w:r>
           </w:p>
@@ -10725,11 +10711,11 @@
                 <w:noProof/>
                 <w:position w:val="-14"/>
               </w:rPr>
-              <w:object w:dxaOrig="2780" w:dyaOrig="400" w14:anchorId="5414A46F">
+              <w:object w:dxaOrig="2780" w:dyaOrig="400" w14:anchorId="5AD3EA52">
                 <v:shape id="_x0000_i1118" type="#_x0000_t75" alt="" style="width:138.65pt;height:19.9pt;mso-width-percent:0;mso-height-percent:0;mso-width-percent:0;mso-height-percent:0" o:ole="">
                   <v:imagedata r:id="rId98" o:title=""/>
                 </v:shape>
-                <o:OLEObject Type="Embed" ProgID="Equation.DSMT4" ShapeID="_x0000_i1118" DrawAspect="Content" ObjectID="_1731348513" r:id="rId99"/>
+                <o:OLEObject Type="Embed" ProgID="Equation.DSMT4" ShapeID="_x0000_i1118" DrawAspect="Content" ObjectID="_1731677763" r:id="rId99"/>
               </w:object>
             </w:r>
           </w:p>
@@ -10858,11 +10844,11 @@
           <w:noProof/>
           <w:position w:val="-14"/>
         </w:rPr>
-        <w:object w:dxaOrig="340" w:dyaOrig="380" w14:anchorId="7726E1CF">
+        <w:object w:dxaOrig="340" w:dyaOrig="380" w14:anchorId="58D5F799">
           <v:shape id="_x0000_i1117" type="#_x0000_t75" alt="" style="width:16.85pt;height:19.15pt;mso-width-percent:0;mso-height-percent:0;mso-width-percent:0;mso-height-percent:0" o:ole="">
             <v:imagedata r:id="rId100" o:title=""/>
           </v:shape>
-          <o:OLEObject Type="Embed" ProgID="Equation.DSMT4" ShapeID="_x0000_i1117" DrawAspect="Content" ObjectID="_1731348514" r:id="rId101"/>
+          <o:OLEObject Type="Embed" ProgID="Equation.DSMT4" ShapeID="_x0000_i1117" DrawAspect="Content" ObjectID="_1731677764" r:id="rId101"/>
         </w:object>
       </w:r>
       <w:r>
@@ -10900,11 +10886,11 @@
                 <w:noProof/>
                 <w:position w:val="-32"/>
               </w:rPr>
-              <w:object w:dxaOrig="3379" w:dyaOrig="700" w14:anchorId="77FE82E2">
+              <w:object w:dxaOrig="3379" w:dyaOrig="700" w14:anchorId="59CAB3A2">
                 <v:shape id="_x0000_i1116" type="#_x0000_t75" alt="" style="width:167.75pt;height:35.25pt;mso-width-percent:0;mso-height-percent:0;mso-width-percent:0;mso-height-percent:0" o:ole="">
                   <v:imagedata r:id="rId102" o:title=""/>
                 </v:shape>
-                <o:OLEObject Type="Embed" ProgID="Equation.DSMT4" ShapeID="_x0000_i1116" DrawAspect="Content" ObjectID="_1731348515" r:id="rId103"/>
+                <o:OLEObject Type="Embed" ProgID="Equation.DSMT4" ShapeID="_x0000_i1116" DrawAspect="Content" ObjectID="_1731677765" r:id="rId103"/>
               </w:object>
             </w:r>
           </w:p>
@@ -11020,11 +11006,11 @@
                 <w:noProof/>
                 <w:position w:val="-32"/>
               </w:rPr>
-              <w:object w:dxaOrig="3320" w:dyaOrig="700" w14:anchorId="68BAC2D1">
+              <w:object w:dxaOrig="3320" w:dyaOrig="700" w14:anchorId="4009CADA">
                 <v:shape id="_x0000_i1115" type="#_x0000_t75" alt="" style="width:166.2pt;height:35.25pt;mso-width-percent:0;mso-height-percent:0;mso-width-percent:0;mso-height-percent:0" o:ole="">
                   <v:imagedata r:id="rId104" o:title=""/>
                 </v:shape>
-                <o:OLEObject Type="Embed" ProgID="Equation.DSMT4" ShapeID="_x0000_i1115" DrawAspect="Content" ObjectID="_1731348516" r:id="rId105"/>
+                <o:OLEObject Type="Embed" ProgID="Equation.DSMT4" ShapeID="_x0000_i1115" DrawAspect="Content" ObjectID="_1731677766" r:id="rId105"/>
               </w:object>
             </w:r>
           </w:p>
@@ -11140,11 +11126,11 @@
                 <w:noProof/>
                 <w:position w:val="-32"/>
               </w:rPr>
-              <w:object w:dxaOrig="3400" w:dyaOrig="700" w14:anchorId="59C839BB">
+              <w:object w:dxaOrig="3400" w:dyaOrig="700" w14:anchorId="51FCFD2C">
                 <v:shape id="_x0000_i1114" type="#_x0000_t75" alt="" style="width:170.8pt;height:35.25pt;mso-width-percent:0;mso-height-percent:0;mso-width-percent:0;mso-height-percent:0" o:ole="">
                   <v:imagedata r:id="rId106" o:title=""/>
                 </v:shape>
-                <o:OLEObject Type="Embed" ProgID="Equation.DSMT4" ShapeID="_x0000_i1114" DrawAspect="Content" ObjectID="_1731348517" r:id="rId107"/>
+                <o:OLEObject Type="Embed" ProgID="Equation.DSMT4" ShapeID="_x0000_i1114" DrawAspect="Content" ObjectID="_1731677767" r:id="rId107"/>
               </w:object>
             </w:r>
           </w:p>
@@ -11260,11 +11246,11 @@
                 <w:noProof/>
                 <w:position w:val="-32"/>
               </w:rPr>
-              <w:object w:dxaOrig="3300" w:dyaOrig="700" w14:anchorId="0A171511">
+              <w:object w:dxaOrig="3300" w:dyaOrig="700" w14:anchorId="60698DCA">
                 <v:shape id="_x0000_i1113" type="#_x0000_t75" alt="" style="width:166.2pt;height:35.25pt;mso-width-percent:0;mso-height-percent:0;mso-width-percent:0;mso-height-percent:0" o:ole="">
                   <v:imagedata r:id="rId108" o:title=""/>
                 </v:shape>
-                <o:OLEObject Type="Embed" ProgID="Equation.DSMT4" ShapeID="_x0000_i1113" DrawAspect="Content" ObjectID="_1731348518" r:id="rId109"/>
+                <o:OLEObject Type="Embed" ProgID="Equation.DSMT4" ShapeID="_x0000_i1113" DrawAspect="Content" ObjectID="_1731677768" r:id="rId109"/>
               </w:object>
             </w:r>
           </w:p>
@@ -11379,11 +11365,11 @@
           <w:noProof/>
           <w:position w:val="-12"/>
         </w:rPr>
-        <w:object w:dxaOrig="580" w:dyaOrig="360" w14:anchorId="0245AC29">
+        <w:object w:dxaOrig="580" w:dyaOrig="360" w14:anchorId="251F200A">
           <v:shape id="_x0000_i1112" type="#_x0000_t75" alt="" style="width:29.1pt;height:18.4pt;mso-width-percent:0;mso-height-percent:0;mso-width-percent:0;mso-height-percent:0" o:ole="">
             <v:imagedata r:id="rId110" o:title=""/>
           </v:shape>
-          <o:OLEObject Type="Embed" ProgID="Equation.DSMT4" ShapeID="_x0000_i1112" DrawAspect="Content" ObjectID="_1731348519" r:id="rId111"/>
+          <o:OLEObject Type="Embed" ProgID="Equation.DSMT4" ShapeID="_x0000_i1112" DrawAspect="Content" ObjectID="_1731677769" r:id="rId111"/>
         </w:object>
       </w:r>
       <w:r>
@@ -11419,11 +11405,11 @@
           <w:noProof/>
           <w:position w:val="-12"/>
         </w:rPr>
-        <w:object w:dxaOrig="700" w:dyaOrig="360" w14:anchorId="41E246B9">
+        <w:object w:dxaOrig="700" w:dyaOrig="360" w14:anchorId="29BE7C4F">
           <v:shape id="_x0000_i1111" type="#_x0000_t75" alt="" style="width:35.25pt;height:18.4pt;mso-width-percent:0;mso-height-percent:0;mso-width-percent:0;mso-height-percent:0" o:ole="">
             <v:imagedata r:id="rId112" o:title=""/>
           </v:shape>
-          <o:OLEObject Type="Embed" ProgID="Equation.DSMT4" ShapeID="_x0000_i1111" DrawAspect="Content" ObjectID="_1731348520" r:id="rId113"/>
+          <o:OLEObject Type="Embed" ProgID="Equation.DSMT4" ShapeID="_x0000_i1111" DrawAspect="Content" ObjectID="_1731677770" r:id="rId113"/>
         </w:object>
       </w:r>
       <w:r>
@@ -11434,11 +11420,11 @@
           <w:noProof/>
           <w:position w:val="-12"/>
         </w:rPr>
-        <w:object w:dxaOrig="700" w:dyaOrig="360" w14:anchorId="755025CD">
+        <w:object w:dxaOrig="700" w:dyaOrig="360" w14:anchorId="5137B358">
           <v:shape id="_x0000_i1110" type="#_x0000_t75" alt="" style="width:35.25pt;height:18.4pt;mso-width-percent:0;mso-height-percent:0;mso-width-percent:0;mso-height-percent:0" o:ole="">
             <v:imagedata r:id="rId114" o:title=""/>
           </v:shape>
-          <o:OLEObject Type="Embed" ProgID="Equation.DSMT4" ShapeID="_x0000_i1110" DrawAspect="Content" ObjectID="_1731348521" r:id="rId115"/>
+          <o:OLEObject Type="Embed" ProgID="Equation.DSMT4" ShapeID="_x0000_i1110" DrawAspect="Content" ObjectID="_1731677771" r:id="rId115"/>
         </w:object>
       </w:r>
       <w:r>
@@ -11449,11 +11435,11 @@
           <w:noProof/>
           <w:position w:val="-12"/>
         </w:rPr>
-        <w:object w:dxaOrig="680" w:dyaOrig="360" w14:anchorId="78ACB05D">
+        <w:object w:dxaOrig="680" w:dyaOrig="360" w14:anchorId="14217901">
           <v:shape id="_x0000_i1109" type="#_x0000_t75" alt="" style="width:32.95pt;height:18.4pt;mso-width-percent:0;mso-height-percent:0;mso-width-percent:0;mso-height-percent:0" o:ole="">
             <v:imagedata r:id="rId116" o:title=""/>
           </v:shape>
-          <o:OLEObject Type="Embed" ProgID="Equation.DSMT4" ShapeID="_x0000_i1109" DrawAspect="Content" ObjectID="_1731348522" r:id="rId117"/>
+          <o:OLEObject Type="Embed" ProgID="Equation.DSMT4" ShapeID="_x0000_i1109" DrawAspect="Content" ObjectID="_1731677772" r:id="rId117"/>
         </w:object>
       </w:r>
       <w:r>
@@ -11464,11 +11450,11 @@
           <w:noProof/>
           <w:position w:val="-12"/>
         </w:rPr>
-        <w:object w:dxaOrig="680" w:dyaOrig="360" w14:anchorId="0A1482CB">
+        <w:object w:dxaOrig="680" w:dyaOrig="360" w14:anchorId="7BF7E701">
           <v:shape id="_x0000_i1108" type="#_x0000_t75" alt="" style="width:32.95pt;height:18.4pt;mso-width-percent:0;mso-height-percent:0;mso-width-percent:0;mso-height-percent:0" o:ole="">
             <v:imagedata r:id="rId118" o:title=""/>
           </v:shape>
-          <o:OLEObject Type="Embed" ProgID="Equation.DSMT4" ShapeID="_x0000_i1108" DrawAspect="Content" ObjectID="_1731348523" r:id="rId119"/>
+          <o:OLEObject Type="Embed" ProgID="Equation.DSMT4" ShapeID="_x0000_i1108" DrawAspect="Content" ObjectID="_1731677773" r:id="rId119"/>
         </w:object>
       </w:r>
       <w:r>
@@ -11479,11 +11465,11 @@
           <w:noProof/>
           <w:position w:val="-12"/>
         </w:rPr>
-        <w:object w:dxaOrig="700" w:dyaOrig="360" w14:anchorId="2A931D6E">
+        <w:object w:dxaOrig="700" w:dyaOrig="360" w14:anchorId="07CC880D">
           <v:shape id="_x0000_i1107" type="#_x0000_t75" alt="" style="width:35.25pt;height:18.4pt;mso-width-percent:0;mso-height-percent:0;mso-width-percent:0;mso-height-percent:0" o:ole="">
             <v:imagedata r:id="rId120" o:title=""/>
           </v:shape>
-          <o:OLEObject Type="Embed" ProgID="Equation.DSMT4" ShapeID="_x0000_i1107" DrawAspect="Content" ObjectID="_1731348524" r:id="rId121"/>
+          <o:OLEObject Type="Embed" ProgID="Equation.DSMT4" ShapeID="_x0000_i1107" DrawAspect="Content" ObjectID="_1731677774" r:id="rId121"/>
         </w:object>
       </w:r>
       <w:r>
@@ -11494,11 +11480,11 @@
           <w:noProof/>
           <w:position w:val="-12"/>
         </w:rPr>
-        <w:object w:dxaOrig="720" w:dyaOrig="360" w14:anchorId="08FC1EFC">
+        <w:object w:dxaOrig="720" w:dyaOrig="360" w14:anchorId="696B1FAB">
           <v:shape id="_x0000_i1106" type="#_x0000_t75" alt="" style="width:36.75pt;height:18.4pt;mso-width-percent:0;mso-height-percent:0;mso-width-percent:0;mso-height-percent:0" o:ole="">
             <v:imagedata r:id="rId122" o:title=""/>
           </v:shape>
-          <o:OLEObject Type="Embed" ProgID="Equation.DSMT4" ShapeID="_x0000_i1106" DrawAspect="Content" ObjectID="_1731348525" r:id="rId123"/>
+          <o:OLEObject Type="Embed" ProgID="Equation.DSMT4" ShapeID="_x0000_i1106" DrawAspect="Content" ObjectID="_1731677775" r:id="rId123"/>
         </w:object>
       </w:r>
       <w:r>
@@ -11530,11 +11516,11 @@
                 <w:noProof/>
                 <w:position w:val="-30"/>
               </w:rPr>
-              <w:object w:dxaOrig="4239" w:dyaOrig="700" w14:anchorId="6CDF3C48">
+              <w:object w:dxaOrig="4239" w:dyaOrig="700" w14:anchorId="1A7DC127">
                 <v:shape id="_x0000_i1105" type="#_x0000_t75" alt="" style="width:212.15pt;height:35.25pt;mso-width-percent:0;mso-height-percent:0;mso-width-percent:0;mso-height-percent:0" o:ole="">
                   <v:imagedata r:id="rId124" o:title=""/>
                 </v:shape>
-                <o:OLEObject Type="Embed" ProgID="Equation.DSMT4" ShapeID="_x0000_i1105" DrawAspect="Content" ObjectID="_1731348526" r:id="rId125"/>
+                <o:OLEObject Type="Embed" ProgID="Equation.DSMT4" ShapeID="_x0000_i1105" DrawAspect="Content" ObjectID="_1731677776" r:id="rId125"/>
               </w:object>
             </w:r>
           </w:p>
@@ -11649,11 +11635,11 @@
                 <w:noProof/>
                 <w:position w:val="-32"/>
               </w:rPr>
-              <w:object w:dxaOrig="4380" w:dyaOrig="720" w14:anchorId="732EEA33">
+              <w:object w:dxaOrig="4380" w:dyaOrig="720" w14:anchorId="4236330F">
                 <v:shape id="_x0000_i1104" type="#_x0000_t75" alt="" style="width:219.05pt;height:36.75pt;mso-width-percent:0;mso-height-percent:0;mso-width-percent:0;mso-height-percent:0" o:ole="">
                   <v:imagedata r:id="rId126" o:title=""/>
                 </v:shape>
-                <o:OLEObject Type="Embed" ProgID="Equation.DSMT4" ShapeID="_x0000_i1104" DrawAspect="Content" ObjectID="_1731348527" r:id="rId127"/>
+                <o:OLEObject Type="Embed" ProgID="Equation.DSMT4" ShapeID="_x0000_i1104" DrawAspect="Content" ObjectID="_1731677777" r:id="rId127"/>
               </w:object>
             </w:r>
           </w:p>
@@ -11766,11 +11752,11 @@
                 <w:noProof/>
                 <w:position w:val="-30"/>
               </w:rPr>
-              <w:object w:dxaOrig="3100" w:dyaOrig="700" w14:anchorId="622DFDD1">
+              <w:object w:dxaOrig="3100" w:dyaOrig="700" w14:anchorId="41A0237A">
                 <v:shape id="_x0000_i1103" type="#_x0000_t75" alt="" style="width:154.7pt;height:35.25pt;mso-width-percent:0;mso-height-percent:0;mso-width-percent:0;mso-height-percent:0" o:ole="">
                   <v:imagedata r:id="rId128" o:title=""/>
                 </v:shape>
-                <o:OLEObject Type="Embed" ProgID="Equation.DSMT4" ShapeID="_x0000_i1103" DrawAspect="Content" ObjectID="_1731348528" r:id="rId129"/>
+                <o:OLEObject Type="Embed" ProgID="Equation.DSMT4" ShapeID="_x0000_i1103" DrawAspect="Content" ObjectID="_1731677778" r:id="rId129"/>
               </w:object>
             </w:r>
           </w:p>
@@ -11885,11 +11871,11 @@
                 <w:noProof/>
                 <w:position w:val="-12"/>
               </w:rPr>
-              <w:object w:dxaOrig="4080" w:dyaOrig="360" w14:anchorId="0A891821">
+              <w:object w:dxaOrig="4080" w:dyaOrig="360" w14:anchorId="47FFEE9A">
                 <v:shape id="_x0000_i1102" type="#_x0000_t75" alt="" style="width:203.75pt;height:18.4pt;mso-width-percent:0;mso-height-percent:0;mso-width-percent:0;mso-height-percent:0" o:ole="">
                   <v:imagedata r:id="rId130" o:title=""/>
                 </v:shape>
-                <o:OLEObject Type="Embed" ProgID="Equation.DSMT4" ShapeID="_x0000_i1102" DrawAspect="Content" ObjectID="_1731348529" r:id="rId131"/>
+                <o:OLEObject Type="Embed" ProgID="Equation.DSMT4" ShapeID="_x0000_i1102" DrawAspect="Content" ObjectID="_1731677779" r:id="rId131"/>
               </w:object>
             </w:r>
           </w:p>
@@ -12002,11 +11988,11 @@
                 <w:noProof/>
                 <w:position w:val="-12"/>
               </w:rPr>
-              <w:object w:dxaOrig="2720" w:dyaOrig="360" w14:anchorId="56108A65">
+              <w:object w:dxaOrig="2720" w:dyaOrig="360" w14:anchorId="607603D1">
                 <v:shape id="_x0000_i1101" type="#_x0000_t75" alt="" style="width:136.35pt;height:18.4pt;mso-width-percent:0;mso-height-percent:0;mso-width-percent:0;mso-height-percent:0" o:ole="">
                   <v:imagedata r:id="rId132" o:title=""/>
                 </v:shape>
-                <o:OLEObject Type="Embed" ProgID="Equation.DSMT4" ShapeID="_x0000_i1101" DrawAspect="Content" ObjectID="_1731348530" r:id="rId133"/>
+                <o:OLEObject Type="Embed" ProgID="Equation.DSMT4" ShapeID="_x0000_i1101" DrawAspect="Content" ObjectID="_1731677780" r:id="rId133"/>
               </w:object>
             </w:r>
           </w:p>
@@ -12119,11 +12105,11 @@
                 <w:noProof/>
                 <w:position w:val="-12"/>
               </w:rPr>
-              <w:object w:dxaOrig="3780" w:dyaOrig="360" w14:anchorId="5A38D53B">
+              <w:object w:dxaOrig="3780" w:dyaOrig="360" w14:anchorId="08359ADE">
                 <v:shape id="_x0000_i1100" type="#_x0000_t75" alt="" style="width:188.45pt;height:18.4pt;mso-width-percent:0;mso-height-percent:0;mso-width-percent:0;mso-height-percent:0" o:ole="">
                   <v:imagedata r:id="rId134" o:title=""/>
                 </v:shape>
-                <o:OLEObject Type="Embed" ProgID="Equation.DSMT4" ShapeID="_x0000_i1100" DrawAspect="Content" ObjectID="_1731348531" r:id="rId135"/>
+                <o:OLEObject Type="Embed" ProgID="Equation.DSMT4" ShapeID="_x0000_i1100" DrawAspect="Content" ObjectID="_1731677781" r:id="rId135"/>
               </w:object>
             </w:r>
           </w:p>
@@ -12402,11 +12388,11 @@
                 <w:noProof/>
                 <w:position w:val="-12"/>
               </w:rPr>
-              <w:object w:dxaOrig="3700" w:dyaOrig="360" w14:anchorId="53F89546">
+              <w:object w:dxaOrig="3700" w:dyaOrig="360" w14:anchorId="71A94FB1">
                 <v:shape id="_x0000_i1099" type="#_x0000_t75" alt="" style="width:185.35pt;height:18.4pt;mso-width-percent:0;mso-height-percent:0;mso-width-percent:0;mso-height-percent:0" o:ole="">
                   <v:imagedata r:id="rId136" o:title=""/>
                 </v:shape>
-                <o:OLEObject Type="Embed" ProgID="Equation.DSMT4" ShapeID="_x0000_i1099" DrawAspect="Content" ObjectID="_1731348532" r:id="rId137"/>
+                <o:OLEObject Type="Embed" ProgID="Equation.DSMT4" ShapeID="_x0000_i1099" DrawAspect="Content" ObjectID="_1731677782" r:id="rId137"/>
               </w:object>
             </w:r>
           </w:p>
@@ -12419,11 +12405,11 @@
                 <w:noProof/>
                 <w:position w:val="-14"/>
               </w:rPr>
-              <w:object w:dxaOrig="3860" w:dyaOrig="380" w14:anchorId="0E79F754">
+              <w:object w:dxaOrig="3860" w:dyaOrig="380" w14:anchorId="13355E5A">
                 <v:shape id="_x0000_i1098" type="#_x0000_t75" alt="" style="width:193pt;height:19.15pt;mso-width-percent:0;mso-height-percent:0;mso-width-percent:0;mso-height-percent:0" o:ole="">
                   <v:imagedata r:id="rId138" o:title=""/>
                 </v:shape>
-                <o:OLEObject Type="Embed" ProgID="Equation.DSMT4" ShapeID="_x0000_i1098" DrawAspect="Content" ObjectID="_1731348533" r:id="rId139"/>
+                <o:OLEObject Type="Embed" ProgID="Equation.DSMT4" ShapeID="_x0000_i1098" DrawAspect="Content" ObjectID="_1731677783" r:id="rId139"/>
               </w:object>
             </w:r>
           </w:p>
@@ -12439,11 +12425,11 @@
                 <w:noProof/>
                 <w:position w:val="-14"/>
               </w:rPr>
-              <w:object w:dxaOrig="2760" w:dyaOrig="380" w14:anchorId="71980B5F">
+              <w:object w:dxaOrig="2760" w:dyaOrig="380" w14:anchorId="7FE9E330">
                 <v:shape id="_x0000_i1097" type="#_x0000_t75" alt="" style="width:137.85pt;height:19.15pt;mso-width-percent:0;mso-height-percent:0;mso-width-percent:0;mso-height-percent:0" o:ole="">
                   <v:imagedata r:id="rId140" o:title=""/>
                 </v:shape>
-                <o:OLEObject Type="Embed" ProgID="Equation.DSMT4" ShapeID="_x0000_i1097" DrawAspect="Content" ObjectID="_1731348534" r:id="rId141"/>
+                <o:OLEObject Type="Embed" ProgID="Equation.DSMT4" ShapeID="_x0000_i1097" DrawAspect="Content" ObjectID="_1731677784" r:id="rId141"/>
               </w:object>
             </w:r>
           </w:p>
@@ -12508,11 +12494,11 @@
                 <w:noProof/>
                 <w:position w:val="-14"/>
               </w:rPr>
-              <w:object w:dxaOrig="3400" w:dyaOrig="440" w14:anchorId="5AFD19A2">
+              <w:object w:dxaOrig="3400" w:dyaOrig="440" w14:anchorId="071FCE11">
                 <v:shape id="_x0000_i1096" type="#_x0000_t75" alt="" style="width:170.8pt;height:22.2pt;mso-width-percent:0;mso-height-percent:0;mso-width-percent:0;mso-height-percent:0" o:ole="">
                   <v:imagedata r:id="rId142" o:title=""/>
                 </v:shape>
-                <o:OLEObject Type="Embed" ProgID="Equation.DSMT4" ShapeID="_x0000_i1096" DrawAspect="Content" ObjectID="_1731348535" r:id="rId143"/>
+                <o:OLEObject Type="Embed" ProgID="Equation.DSMT4" ShapeID="_x0000_i1096" DrawAspect="Content" ObjectID="_1731677785" r:id="rId143"/>
               </w:object>
             </w:r>
           </w:p>
@@ -12657,11 +12643,11 @@
                 <w:noProof/>
                 <w:position w:val="-12"/>
               </w:rPr>
-              <w:object w:dxaOrig="2920" w:dyaOrig="499" w14:anchorId="3CC9B8DC">
+              <w:object w:dxaOrig="2920" w:dyaOrig="499" w14:anchorId="00E3914E">
                 <v:shape id="_x0000_i1095" type="#_x0000_t75" alt="" style="width:146.3pt;height:23.75pt;mso-width-percent:0;mso-height-percent:0;mso-width-percent:0;mso-height-percent:0" o:ole="">
                   <v:imagedata r:id="rId144" o:title=""/>
                 </v:shape>
-                <o:OLEObject Type="Embed" ProgID="Equation.DSMT4" ShapeID="_x0000_i1095" DrawAspect="Content" ObjectID="_1731348536" r:id="rId145"/>
+                <o:OLEObject Type="Embed" ProgID="Equation.DSMT4" ShapeID="_x0000_i1095" DrawAspect="Content" ObjectID="_1731677786" r:id="rId145"/>
               </w:object>
             </w:r>
           </w:p>
@@ -12778,11 +12764,11 @@
           <w:noProof/>
           <w:position w:val="-4"/>
         </w:rPr>
-        <w:object w:dxaOrig="260" w:dyaOrig="260" w14:anchorId="35C8485F">
+        <w:object w:dxaOrig="260" w:dyaOrig="260" w14:anchorId="652896B7">
           <v:shape id="_x0000_i1094" type="#_x0000_t75" alt="" style="width:13pt;height:13pt;mso-width-percent:0;mso-height-percent:0;mso-width-percent:0;mso-height-percent:0" o:ole="">
             <v:imagedata r:id="rId146" o:title=""/>
           </v:shape>
-          <o:OLEObject Type="Embed" ProgID="Equation.DSMT4" ShapeID="_x0000_i1094" DrawAspect="Content" ObjectID="_1731348537" r:id="rId147"/>
+          <o:OLEObject Type="Embed" ProgID="Equation.DSMT4" ShapeID="_x0000_i1094" DrawAspect="Content" ObjectID="_1731677787" r:id="rId147"/>
         </w:object>
       </w:r>
       <w:r>
@@ -12796,11 +12782,11 @@
           <w:noProof/>
           <w:position w:val="-4"/>
         </w:rPr>
-        <w:object w:dxaOrig="240" w:dyaOrig="240" w14:anchorId="583EBDDA">
+        <w:object w:dxaOrig="240" w:dyaOrig="240" w14:anchorId="230E7574">
           <v:shape id="_x0000_i1093" type="#_x0000_t75" alt="" style="width:12.25pt;height:12.25pt;mso-width-percent:0;mso-height-percent:0;mso-width-percent:0;mso-height-percent:0" o:ole="">
             <v:imagedata r:id="rId148" o:title=""/>
           </v:shape>
-          <o:OLEObject Type="Embed" ProgID="Equation.DSMT4" ShapeID="_x0000_i1093" DrawAspect="Content" ObjectID="_1731348538" r:id="rId149"/>
+          <o:OLEObject Type="Embed" ProgID="Equation.DSMT4" ShapeID="_x0000_i1093" DrawAspect="Content" ObjectID="_1731677788" r:id="rId149"/>
         </w:object>
       </w:r>
       <w:r>
@@ -12814,11 +12800,11 @@
           <w:noProof/>
           <w:position w:val="-12"/>
         </w:rPr>
-        <w:object w:dxaOrig="320" w:dyaOrig="360" w14:anchorId="38D76FFC">
+        <w:object w:dxaOrig="320" w:dyaOrig="360" w14:anchorId="67D6E9BB">
           <v:shape id="_x0000_i1092" type="#_x0000_t75" alt="" style="width:16.85pt;height:18.4pt;mso-width-percent:0;mso-height-percent:0;mso-width-percent:0;mso-height-percent:0" o:ole="">
             <v:imagedata r:id="rId150" o:title=""/>
           </v:shape>
-          <o:OLEObject Type="Embed" ProgID="Equation.DSMT4" ShapeID="_x0000_i1092" DrawAspect="Content" ObjectID="_1731348539" r:id="rId151"/>
+          <o:OLEObject Type="Embed" ProgID="Equation.DSMT4" ShapeID="_x0000_i1092" DrawAspect="Content" ObjectID="_1731677789" r:id="rId151"/>
         </w:object>
       </w:r>
       <w:r>
@@ -12832,11 +12818,11 @@
           <w:noProof/>
           <w:position w:val="-6"/>
         </w:rPr>
-        <w:object w:dxaOrig="200" w:dyaOrig="279" w14:anchorId="1431D9C5">
+        <w:object w:dxaOrig="200" w:dyaOrig="279" w14:anchorId="432897CA">
           <v:shape id="_x0000_i1091" type="#_x0000_t75" alt="" style="width:9.95pt;height:13.8pt;mso-width-percent:0;mso-height-percent:0;mso-width-percent:0;mso-height-percent:0" o:ole="">
             <v:imagedata r:id="rId152" o:title=""/>
           </v:shape>
-          <o:OLEObject Type="Embed" ProgID="Equation.DSMT4" ShapeID="_x0000_i1091" DrawAspect="Content" ObjectID="_1731348540" r:id="rId153"/>
+          <o:OLEObject Type="Embed" ProgID="Equation.DSMT4" ShapeID="_x0000_i1091" DrawAspect="Content" ObjectID="_1731677790" r:id="rId153"/>
         </w:object>
       </w:r>
       <w:r>
@@ -12871,11 +12857,11 @@
                 <w:noProof/>
                 <w:position w:val="-10"/>
               </w:rPr>
-              <w:object w:dxaOrig="1100" w:dyaOrig="320" w14:anchorId="4FF45902">
+              <w:object w:dxaOrig="1100" w:dyaOrig="320" w14:anchorId="6490AD4A">
                 <v:shape id="_x0000_i1090" type="#_x0000_t75" alt="" style="width:55.15pt;height:16.85pt;mso-width-percent:0;mso-height-percent:0;mso-width-percent:0;mso-height-percent:0" o:ole="">
                   <v:imagedata r:id="rId154" o:title=""/>
                 </v:shape>
-                <o:OLEObject Type="Embed" ProgID="Equation.DSMT4" ShapeID="_x0000_i1090" DrawAspect="Content" ObjectID="_1731348541" r:id="rId155"/>
+                <o:OLEObject Type="Embed" ProgID="Equation.DSMT4" ShapeID="_x0000_i1090" DrawAspect="Content" ObjectID="_1731677791" r:id="rId155"/>
               </w:object>
             </w:r>
           </w:p>
@@ -12987,6 +12973,7 @@
         </w:rPr>
       </w:pPr>
       <w:r>
+        <w:lastRenderedPageBreak/>
         <w:t>According to</w:t>
       </w:r>
       <w:r>
@@ -13053,11 +13040,11 @@
           <w:noProof/>
           <w:position w:val="-12"/>
         </w:rPr>
-        <w:object w:dxaOrig="1900" w:dyaOrig="360" w14:anchorId="5EE7E636">
+        <w:object w:dxaOrig="1900" w:dyaOrig="360" w14:anchorId="07285B79">
           <v:shape id="_x0000_i1089" type="#_x0000_t75" alt="" style="width:94.2pt;height:18.4pt;mso-width-percent:0;mso-height-percent:0;mso-width-percent:0;mso-height-percent:0" o:ole="">
             <v:imagedata r:id="rId156" o:title=""/>
           </v:shape>
-          <o:OLEObject Type="Embed" ProgID="Equation.DSMT4" ShapeID="_x0000_i1089" DrawAspect="Content" ObjectID="_1731348542" r:id="rId157"/>
+          <o:OLEObject Type="Embed" ProgID="Equation.DSMT4" ShapeID="_x0000_i1089" DrawAspect="Content" ObjectID="_1731677792" r:id="rId157"/>
         </w:object>
       </w:r>
       <w:r>
@@ -13078,6 +13065,13 @@
         </w:rPr>
         <w:t xml:space="preserve"> the quadrotor setup is denoted as</w:t>
       </w:r>
+    </w:p>
+    <w:p>
+      <w:pPr>
+        <w:rPr>
+          <w:lang w:val="x-none"/>
+        </w:rPr>
+      </w:pPr>
     </w:p>
     <w:tbl>
       <w:tblPr>
@@ -13103,7 +13097,6 @@
               <w:rPr>
                 <w:noProof/>
               </w:rPr>
-              <w:lastRenderedPageBreak/>
               <w:drawing>
                 <wp:inline distT="0" distB="0" distL="0" distR="0" wp14:anchorId="5C2C9D28" wp14:editId="3695F3F4">
                   <wp:extent cx="3200400" cy="2082800"/>
@@ -13252,11 +13245,11 @@
           <w:noProof/>
           <w:position w:val="-14"/>
         </w:rPr>
-        <w:object w:dxaOrig="1440" w:dyaOrig="440" w14:anchorId="6D6584BF">
+        <w:object w:dxaOrig="1440" w:dyaOrig="440" w14:anchorId="7C9F4894">
           <v:shape id="_x0000_i1088" type="#_x0000_t75" alt="" style="width:1in;height:22.2pt;mso-width-percent:0;mso-height-percent:0;mso-width-percent:0;mso-height-percent:0" o:ole="">
             <v:imagedata r:id="rId159" o:title=""/>
           </v:shape>
-          <o:OLEObject Type="Embed" ProgID="Equation.DSMT4" ShapeID="_x0000_i1088" DrawAspect="Content" ObjectID="_1731348543" r:id="rId160"/>
+          <o:OLEObject Type="Embed" ProgID="Equation.DSMT4" ShapeID="_x0000_i1088" DrawAspect="Content" ObjectID="_1731677793" r:id="rId160"/>
         </w:object>
       </w:r>
       <w:r>
@@ -13270,11 +13263,11 @@
           <w:noProof/>
           <w:position w:val="-14"/>
         </w:rPr>
-        <w:object w:dxaOrig="1500" w:dyaOrig="440" w14:anchorId="285D3A2E">
+        <w:object w:dxaOrig="1500" w:dyaOrig="440" w14:anchorId="62291AE2">
           <v:shape id="_x0000_i1087" type="#_x0000_t75" alt="" style="width:75.05pt;height:22.2pt;mso-width-percent:0;mso-height-percent:0;mso-width-percent:0;mso-height-percent:0" o:ole="">
             <v:imagedata r:id="rId161" o:title=""/>
           </v:shape>
-          <o:OLEObject Type="Embed" ProgID="Equation.DSMT4" ShapeID="_x0000_i1087" DrawAspect="Content" ObjectID="_1731348544" r:id="rId162"/>
+          <o:OLEObject Type="Embed" ProgID="Equation.DSMT4" ShapeID="_x0000_i1087" DrawAspect="Content" ObjectID="_1731677794" r:id="rId162"/>
         </w:object>
       </w:r>
       <w:r>
@@ -13288,11 +13281,11 @@
           <w:noProof/>
           <w:position w:val="-14"/>
         </w:rPr>
-        <w:object w:dxaOrig="1480" w:dyaOrig="440" w14:anchorId="100E5616">
+        <w:object w:dxaOrig="1480" w:dyaOrig="440" w14:anchorId="42486268">
           <v:shape id="_x0000_i1086" type="#_x0000_t75" alt="" style="width:74.3pt;height:22.2pt;mso-width-percent:0;mso-height-percent:0;mso-width-percent:0;mso-height-percent:0" o:ole="">
             <v:imagedata r:id="rId163" o:title=""/>
           </v:shape>
-          <o:OLEObject Type="Embed" ProgID="Equation.DSMT4" ShapeID="_x0000_i1086" DrawAspect="Content" ObjectID="_1731348545" r:id="rId164"/>
+          <o:OLEObject Type="Embed" ProgID="Equation.DSMT4" ShapeID="_x0000_i1086" DrawAspect="Content" ObjectID="_1731677795" r:id="rId164"/>
         </w:object>
       </w:r>
       <w:r>
@@ -13340,11 +13333,11 @@
                 <w:noProof/>
                 <w:position w:val="-30"/>
               </w:rPr>
-              <w:object w:dxaOrig="2820" w:dyaOrig="720" w14:anchorId="237B8EE8">
+              <w:object w:dxaOrig="2820" w:dyaOrig="720" w14:anchorId="6E492AEC">
                 <v:shape id="_x0000_i1085" type="#_x0000_t75" alt="" style="width:140.15pt;height:36.75pt;mso-width-percent:0;mso-height-percent:0;mso-width-percent:0;mso-height-percent:0" o:ole="">
                   <v:imagedata r:id="rId165" o:title=""/>
                 </v:shape>
-                <o:OLEObject Type="Embed" ProgID="Equation.DSMT4" ShapeID="_x0000_i1085" DrawAspect="Content" ObjectID="_1731348546" r:id="rId166"/>
+                <o:OLEObject Type="Embed" ProgID="Equation.DSMT4" ShapeID="_x0000_i1085" DrawAspect="Content" ObjectID="_1731677796" r:id="rId166"/>
               </w:object>
             </w:r>
           </w:p>
@@ -13456,11 +13449,11 @@
               <w:rPr>
                 <w:noProof/>
               </w:rPr>
-              <w:object w:dxaOrig="3800" w:dyaOrig="1120" w14:anchorId="6B3602D6">
+              <w:object w:dxaOrig="3800" w:dyaOrig="1120" w14:anchorId="283B1ACA">
                 <v:shape id="_x0000_i1084" type="#_x0000_t75" alt="" style="width:189.2pt;height:55.15pt;mso-width-percent:0;mso-height-percent:0;mso-width-percent:0;mso-height-percent:0" o:ole="">
                   <v:imagedata r:id="rId167" o:title=""/>
                 </v:shape>
-                <o:OLEObject Type="Embed" ProgID="Equation.DSMT4" ShapeID="_x0000_i1084" DrawAspect="Content" ObjectID="_1731348547" r:id="rId168"/>
+                <o:OLEObject Type="Embed" ProgID="Equation.DSMT4" ShapeID="_x0000_i1084" DrawAspect="Content" ObjectID="_1731677797" r:id="rId168"/>
               </w:object>
             </w:r>
           </w:p>
@@ -13592,11 +13585,11 @@
           <w:noProof/>
           <w:position w:val="-14"/>
         </w:rPr>
-        <w:object w:dxaOrig="4099" w:dyaOrig="440" w14:anchorId="321AA1E6">
+        <w:object w:dxaOrig="4099" w:dyaOrig="440" w14:anchorId="55D60465">
           <v:shape id="_x0000_i1083" type="#_x0000_t75" alt="" style="width:205.3pt;height:22.2pt;mso-width-percent:0;mso-height-percent:0;mso-width-percent:0;mso-height-percent:0" o:ole="">
             <v:imagedata r:id="rId169" o:title=""/>
           </v:shape>
-          <o:OLEObject Type="Embed" ProgID="Equation.DSMT4" ShapeID="_x0000_i1083" DrawAspect="Content" ObjectID="_1731348548" r:id="rId170"/>
+          <o:OLEObject Type="Embed" ProgID="Equation.DSMT4" ShapeID="_x0000_i1083" DrawAspect="Content" ObjectID="_1731677798" r:id="rId170"/>
         </w:object>
       </w:r>
       <w:r>
@@ -13622,11 +13615,11 @@
           <w:noProof/>
           <w:position w:val="-28"/>
         </w:rPr>
-        <w:object w:dxaOrig="4459" w:dyaOrig="680" w14:anchorId="212D6AA9">
+        <w:object w:dxaOrig="4459" w:dyaOrig="680" w14:anchorId="45FB8987">
           <v:shape id="_x0000_i1082" type="#_x0000_t75" alt="" style="width:222.9pt;height:33.7pt;mso-width-percent:0;mso-height-percent:0;mso-width-percent:0;mso-height-percent:0" o:ole="">
             <v:imagedata r:id="rId171" o:title=""/>
           </v:shape>
-          <o:OLEObject Type="Embed" ProgID="Equation.DSMT4" ShapeID="_x0000_i1082" DrawAspect="Content" ObjectID="_1731348549" r:id="rId172"/>
+          <o:OLEObject Type="Embed" ProgID="Equation.DSMT4" ShapeID="_x0000_i1082" DrawAspect="Content" ObjectID="_1731677799" r:id="rId172"/>
         </w:object>
       </w:r>
     </w:p>
@@ -13634,28 +13627,73 @@
       <w:r>
         <w:rPr>
           <w:noProof/>
-          <w:position w:val="-10"/>
-        </w:rPr>
-        <w:object w:dxaOrig="260" w:dyaOrig="260" w14:anchorId="0A2DB24D">
+        </w:rPr>
+        <w:object w:dxaOrig="260" w:dyaOrig="260" w14:anchorId="1CD55B39">
           <v:shape id="_x0000_i1081" type="#_x0000_t75" alt="" style="width:13pt;height:13pt;mso-width-percent:0;mso-height-percent:0;mso-width-percent:0;mso-height-percent:0" o:ole="">
             <v:imagedata r:id="rId173" o:title=""/>
           </v:shape>
-          <o:OLEObject Type="Embed" ProgID="Equation.DSMT4" ShapeID="_x0000_i1081" DrawAspect="Content" ObjectID="_1731348550" r:id="rId174"/>
+          <o:OLEObject Type="Embed" ProgID="Equation.DSMT4" ShapeID="_x0000_i1081" DrawAspect="Content" ObjectID="_1731677800" r:id="rId174"/>
         </w:object>
       </w:r>
       <w:r>
-        <w:t xml:space="preserve"> is a function of setup model parameters vector </w:t>
+        <w:t> </w:t>
+      </w:r>
+      <w:r>
+        <w:t xml:space="preserve">is the </w:t>
+      </w:r>
+      <w:r>
+        <w:t>value of the variable to be predicted</w:t>
+      </w:r>
+      <w:r>
+        <w:t xml:space="preserve"> </w:t>
+      </w:r>
+      <w:r>
+        <w:t xml:space="preserve">and y hat </w:t>
+      </w:r>
+      <w:r>
+        <w:t>predicted value of</w:t>
+      </w:r>
+      <w:r>
+        <w:rPr>
+          <w:rStyle w:val="apple-converted-space"/>
+          <w:rFonts w:ascii="Arial" w:hAnsi="Arial" w:cs="Arial"/>
+          <w:color w:val="BDC1C6"/>
+          <w:sz w:val="21"/>
+          <w:szCs w:val="21"/>
+          <w:shd w:val="clear" w:color="auto" w:fill="202124"/>
+        </w:rPr>
+        <w:t> </w:t>
+      </w:r>
+      <w:r>
+        <w:t xml:space="preserve"> </w:t>
+      </w:r>
+      <w:r>
+        <w:t xml:space="preserve">y where </w:t>
+      </w:r>
+      <w:proofErr w:type="spellStart"/>
+      <w:r>
+        <w:t>y</w:t>
+      </w:r>
+      <w:proofErr w:type="spellEnd"/>
+      <w:r>
+        <w:t xml:space="preserve"> hat </w:t>
+      </w:r>
+      <w:r>
+        <w:t>is a</w:t>
+      </w:r>
+      <w:r>
+        <w:t xml:space="preserve"> function of setup model parameters vector </w:t>
       </w:r>
       <w:r>
         <w:rPr>
           <w:noProof/>
           <w:position w:val="-10"/>
         </w:rPr>
-        <w:object w:dxaOrig="240" w:dyaOrig="260" w14:anchorId="5A507B2B">
+        <w:object w:dxaOrig="240" w:dyaOrig="260" w14:anchorId="3BC21875">
           <v:shape id="_x0000_i1080" type="#_x0000_t75" alt="" style="width:12.25pt;height:13pt;mso-width-percent:0;mso-height-percent:0;mso-width-percent:0;mso-height-percent:0" o:ole="">
             <v:imagedata r:id="rId175" o:title=""/>
           </v:shape>
-          <o:OLEObject Type="Embed" ProgID="Equation.DSMT4" ShapeID="_x0000_i1080" DrawAspect="Content" ObjectID="_1731348551" r:id="rId176"/>
+          <o:OLEObject Type="Embed" ProgID="Equation.DSMT4" ShapeID="_x0000_i1080" DrawAspect="Content" ObjectID="_1731677801" r:id="rId176"/>
         </w:object>
       </w:r>
       <w:r>
@@ -13666,11 +13704,11 @@
           <w:noProof/>
           <w:position w:val="-4"/>
         </w:rPr>
-        <w:object w:dxaOrig="200" w:dyaOrig="200" w14:anchorId="3C65E592">
+        <w:object w:dxaOrig="200" w:dyaOrig="200" w14:anchorId="5CFD2054">
           <v:shape id="_x0000_i1079" type="#_x0000_t75" alt="" style="width:9.95pt;height:9.95pt;mso-width-percent:0;mso-height-percent:0;mso-width-percent:0;mso-height-percent:0" o:ole="">
             <v:imagedata r:id="rId177" o:title=""/>
           </v:shape>
-          <o:OLEObject Type="Embed" ProgID="Equation.DSMT4" ShapeID="_x0000_i1079" DrawAspect="Content" ObjectID="_1731348552" r:id="rId178"/>
+          <o:OLEObject Type="Embed" ProgID="Equation.DSMT4" ShapeID="_x0000_i1079" DrawAspect="Content" ObjectID="_1731677802" r:id="rId178"/>
         </w:object>
       </w:r>
       <w:r>
@@ -13697,11 +13735,11 @@
           <w:noProof/>
           <w:position w:val="-12"/>
         </w:rPr>
-        <w:object w:dxaOrig="1380" w:dyaOrig="360" w14:anchorId="1FF82D30">
+        <w:object w:dxaOrig="1380" w:dyaOrig="360" w14:anchorId="5DAB49B1">
           <v:shape id="_x0000_i1078" type="#_x0000_t75" alt="" style="width:68.15pt;height:18.4pt;mso-width-percent:0;mso-height-percent:0;mso-width-percent:0;mso-height-percent:0" o:ole="">
             <v:imagedata r:id="rId179" o:title=""/>
           </v:shape>
-          <o:OLEObject Type="Embed" ProgID="Equation.DSMT4" ShapeID="_x0000_i1078" DrawAspect="Content" ObjectID="_1731348553" r:id="rId180"/>
+          <o:OLEObject Type="Embed" ProgID="Equation.DSMT4" ShapeID="_x0000_i1078" DrawAspect="Content" ObjectID="_1731677803" r:id="rId180"/>
         </w:object>
       </w:r>
     </w:p>
@@ -13722,11 +13760,11 @@
           <w:noProof/>
           <w:position w:val="-10"/>
         </w:rPr>
-        <w:object w:dxaOrig="240" w:dyaOrig="260" w14:anchorId="184CB74B">
+        <w:object w:dxaOrig="240" w:dyaOrig="260" w14:anchorId="3FD6E4EC">
           <v:shape id="_x0000_i1077" type="#_x0000_t75" alt="" style="width:12.25pt;height:13pt;mso-width-percent:0;mso-height-percent:0;mso-width-percent:0;mso-height-percent:0" o:ole="">
             <v:imagedata r:id="rId181" o:title=""/>
           </v:shape>
-          <o:OLEObject Type="Embed" ProgID="Equation.DSMT4" ShapeID="_x0000_i1077" DrawAspect="Content" ObjectID="_1731348554" r:id="rId182"/>
+          <o:OLEObject Type="Embed" ProgID="Equation.DSMT4" ShapeID="_x0000_i1077" DrawAspect="Content" ObjectID="_1731677804" r:id="rId182"/>
         </w:object>
       </w:r>
       <w:r>
@@ -13743,11 +13781,11 @@
           <w:noProof/>
           <w:position w:val="-10"/>
         </w:rPr>
-        <w:object w:dxaOrig="240" w:dyaOrig="260" w14:anchorId="78498A74">
+        <w:object w:dxaOrig="240" w:dyaOrig="260" w14:anchorId="44A724A4">
           <v:shape id="_x0000_i1076" type="#_x0000_t75" alt="" style="width:12.25pt;height:13pt;mso-width-percent:0;mso-height-percent:0;mso-width-percent:0;mso-height-percent:0" o:ole="">
             <v:imagedata r:id="rId183" o:title=""/>
           </v:shape>
-          <o:OLEObject Type="Embed" ProgID="Equation.DSMT4" ShapeID="_x0000_i1076" DrawAspect="Content" ObjectID="_1731348555" r:id="rId184"/>
+          <o:OLEObject Type="Embed" ProgID="Equation.DSMT4" ShapeID="_x0000_i1076" DrawAspect="Content" ObjectID="_1731677805" r:id="rId184"/>
         </w:object>
       </w:r>
       <w:r>
@@ -13784,11 +13822,11 @@
           <w:noProof/>
           <w:position w:val="-32"/>
         </w:rPr>
-        <w:object w:dxaOrig="2320" w:dyaOrig="700" w14:anchorId="7F3CE5B0">
+        <w:object w:dxaOrig="2320" w:dyaOrig="700" w14:anchorId="645CD199">
           <v:shape id="_x0000_i1075" type="#_x0000_t75" alt="" style="width:115.65pt;height:35.25pt;mso-width-percent:0;mso-height-percent:0;mso-width-percent:0;mso-height-percent:0" o:ole="">
             <v:imagedata r:id="rId185" o:title=""/>
           </v:shape>
-          <o:OLEObject Type="Embed" ProgID="Equation.DSMT4" ShapeID="_x0000_i1075" DrawAspect="Content" ObjectID="_1731348556" r:id="rId186"/>
+          <o:OLEObject Type="Embed" ProgID="Equation.DSMT4" ShapeID="_x0000_i1075" DrawAspect="Content" ObjectID="_1731677806" r:id="rId186"/>
         </w:object>
       </w:r>
     </w:p>
@@ -13824,11 +13862,11 @@
           <w:noProof/>
           <w:position w:val="-10"/>
         </w:rPr>
-        <w:object w:dxaOrig="240" w:dyaOrig="260" w14:anchorId="58BD669C">
+        <w:object w:dxaOrig="240" w:dyaOrig="260" w14:anchorId="136C34F6">
           <v:shape id="_x0000_i1074" type="#_x0000_t75" alt="" style="width:12.25pt;height:13pt;mso-width-percent:0;mso-height-percent:0;mso-width-percent:0;mso-height-percent:0" o:ole="">
             <v:imagedata r:id="rId187" o:title=""/>
           </v:shape>
-          <o:OLEObject Type="Embed" ProgID="Equation.DSMT4" ShapeID="_x0000_i1074" DrawAspect="Content" ObjectID="_1731348557" r:id="rId188"/>
+          <o:OLEObject Type="Embed" ProgID="Equation.DSMT4" ShapeID="_x0000_i1074" DrawAspect="Content" ObjectID="_1731677807" r:id="rId188"/>
         </w:object>
       </w:r>
       <w:r>
@@ -13866,11 +13904,11 @@
           <w:noProof/>
           <w:position w:val="-14"/>
         </w:rPr>
-        <w:object w:dxaOrig="1560" w:dyaOrig="400" w14:anchorId="6E828E0E">
+        <w:object w:dxaOrig="1560" w:dyaOrig="400" w14:anchorId="3538A0EF">
           <v:shape id="_x0000_i1073" type="#_x0000_t75" alt="" style="width:78.15pt;height:19.9pt;mso-width-percent:0;mso-height-percent:0;mso-width-percent:0;mso-height-percent:0" o:ole="">
             <v:imagedata r:id="rId189" o:title=""/>
           </v:shape>
-          <o:OLEObject Type="Embed" ProgID="Equation.DSMT4" ShapeID="_x0000_i1073" DrawAspect="Content" ObjectID="_1731348558" r:id="rId190"/>
+          <o:OLEObject Type="Embed" ProgID="Equation.DSMT4" ShapeID="_x0000_i1073" DrawAspect="Content" ObjectID="_1731677808" r:id="rId190"/>
         </w:object>
       </w:r>
     </w:p>
@@ -13900,11 +13938,11 @@
           <w:noProof/>
           <w:position w:val="-10"/>
         </w:rPr>
-        <w:object w:dxaOrig="240" w:dyaOrig="260" w14:anchorId="34EACEEB">
+        <w:object w:dxaOrig="240" w:dyaOrig="260" w14:anchorId="556E8A29">
           <v:shape id="_x0000_i1072" type="#_x0000_t75" alt="" style="width:12.25pt;height:13pt;mso-width-percent:0;mso-height-percent:0;mso-width-percent:0;mso-height-percent:0" o:ole="">
             <v:imagedata r:id="rId191" o:title=""/>
           </v:shape>
-          <o:OLEObject Type="Embed" ProgID="Equation.DSMT4" ShapeID="_x0000_i1072" DrawAspect="Content" ObjectID="_1731348559" r:id="rId192"/>
+          <o:OLEObject Type="Embed" ProgID="Equation.DSMT4" ShapeID="_x0000_i1072" DrawAspect="Content" ObjectID="_1731677809" r:id="rId192"/>
         </w:object>
       </w:r>
       <w:r>
@@ -13916,18 +13954,14 @@
         </w:rPr>
         <w:t>efficiently.</w:t>
       </w:r>
-    </w:p>
-    <w:p>
-      <w:pPr>
+      <w:r>
+        <w:t xml:space="preserve"> </w:t>
+      </w:r>
+      <w:r>
         <w:rPr>
           <w:lang w:val="x-none"/>
         </w:rPr>
-      </w:pPr>
-      <w:r>
-        <w:rPr>
-          <w:lang w:val="x-none"/>
-        </w:rPr>
-        <w:t>For each attitude channel, the parameters were altered with the engine off, and then the parameters related to the engine were modified. To increase the accuracy of system identification, at first, the parameters of each channel were estimated separately, and then the</w:t>
+        <w:t>To increase the accuracy of system identification, at first, the parameters of each channel were estimated separately, and then the</w:t>
       </w:r>
       <w:r>
         <w:rPr>
@@ -14002,11 +14036,11 @@
                 <w:noProof/>
                 <w:position w:val="-20"/>
               </w:rPr>
-              <w:object w:dxaOrig="1660" w:dyaOrig="560" w14:anchorId="218B57E4">
+              <w:object w:dxaOrig="1660" w:dyaOrig="560" w14:anchorId="6E0A32E5">
                 <v:shape id="_x0000_i1071" type="#_x0000_t75" alt="" style="width:81.95pt;height:28.35pt;mso-width-percent:0;mso-height-percent:0;mso-width-percent:0;mso-height-percent:0" o:ole="">
                   <v:imagedata r:id="rId193" o:title=""/>
                 </v:shape>
-                <o:OLEObject Type="Embed" ProgID="Equation.DSMT4" ShapeID="_x0000_i1071" DrawAspect="Content" ObjectID="_1731348560" r:id="rId194"/>
+                <o:OLEObject Type="Embed" ProgID="Equation.DSMT4" ShapeID="_x0000_i1071" DrawAspect="Content" ObjectID="_1731677810" r:id="rId194"/>
               </w:object>
             </w:r>
           </w:p>
@@ -14121,11 +14155,11 @@
           <w:noProof/>
           <w:position w:val="-4"/>
         </w:rPr>
-        <w:object w:dxaOrig="180" w:dyaOrig="260" w14:anchorId="358E2BF9">
+        <w:object w:dxaOrig="180" w:dyaOrig="260" w14:anchorId="5D250B36">
           <v:shape id="_x0000_i1070" type="#_x0000_t75" alt="" style="width:9.2pt;height:13pt;mso-width-percent:0;mso-height-percent:0;mso-width-percent:0;mso-height-percent:0" o:ole="">
             <v:imagedata r:id="rId195" o:title=""/>
           </v:shape>
-          <o:OLEObject Type="Embed" ProgID="Equation.DSMT4" ShapeID="_x0000_i1070" DrawAspect="Content" ObjectID="_1731348561" r:id="rId196"/>
+          <o:OLEObject Type="Embed" ProgID="Equation.DSMT4" ShapeID="_x0000_i1070" DrawAspect="Content" ObjectID="_1731677811" r:id="rId196"/>
         </w:object>
       </w:r>
       <w:r>
@@ -14229,11 +14263,11 @@
                 <w:noProof/>
                 <w:position w:val="-14"/>
               </w:rPr>
-              <w:object w:dxaOrig="3340" w:dyaOrig="520" w14:anchorId="77DA52C4">
+              <w:object w:dxaOrig="3340" w:dyaOrig="520" w14:anchorId="4F1C610F">
                 <v:shape id="_x0000_i1069" type="#_x0000_t75" alt="" style="width:167pt;height:26.05pt;mso-width-percent:0;mso-height-percent:0;mso-width-percent:0;mso-height-percent:0" o:ole="">
                   <v:imagedata r:id="rId197" o:title=""/>
                 </v:shape>
-                <o:OLEObject Type="Embed" ProgID="Equation.DSMT4" ShapeID="_x0000_i1069" DrawAspect="Content" ObjectID="_1731348562" r:id="rId198"/>
+                <o:OLEObject Type="Embed" ProgID="Equation.DSMT4" ShapeID="_x0000_i1069" DrawAspect="Content" ObjectID="_1731677812" r:id="rId198"/>
               </w:object>
             </w:r>
           </w:p>
@@ -14348,11 +14382,11 @@
           <w:noProof/>
           <w:position w:val="-12"/>
         </w:rPr>
-        <w:object w:dxaOrig="340" w:dyaOrig="360" w14:anchorId="19019CC9">
+        <w:object w:dxaOrig="340" w:dyaOrig="360" w14:anchorId="1FA67B19">
           <v:shape id="_x0000_i1068" type="#_x0000_t75" alt="" style="width:16.85pt;height:18.4pt;mso-width-percent:0;mso-height-percent:0;mso-width-percent:0;mso-height-percent:0" o:ole="">
             <v:imagedata r:id="rId199" o:title=""/>
           </v:shape>
-          <o:OLEObject Type="Embed" ProgID="Equation.DSMT4" ShapeID="_x0000_i1068" DrawAspect="Content" ObjectID="_1731348563" r:id="rId200"/>
+          <o:OLEObject Type="Embed" ProgID="Equation.DSMT4" ShapeID="_x0000_i1068" DrawAspect="Content" ObjectID="_1731677813" r:id="rId200"/>
         </w:object>
       </w:r>
       <w:r>
@@ -14366,11 +14400,11 @@
           <w:noProof/>
           <w:position w:val="-12"/>
         </w:rPr>
-        <w:object w:dxaOrig="300" w:dyaOrig="360" w14:anchorId="4FE857CD">
+        <w:object w:dxaOrig="300" w:dyaOrig="360" w14:anchorId="05A94592">
           <v:shape id="_x0000_i1067" type="#_x0000_t75" alt="" style="width:13.8pt;height:18.4pt;mso-width-percent:0;mso-height-percent:0;mso-width-percent:0;mso-height-percent:0" o:ole="">
             <v:imagedata r:id="rId201" o:title=""/>
           </v:shape>
-          <o:OLEObject Type="Embed" ProgID="Equation.DSMT4" ShapeID="_x0000_i1067" DrawAspect="Content" ObjectID="_1731348564" r:id="rId202"/>
+          <o:OLEObject Type="Embed" ProgID="Equation.DSMT4" ShapeID="_x0000_i1067" DrawAspect="Content" ObjectID="_1731677814" r:id="rId202"/>
         </w:object>
       </w:r>
       <w:r>
@@ -14405,11 +14439,11 @@
                 <w:noProof/>
                 <w:position w:val="-30"/>
               </w:rPr>
-              <w:object w:dxaOrig="1320" w:dyaOrig="720" w14:anchorId="6556BB17">
+              <w:object w:dxaOrig="1320" w:dyaOrig="720" w14:anchorId="61414F02">
                 <v:shape id="_x0000_i1066" type="#_x0000_t75" alt="" style="width:65.1pt;height:36.75pt;mso-width-percent:0;mso-height-percent:0;mso-width-percent:0;mso-height-percent:0" o:ole="">
                   <v:imagedata r:id="rId203" o:title=""/>
                 </v:shape>
-                <o:OLEObject Type="Embed" ProgID="Equation.DSMT4" ShapeID="_x0000_i1066" DrawAspect="Content" ObjectID="_1731348565" r:id="rId204"/>
+                <o:OLEObject Type="Embed" ProgID="Equation.DSMT4" ShapeID="_x0000_i1066" DrawAspect="Content" ObjectID="_1731677815" r:id="rId204"/>
               </w:object>
             </w:r>
           </w:p>
@@ -14522,11 +14556,11 @@
                 <w:noProof/>
                 <w:position w:val="-30"/>
               </w:rPr>
-              <w:object w:dxaOrig="1520" w:dyaOrig="720" w14:anchorId="66F28DEF">
+              <w:object w:dxaOrig="1520" w:dyaOrig="720" w14:anchorId="46A4533A">
                 <v:shape id="_x0000_i1065" type="#_x0000_t75" alt="" style="width:75.85pt;height:36.75pt;mso-width-percent:0;mso-height-percent:0;mso-width-percent:0;mso-height-percent:0" o:ole="">
                   <v:imagedata r:id="rId205" o:title=""/>
                 </v:shape>
-                <o:OLEObject Type="Embed" ProgID="Equation.DSMT4" ShapeID="_x0000_i1065" DrawAspect="Content" ObjectID="_1731348566" r:id="rId206"/>
+                <o:OLEObject Type="Embed" ProgID="Equation.DSMT4" ShapeID="_x0000_i1065" DrawAspect="Content" ObjectID="_1731677816" r:id="rId206"/>
               </w:object>
             </w:r>
           </w:p>
@@ -14641,11 +14675,11 @@
           <w:noProof/>
           <w:position w:val="-4"/>
         </w:rPr>
-        <w:object w:dxaOrig="160" w:dyaOrig="240" w14:anchorId="752B473D">
+        <w:object w:dxaOrig="160" w:dyaOrig="240" w14:anchorId="545F0F35">
           <v:shape id="_x0000_i1064" type="#_x0000_t75" alt="" style="width:7.65pt;height:12.25pt;mso-width-percent:0;mso-height-percent:0;mso-width-percent:0;mso-height-percent:0" o:ole="">
             <v:imagedata r:id="rId207" o:title=""/>
           </v:shape>
-          <o:OLEObject Type="Embed" ProgID="Equation.DSMT4" ShapeID="_x0000_i1064" DrawAspect="Content" ObjectID="_1731348567" r:id="rId208"/>
+          <o:OLEObject Type="Embed" ProgID="Equation.DSMT4" ShapeID="_x0000_i1064" DrawAspect="Content" ObjectID="_1731677817" r:id="rId208"/>
         </w:object>
       </w:r>
       <w:r>
@@ -14686,6 +14720,7 @@
         <w:rPr>
           <w:lang w:val="x-none"/>
         </w:rPr>
+        <w:lastRenderedPageBreak/>
         <w:t>For this purpose, the first player tries to minimize a cost function; while the second player is assumed to maximize it. Therefore, the quadratic cost function equation is denoted using min-max operators as follows:</w:t>
       </w:r>
     </w:p>
@@ -14700,11 +14735,11 @@
           <w:noProof/>
           <w:position w:val="-18"/>
         </w:rPr>
-        <w:object w:dxaOrig="8400" w:dyaOrig="520" w14:anchorId="4F2010B4">
+        <w:object w:dxaOrig="8400" w:dyaOrig="520" w14:anchorId="3C56A913">
           <v:shape id="_x0000_i1063" type="#_x0000_t75" alt="" style="width:419.75pt;height:26.05pt;mso-width-percent:0;mso-height-percent:0;mso-width-percent:0;mso-height-percent:0" o:ole="">
             <v:imagedata r:id="rId209" o:title=""/>
           </v:shape>
-          <o:OLEObject Type="Embed" ProgID="Equation.DSMT4" ShapeID="_x0000_i1063" DrawAspect="Content" ObjectID="_1731348568" r:id="rId210"/>
+          <o:OLEObject Type="Embed" ProgID="Equation.DSMT4" ShapeID="_x0000_i1063" DrawAspect="Content" ObjectID="_1731677818" r:id="rId210"/>
         </w:object>
       </w:r>
     </w:p>
@@ -14765,7 +14800,6 @@
                 <w:sz w:val="24"/>
                 <w:szCs w:val="20"/>
               </w:rPr>
-              <w:lastRenderedPageBreak/>
               <w:t>(</w:t>
             </w:r>
             <w:r>
@@ -14843,7 +14877,6 @@
         <w:rPr>
           <w:lang w:val="x-none"/>
         </w:rPr>
-        <w:lastRenderedPageBreak/>
         <w:t xml:space="preserve">where </w:t>
       </w:r>
       <w:r>
@@ -14851,11 +14884,11 @@
           <w:noProof/>
           <w:position w:val="-4"/>
         </w:rPr>
-        <w:object w:dxaOrig="240" w:dyaOrig="260" w14:anchorId="5D4E2A28">
+        <w:object w:dxaOrig="240" w:dyaOrig="260" w14:anchorId="643A31A7">
           <v:shape id="_x0000_i1062" type="#_x0000_t75" alt="" style="width:12.25pt;height:13pt;mso-width-percent:0;mso-height-percent:0;mso-width-percent:0;mso-height-percent:0" o:ole="">
             <v:imagedata r:id="rId211" o:title=""/>
           </v:shape>
-          <o:OLEObject Type="Embed" ProgID="Equation.DSMT4" ShapeID="_x0000_i1062" DrawAspect="Content" ObjectID="_1731348569" r:id="rId212"/>
+          <o:OLEObject Type="Embed" ProgID="Equation.DSMT4" ShapeID="_x0000_i1062" DrawAspect="Content" ObjectID="_1731677819" r:id="rId212"/>
         </w:object>
       </w:r>
       <w:r>
@@ -14869,11 +14902,11 @@
           <w:noProof/>
           <w:position w:val="-12"/>
         </w:rPr>
-        <w:object w:dxaOrig="320" w:dyaOrig="360" w14:anchorId="15093526">
+        <w:object w:dxaOrig="320" w:dyaOrig="360" w14:anchorId="13C04B13">
           <v:shape id="_x0000_i1061" type="#_x0000_t75" alt="" style="width:16.85pt;height:18.4pt;mso-width-percent:0;mso-height-percent:0;mso-width-percent:0;mso-height-percent:0" o:ole="">
             <v:imagedata r:id="rId213" o:title=""/>
           </v:shape>
-          <o:OLEObject Type="Embed" ProgID="Equation.DSMT4" ShapeID="_x0000_i1061" DrawAspect="Content" ObjectID="_1731348570" r:id="rId214"/>
+          <o:OLEObject Type="Embed" ProgID="Equation.DSMT4" ShapeID="_x0000_i1061" DrawAspect="Content" ObjectID="_1731677820" r:id="rId214"/>
         </w:object>
       </w:r>
       <w:r>
@@ -14887,11 +14920,11 @@
           <w:noProof/>
           <w:position w:val="-12"/>
         </w:rPr>
-        <w:object w:dxaOrig="300" w:dyaOrig="360" w14:anchorId="1BE91FDD">
+        <w:object w:dxaOrig="300" w:dyaOrig="360" w14:anchorId="3C9E2E5E">
           <v:shape id="_x0000_i1060" type="#_x0000_t75" alt="" style="width:13.8pt;height:18.4pt;mso-width-percent:0;mso-height-percent:0;mso-width-percent:0;mso-height-percent:0" o:ole="">
             <v:imagedata r:id="rId215" o:title=""/>
           </v:shape>
-          <o:OLEObject Type="Embed" ProgID="Equation.DSMT4" ShapeID="_x0000_i1060" DrawAspect="Content" ObjectID="_1731348571" r:id="rId216"/>
+          <o:OLEObject Type="Embed" ProgID="Equation.DSMT4" ShapeID="_x0000_i1060" DrawAspect="Content" ObjectID="_1731677821" r:id="rId216"/>
         </w:object>
       </w:r>
       <w:r>
@@ -14905,11 +14938,11 @@
           <w:noProof/>
           <w:position w:val="-12"/>
         </w:rPr>
-        <w:object w:dxaOrig="240" w:dyaOrig="360" w14:anchorId="051D445E">
+        <w:object w:dxaOrig="240" w:dyaOrig="360" w14:anchorId="6350A0AF">
           <v:shape id="_x0000_i1059" type="#_x0000_t75" alt="" style="width:12.25pt;height:18.4pt;mso-width-percent:0;mso-height-percent:0;mso-width-percent:0;mso-height-percent:0" o:ole="">
             <v:imagedata r:id="rId217" o:title=""/>
           </v:shape>
-          <o:OLEObject Type="Embed" ProgID="Equation.DSMT4" ShapeID="_x0000_i1059" DrawAspect="Content" ObjectID="_1731348572" r:id="rId218"/>
+          <o:OLEObject Type="Embed" ProgID="Equation.DSMT4" ShapeID="_x0000_i1059" DrawAspect="Content" ObjectID="_1731677822" r:id="rId218"/>
         </w:object>
       </w:r>
       <w:r>
@@ -14991,11 +15024,11 @@
                 <w:noProof/>
                 <w:position w:val="-14"/>
               </w:rPr>
-              <w:object w:dxaOrig="1980" w:dyaOrig="380" w14:anchorId="2AC96259">
+              <w:object w:dxaOrig="1980" w:dyaOrig="380" w14:anchorId="43C8D1B0">
                 <v:shape id="_x0000_i1058" type="#_x0000_t75" alt="" style="width:98.8pt;height:19.15pt;mso-width-percent:0;mso-height-percent:0;mso-width-percent:0;mso-height-percent:0" o:ole="">
                   <v:imagedata r:id="rId219" o:title=""/>
                 </v:shape>
-                <o:OLEObject Type="Embed" ProgID="Equation.DSMT4" ShapeID="_x0000_i1058" DrawAspect="Content" ObjectID="_1731348573" r:id="rId220"/>
+                <o:OLEObject Type="Embed" ProgID="Equation.DSMT4" ShapeID="_x0000_i1058" DrawAspect="Content" ObjectID="_1731677823" r:id="rId220"/>
               </w:object>
             </w:r>
           </w:p>
@@ -15108,11 +15141,11 @@
                 <w:noProof/>
                 <w:position w:val="-14"/>
               </w:rPr>
-              <w:object w:dxaOrig="1860" w:dyaOrig="380" w14:anchorId="42E47751">
+              <w:object w:dxaOrig="1860" w:dyaOrig="380" w14:anchorId="7CD5DB62">
                 <v:shape id="_x0000_i1057" type="#_x0000_t75" alt="" style="width:94.2pt;height:19.15pt;mso-width-percent:0;mso-height-percent:0;mso-width-percent:0;mso-height-percent:0" o:ole="">
                   <v:imagedata r:id="rId221" o:title=""/>
                 </v:shape>
-                <o:OLEObject Type="Embed" ProgID="Equation.DSMT4" ShapeID="_x0000_i1057" DrawAspect="Content" ObjectID="_1731348574" r:id="rId222"/>
+                <o:OLEObject Type="Embed" ProgID="Equation.DSMT4" ShapeID="_x0000_i1057" DrawAspect="Content" ObjectID="_1731677824" r:id="rId222"/>
               </w:object>
             </w:r>
           </w:p>
@@ -15227,11 +15260,11 @@
           <w:noProof/>
           <w:position w:val="-12"/>
         </w:rPr>
-        <w:object w:dxaOrig="300" w:dyaOrig="360" w14:anchorId="720BBDD0">
+        <w:object w:dxaOrig="300" w:dyaOrig="360" w14:anchorId="16521B29">
           <v:shape id="_x0000_i1056" type="#_x0000_t75" alt="" style="width:13.8pt;height:18.4pt;mso-width-percent:0;mso-height-percent:0;mso-width-percent:0;mso-height-percent:0" o:ole="">
             <v:imagedata r:id="rId223" o:title=""/>
           </v:shape>
-          <o:OLEObject Type="Embed" ProgID="Equation.DSMT4" ShapeID="_x0000_i1056" DrawAspect="Content" ObjectID="_1731348575" r:id="rId224"/>
+          <o:OLEObject Type="Embed" ProgID="Equation.DSMT4" ShapeID="_x0000_i1056" DrawAspect="Content" ObjectID="_1731677825" r:id="rId224"/>
         </w:object>
       </w:r>
       <w:r>
@@ -15245,11 +15278,11 @@
           <w:noProof/>
           <w:position w:val="-14"/>
         </w:rPr>
-        <w:object w:dxaOrig="380" w:dyaOrig="380" w14:anchorId="7F3D76E3">
+        <w:object w:dxaOrig="380" w:dyaOrig="380" w14:anchorId="7456926D">
           <v:shape id="_x0000_i1055" type="#_x0000_t75" alt="" style="width:19.15pt;height:19.15pt;mso-width-percent:0;mso-height-percent:0;mso-width-percent:0;mso-height-percent:0" o:ole="">
             <v:imagedata r:id="rId225" o:title=""/>
           </v:shape>
-          <o:OLEObject Type="Embed" ProgID="Equation.DSMT4" ShapeID="_x0000_i1055" DrawAspect="Content" ObjectID="_1731348576" r:id="rId226"/>
+          <o:OLEObject Type="Embed" ProgID="Equation.DSMT4" ShapeID="_x0000_i1055" DrawAspect="Content" ObjectID="_1731677826" r:id="rId226"/>
         </w:object>
       </w:r>
       <w:r>
@@ -15284,11 +15317,11 @@
                 <w:noProof/>
                 <w:position w:val="-14"/>
               </w:rPr>
-              <w:object w:dxaOrig="1719" w:dyaOrig="400" w14:anchorId="3F6C9FCF">
+              <w:object w:dxaOrig="1719" w:dyaOrig="400" w14:anchorId="553A74AE">
                 <v:shape id="_x0000_i1054" type="#_x0000_t75" alt="" style="width:85.8pt;height:19.9pt;mso-width-percent:0;mso-height-percent:0;mso-width-percent:0;mso-height-percent:0" o:ole="">
                   <v:imagedata r:id="rId227" o:title=""/>
                 </v:shape>
-                <o:OLEObject Type="Embed" ProgID="Equation.DSMT4" ShapeID="_x0000_i1054" DrawAspect="Content" ObjectID="_1731348577" r:id="rId228"/>
+                <o:OLEObject Type="Embed" ProgID="Equation.DSMT4" ShapeID="_x0000_i1054" DrawAspect="Content" ObjectID="_1731677827" r:id="rId228"/>
               </w:object>
             </w:r>
           </w:p>
@@ -15401,11 +15434,11 @@
                 <w:noProof/>
                 <w:position w:val="-18"/>
               </w:rPr>
-              <w:object w:dxaOrig="1939" w:dyaOrig="440" w14:anchorId="70B2EFD2">
+              <w:object w:dxaOrig="1939" w:dyaOrig="440" w14:anchorId="1C94D3D1">
                 <v:shape id="_x0000_i1053" type="#_x0000_t75" alt="" style="width:95.75pt;height:22.2pt;mso-width-percent:0;mso-height-percent:0;mso-width-percent:0;mso-height-percent:0" o:ole="">
                   <v:imagedata r:id="rId229" o:title=""/>
                 </v:shape>
-                <o:OLEObject Type="Embed" ProgID="Equation.DSMT4" ShapeID="_x0000_i1053" DrawAspect="Content" ObjectID="_1731348578" r:id="rId230"/>
+                <o:OLEObject Type="Embed" ProgID="Equation.DSMT4" ShapeID="_x0000_i1053" DrawAspect="Content" ObjectID="_1731677828" r:id="rId230"/>
               </w:object>
             </w:r>
           </w:p>
@@ -15521,11 +15554,11 @@
           <w:noProof/>
           <w:position w:val="-14"/>
         </w:rPr>
-        <w:object w:dxaOrig="600" w:dyaOrig="380" w14:anchorId="445ED71E">
+        <w:object w:dxaOrig="600" w:dyaOrig="380" w14:anchorId="247A9568">
           <v:shape id="_x0000_i1052" type="#_x0000_t75" alt="" style="width:30.65pt;height:19.15pt;mso-width-percent:0;mso-height-percent:0;mso-width-percent:0;mso-height-percent:0" o:ole="">
             <v:imagedata r:id="rId231" o:title=""/>
           </v:shape>
-          <o:OLEObject Type="Embed" ProgID="Equation.DSMT4" ShapeID="_x0000_i1052" DrawAspect="Content" ObjectID="_1731348579" r:id="rId232"/>
+          <o:OLEObject Type="Embed" ProgID="Equation.DSMT4" ShapeID="_x0000_i1052" DrawAspect="Content" ObjectID="_1731677829" r:id="rId232"/>
         </w:object>
       </w:r>
       <w:r>
@@ -15539,11 +15572,11 @@
           <w:noProof/>
           <w:position w:val="-18"/>
         </w:rPr>
-        <w:object w:dxaOrig="660" w:dyaOrig="420" w14:anchorId="04D95F08">
+        <w:object w:dxaOrig="660" w:dyaOrig="420" w14:anchorId="053E104D">
           <v:shape id="_x0000_i1051" type="#_x0000_t75" alt="" style="width:32.95pt;height:22.2pt;mso-width-percent:0;mso-height-percent:0;mso-width-percent:0;mso-height-percent:0" o:ole="">
             <v:imagedata r:id="rId233" o:title=""/>
           </v:shape>
-          <o:OLEObject Type="Embed" ProgID="Equation.DSMT4" ShapeID="_x0000_i1051" DrawAspect="Content" ObjectID="_1731348580" r:id="rId234"/>
+          <o:OLEObject Type="Embed" ProgID="Equation.DSMT4" ShapeID="_x0000_i1051" DrawAspect="Content" ObjectID="_1731677830" r:id="rId234"/>
         </w:object>
       </w:r>
       <w:r>
@@ -15578,11 +15611,11 @@
                 <w:noProof/>
                 <w:position w:val="-18"/>
               </w:rPr>
-              <w:object w:dxaOrig="6960" w:dyaOrig="560" w14:anchorId="1BD9C06A">
+              <w:object w:dxaOrig="6960" w:dyaOrig="560" w14:anchorId="3ED9BA27">
                 <v:shape id="_x0000_i1050" type="#_x0000_t75" alt="" style="width:347.75pt;height:28.35pt;mso-width-percent:0;mso-height-percent:0;mso-width-percent:0;mso-height-percent:0" o:ole="">
                   <v:imagedata r:id="rId235" o:title=""/>
                 </v:shape>
-                <o:OLEObject Type="Embed" ProgID="Equation.DSMT4" ShapeID="_x0000_i1050" DrawAspect="Content" ObjectID="_1731348581" r:id="rId236"/>
+                <o:OLEObject Type="Embed" ProgID="Equation.DSMT4" ShapeID="_x0000_i1050" DrawAspect="Content" ObjectID="_1731677831" r:id="rId236"/>
               </w:object>
             </w:r>
           </w:p>
@@ -15695,11 +15728,11 @@
                 <w:noProof/>
                 <w:position w:val="-18"/>
               </w:rPr>
-              <w:object w:dxaOrig="7080" w:dyaOrig="560" w14:anchorId="748A340D">
+              <w:object w:dxaOrig="7080" w:dyaOrig="560" w14:anchorId="1B3F2984">
                 <v:shape id="_x0000_i1049" type="#_x0000_t75" alt="" style="width:353.1pt;height:28.35pt;mso-width-percent:0;mso-height-percent:0;mso-width-percent:0;mso-height-percent:0" o:ole="">
                   <v:imagedata r:id="rId237" o:title=""/>
                 </v:shape>
-                <o:OLEObject Type="Embed" ProgID="Equation.DSMT4" ShapeID="_x0000_i1049" DrawAspect="Content" ObjectID="_1731348582" r:id="rId238"/>
+                <o:OLEObject Type="Embed" ProgID="Equation.DSMT4" ShapeID="_x0000_i1049" DrawAspect="Content" ObjectID="_1731677832" r:id="rId238"/>
               </w:object>
             </w:r>
           </w:p>
@@ -15851,11 +15884,11 @@
           <w:noProof/>
           <w:position w:val="-14"/>
         </w:rPr>
-        <w:object w:dxaOrig="1480" w:dyaOrig="400" w14:anchorId="559053CC">
+        <w:object w:dxaOrig="1480" w:dyaOrig="400" w14:anchorId="24A27429">
           <v:shape id="_x0000_i1048" type="#_x0000_t75" alt="" style="width:74.3pt;height:19.9pt;mso-width-percent:0;mso-height-percent:0;mso-width-percent:0;mso-height-percent:0" o:ole="">
             <v:imagedata r:id="rId239" o:title=""/>
           </v:shape>
-          <o:OLEObject Type="Embed" ProgID="Equation.DSMT4" ShapeID="_x0000_i1048" DrawAspect="Content" ObjectID="_1731348583" r:id="rId240"/>
+          <o:OLEObject Type="Embed" ProgID="Equation.DSMT4" ShapeID="_x0000_i1048" DrawAspect="Content" ObjectID="_1731677833" r:id="rId240"/>
         </w:object>
       </w:r>
       <w:r>
@@ -15869,11 +15902,11 @@
           <w:noProof/>
           <w:position w:val="-18"/>
         </w:rPr>
-        <w:object w:dxaOrig="1700" w:dyaOrig="440" w14:anchorId="5E408204">
+        <w:object w:dxaOrig="1700" w:dyaOrig="440" w14:anchorId="05ADDE27">
           <v:shape id="_x0000_i1047" type="#_x0000_t75" alt="" style="width:85pt;height:22.2pt;mso-width-percent:0;mso-height-percent:0;mso-width-percent:0;mso-height-percent:0" o:ole="">
             <v:imagedata r:id="rId241" o:title=""/>
           </v:shape>
-          <o:OLEObject Type="Embed" ProgID="Equation.DSMT4" ShapeID="_x0000_i1047" DrawAspect="Content" ObjectID="_1731348584" r:id="rId242"/>
+          <o:OLEObject Type="Embed" ProgID="Equation.DSMT4" ShapeID="_x0000_i1047" DrawAspect="Content" ObjectID="_1731677834" r:id="rId242"/>
         </w:object>
       </w:r>
       <w:r>
@@ -15900,11 +15933,11 @@
           <w:noProof/>
           <w:position w:val="-12"/>
         </w:rPr>
-        <w:object w:dxaOrig="1400" w:dyaOrig="360" w14:anchorId="5FEFC522">
+        <w:object w:dxaOrig="1400" w:dyaOrig="360" w14:anchorId="18C21B72">
           <v:shape id="_x0000_i1046" type="#_x0000_t75" alt="" style="width:69.7pt;height:18.4pt;mso-width-percent:0;mso-height-percent:0;mso-width-percent:0;mso-height-percent:0" o:ole="">
             <v:imagedata r:id="rId243" o:title=""/>
           </v:shape>
-          <o:OLEObject Type="Embed" ProgID="Equation.DSMT4" ShapeID="_x0000_i1046" DrawAspect="Content" ObjectID="_1731348585" r:id="rId244"/>
+          <o:OLEObject Type="Embed" ProgID="Equation.DSMT4" ShapeID="_x0000_i1046" DrawAspect="Content" ObjectID="_1731677835" r:id="rId244"/>
         </w:object>
       </w:r>
       <w:r>
@@ -16055,7 +16088,6 @@
           <w:sz w:val="22"/>
           <w:szCs w:val="22"/>
         </w:rPr>
-        <w:lastRenderedPageBreak/>
         <w:t xml:space="preserve">Table </w:t>
       </w:r>
       <w:r>
@@ -16302,11 +16334,11 @@
                 <w:noProof/>
                 <w:position w:val="-12"/>
               </w:rPr>
-              <w:object w:dxaOrig="320" w:dyaOrig="360" w14:anchorId="4CFDF9AD">
+              <w:object w:dxaOrig="320" w:dyaOrig="360" w14:anchorId="1443F663">
                 <v:shape id="_x0000_i1045" type="#_x0000_t75" alt="" style="width:16.85pt;height:18.4pt;mso-width-percent:0;mso-height-percent:0;mso-width-percent:0;mso-height-percent:0" o:ole="">
                   <v:imagedata r:id="rId245" o:title=""/>
                 </v:shape>
-                <o:OLEObject Type="Embed" ProgID="Equation.DSMT4" ShapeID="_x0000_i1045" DrawAspect="Content" ObjectID="_1731348586" r:id="rId246"/>
+                <o:OLEObject Type="Embed" ProgID="Equation.DSMT4" ShapeID="_x0000_i1045" DrawAspect="Content" ObjectID="_1731677836" r:id="rId246"/>
               </w:object>
             </w:r>
           </w:p>
@@ -16332,11 +16364,11 @@
                 <w:noProof/>
                 <w:position w:val="-10"/>
               </w:rPr>
-              <w:object w:dxaOrig="639" w:dyaOrig="360" w14:anchorId="69DAA4CE">
+              <w:object w:dxaOrig="639" w:dyaOrig="360" w14:anchorId="5E671C49">
                 <v:shape id="_x0000_i1044" type="#_x0000_t75" alt="" style="width:32.15pt;height:18.4pt;mso-width-percent:0;mso-height-percent:0;mso-width-percent:0;mso-height-percent:0" o:ole="">
                   <v:imagedata r:id="rId247" o:title=""/>
                 </v:shape>
-                <o:OLEObject Type="Embed" ProgID="Equation.DSMT4" ShapeID="_x0000_i1044" DrawAspect="Content" ObjectID="_1731348587" r:id="rId248"/>
+                <o:OLEObject Type="Embed" ProgID="Equation.DSMT4" ShapeID="_x0000_i1044" DrawAspect="Content" ObjectID="_1731677837" r:id="rId248"/>
               </w:object>
             </w:r>
           </w:p>
@@ -16395,11 +16427,11 @@
                 <w:noProof/>
                 <w:position w:val="-14"/>
               </w:rPr>
-              <w:object w:dxaOrig="320" w:dyaOrig="380" w14:anchorId="574B8140">
+              <w:object w:dxaOrig="320" w:dyaOrig="380" w14:anchorId="576E1527">
                 <v:shape id="_x0000_i1043" type="#_x0000_t75" alt="" style="width:16.85pt;height:19.15pt;mso-width-percent:0;mso-height-percent:0;mso-width-percent:0;mso-height-percent:0" o:ole="">
                   <v:imagedata r:id="rId249" o:title=""/>
                 </v:shape>
-                <o:OLEObject Type="Embed" ProgID="Equation.DSMT4" ShapeID="_x0000_i1043" DrawAspect="Content" ObjectID="_1731348588" r:id="rId250"/>
+                <o:OLEObject Type="Embed" ProgID="Equation.DSMT4" ShapeID="_x0000_i1043" DrawAspect="Content" ObjectID="_1731677838" r:id="rId250"/>
               </w:object>
             </w:r>
           </w:p>
@@ -16425,11 +16457,11 @@
                 <w:noProof/>
                 <w:position w:val="-10"/>
               </w:rPr>
-              <w:object w:dxaOrig="639" w:dyaOrig="360" w14:anchorId="0A13FFF7">
+              <w:object w:dxaOrig="639" w:dyaOrig="360" w14:anchorId="0A55DCBE">
                 <v:shape id="_x0000_i1042" type="#_x0000_t75" alt="" style="width:32.15pt;height:18.4pt;mso-width-percent:0;mso-height-percent:0;mso-width-percent:0;mso-height-percent:0" o:ole="">
                   <v:imagedata r:id="rId251" o:title=""/>
                 </v:shape>
-                <o:OLEObject Type="Embed" ProgID="Equation.DSMT4" ShapeID="_x0000_i1042" DrawAspect="Content" ObjectID="_1731348589" r:id="rId252"/>
+                <o:OLEObject Type="Embed" ProgID="Equation.DSMT4" ShapeID="_x0000_i1042" DrawAspect="Content" ObjectID="_1731677839" r:id="rId252"/>
               </w:object>
             </w:r>
           </w:p>
@@ -16488,11 +16520,11 @@
                 <w:noProof/>
                 <w:position w:val="-12"/>
               </w:rPr>
-              <w:object w:dxaOrig="300" w:dyaOrig="360" w14:anchorId="5905923F">
+              <w:object w:dxaOrig="300" w:dyaOrig="360" w14:anchorId="1256483A">
                 <v:shape id="_x0000_i1041" type="#_x0000_t75" alt="" style="width:13.8pt;height:18.4pt;mso-width-percent:0;mso-height-percent:0;mso-width-percent:0;mso-height-percent:0" o:ole="">
                   <v:imagedata r:id="rId253" o:title=""/>
                 </v:shape>
-                <o:OLEObject Type="Embed" ProgID="Equation.DSMT4" ShapeID="_x0000_i1041" DrawAspect="Content" ObjectID="_1731348590" r:id="rId254"/>
+                <o:OLEObject Type="Embed" ProgID="Equation.DSMT4" ShapeID="_x0000_i1041" DrawAspect="Content" ObjectID="_1731677840" r:id="rId254"/>
               </w:object>
             </w:r>
           </w:p>
@@ -16518,11 +16550,11 @@
                 <w:noProof/>
                 <w:position w:val="-10"/>
               </w:rPr>
-              <w:object w:dxaOrig="639" w:dyaOrig="360" w14:anchorId="7A310CE4">
+              <w:object w:dxaOrig="639" w:dyaOrig="360" w14:anchorId="650D479F">
                 <v:shape id="_x0000_i1040" type="#_x0000_t75" alt="" style="width:32.15pt;height:18.4pt;mso-width-percent:0;mso-height-percent:0;mso-width-percent:0;mso-height-percent:0" o:ole="">
                   <v:imagedata r:id="rId255" o:title=""/>
                 </v:shape>
-                <o:OLEObject Type="Embed" ProgID="Equation.DSMT4" ShapeID="_x0000_i1040" DrawAspect="Content" ObjectID="_1731348591" r:id="rId256"/>
+                <o:OLEObject Type="Embed" ProgID="Equation.DSMT4" ShapeID="_x0000_i1040" DrawAspect="Content" ObjectID="_1731677841" r:id="rId256"/>
               </w:object>
             </w:r>
           </w:p>
@@ -16581,11 +16613,11 @@
                 <w:noProof/>
                 <w:position w:val="-12"/>
               </w:rPr>
-              <w:object w:dxaOrig="440" w:dyaOrig="360" w14:anchorId="059F791A">
+              <w:object w:dxaOrig="440" w:dyaOrig="360" w14:anchorId="7C0B4E72">
                 <v:shape id="_x0000_i1039" type="#_x0000_t75" alt="" style="width:22.2pt;height:18.4pt;mso-width-percent:0;mso-height-percent:0;mso-width-percent:0;mso-height-percent:0" o:ole="">
                   <v:imagedata r:id="rId257" o:title=""/>
                 </v:shape>
-                <o:OLEObject Type="Embed" ProgID="Equation.DSMT4" ShapeID="_x0000_i1039" DrawAspect="Content" ObjectID="_1731348592" r:id="rId258"/>
+                <o:OLEObject Type="Embed" ProgID="Equation.DSMT4" ShapeID="_x0000_i1039" DrawAspect="Content" ObjectID="_1731677842" r:id="rId258"/>
               </w:object>
             </w:r>
           </w:p>
@@ -16611,11 +16643,11 @@
                 <w:noProof/>
                 <w:position w:val="-10"/>
               </w:rPr>
-              <w:object w:dxaOrig="639" w:dyaOrig="360" w14:anchorId="6AEF604B">
+              <w:object w:dxaOrig="639" w:dyaOrig="360" w14:anchorId="60C8CE07">
                 <v:shape id="_x0000_i1038" type="#_x0000_t75" alt="" style="width:32.15pt;height:18.4pt;mso-width-percent:0;mso-height-percent:0;mso-width-percent:0;mso-height-percent:0" o:ole="">
                   <v:imagedata r:id="rId259" o:title=""/>
                 </v:shape>
-                <o:OLEObject Type="Embed" ProgID="Equation.DSMT4" ShapeID="_x0000_i1038" DrawAspect="Content" ObjectID="_1731348593" r:id="rId260"/>
+                <o:OLEObject Type="Embed" ProgID="Equation.DSMT4" ShapeID="_x0000_i1038" DrawAspect="Content" ObjectID="_1731677843" r:id="rId260"/>
               </w:object>
             </w:r>
           </w:p>
@@ -16642,11 +16674,11 @@
                 <w:noProof/>
                 <w:position w:val="-6"/>
               </w:rPr>
-              <w:object w:dxaOrig="1300" w:dyaOrig="320" w14:anchorId="67C797C3">
+              <w:object w:dxaOrig="1300" w:dyaOrig="320" w14:anchorId="3964BF88">
                 <v:shape id="_x0000_i1037" type="#_x0000_t75" alt="" style="width:64.35pt;height:16.85pt;mso-width-percent:0;mso-height-percent:0;mso-width-percent:0;mso-height-percent:0" o:ole="">
                   <v:imagedata r:id="rId261" o:title=""/>
                 </v:shape>
-                <o:OLEObject Type="Embed" ProgID="Equation.DSMT4" ShapeID="_x0000_i1037" DrawAspect="Content" ObjectID="_1731348594" r:id="rId262"/>
+                <o:OLEObject Type="Embed" ProgID="Equation.DSMT4" ShapeID="_x0000_i1037" DrawAspect="Content" ObjectID="_1731677844" r:id="rId262"/>
               </w:object>
             </w:r>
           </w:p>
@@ -16704,11 +16736,11 @@
                 <w:noProof/>
                 <w:position w:val="-6"/>
               </w:rPr>
-              <w:object w:dxaOrig="1240" w:dyaOrig="320" w14:anchorId="6D0DEA96">
+              <w:object w:dxaOrig="1240" w:dyaOrig="320" w14:anchorId="34E40C49">
                 <v:shape id="_x0000_i1036" type="#_x0000_t75" alt="" style="width:62.05pt;height:16.85pt;mso-width-percent:0;mso-height-percent:0;mso-width-percent:0;mso-height-percent:0" o:ole="">
                   <v:imagedata r:id="rId263" o:title=""/>
                 </v:shape>
-                <o:OLEObject Type="Embed" ProgID="Equation.DSMT4" ShapeID="_x0000_i1036" DrawAspect="Content" ObjectID="_1731348595" r:id="rId264"/>
+                <o:OLEObject Type="Embed" ProgID="Equation.DSMT4" ShapeID="_x0000_i1036" DrawAspect="Content" ObjectID="_1731677845" r:id="rId264"/>
               </w:object>
             </w:r>
           </w:p>
@@ -16735,11 +16767,11 @@
                 <w:noProof/>
                 <w:position w:val="-6"/>
               </w:rPr>
-              <w:object w:dxaOrig="1060" w:dyaOrig="320" w14:anchorId="326645E1">
+              <w:object w:dxaOrig="1060" w:dyaOrig="320" w14:anchorId="1E4B12D4">
                 <v:shape id="_x0000_i1035" type="#_x0000_t75" alt="" style="width:52.85pt;height:16.85pt;mso-width-percent:0;mso-height-percent:0;mso-width-percent:0;mso-height-percent:0" o:ole="">
                   <v:imagedata r:id="rId265" o:title=""/>
                 </v:shape>
-                <o:OLEObject Type="Embed" ProgID="Equation.DSMT4" ShapeID="_x0000_i1035" DrawAspect="Content" ObjectID="_1731348596" r:id="rId266"/>
+                <o:OLEObject Type="Embed" ProgID="Equation.DSMT4" ShapeID="_x0000_i1035" DrawAspect="Content" ObjectID="_1731677846" r:id="rId266"/>
               </w:object>
             </w:r>
           </w:p>
@@ -16797,11 +16829,11 @@
                 <w:noProof/>
                 <w:position w:val="-6"/>
               </w:rPr>
-              <w:object w:dxaOrig="1480" w:dyaOrig="320" w14:anchorId="126F80A5">
+              <w:object w:dxaOrig="1480" w:dyaOrig="320" w14:anchorId="095C7C2C">
                 <v:shape id="_x0000_i1034" type="#_x0000_t75" alt="" style="width:74.3pt;height:16.85pt;mso-width-percent:0;mso-height-percent:0;mso-width-percent:0;mso-height-percent:0" o:ole="">
                   <v:imagedata r:id="rId267" o:title=""/>
                 </v:shape>
-                <o:OLEObject Type="Embed" ProgID="Equation.DSMT4" ShapeID="_x0000_i1034" DrawAspect="Content" ObjectID="_1731348597" r:id="rId268"/>
+                <o:OLEObject Type="Embed" ProgID="Equation.DSMT4" ShapeID="_x0000_i1034" DrawAspect="Content" ObjectID="_1731677847" r:id="rId268"/>
               </w:object>
             </w:r>
           </w:p>
@@ -16828,11 +16860,11 @@
                 <w:noProof/>
                 <w:position w:val="-6"/>
               </w:rPr>
-              <w:object w:dxaOrig="940" w:dyaOrig="320" w14:anchorId="420AFDEF">
+              <w:object w:dxaOrig="940" w:dyaOrig="320" w14:anchorId="2CB37217">
                 <v:shape id="_x0000_i1033" type="#_x0000_t75" alt="" style="width:48.25pt;height:16.85pt;mso-width-percent:0;mso-height-percent:0;mso-width-percent:0;mso-height-percent:0" o:ole="">
                   <v:imagedata r:id="rId269" o:title=""/>
                 </v:shape>
-                <o:OLEObject Type="Embed" ProgID="Equation.DSMT4" ShapeID="_x0000_i1033" DrawAspect="Content" ObjectID="_1731348598" r:id="rId270"/>
+                <o:OLEObject Type="Embed" ProgID="Equation.DSMT4" ShapeID="_x0000_i1033" DrawAspect="Content" ObjectID="_1731677848" r:id="rId270"/>
               </w:object>
             </w:r>
           </w:p>
@@ -16866,11 +16898,11 @@
                 <w:noProof/>
                 <w:position w:val="-12"/>
               </w:rPr>
-              <w:object w:dxaOrig="580" w:dyaOrig="360" w14:anchorId="22BDDCD5">
+              <w:object w:dxaOrig="580" w:dyaOrig="360" w14:anchorId="62DC0F68">
                 <v:shape id="_x0000_i1032" type="#_x0000_t75" alt="" style="width:29.1pt;height:18.4pt;mso-width-percent:0;mso-height-percent:0;mso-width-percent:0;mso-height-percent:0" o:ole="">
                   <v:imagedata r:id="rId271" o:title=""/>
                 </v:shape>
-                <o:OLEObject Type="Embed" ProgID="Equation.DSMT4" ShapeID="_x0000_i1032" DrawAspect="Content" ObjectID="_1731348599" r:id="rId272"/>
+                <o:OLEObject Type="Embed" ProgID="Equation.DSMT4" ShapeID="_x0000_i1032" DrawAspect="Content" ObjectID="_1731677849" r:id="rId272"/>
               </w:object>
             </w:r>
           </w:p>
@@ -16953,11 +16985,11 @@
                 <w:noProof/>
                 <w:position w:val="-14"/>
               </w:rPr>
-              <w:object w:dxaOrig="340" w:dyaOrig="380" w14:anchorId="4FE1D87B">
+              <w:object w:dxaOrig="340" w:dyaOrig="380" w14:anchorId="39A95CE7">
                 <v:shape id="_x0000_i1031" type="#_x0000_t75" alt="" style="width:16.85pt;height:19.15pt;mso-width-percent:0;mso-height-percent:0;mso-width-percent:0;mso-height-percent:0" o:ole="">
                   <v:imagedata r:id="rId273" o:title=""/>
                 </v:shape>
-                <o:OLEObject Type="Embed" ProgID="Equation.DSMT4" ShapeID="_x0000_i1031" DrawAspect="Content" ObjectID="_1731348600" r:id="rId274"/>
+                <o:OLEObject Type="Embed" ProgID="Equation.DSMT4" ShapeID="_x0000_i1031" DrawAspect="Content" ObjectID="_1731677850" r:id="rId274"/>
               </w:object>
             </w:r>
           </w:p>
@@ -16983,11 +17015,11 @@
                 <w:noProof/>
                 <w:position w:val="-4"/>
               </w:rPr>
-              <w:object w:dxaOrig="260" w:dyaOrig="200" w14:anchorId="40CB329C">
+              <w:object w:dxaOrig="260" w:dyaOrig="200" w14:anchorId="2CEC3EE6">
                 <v:shape id="_x0000_i1030" type="#_x0000_t75" alt="" style="width:13pt;height:9.95pt;mso-width-percent:0;mso-height-percent:0;mso-width-percent:0;mso-height-percent:0" o:ole="">
                   <v:imagedata r:id="rId275" o:title=""/>
                 </v:shape>
-                <o:OLEObject Type="Embed" ProgID="Equation.DSMT4" ShapeID="_x0000_i1030" DrawAspect="Content" ObjectID="_1731348601" r:id="rId276"/>
+                <o:OLEObject Type="Embed" ProgID="Equation.DSMT4" ShapeID="_x0000_i1030" DrawAspect="Content" ObjectID="_1731677851" r:id="rId276"/>
               </w:object>
             </w:r>
           </w:p>
@@ -17309,11 +17341,11 @@
                 <w:noProof/>
                 <w:position w:val="-12"/>
               </w:rPr>
-              <w:object w:dxaOrig="460" w:dyaOrig="360" w14:anchorId="7B58B6AB">
+              <w:object w:dxaOrig="460" w:dyaOrig="360" w14:anchorId="7151860D">
                 <v:shape id="_x0000_i1029" type="#_x0000_t75" alt="" style="width:22.2pt;height:18.4pt;mso-width-percent:0;mso-height-percent:0;mso-width-percent:0;mso-height-percent:0" o:ole="">
                   <v:imagedata r:id="rId277" o:title=""/>
                 </v:shape>
-                <o:OLEObject Type="Embed" ProgID="Equation.DSMT4" ShapeID="_x0000_i1029" DrawAspect="Content" ObjectID="_1731348602" r:id="rId278"/>
+                <o:OLEObject Type="Embed" ProgID="Equation.DSMT4" ShapeID="_x0000_i1029" DrawAspect="Content" ObjectID="_1731677852" r:id="rId278"/>
               </w:object>
             </w:r>
           </w:p>
@@ -17422,11 +17454,11 @@
                 <w:noProof/>
                 <w:position w:val="-14"/>
               </w:rPr>
-              <w:object w:dxaOrig="540" w:dyaOrig="380" w14:anchorId="15B269F8">
+              <w:object w:dxaOrig="540" w:dyaOrig="380" w14:anchorId="131F853D">
                 <v:shape id="_x0000_i1028" type="#_x0000_t75" alt="" style="width:26.8pt;height:19.15pt;mso-width-percent:0;mso-height-percent:0;mso-width-percent:0;mso-height-percent:0" o:ole="">
                   <v:imagedata r:id="rId279" o:title=""/>
                 </v:shape>
-                <o:OLEObject Type="Embed" ProgID="Equation.DSMT4" ShapeID="_x0000_i1028" DrawAspect="Content" ObjectID="_1731348603" r:id="rId280"/>
+                <o:OLEObject Type="Embed" ProgID="Equation.DSMT4" ShapeID="_x0000_i1028" DrawAspect="Content" ObjectID="_1731677853" r:id="rId280"/>
               </w:object>
             </w:r>
           </w:p>
@@ -17541,11 +17573,11 @@
                 <w:noProof/>
                 <w:position w:val="-14"/>
               </w:rPr>
-              <w:object w:dxaOrig="499" w:dyaOrig="380" w14:anchorId="07BDDB8C">
+              <w:object w:dxaOrig="499" w:dyaOrig="380" w14:anchorId="3DF00A39">
                 <v:shape id="_x0000_i1027" type="#_x0000_t75" alt="" style="width:23.75pt;height:19.15pt;mso-width-percent:0;mso-height-percent:0;mso-width-percent:0;mso-height-percent:0" o:ole="">
                   <v:imagedata r:id="rId281" o:title=""/>
                 </v:shape>
-                <o:OLEObject Type="Embed" ProgID="Equation.DSMT4" ShapeID="_x0000_i1027" DrawAspect="Content" ObjectID="_1731348604" r:id="rId282"/>
+                <o:OLEObject Type="Embed" ProgID="Equation.DSMT4" ShapeID="_x0000_i1027" DrawAspect="Content" ObjectID="_1731677854" r:id="rId282"/>
               </w:object>
             </w:r>
           </w:p>
@@ -17648,11 +17680,11 @@
                 <w:noProof/>
                 <w:position w:val="-4"/>
               </w:rPr>
-              <w:object w:dxaOrig="260" w:dyaOrig="240" w14:anchorId="48C642CD">
+              <w:object w:dxaOrig="260" w:dyaOrig="240" w14:anchorId="00B8BC55">
                 <v:shape id="_x0000_i1026" type="#_x0000_t75" alt="" style="width:13pt;height:12.25pt;mso-width-percent:0;mso-height-percent:0;mso-width-percent:0;mso-height-percent:0" o:ole="">
                   <v:imagedata r:id="rId283" o:title=""/>
                 </v:shape>
-                <o:OLEObject Type="Embed" ProgID="Equation.DSMT4" ShapeID="_x0000_i1026" DrawAspect="Content" ObjectID="_1731348605" r:id="rId284"/>
+                <o:OLEObject Type="Embed" ProgID="Equation.DSMT4" ShapeID="_x0000_i1026" DrawAspect="Content" ObjectID="_1731677855" r:id="rId284"/>
               </w:object>
             </w:r>
           </w:p>
@@ -17735,11 +17767,11 @@
                 <w:noProof/>
                 <w:position w:val="-12"/>
               </w:rPr>
-              <w:object w:dxaOrig="340" w:dyaOrig="360" w14:anchorId="2E1E2DB6">
+              <w:object w:dxaOrig="340" w:dyaOrig="360" w14:anchorId="029E306E">
                 <v:shape id="_x0000_i1025" type="#_x0000_t75" alt="" style="width:16.85pt;height:18.4pt;mso-width-percent:0;mso-height-percent:0;mso-width-percent:0;mso-height-percent:0" o:ole="">
                   <v:imagedata r:id="rId285" o:title=""/>
                 </v:shape>
-                <o:OLEObject Type="Embed" ProgID="Equation.DSMT4" ShapeID="_x0000_i1025" DrawAspect="Content" ObjectID="_1731348606" r:id="rId286"/>
+                <o:OLEObject Type="Embed" ProgID="Equation.DSMT4" ShapeID="_x0000_i1025" DrawAspect="Content" ObjectID="_1731677856" r:id="rId286"/>
               </w:object>
             </w:r>
           </w:p>
@@ -17824,7 +17856,14 @@
         <w:rPr>
           <w:lang w:bidi="fa-IR"/>
         </w:rPr>
-        <w:t>) each channel separately, (ii) coupling between roll and pitch channel, and (iii) coupling between roll, pitch, and yaw channel. In the first scenario, each channel's parameters are changed</w:t>
+        <w:t>) each channel separately, (ii) coupling between roll and pitch chan</w:t>
+      </w:r>
+      <w:r>
+        <w:rPr>
+          <w:lang w:bidi="fa-IR"/>
+        </w:rPr>
+        <w:lastRenderedPageBreak/>
+        <w:t>nel, and (iii) coupling between roll, pitch, and yaw channel. In the first scenario, each channel's parameters are changed</w:t>
       </w:r>
       <w:r>
         <w:rPr>
@@ -17855,7 +17894,6 @@
           <w:sz w:val="22"/>
           <w:szCs w:val="22"/>
         </w:rPr>
-        <w:lastRenderedPageBreak/>
         <w:t xml:space="preserve">Table </w:t>
       </w:r>
       <w:r>
@@ -28189,7 +28227,6 @@
   <w:style w:type="character" w:default="1" w:styleId="DefaultParagraphFont">
     <w:name w:val="Default Paragraph Font"/>
     <w:uiPriority w:val="1"/>
-    <w:semiHidden/>
     <w:unhideWhenUsed/>
   </w:style>
   <w:style w:type="table" w:default="1" w:styleId="TableNormal">

</xml_diff>